<commit_message>
added some verbiag for review regarding work on cgm etc.
</commit_message>
<xml_diff>
--- a/MustafaSheikh_Resume.docx
+++ b/MustafaSheikh_Resume.docx
@@ -158,31 +158,7 @@
           <w:szCs w:val="20"/>
           <w:lang w:val="en-US" w:eastAsia="en-US" w:bidi="ar-SA"/>
         </w:rPr>
-        <w:t>MATLAB |</w:t>
-      </w:r>
-      <w:r>
-        <w:rPr>
-          <w:rFonts w:eastAsia="Arial" w:cs="Arial" w:ascii="Open Sans" w:hAnsi="Open Sans"/>
-          <w:color w:val="000000"/>
-          <w:spacing w:val="0"/>
-          <w:kern w:val="0"/>
-          <w:sz w:val="20"/>
-          <w:szCs w:val="20"/>
-          <w:lang w:val="en-US" w:eastAsia="en-US" w:bidi="ar-SA"/>
-        </w:rPr>
-        <w:t>Simulink |</w:t>
-      </w:r>
-      <w:r>
-        <w:rPr>
-          <w:rFonts w:eastAsia="Arial" w:cs="Arial" w:ascii="Open Sans" w:hAnsi="Open Sans"/>
-          <w:color w:val="000000"/>
-          <w:spacing w:val="0"/>
-          <w:kern w:val="0"/>
-          <w:sz w:val="20"/>
-          <w:szCs w:val="20"/>
-          <w:lang w:val="en-US" w:eastAsia="en-US" w:bidi="ar-SA"/>
-        </w:rPr>
-        <w:t xml:space="preserve"> </w:t>
+        <w:t xml:space="preserve">MATLAB |Simulink | </w:t>
       </w:r>
       <w:r>
         <w:rPr>
@@ -539,16 +515,8 @@
         <w:spacing w:before="0" w:after="0"/>
         <w:ind w:left="720" w:right="0" w:hanging="360"/>
         <w:rPr>
-          <w:rFonts w:ascii="Open Sans" w:hAnsi="Open Sans" w:eastAsia="Arial" w:cs="Arial"/>
-          <w:b w:val="false"/>
-          <w:b w:val="false"/>
-          <w:bCs w:val="false"/>
-          <w:color w:val="000000"/>
-          <w:spacing w:val="0"/>
-          <w:kern w:val="0"/>
-          <w:sz w:val="20"/>
-          <w:szCs w:val="20"/>
-          <w:lang w:val="en-US" w:eastAsia="en-US" w:bidi="ar-SA"/>
+          <w:highlight w:val="none"/>
+          <w:shd w:fill="FFFF00" w:val="clear"/>
         </w:rPr>
       </w:pPr>
       <w:r>
@@ -561,9 +529,10 @@
           <w:kern w:val="0"/>
           <w:sz w:val="20"/>
           <w:szCs w:val="20"/>
-          <w:lang w:val="en-US" w:eastAsia="en-US" w:bidi="ar-SA"/>
-        </w:rPr>
-        <w:t>Framework for scoring virtualization solutions</w:t>
+          <w:shd w:fill="FFFF00" w:val="clear"/>
+          <w:lang w:val="en-US" w:eastAsia="en-US" w:bidi="ar-SA"/>
+        </w:rPr>
+        <w:t>Drove problem resolution and troubleshooting for CI/CD Pipeline</w:t>
       </w:r>
     </w:p>
     <w:p>
@@ -2577,7 +2546,7 @@
     <w:pPr>
       <w:widowControl/>
       <w:suppressAutoHyphens w:val="true"/>
-      <w:overflowPunct w:val="true"/>
+      <w:overflowPunct w:val="false"/>
       <w:bidi w:val="0"/>
       <w:spacing w:lineRule="auto" w:line="240" w:before="0" w:after="0"/>
       <w:ind w:left="0" w:right="0" w:hanging="0"/>
@@ -3149,7 +3118,7 @@
     <w:pPr>
       <w:widowControl/>
       <w:suppressAutoHyphens w:val="true"/>
-      <w:overflowPunct w:val="true"/>
+      <w:overflowPunct w:val="false"/>
       <w:bidi w:val="0"/>
       <w:spacing w:lineRule="auto" w:line="276" w:before="0" w:after="200"/>
       <w:ind w:left="0" w:right="0" w:hanging="0"/>
@@ -3205,7 +3174,7 @@
     <w:pPr>
       <w:widowControl/>
       <w:suppressAutoHyphens w:val="true"/>
-      <w:overflowPunct w:val="true"/>
+      <w:overflowPunct w:val="false"/>
       <w:bidi w:val="0"/>
       <w:spacing w:lineRule="auto" w:line="240" w:before="0" w:after="0"/>
       <w:ind w:left="0" w:right="0" w:hanging="0"/>

</xml_diff>

<commit_message>
revised wording and removed any highlighting so have a functioning resume now
</commit_message>
<xml_diff>
--- a/MustafaSheikh_Resume.docx
+++ b/MustafaSheikh_Resume.docx
@@ -335,7 +335,7 @@
           <w:sz w:val="20"/>
           <w:szCs w:val="20"/>
           <w:u w:val="single"/>
-          <w:shd w:fill="FFFF00" w:val="clear"/>
+          <w:shd w:fill="auto" w:val="clear"/>
           <w:lang w:val="en-US" w:eastAsia="en-US" w:bidi="ar-SA"/>
         </w:rPr>
         <w:t>Virtual Hardware Application Engineer/Scrum Lead</w:t>
@@ -352,7 +352,7 @@
           <w:kern w:val="0"/>
           <w:sz w:val="20"/>
           <w:szCs w:val="20"/>
-          <w:shd w:fill="FFFF00" w:val="clear"/>
+          <w:shd w:fill="auto" w:val="clear"/>
           <w:lang w:val="en-US" w:eastAsia="en-US" w:bidi="ar-SA"/>
         </w:rPr>
         <w:t xml:space="preserve">   </w:t>
@@ -369,9 +369,26 @@
           <w:kern w:val="0"/>
           <w:sz w:val="20"/>
           <w:szCs w:val="20"/>
-          <w:lang w:val="en-US" w:eastAsia="en-US" w:bidi="ar-SA"/>
-        </w:rPr>
-        <w:t xml:space="preserve">               </w:t>
+          <w:shd w:fill="auto" w:val="clear"/>
+          <w:lang w:val="en-US" w:eastAsia="en-US" w:bidi="ar-SA"/>
+        </w:rPr>
+        <w:t xml:space="preserve">    </w:t>
+      </w:r>
+      <w:r>
+        <w:rPr>
+          <w:rFonts w:eastAsia="Arial" w:cs="Arial" w:ascii="Open Sans" w:hAnsi="Open Sans"/>
+          <w:b/>
+          <w:bCs/>
+          <w:i/>
+          <w:iCs/>
+          <w:color w:val="000000"/>
+          <w:spacing w:val="0"/>
+          <w:kern w:val="0"/>
+          <w:sz w:val="20"/>
+          <w:szCs w:val="20"/>
+          <w:lang w:val="en-US" w:eastAsia="en-US" w:bidi="ar-SA"/>
+        </w:rPr>
+        <w:t xml:space="preserve">           </w:t>
         <w:tab/>
         <w:t xml:space="preserve">                                 </w:t>
       </w:r>
@@ -516,7 +533,7 @@
         <w:ind w:left="720" w:right="0" w:hanging="360"/>
         <w:rPr>
           <w:highlight w:val="none"/>
-          <w:shd w:fill="FFFF00" w:val="clear"/>
+          <w:shd w:fill="auto" w:val="clear"/>
         </w:rPr>
       </w:pPr>
       <w:r>
@@ -529,10 +546,25 @@
           <w:kern w:val="0"/>
           <w:sz w:val="20"/>
           <w:szCs w:val="20"/>
-          <w:shd w:fill="FFFF00" w:val="clear"/>
-          <w:lang w:val="en-US" w:eastAsia="en-US" w:bidi="ar-SA"/>
-        </w:rPr>
-        <w:t>Drove problem resolution and troubleshooting for CI/CD Pipeline</w:t>
+          <w:shd w:fill="auto" w:val="clear"/>
+          <w:lang w:val="en-US" w:eastAsia="en-US" w:bidi="ar-SA"/>
+        </w:rPr>
+        <w:t>Worked with virtual validation and integration teams to resolve issues in virtual ECUs for CI/CD pipeline</w:t>
+      </w:r>
+      <w:r>
+        <w:rPr>
+          <w:rFonts w:eastAsia="Arial" w:cs="Arial" w:ascii="Open Sans" w:hAnsi="Open Sans"/>
+          <w:b w:val="false"/>
+          <w:bCs w:val="false"/>
+          <w:color w:val="000000"/>
+          <w:spacing w:val="0"/>
+          <w:kern w:val="0"/>
+          <w:sz w:val="20"/>
+          <w:szCs w:val="20"/>
+          <w:shd w:fill="auto" w:val="clear"/>
+          <w:lang w:val="en-US" w:eastAsia="en-US" w:bidi="ar-SA"/>
+        </w:rPr>
+        <w:t>.</w:t>
       </w:r>
     </w:p>
     <w:p>
@@ -729,17 +761,8 @@
           <w:rFonts w:ascii="Open Sans" w:hAnsi="Open Sans"/>
           <w:sz w:val="20"/>
           <w:szCs w:val="20"/>
-          <w:shd w:fill="FFFF00" w:val="clear"/>
-        </w:rPr>
-        <w:t>Proactively worked with systems and validations teams to remove test setup related development and implementation roadblocks</w:t>
-      </w:r>
-      <w:r>
-        <w:rPr>
-          <w:rFonts w:ascii="Open Sans" w:hAnsi="Open Sans"/>
-          <w:sz w:val="20"/>
-          <w:szCs w:val="20"/>
-        </w:rPr>
-        <w:t>.</w:t>
+        </w:rPr>
+        <w:t>Took initiative to lead development of critical Connectivity features that were at risk of falling off-track.</w:t>
       </w:r>
     </w:p>
     <w:p>
@@ -1318,7 +1341,7 @@
         <w:jc w:val="left"/>
         <w:rPr>
           <w:highlight w:val="none"/>
-          <w:shd w:fill="FFFF00" w:val="clear"/>
+          <w:shd w:fill="auto" w:val="clear"/>
         </w:rPr>
       </w:pPr>
       <w:r>
@@ -1333,10 +1356,78 @@
           <w:kern w:val="0"/>
           <w:sz w:val="20"/>
           <w:szCs w:val="20"/>
-          <w:shd w:fill="FFFF00" w:val="clear"/>
-          <w:lang w:val="en-US" w:eastAsia="en-US" w:bidi="ar-SA"/>
-        </w:rPr>
-        <w:t>Managed ~$125k budget for software license in a lab of ~40 engineers.</w:t>
+          <w:shd w:fill="auto" w:val="clear"/>
+          <w:lang w:val="en-US" w:eastAsia="en-US" w:bidi="ar-SA"/>
+        </w:rPr>
+        <w:t xml:space="preserve">Managed ~$125k </w:t>
+      </w:r>
+      <w:r>
+        <w:rPr>
+          <w:rFonts w:eastAsia="MS Mincho" w:cs="Arial" w:ascii="Open Sans" w:hAnsi="Open Sans"/>
+          <w:b w:val="false"/>
+          <w:bCs w:val="false"/>
+          <w:i w:val="false"/>
+          <w:iCs w:val="false"/>
+          <w:color w:val="000000"/>
+          <w:spacing w:val="0"/>
+          <w:kern w:val="0"/>
+          <w:sz w:val="20"/>
+          <w:szCs w:val="20"/>
+          <w:shd w:fill="auto" w:val="clear"/>
+          <w:lang w:val="en-US" w:eastAsia="en-US" w:bidi="ar-SA"/>
+        </w:rPr>
+        <w:t>annual budget for renewal of</w:t>
+      </w:r>
+      <w:r>
+        <w:rPr>
+          <w:rFonts w:eastAsia="MS Mincho" w:cs="Arial" w:ascii="Open Sans" w:hAnsi="Open Sans"/>
+          <w:b w:val="false"/>
+          <w:bCs w:val="false"/>
+          <w:i w:val="false"/>
+          <w:iCs w:val="false"/>
+          <w:color w:val="000000"/>
+          <w:spacing w:val="0"/>
+          <w:kern w:val="0"/>
+          <w:sz w:val="20"/>
+          <w:szCs w:val="20"/>
+          <w:shd w:fill="auto" w:val="clear"/>
+          <w:lang w:val="en-US" w:eastAsia="en-US" w:bidi="ar-SA"/>
+        </w:rPr>
+        <w:t xml:space="preserve"> software license</w:t>
+      </w:r>
+      <w:r>
+        <w:rPr>
+          <w:rFonts w:eastAsia="MS Mincho" w:cs="Arial" w:ascii="Open Sans" w:hAnsi="Open Sans"/>
+          <w:b w:val="false"/>
+          <w:bCs w:val="false"/>
+          <w:i w:val="false"/>
+          <w:iCs w:val="false"/>
+          <w:color w:val="000000"/>
+          <w:spacing w:val="0"/>
+          <w:kern w:val="0"/>
+          <w:sz w:val="20"/>
+          <w:szCs w:val="20"/>
+          <w:shd w:fill="auto" w:val="clear"/>
+          <w:lang w:val="en-US" w:eastAsia="en-US" w:bidi="ar-SA"/>
+        </w:rPr>
+        <w:t>s</w:t>
+      </w:r>
+      <w:r>
+        <w:rPr>
+          <w:rFonts w:eastAsia="MS Mincho" w:cs="Arial" w:ascii="Open Sans" w:hAnsi="Open Sans"/>
+          <w:b w:val="false"/>
+          <w:bCs w:val="false"/>
+          <w:i w:val="false"/>
+          <w:iCs w:val="false"/>
+          <w:color w:val="000000"/>
+          <w:spacing w:val="0"/>
+          <w:kern w:val="0"/>
+          <w:sz w:val="20"/>
+          <w:szCs w:val="20"/>
+          <w:shd w:fill="auto" w:val="clear"/>
+          <w:lang w:val="en-US" w:eastAsia="en-US" w:bidi="ar-SA"/>
+        </w:rPr>
+        <w:t xml:space="preserve"> in a lab of ~40 engineers.</w:t>
       </w:r>
     </w:p>
     <w:p>
@@ -1455,7 +1546,7 @@
         <w:contextualSpacing w:val="false"/>
         <w:rPr>
           <w:highlight w:val="none"/>
-          <w:shd w:fill="FFFF00" w:val="clear"/>
+          <w:shd w:fill="auto" w:val="clear"/>
         </w:rPr>
       </w:pPr>
       <w:r>
@@ -1466,73 +1557,91 @@
           <w:kern w:val="0"/>
           <w:sz w:val="20"/>
           <w:szCs w:val="20"/>
-          <w:shd w:fill="FFFF00" w:val="clear"/>
+          <w:shd w:fill="auto" w:val="clear"/>
           <w:lang w:val="en-US" w:eastAsia="en-US" w:bidi="ar-SA"/>
         </w:rPr>
         <w:t xml:space="preserve">Led </w:t>
       </w:r>
       <w:r>
         <w:rPr>
-          <w:rFonts w:ascii="Open Sans" w:hAnsi="Open Sans"/>
-          <w:sz w:val="20"/>
-          <w:szCs w:val="20"/>
-          <w:shd w:fill="FFFF00" w:val="clear"/>
-        </w:rPr>
-        <w:t xml:space="preserve">selection of HIL Simulator </w:t>
-      </w:r>
-      <w:r>
-        <w:rPr>
           <w:rFonts w:eastAsia="Arial" w:cs="Arial" w:ascii="Open Sans" w:hAnsi="Open Sans"/>
           <w:color w:val="000000"/>
           <w:spacing w:val="0"/>
           <w:kern w:val="0"/>
           <w:sz w:val="20"/>
           <w:szCs w:val="20"/>
-          <w:shd w:fill="FFFF00" w:val="clear"/>
-          <w:lang w:val="en-US" w:eastAsia="en-US" w:bidi="ar-SA"/>
-        </w:rPr>
-        <w:t>oncurrently for</w:t>
-      </w:r>
-      <w:r>
-        <w:rPr>
-          <w:rFonts w:ascii="Open Sans" w:hAnsi="Open Sans"/>
-          <w:sz w:val="20"/>
-          <w:szCs w:val="20"/>
-          <w:shd w:fill="FFFF00" w:val="clear"/>
+          <w:shd w:fill="auto" w:val="clear"/>
+          <w:lang w:val="en-US" w:eastAsia="en-US" w:bidi="ar-SA"/>
+        </w:rPr>
+        <w:t xml:space="preserve">and managed part </w:t>
+      </w:r>
+      <w:r>
+        <w:rPr>
+          <w:rFonts w:ascii="Open Sans" w:hAnsi="Open Sans"/>
+          <w:sz w:val="20"/>
+          <w:szCs w:val="20"/>
+          <w:shd w:fill="auto" w:val="clear"/>
+        </w:rPr>
+        <w:t xml:space="preserve">selection </w:t>
+      </w:r>
+      <w:r>
+        <w:rPr>
+          <w:rFonts w:ascii="Open Sans" w:hAnsi="Open Sans"/>
+          <w:sz w:val="20"/>
+          <w:szCs w:val="20"/>
+          <w:shd w:fill="auto" w:val="clear"/>
+        </w:rPr>
+        <w:t xml:space="preserve">for </w:t>
+      </w:r>
+      <w:r>
+        <w:rPr>
+          <w:rFonts w:eastAsia="Arial" w:cs="Arial" w:ascii="Open Sans" w:hAnsi="Open Sans"/>
+          <w:color w:val="000000"/>
+          <w:spacing w:val="0"/>
+          <w:kern w:val="0"/>
+          <w:sz w:val="20"/>
+          <w:szCs w:val="20"/>
+          <w:shd w:fill="auto" w:val="clear"/>
+          <w:lang w:val="en-US" w:eastAsia="en-US" w:bidi="ar-SA"/>
+        </w:rPr>
+        <w:t>3</w:t>
+      </w:r>
+      <w:r>
+        <w:rPr>
+          <w:rFonts w:ascii="Open Sans" w:hAnsi="Open Sans"/>
+          <w:sz w:val="20"/>
+          <w:szCs w:val="20"/>
+          <w:shd w:fill="auto" w:val="clear"/>
         </w:rPr>
         <w:t xml:space="preserve"> </w:t>
       </w:r>
       <w:r>
         <w:rPr>
+          <w:rFonts w:ascii="Open Sans" w:hAnsi="Open Sans"/>
+          <w:sz w:val="20"/>
+          <w:szCs w:val="20"/>
+          <w:shd w:fill="auto" w:val="clear"/>
+        </w:rPr>
+        <w:t xml:space="preserve">separate HIL Simulator </w:t>
+      </w:r>
+      <w:r>
+        <w:rPr>
+          <w:rFonts w:ascii="Open Sans" w:hAnsi="Open Sans"/>
+          <w:sz w:val="20"/>
+          <w:szCs w:val="20"/>
+          <w:shd w:fill="auto" w:val="clear"/>
+        </w:rPr>
+        <w:t xml:space="preserve">programs by coordinating with purchasing, </w:t>
+      </w:r>
+      <w:r>
+        <w:rPr>
           <w:rFonts w:eastAsia="Arial" w:cs="Arial" w:ascii="Open Sans" w:hAnsi="Open Sans"/>
           <w:color w:val="000000"/>
           <w:spacing w:val="0"/>
           <w:kern w:val="0"/>
           <w:sz w:val="20"/>
           <w:szCs w:val="20"/>
-          <w:shd w:fill="FFFF00" w:val="clear"/>
-          <w:lang w:val="en-US" w:eastAsia="en-US" w:bidi="ar-SA"/>
-        </w:rPr>
-        <w:t>3</w:t>
-      </w:r>
-      <w:r>
-        <w:rPr>
-          <w:rFonts w:ascii="Open Sans" w:hAnsi="Open Sans"/>
-          <w:sz w:val="20"/>
-          <w:szCs w:val="20"/>
-          <w:shd w:fill="FFFF00" w:val="clear"/>
-        </w:rPr>
-        <w:t xml:space="preserve"> programs by coordinating with purchasing, </w:t>
-      </w:r>
-      <w:r>
-        <w:rPr>
-          <w:rFonts w:eastAsia="Arial" w:cs="Arial" w:ascii="Open Sans" w:hAnsi="Open Sans"/>
-          <w:color w:val="000000"/>
-          <w:spacing w:val="0"/>
-          <w:kern w:val="0"/>
-          <w:sz w:val="20"/>
-          <w:szCs w:val="20"/>
-          <w:shd w:fill="FFFF00" w:val="clear"/>
+          <w:shd w:fill="auto" w:val="clear"/>
           <w:lang w:val="en-US" w:eastAsia="en-US" w:bidi="ar-SA"/>
         </w:rPr>
         <w:t>design &amp; release engineers</w:t>
@@ -1542,7 +1651,7 @@
           <w:rFonts w:ascii="Open Sans" w:hAnsi="Open Sans"/>
           <w:sz w:val="20"/>
           <w:szCs w:val="20"/>
-          <w:shd w:fill="FFFF00" w:val="clear"/>
+          <w:shd w:fill="auto" w:val="clear"/>
         </w:rPr>
         <w:t>, and suppliers to select parts from full vehicle BOM.</w:t>
       </w:r>
@@ -1642,10 +1751,9 @@
       </w:r>
     </w:p>
     <w:sectPr>
-      <w:headerReference w:type="default" r:id="rId4"/>
       <w:type w:val="nextPage"/>
       <w:pgSz w:w="12240" w:h="15840"/>
-      <w:pgMar w:left="432" w:right="418" w:gutter="0" w:header="418" w:top="954" w:footer="0" w:bottom="418"/>
+      <w:pgMar w:left="432" w:right="418" w:gutter="0" w:header="0" w:top="418" w:footer="0" w:bottom="418"/>
       <w:pgNumType w:fmt="decimal"/>
       <w:formProt w:val="false"/>
       <w:textDirection w:val="lrTb"/>
@@ -1653,48 +1761,6 @@
     </w:sectPr>
   </w:body>
 </w:document>
-</file>
-
-<file path=word/header1.xml><?xml version="1.0" encoding="utf-8"?>
-<w:hdr xmlns:o="urn:schemas-microsoft-com:office:office" xmlns:r="http://schemas.openxmlformats.org/officeDocument/2006/relationships" xmlns:v="urn:schemas-microsoft-com:vml" xmlns:w="http://schemas.openxmlformats.org/wordprocessingml/2006/main" xmlns:w10="urn:schemas-microsoft-com:office:word" xmlns:wp="http://schemas.openxmlformats.org/drawingml/2006/wordprocessingDrawing" xmlns:wps="http://schemas.microsoft.com/office/word/2010/wordprocessingShape" xmlns:wpg="http://schemas.microsoft.com/office/word/2010/wordprocessingGroup" xmlns:mc="http://schemas.openxmlformats.org/markup-compatibility/2006" xmlns:wp14="http://schemas.microsoft.com/office/word/2010/wordprocessingDrawing" xmlns:w14="http://schemas.microsoft.com/office/word/2010/wordml" xmlns:w15="http://schemas.microsoft.com/office/word/2012/wordml" mc:Ignorable="w14 wp14 w15">
-  <w:p>
-    <w:pPr>
-      <w:pStyle w:val="Header"/>
-      <w:rPr/>
-    </w:pPr>
-    <w:r>
-      <w:rPr/>
-      <w:tab/>
-      <w:tab/>
-      <w:t>Page:</w:t>
-      <w:tab/>
-    </w:r>
-    <w:r>
-      <w:rPr/>
-      <w:fldChar w:fldCharType="begin"/>
-    </w:r>
-    <w:r>
-      <w:rPr/>
-      <w:instrText xml:space="preserve"> PAGE </w:instrText>
-    </w:r>
-    <w:r>
-      <w:rPr/>
-      <w:fldChar w:fldCharType="separate"/>
-    </w:r>
-    <w:r>
-      <w:rPr/>
-      <w:t>2</w:t>
-    </w:r>
-    <w:r>
-      <w:rPr/>
-      <w:fldChar w:fldCharType="end"/>
-    </w:r>
-    <w:r>
-      <w:rPr/>
-      <w:t>/2</w:t>
-    </w:r>
-  </w:p>
-</w:hdr>
 </file>
 
 <file path=word/numbering.xml><?xml version="1.0" encoding="utf-8"?>
@@ -2546,7 +2612,7 @@
     <w:pPr>
       <w:widowControl/>
       <w:suppressAutoHyphens w:val="true"/>
-      <w:overflowPunct w:val="false"/>
+      <w:overflowPunct w:val="true"/>
       <w:bidi w:val="0"/>
       <w:spacing w:lineRule="auto" w:line="240" w:before="0" w:after="0"/>
       <w:ind w:left="0" w:right="0" w:hanging="0"/>
@@ -3118,7 +3184,7 @@
     <w:pPr>
       <w:widowControl/>
       <w:suppressAutoHyphens w:val="true"/>
-      <w:overflowPunct w:val="false"/>
+      <w:overflowPunct w:val="true"/>
       <w:bidi w:val="0"/>
       <w:spacing w:lineRule="auto" w:line="276" w:before="0" w:after="200"/>
       <w:ind w:left="0" w:right="0" w:hanging="0"/>
@@ -3174,7 +3240,7 @@
     <w:pPr>
       <w:widowControl/>
       <w:suppressAutoHyphens w:val="true"/>
-      <w:overflowPunct w:val="false"/>
+      <w:overflowPunct w:val="true"/>
       <w:bidi w:val="0"/>
       <w:spacing w:lineRule="auto" w:line="240" w:before="0" w:after="0"/>
       <w:ind w:left="0" w:right="0" w:hanging="0"/>

</xml_diff>

<commit_message>
increased font to 11 and made fit again
</commit_message>
<xml_diff>
--- a/MustafaSheikh_Resume.docx
+++ b/MustafaSheikh_Resume.docx
@@ -128,23 +128,26 @@
         <w:spacing w:before="0" w:after="0"/>
         <w:ind w:left="1429" w:right="0" w:hanging="0"/>
         <w:contextualSpacing/>
-        <w:rPr/>
+        <w:rPr>
+          <w:sz w:val="22"/>
+          <w:szCs w:val="22"/>
+        </w:rPr>
       </w:pPr>
       <w:r>
         <w:rPr>
           <w:rFonts w:ascii="Open Sans" w:hAnsi="Open Sans"/>
           <w:b/>
           <w:bCs/>
-          <w:sz w:val="20"/>
-          <w:szCs w:val="20"/>
+          <w:sz w:val="22"/>
+          <w:szCs w:val="22"/>
         </w:rPr>
         <w:t>Software:</w:t>
       </w:r>
       <w:r>
         <w:rPr>
           <w:rFonts w:ascii="Open Sans" w:hAnsi="Open Sans"/>
-          <w:sz w:val="20"/>
-          <w:szCs w:val="20"/>
+          <w:sz w:val="22"/>
+          <w:szCs w:val="22"/>
         </w:rPr>
         <w:t xml:space="preserve"> Python | C++ | C | Git | Bash | </w:t>
       </w:r>
@@ -154,8 +157,8 @@
           <w:color w:val="000000"/>
           <w:spacing w:val="0"/>
           <w:kern w:val="0"/>
-          <w:sz w:val="20"/>
-          <w:szCs w:val="20"/>
+          <w:sz w:val="22"/>
+          <w:szCs w:val="22"/>
           <w:lang w:val="en-US" w:eastAsia="en-US" w:bidi="ar-SA"/>
         </w:rPr>
         <w:t xml:space="preserve">MATLAB |Simulink | </w:t>
@@ -168,8 +171,8 @@
           <w:color w:val="000000"/>
           <w:spacing w:val="0"/>
           <w:kern w:val="0"/>
-          <w:sz w:val="20"/>
-          <w:szCs w:val="20"/>
+          <w:sz w:val="22"/>
+          <w:szCs w:val="22"/>
           <w:lang w:val="en-US" w:eastAsia="en-US" w:bidi="ar-SA"/>
         </w:rPr>
         <w:t>Julia Language</w:t>
@@ -181,15 +184,18 @@
         <w:spacing w:before="0" w:after="0"/>
         <w:ind w:left="1429" w:right="0" w:hanging="0"/>
         <w:contextualSpacing/>
-        <w:rPr/>
+        <w:rPr>
+          <w:sz w:val="22"/>
+          <w:szCs w:val="22"/>
+        </w:rPr>
       </w:pPr>
       <w:r>
         <w:rPr>
           <w:rFonts w:ascii="Open Sans" w:hAnsi="Open Sans"/>
           <w:b/>
           <w:bCs/>
-          <w:sz w:val="20"/>
-          <w:szCs w:val="20"/>
+          <w:sz w:val="22"/>
+          <w:szCs w:val="22"/>
         </w:rPr>
         <w:t xml:space="preserve">Engineering:  </w:t>
       </w:r>
@@ -199,8 +205,8 @@
           <w:color w:val="000000"/>
           <w:spacing w:val="0"/>
           <w:kern w:val="0"/>
-          <w:sz w:val="20"/>
-          <w:szCs w:val="20"/>
+          <w:sz w:val="22"/>
+          <w:szCs w:val="22"/>
           <w:lang w:val="en-US" w:eastAsia="en-US" w:bidi="ar-SA"/>
         </w:rPr>
         <w:t>Agile</w:t>
@@ -208,8 +214,8 @@
       <w:r>
         <w:rPr>
           <w:rFonts w:ascii="Open Sans" w:hAnsi="Open Sans"/>
-          <w:sz w:val="20"/>
-          <w:szCs w:val="20"/>
+          <w:sz w:val="22"/>
+          <w:szCs w:val="22"/>
         </w:rPr>
         <w:t xml:space="preserve"> | CAN | DFSS Black Belt | | HIL | DoIP</w:t>
       </w:r>
@@ -270,7 +276,10 @@
     <w:p>
       <w:pPr>
         <w:pStyle w:val="Normal"/>
-        <w:rPr/>
+        <w:rPr>
+          <w:sz w:val="22"/>
+          <w:szCs w:val="22"/>
+        </w:rPr>
       </w:pPr>
       <w:r>
         <w:rPr>
@@ -280,8 +289,8 @@
           <w:color w:val="000000"/>
           <w:spacing w:val="0"/>
           <w:kern w:val="0"/>
-          <w:sz w:val="20"/>
-          <w:szCs w:val="20"/>
+          <w:sz w:val="22"/>
+          <w:szCs w:val="22"/>
           <w:lang w:val="en-US" w:eastAsia="en-US" w:bidi="ar-SA"/>
         </w:rPr>
         <w:t>General Motors</w:t>
@@ -291,8 +300,8 @@
           <w:rFonts w:ascii="Open Sans" w:hAnsi="Open Sans"/>
           <w:b/>
           <w:bCs/>
-          <w:sz w:val="20"/>
-          <w:szCs w:val="20"/>
+          <w:sz w:val="22"/>
+          <w:szCs w:val="22"/>
         </w:rPr>
         <w:t xml:space="preserve">, </w:t>
       </w:r>
@@ -302,8 +311,8 @@
           <w:color w:val="000000"/>
           <w:spacing w:val="0"/>
           <w:kern w:val="0"/>
-          <w:sz w:val="20"/>
-          <w:szCs w:val="20"/>
+          <w:sz w:val="22"/>
+          <w:szCs w:val="22"/>
           <w:lang w:val="en-US" w:eastAsia="en-US" w:bidi="ar-SA"/>
         </w:rPr>
         <w:t>Warren</w:t>
@@ -311,8 +320,8 @@
       <w:r>
         <w:rPr>
           <w:rFonts w:ascii="Open Sans" w:hAnsi="Open Sans"/>
-          <w:sz w:val="20"/>
-          <w:szCs w:val="20"/>
+          <w:sz w:val="22"/>
+          <w:szCs w:val="22"/>
         </w:rPr>
         <w:t>, MI</w:t>
       </w:r>
@@ -320,7 +329,10 @@
     <w:p>
       <w:pPr>
         <w:pStyle w:val="Normal"/>
-        <w:rPr/>
+        <w:rPr>
+          <w:sz w:val="22"/>
+          <w:szCs w:val="22"/>
+        </w:rPr>
       </w:pPr>
       <w:r>
         <w:rPr>
@@ -332,8 +344,8 @@
           <w:color w:val="000000"/>
           <w:spacing w:val="0"/>
           <w:kern w:val="0"/>
-          <w:sz w:val="20"/>
-          <w:szCs w:val="20"/>
+          <w:sz w:val="22"/>
+          <w:szCs w:val="22"/>
           <w:u w:val="single"/>
           <w:shd w:fill="auto" w:val="clear"/>
           <w:lang w:val="en-US" w:eastAsia="en-US" w:bidi="ar-SA"/>
@@ -350,8 +362,8 @@
           <w:color w:val="000000"/>
           <w:spacing w:val="0"/>
           <w:kern w:val="0"/>
-          <w:sz w:val="20"/>
-          <w:szCs w:val="20"/>
+          <w:sz w:val="22"/>
+          <w:szCs w:val="22"/>
           <w:shd w:fill="auto" w:val="clear"/>
           <w:lang w:val="en-US" w:eastAsia="en-US" w:bidi="ar-SA"/>
         </w:rPr>
@@ -367,8 +379,8 @@
           <w:color w:val="000000"/>
           <w:spacing w:val="0"/>
           <w:kern w:val="0"/>
-          <w:sz w:val="20"/>
-          <w:szCs w:val="20"/>
+          <w:sz w:val="22"/>
+          <w:szCs w:val="22"/>
           <w:shd w:fill="auto" w:val="clear"/>
           <w:lang w:val="en-US" w:eastAsia="en-US" w:bidi="ar-SA"/>
         </w:rPr>
@@ -384,13 +396,13 @@
           <w:color w:val="000000"/>
           <w:spacing w:val="0"/>
           <w:kern w:val="0"/>
-          <w:sz w:val="20"/>
-          <w:szCs w:val="20"/>
+          <w:sz w:val="22"/>
+          <w:szCs w:val="22"/>
           <w:lang w:val="en-US" w:eastAsia="en-US" w:bidi="ar-SA"/>
         </w:rPr>
         <w:t xml:space="preserve">           </w:t>
         <w:tab/>
-        <w:t xml:space="preserve">                                 </w:t>
+        <w:t xml:space="preserve">                     </w:t>
       </w:r>
       <w:r>
         <w:rPr>
@@ -402,8 +414,8 @@
           <w:color w:val="000000"/>
           <w:spacing w:val="0"/>
           <w:kern w:val="0"/>
-          <w:sz w:val="20"/>
-          <w:szCs w:val="20"/>
+          <w:sz w:val="22"/>
+          <w:szCs w:val="22"/>
           <w:lang w:val="en-US" w:eastAsia="en-US" w:bidi="ar-SA"/>
         </w:rPr>
         <w:t>Nov</w:t>
@@ -418,8 +430,8 @@
           <w:color w:val="000000"/>
           <w:spacing w:val="0"/>
           <w:kern w:val="0"/>
-          <w:sz w:val="20"/>
-          <w:szCs w:val="20"/>
+          <w:sz w:val="22"/>
+          <w:szCs w:val="22"/>
           <w:lang w:val="en-US" w:eastAsia="en-US" w:bidi="ar-SA"/>
         </w:rPr>
         <w:t xml:space="preserve"> </w:t>
@@ -427,8 +439,8 @@
       <w:r>
         <w:rPr>
           <w:rFonts w:ascii="Open Sans" w:hAnsi="Open Sans"/>
-          <w:sz w:val="20"/>
-          <w:szCs w:val="20"/>
+          <w:sz w:val="22"/>
+          <w:szCs w:val="22"/>
         </w:rPr>
         <w:t>2022 –  Present</w:t>
       </w:r>
@@ -442,7 +454,10 @@
         </w:numPr>
         <w:spacing w:before="0" w:after="0"/>
         <w:ind w:left="720" w:right="0" w:hanging="360"/>
-        <w:rPr/>
+        <w:rPr>
+          <w:sz w:val="22"/>
+          <w:szCs w:val="22"/>
+        </w:rPr>
       </w:pPr>
       <w:r>
         <w:rPr>
@@ -452,8 +467,8 @@
           <w:color w:val="000000"/>
           <w:spacing w:val="0"/>
           <w:kern w:val="0"/>
-          <w:sz w:val="20"/>
-          <w:szCs w:val="20"/>
+          <w:sz w:val="22"/>
+          <w:szCs w:val="22"/>
           <w:lang w:val="en-US" w:eastAsia="en-US" w:bidi="ar-SA"/>
         </w:rPr>
         <w:t>Secured buy-in from Technical Specialists, Release Engineers, Program Teams, and Senior Management for proposed virtualization strategy for highly complicated Wireless SOCs.</w:t>
@@ -468,7 +483,10 @@
         </w:numPr>
         <w:spacing w:before="0" w:after="0"/>
         <w:ind w:left="720" w:right="0" w:hanging="360"/>
-        <w:rPr/>
+        <w:rPr>
+          <w:sz w:val="22"/>
+          <w:szCs w:val="22"/>
+        </w:rPr>
       </w:pPr>
       <w:r>
         <w:rPr>
@@ -478,11 +496,67 @@
           <w:color w:val="000000"/>
           <w:spacing w:val="0"/>
           <w:kern w:val="0"/>
-          <w:sz w:val="20"/>
-          <w:szCs w:val="20"/>
+          <w:sz w:val="22"/>
+          <w:szCs w:val="22"/>
           <w:lang w:val="en-US" w:eastAsia="en-US" w:bidi="ar-SA"/>
         </w:rPr>
         <w:t xml:space="preserve">Led scrum team of 12 talented and motivated engineers under SAFe framework. </w:t>
+      </w:r>
+    </w:p>
+    <w:p>
+      <w:pPr>
+        <w:pStyle w:val="Normal"/>
+        <w:numPr>
+          <w:ilvl w:val="0"/>
+          <w:numId w:val="5"/>
+        </w:numPr>
+        <w:spacing w:before="0" w:after="0"/>
+        <w:rPr>
+          <w:sz w:val="22"/>
+          <w:szCs w:val="22"/>
+        </w:rPr>
+      </w:pPr>
+      <w:r>
+        <w:rPr>
+          <w:rFonts w:eastAsia="Arial" w:cs="Arial" w:ascii="Open Sans" w:hAnsi="Open Sans"/>
+          <w:b w:val="false"/>
+          <w:bCs w:val="false"/>
+          <w:color w:val="000000"/>
+          <w:spacing w:val="0"/>
+          <w:kern w:val="0"/>
+          <w:sz w:val="22"/>
+          <w:szCs w:val="22"/>
+          <w:lang w:val="en-US" w:eastAsia="en-US" w:bidi="ar-SA"/>
+        </w:rPr>
+        <w:t xml:space="preserve">Devised and proposed criteria to benchmark </w:t>
+      </w:r>
+      <w:r>
+        <w:rPr>
+          <w:rFonts w:eastAsia="Arial" w:cs="Arial" w:ascii="Open Sans" w:hAnsi="Open Sans"/>
+          <w:b w:val="false"/>
+          <w:bCs w:val="false"/>
+          <w:color w:val="000000"/>
+          <w:spacing w:val="0"/>
+          <w:kern w:val="0"/>
+          <w:sz w:val="22"/>
+          <w:szCs w:val="22"/>
+          <w:lang w:val="en-US" w:eastAsia="en-US" w:bidi="ar-SA"/>
+        </w:rPr>
+        <w:t xml:space="preserve">different </w:t>
+      </w:r>
+      <w:r>
+        <w:rPr>
+          <w:rFonts w:eastAsia="Arial" w:cs="Arial" w:ascii="Open Sans" w:hAnsi="Open Sans"/>
+          <w:b w:val="false"/>
+          <w:bCs w:val="false"/>
+          <w:color w:val="000000"/>
+          <w:spacing w:val="0"/>
+          <w:kern w:val="0"/>
+          <w:sz w:val="22"/>
+          <w:szCs w:val="22"/>
+          <w:lang w:val="en-US" w:eastAsia="en-US" w:bidi="ar-SA"/>
+        </w:rPr>
+        <w:t>virtualization platforms.</w:t>
       </w:r>
     </w:p>
     <w:p>
@@ -495,16 +569,10 @@
         <w:spacing w:before="0" w:after="0"/>
         <w:ind w:left="720" w:right="0" w:hanging="360"/>
         <w:rPr>
-          <w:rFonts w:ascii="Open Sans" w:hAnsi="Open Sans" w:eastAsia="Arial" w:cs="Arial"/>
-          <w:b w:val="false"/>
-          <w:b w:val="false"/>
-          <w:bCs w:val="false"/>
-          <w:color w:val="000000"/>
-          <w:spacing w:val="0"/>
-          <w:kern w:val="0"/>
-          <w:sz w:val="20"/>
-          <w:szCs w:val="20"/>
-          <w:lang w:val="en-US" w:eastAsia="en-US" w:bidi="ar-SA"/>
+          <w:sz w:val="22"/>
+          <w:szCs w:val="22"/>
+          <w:highlight w:val="none"/>
+          <w:shd w:fill="auto" w:val="clear"/>
         </w:rPr>
       </w:pPr>
       <w:r>
@@ -515,79 +583,38 @@
           <w:color w:val="000000"/>
           <w:spacing w:val="0"/>
           <w:kern w:val="0"/>
+          <w:sz w:val="22"/>
+          <w:szCs w:val="22"/>
+          <w:shd w:fill="auto" w:val="clear"/>
+          <w:lang w:val="en-US" w:eastAsia="en-US" w:bidi="ar-SA"/>
+        </w:rPr>
+        <w:t>Worked with validation and integration teams to resolve issues in virtual ECUs.</w:t>
+      </w:r>
+    </w:p>
+    <w:p>
+      <w:pPr>
+        <w:pStyle w:val="Normal"/>
+        <w:rPr>
+          <w:rFonts w:ascii="Open Sans" w:hAnsi="Open Sans"/>
           <w:sz w:val="20"/>
           <w:szCs w:val="20"/>
-          <w:lang w:val="en-US" w:eastAsia="en-US" w:bidi="ar-SA"/>
-        </w:rPr>
-        <w:t>Devised and proposed criteria to benchmark virtualization platforms that will run Production SW.</w:t>
-      </w:r>
-    </w:p>
-    <w:p>
-      <w:pPr>
-        <w:pStyle w:val="Normal"/>
-        <w:numPr>
-          <w:ilvl w:val="0"/>
-          <w:numId w:val="5"/>
-        </w:numPr>
-        <w:spacing w:before="0" w:after="0"/>
-        <w:ind w:left="720" w:right="0" w:hanging="360"/>
-        <w:rPr>
-          <w:highlight w:val="none"/>
-          <w:shd w:fill="auto" w:val="clear"/>
-        </w:rPr>
-      </w:pPr>
-      <w:r>
-        <w:rPr>
-          <w:rFonts w:eastAsia="Arial" w:cs="Arial" w:ascii="Open Sans" w:hAnsi="Open Sans"/>
-          <w:b w:val="false"/>
-          <w:bCs w:val="false"/>
-          <w:color w:val="000000"/>
-          <w:spacing w:val="0"/>
-          <w:kern w:val="0"/>
+        </w:rPr>
+      </w:pPr>
+      <w:r>
+        <w:rPr>
+          <w:rFonts w:ascii="Open Sans" w:hAnsi="Open Sans"/>
           <w:sz w:val="20"/>
           <w:szCs w:val="20"/>
-          <w:shd w:fill="auto" w:val="clear"/>
-          <w:lang w:val="en-US" w:eastAsia="en-US" w:bidi="ar-SA"/>
-        </w:rPr>
-        <w:t>Worked with virtual validation and integration teams to resolve issues in virtual ECUs for CI/CD pipeline</w:t>
-      </w:r>
-      <w:r>
-        <w:rPr>
-          <w:rFonts w:eastAsia="Arial" w:cs="Arial" w:ascii="Open Sans" w:hAnsi="Open Sans"/>
-          <w:b w:val="false"/>
-          <w:bCs w:val="false"/>
-          <w:color w:val="000000"/>
-          <w:spacing w:val="0"/>
-          <w:kern w:val="0"/>
-          <w:sz w:val="20"/>
-          <w:szCs w:val="20"/>
-          <w:shd w:fill="auto" w:val="clear"/>
-          <w:lang w:val="en-US" w:eastAsia="en-US" w:bidi="ar-SA"/>
-        </w:rPr>
-        <w:t>.</w:t>
+        </w:rPr>
       </w:r>
     </w:p>
     <w:p>
       <w:pPr>
         <w:pStyle w:val="Normal"/>
         <w:rPr>
-          <w:rFonts w:ascii="Open Sans" w:hAnsi="Open Sans"/>
-          <w:sz w:val="20"/>
-          <w:szCs w:val="20"/>
-        </w:rPr>
-      </w:pPr>
-      <w:r>
-        <w:rPr>
-          <w:rFonts w:ascii="Open Sans" w:hAnsi="Open Sans"/>
-          <w:sz w:val="20"/>
-          <w:szCs w:val="20"/>
-        </w:rPr>
-      </w:r>
-    </w:p>
-    <w:p>
-      <w:pPr>
-        <w:pStyle w:val="Normal"/>
-        <w:rPr/>
+          <w:sz w:val="22"/>
+          <w:szCs w:val="22"/>
+        </w:rPr>
       </w:pPr>
       <w:r>
         <w:rPr>
@@ -599,8 +626,8 @@
           <w:color w:val="000000"/>
           <w:spacing w:val="0"/>
           <w:kern w:val="0"/>
-          <w:sz w:val="20"/>
-          <w:szCs w:val="20"/>
+          <w:sz w:val="22"/>
+          <w:szCs w:val="22"/>
           <w:u w:val="single"/>
           <w:lang w:val="en-US" w:eastAsia="en-US" w:bidi="ar-SA"/>
         </w:rPr>
@@ -616,8 +643,8 @@
           <w:color w:val="000000"/>
           <w:spacing w:val="0"/>
           <w:kern w:val="0"/>
-          <w:sz w:val="20"/>
-          <w:szCs w:val="20"/>
+          <w:sz w:val="22"/>
+          <w:szCs w:val="22"/>
           <w:lang w:val="en-US" w:eastAsia="en-US" w:bidi="ar-SA"/>
         </w:rPr>
         <w:tab/>
@@ -637,8 +664,8 @@
           <w:color w:val="000000"/>
           <w:spacing w:val="0"/>
           <w:kern w:val="0"/>
-          <w:sz w:val="20"/>
-          <w:szCs w:val="20"/>
+          <w:sz w:val="22"/>
+          <w:szCs w:val="22"/>
           <w:lang w:val="en-US" w:eastAsia="en-US" w:bidi="ar-SA"/>
         </w:rPr>
         <w:t>Sep</w:t>
@@ -653,8 +680,8 @@
           <w:color w:val="000000"/>
           <w:spacing w:val="0"/>
           <w:kern w:val="0"/>
-          <w:sz w:val="20"/>
-          <w:szCs w:val="20"/>
+          <w:sz w:val="22"/>
+          <w:szCs w:val="22"/>
           <w:lang w:val="en-US" w:eastAsia="en-US" w:bidi="ar-SA"/>
         </w:rPr>
         <w:t xml:space="preserve"> </w:t>
@@ -662,8 +689,8 @@
       <w:r>
         <w:rPr>
           <w:rFonts w:ascii="Open Sans" w:hAnsi="Open Sans"/>
-          <w:sz w:val="20"/>
-          <w:szCs w:val="20"/>
+          <w:sz w:val="22"/>
+          <w:szCs w:val="22"/>
         </w:rPr>
         <w:t>2020 –  Nov 2022</w:t>
       </w:r>
@@ -673,22 +700,14 @@
         <w:pStyle w:val="Normal"/>
         <w:numPr>
           <w:ilvl w:val="0"/>
-          <w:numId w:val="5"/>
+          <w:numId w:val="6"/>
         </w:numPr>
         <w:spacing w:before="0" w:after="0"/>
         <w:ind w:left="720" w:right="0" w:hanging="360"/>
         <w:jc w:val="left"/>
         <w:rPr>
-          <w:rFonts w:ascii="Open Sans" w:hAnsi="Open Sans" w:eastAsia="Arial" w:cs="Arial"/>
-          <w:b w:val="false"/>
-          <w:b w:val="false"/>
-          <w:bCs w:val="false"/>
-          <w:color w:val="000000"/>
-          <w:spacing w:val="0"/>
-          <w:kern w:val="0"/>
-          <w:sz w:val="20"/>
-          <w:szCs w:val="20"/>
-          <w:lang w:val="en-US" w:eastAsia="en-US" w:bidi="ar-SA"/>
+          <w:sz w:val="22"/>
+          <w:szCs w:val="22"/>
         </w:rPr>
       </w:pPr>
       <w:r>
@@ -699,8 +718,8 @@
           <w:color w:val="000000"/>
           <w:spacing w:val="0"/>
           <w:kern w:val="0"/>
-          <w:sz w:val="20"/>
-          <w:szCs w:val="20"/>
+          <w:sz w:val="22"/>
+          <w:szCs w:val="22"/>
           <w:lang w:val="en-US" w:eastAsia="en-US" w:bidi="ar-SA"/>
         </w:rPr>
         <w:t>Laid the groundwork for Over-the-Air update process for legacy Connectivity Modules along with Systems Engineers and Subject Matter Experts.</w:t>
@@ -711,22 +730,14 @@
         <w:pStyle w:val="Normal"/>
         <w:numPr>
           <w:ilvl w:val="0"/>
-          <w:numId w:val="5"/>
+          <w:numId w:val="6"/>
         </w:numPr>
         <w:spacing w:before="0" w:after="0"/>
         <w:ind w:left="720" w:right="0" w:hanging="360"/>
         <w:jc w:val="left"/>
         <w:rPr>
-          <w:rFonts w:ascii="Open Sans" w:hAnsi="Open Sans" w:eastAsia="Arial" w:cs="Arial"/>
-          <w:b w:val="false"/>
-          <w:b w:val="false"/>
-          <w:bCs w:val="false"/>
-          <w:color w:val="000000"/>
-          <w:spacing w:val="0"/>
-          <w:kern w:val="0"/>
-          <w:sz w:val="20"/>
-          <w:szCs w:val="20"/>
-          <w:lang w:val="en-US" w:eastAsia="en-US" w:bidi="ar-SA"/>
+          <w:sz w:val="22"/>
+          <w:szCs w:val="22"/>
         </w:rPr>
       </w:pPr>
       <w:r>
@@ -737,11 +748,67 @@
           <w:color w:val="000000"/>
           <w:spacing w:val="0"/>
           <w:kern w:val="0"/>
-          <w:sz w:val="20"/>
-          <w:szCs w:val="20"/>
-          <w:lang w:val="en-US" w:eastAsia="en-US" w:bidi="ar-SA"/>
-        </w:rPr>
-        <w:t xml:space="preserve">Established and led project specific cross-functional scrum meetings which helped drive transparency while resolving long standing issues and bringing feature development back on track. </w:t>
+          <w:sz w:val="22"/>
+          <w:szCs w:val="22"/>
+          <w:lang w:val="en-US" w:eastAsia="en-US" w:bidi="ar-SA"/>
+        </w:rPr>
+        <w:t xml:space="preserve">Established and led cross-functional scrum meetings which helped drive transparency while resolving </w:t>
+      </w:r>
+      <w:r>
+        <w:rPr>
+          <w:rFonts w:eastAsia="Arial" w:cs="Arial" w:ascii="Open Sans" w:hAnsi="Open Sans"/>
+          <w:b w:val="false"/>
+          <w:bCs w:val="false"/>
+          <w:color w:val="000000"/>
+          <w:spacing w:val="0"/>
+          <w:kern w:val="0"/>
+          <w:sz w:val="22"/>
+          <w:szCs w:val="22"/>
+          <w:lang w:val="en-US" w:eastAsia="en-US" w:bidi="ar-SA"/>
+        </w:rPr>
+        <w:t>issues</w:t>
+      </w:r>
+      <w:r>
+        <w:rPr>
+          <w:rFonts w:eastAsia="Arial" w:cs="Arial" w:ascii="Open Sans" w:hAnsi="Open Sans"/>
+          <w:b w:val="false"/>
+          <w:bCs w:val="false"/>
+          <w:color w:val="000000"/>
+          <w:spacing w:val="0"/>
+          <w:kern w:val="0"/>
+          <w:sz w:val="22"/>
+          <w:szCs w:val="22"/>
+          <w:lang w:val="en-US" w:eastAsia="en-US" w:bidi="ar-SA"/>
+        </w:rPr>
+        <w:t xml:space="preserve"> and </w:t>
+      </w:r>
+      <w:r>
+        <w:rPr>
+          <w:rFonts w:eastAsia="Arial" w:cs="Arial" w:ascii="Open Sans" w:hAnsi="Open Sans"/>
+          <w:b w:val="false"/>
+          <w:bCs w:val="false"/>
+          <w:color w:val="000000"/>
+          <w:spacing w:val="0"/>
+          <w:kern w:val="0"/>
+          <w:sz w:val="22"/>
+          <w:szCs w:val="22"/>
+          <w:lang w:val="en-US" w:eastAsia="en-US" w:bidi="ar-SA"/>
+        </w:rPr>
+        <w:t>keeping</w:t>
+      </w:r>
+      <w:r>
+        <w:rPr>
+          <w:rFonts w:eastAsia="Arial" w:cs="Arial" w:ascii="Open Sans" w:hAnsi="Open Sans"/>
+          <w:b w:val="false"/>
+          <w:bCs w:val="false"/>
+          <w:color w:val="000000"/>
+          <w:spacing w:val="0"/>
+          <w:kern w:val="0"/>
+          <w:sz w:val="22"/>
+          <w:szCs w:val="22"/>
+          <w:lang w:val="en-US" w:eastAsia="en-US" w:bidi="ar-SA"/>
+        </w:rPr>
+        <w:t xml:space="preserve"> feature development on track. </w:t>
       </w:r>
     </w:p>
     <w:p>
@@ -749,20 +816,23 @@
         <w:pStyle w:val="ListParagraph"/>
         <w:numPr>
           <w:ilvl w:val="0"/>
-          <w:numId w:val="3"/>
+          <w:numId w:val="6"/>
         </w:numPr>
         <w:spacing w:before="0" w:after="0"/>
         <w:ind w:left="709" w:right="0" w:hanging="360"/>
         <w:contextualSpacing/>
-        <w:rPr/>
-      </w:pPr>
-      <w:r>
-        <w:rPr>
-          <w:rFonts w:ascii="Open Sans" w:hAnsi="Open Sans"/>
-          <w:sz w:val="20"/>
-          <w:szCs w:val="20"/>
-        </w:rPr>
-        <w:t>Took initiative to lead development of critical Connectivity features that were at risk of falling off-track.</w:t>
+        <w:rPr>
+          <w:sz w:val="22"/>
+          <w:szCs w:val="22"/>
+        </w:rPr>
+      </w:pPr>
+      <w:r>
+        <w:rPr>
+          <w:rFonts w:ascii="Open Sans" w:hAnsi="Open Sans"/>
+          <w:sz w:val="22"/>
+          <w:szCs w:val="22"/>
+        </w:rPr>
+        <w:t>Took initiative to lead and de-risk development of critical Connectivity features.</w:t>
       </w:r>
     </w:p>
     <w:p>
@@ -787,23 +857,26 @@
     <w:p>
       <w:pPr>
         <w:pStyle w:val="Normal"/>
-        <w:rPr/>
+        <w:rPr>
+          <w:sz w:val="22"/>
+          <w:szCs w:val="22"/>
+        </w:rPr>
       </w:pPr>
       <w:r>
         <w:rPr>
           <w:rFonts w:ascii="Open Sans" w:hAnsi="Open Sans"/>
           <w:b/>
           <w:bCs/>
-          <w:sz w:val="20"/>
-          <w:szCs w:val="20"/>
+          <w:sz w:val="22"/>
+          <w:szCs w:val="22"/>
         </w:rPr>
         <w:t xml:space="preserve">FAW US Research and Development, </w:t>
       </w:r>
       <w:r>
         <w:rPr>
           <w:rFonts w:ascii="Open Sans" w:hAnsi="Open Sans"/>
-          <w:sz w:val="20"/>
-          <w:szCs w:val="20"/>
+          <w:sz w:val="22"/>
+          <w:szCs w:val="22"/>
         </w:rPr>
         <w:t>Plymouth, MI</w:t>
       </w:r>
@@ -811,7 +884,10 @@
     <w:p>
       <w:pPr>
         <w:pStyle w:val="Normal"/>
-        <w:rPr/>
+        <w:rPr>
+          <w:sz w:val="22"/>
+          <w:szCs w:val="22"/>
+        </w:rPr>
       </w:pPr>
       <w:r>
         <w:rPr>
@@ -820,8 +896,8 @@
           <w:bCs w:val="false"/>
           <w:i w:val="false"/>
           <w:iCs w:val="false"/>
-          <w:sz w:val="20"/>
-          <w:szCs w:val="20"/>
+          <w:sz w:val="22"/>
+          <w:szCs w:val="22"/>
           <w:u w:val="single"/>
         </w:rPr>
         <w:t>Autonomous Vehicle Controls Engineer</w:t>
@@ -831,8 +907,8 @@
           <w:rFonts w:ascii="Open Sans" w:hAnsi="Open Sans"/>
           <w:i/>
           <w:iCs/>
-          <w:sz w:val="20"/>
-          <w:szCs w:val="20"/>
+          <w:sz w:val="22"/>
+          <w:szCs w:val="22"/>
         </w:rPr>
         <w:t xml:space="preserve"> </w:t>
         <w:tab/>
@@ -847,16 +923,16 @@
           <w:rFonts w:ascii="Open Sans" w:hAnsi="Open Sans"/>
           <w:i w:val="false"/>
           <w:iCs w:val="false"/>
-          <w:sz w:val="20"/>
-          <w:szCs w:val="20"/>
+          <w:sz w:val="22"/>
+          <w:szCs w:val="22"/>
         </w:rPr>
         <w:t>Feb 2020</w:t>
       </w:r>
       <w:r>
         <w:rPr>
           <w:rFonts w:ascii="Open Sans" w:hAnsi="Open Sans"/>
-          <w:sz w:val="20"/>
-          <w:szCs w:val="20"/>
+          <w:sz w:val="22"/>
+          <w:szCs w:val="22"/>
         </w:rPr>
         <w:t xml:space="preserve"> – Aug 2020</w:t>
       </w:r>
@@ -871,17 +947,40 @@
         <w:spacing w:before="0" w:after="0"/>
         <w:ind w:left="709" w:right="0" w:hanging="360"/>
         <w:contextualSpacing/>
-        <w:rPr/>
+        <w:rPr>
+          <w:sz w:val="22"/>
+          <w:szCs w:val="22"/>
+        </w:rPr>
       </w:pPr>
       <w:r>
         <w:rPr>
           <w:rFonts w:ascii="Open Sans" w:hAnsi="Open Sans"/>
           <w:i w:val="false"/>
           <w:iCs w:val="false"/>
-          <w:sz w:val="20"/>
-          <w:szCs w:val="20"/>
-        </w:rPr>
-        <w:t xml:space="preserve">Prototyped model-based development and testing using Automated Driving Toolbox in </w:t>
+          <w:sz w:val="22"/>
+          <w:szCs w:val="22"/>
+        </w:rPr>
+        <w:t xml:space="preserve">Prototyped development and testing </w:t>
+      </w:r>
+      <w:r>
+        <w:rPr>
+          <w:rFonts w:ascii="Open Sans" w:hAnsi="Open Sans"/>
+          <w:i w:val="false"/>
+          <w:iCs w:val="false"/>
+          <w:sz w:val="22"/>
+          <w:szCs w:val="22"/>
+        </w:rPr>
+        <w:t xml:space="preserve">of control schemes </w:t>
+      </w:r>
+      <w:r>
+        <w:rPr>
+          <w:rFonts w:ascii="Open Sans" w:hAnsi="Open Sans"/>
+          <w:i w:val="false"/>
+          <w:iCs w:val="false"/>
+          <w:sz w:val="22"/>
+          <w:szCs w:val="22"/>
+        </w:rPr>
+        <w:t xml:space="preserve">using Automated Driving Toolbox in </w:t>
       </w:r>
       <w:r>
         <w:rPr>
@@ -891,8 +990,8 @@
           <w:color w:val="000000"/>
           <w:spacing w:val="0"/>
           <w:kern w:val="0"/>
-          <w:sz w:val="20"/>
-          <w:szCs w:val="20"/>
+          <w:sz w:val="22"/>
+          <w:szCs w:val="22"/>
           <w:lang w:val="en-US" w:eastAsia="en-US" w:bidi="ar-SA"/>
         </w:rPr>
         <w:t>MATLAB</w:t>
@@ -902,8 +1001,8 @@
           <w:rFonts w:ascii="Open Sans" w:hAnsi="Open Sans"/>
           <w:i w:val="false"/>
           <w:iCs w:val="false"/>
-          <w:sz w:val="20"/>
-          <w:szCs w:val="20"/>
+          <w:sz w:val="22"/>
+          <w:szCs w:val="22"/>
         </w:rPr>
         <w:t>/Simulink.</w:t>
       </w:r>
@@ -919,9 +1018,8 @@
         <w:ind w:left="709" w:right="0" w:hanging="360"/>
         <w:contextualSpacing/>
         <w:rPr>
-          <w:rFonts w:ascii="Open Sans" w:hAnsi="Open Sans"/>
-          <w:sz w:val="20"/>
-          <w:szCs w:val="20"/>
+          <w:sz w:val="22"/>
+          <w:szCs w:val="22"/>
         </w:rPr>
       </w:pPr>
       <w:r>
@@ -929,8 +1027,8 @@
           <w:rFonts w:ascii="Open Sans" w:hAnsi="Open Sans"/>
           <w:i w:val="false"/>
           <w:iCs w:val="false"/>
-          <w:sz w:val="20"/>
-          <w:szCs w:val="20"/>
+          <w:sz w:val="22"/>
+          <w:szCs w:val="22"/>
         </w:rPr>
         <w:t>Developed Object Oriented MATLAB</w:t>
       </w:r>
@@ -942,8 +1040,8 @@
           <w:color w:val="000000"/>
           <w:spacing w:val="0"/>
           <w:kern w:val="0"/>
-          <w:sz w:val="20"/>
-          <w:szCs w:val="20"/>
+          <w:sz w:val="22"/>
+          <w:szCs w:val="22"/>
           <w:highlight w:val="white"/>
           <w:lang w:val="en-US" w:eastAsia="en-US" w:bidi="ar-SA"/>
         </w:rPr>
@@ -954,10 +1052,30 @@
           <w:rFonts w:ascii="Open Sans" w:hAnsi="Open Sans"/>
           <w:i w:val="false"/>
           <w:iCs w:val="false"/>
-          <w:sz w:val="20"/>
-          <w:szCs w:val="20"/>
-        </w:rPr>
-        <w:t>scripts to analyze CAN data from MobilEye EyeQ4 system enabling quick analysis of system data generated by Real-Time models on dSPACE MicroAutoBox interfacing.</w:t>
+          <w:sz w:val="22"/>
+          <w:szCs w:val="22"/>
+        </w:rPr>
+        <w:t xml:space="preserve">scripts to analyze </w:t>
+      </w:r>
+      <w:r>
+        <w:rPr>
+          <w:rFonts w:ascii="Open Sans" w:hAnsi="Open Sans"/>
+          <w:i w:val="false"/>
+          <w:iCs w:val="false"/>
+          <w:sz w:val="22"/>
+          <w:szCs w:val="22"/>
+        </w:rPr>
+        <w:t xml:space="preserve">logged </w:t>
+      </w:r>
+      <w:r>
+        <w:rPr>
+          <w:rFonts w:ascii="Open Sans" w:hAnsi="Open Sans"/>
+          <w:i w:val="false"/>
+          <w:iCs w:val="false"/>
+          <w:sz w:val="22"/>
+          <w:szCs w:val="22"/>
+        </w:rPr>
+        <w:t>CAN data from MobilEye EyeQ4.</w:t>
       </w:r>
     </w:p>
     <w:p>
@@ -987,23 +1105,26 @@
     <w:p>
       <w:pPr>
         <w:pStyle w:val="Normal"/>
-        <w:rPr/>
+        <w:rPr>
+          <w:sz w:val="22"/>
+          <w:szCs w:val="22"/>
+        </w:rPr>
       </w:pPr>
       <w:r>
         <w:rPr>
           <w:rFonts w:ascii="Open Sans" w:hAnsi="Open Sans"/>
           <w:b/>
           <w:bCs/>
-          <w:sz w:val="20"/>
-          <w:szCs w:val="20"/>
+          <w:sz w:val="22"/>
+          <w:szCs w:val="22"/>
         </w:rPr>
         <w:t xml:space="preserve">Molex Connected Mobility, </w:t>
       </w:r>
       <w:r>
         <w:rPr>
           <w:rFonts w:ascii="Open Sans" w:hAnsi="Open Sans"/>
-          <w:sz w:val="20"/>
-          <w:szCs w:val="20"/>
+          <w:sz w:val="22"/>
+          <w:szCs w:val="22"/>
         </w:rPr>
         <w:t>Rochester Hills, MI</w:t>
       </w:r>
@@ -1011,7 +1132,10 @@
     <w:p>
       <w:pPr>
         <w:pStyle w:val="Normal"/>
-        <w:rPr/>
+        <w:rPr>
+          <w:sz w:val="22"/>
+          <w:szCs w:val="22"/>
+        </w:rPr>
       </w:pPr>
       <w:r>
         <w:rPr>
@@ -1020,8 +1144,8 @@
           <w:bCs w:val="false"/>
           <w:i w:val="false"/>
           <w:iCs w:val="false"/>
-          <w:sz w:val="20"/>
-          <w:szCs w:val="20"/>
+          <w:sz w:val="22"/>
+          <w:szCs w:val="22"/>
           <w:u w:val="single"/>
         </w:rPr>
         <w:t>Automation Solution Developer</w:t>
@@ -1033,8 +1157,8 @@
           <w:bCs/>
           <w:i/>
           <w:iCs/>
-          <w:sz w:val="20"/>
-          <w:szCs w:val="20"/>
+          <w:sz w:val="22"/>
+          <w:szCs w:val="22"/>
         </w:rPr>
         <w:tab/>
         <w:t xml:space="preserve"> </w:t>
@@ -1044,6 +1168,7 @@
         <w:tab/>
         <w:tab/>
         <w:tab/>
+        <w:tab/>
       </w:r>
       <w:r>
         <w:rPr>
@@ -1052,8 +1177,8 @@
           <w:bCs w:val="false"/>
           <w:i w:val="false"/>
           <w:iCs w:val="false"/>
-          <w:sz w:val="20"/>
-          <w:szCs w:val="20"/>
+          <w:sz w:val="22"/>
+          <w:szCs w:val="22"/>
         </w:rPr>
         <w:t>Jan</w:t>
       </w:r>
@@ -1064,16 +1189,16 @@
           <w:bCs/>
           <w:i/>
           <w:iCs/>
-          <w:sz w:val="20"/>
-          <w:szCs w:val="20"/>
+          <w:sz w:val="22"/>
+          <w:szCs w:val="22"/>
         </w:rPr>
         <w:t xml:space="preserve"> </w:t>
       </w:r>
       <w:r>
         <w:rPr>
           <w:rFonts w:ascii="Open Sans" w:hAnsi="Open Sans"/>
-          <w:sz w:val="20"/>
-          <w:szCs w:val="20"/>
+          <w:sz w:val="22"/>
+          <w:szCs w:val="22"/>
         </w:rPr>
         <w:t>2019 – Feb 2020</w:t>
       </w:r>
@@ -1089,7 +1214,10 @@
         <w:ind w:left="709" w:right="0" w:hanging="360"/>
         <w:contextualSpacing/>
         <w:jc w:val="left"/>
-        <w:rPr/>
+        <w:rPr>
+          <w:sz w:val="22"/>
+          <w:szCs w:val="22"/>
+        </w:rPr>
       </w:pPr>
       <w:r>
         <w:rPr>
@@ -1098,8 +1226,8 @@
           <w:bCs w:val="false"/>
           <w:i w:val="false"/>
           <w:iCs w:val="false"/>
-          <w:sz w:val="20"/>
-          <w:szCs w:val="20"/>
+          <w:sz w:val="22"/>
+          <w:szCs w:val="22"/>
         </w:rPr>
         <w:t xml:space="preserve">Developed robust Python scripts to flash firmware for AV vehicle fleet in the field under time pressure. </w:t>
       </w:r>
@@ -1113,11 +1241,84 @@
           <w:color w:val="000000"/>
           <w:spacing w:val="0"/>
           <w:kern w:val="0"/>
-          <w:sz w:val="20"/>
-          <w:szCs w:val="20"/>
+          <w:sz w:val="22"/>
+          <w:szCs w:val="22"/>
           <w:lang w:val="en-US" w:eastAsia="en-US" w:bidi="ar-SA"/>
         </w:rPr>
         <w:t>Reduced turnaround time of flashing procedure by 70% with respect to manual procedure.</w:t>
+      </w:r>
+    </w:p>
+    <w:p>
+      <w:pPr>
+        <w:pStyle w:val="OrganizationName"/>
+        <w:numPr>
+          <w:ilvl w:val="0"/>
+          <w:numId w:val="4"/>
+        </w:numPr>
+        <w:spacing w:before="0" w:after="0"/>
+        <w:rPr>
+          <w:sz w:val="22"/>
+          <w:szCs w:val="22"/>
+        </w:rPr>
+      </w:pPr>
+      <w:r>
+        <w:rPr>
+          <w:rFonts w:cs="Lato-Light"/>
+          <w:sz w:val="22"/>
+          <w:szCs w:val="22"/>
+          <w:lang w:val="en-US" w:eastAsia="en-US"/>
+        </w:rPr>
+        <w:t xml:space="preserve">Lead representative from manufacturing test team during cross-functional </w:t>
+      </w:r>
+      <w:r>
+        <w:rPr>
+          <w:rFonts w:cs="Lato-Light"/>
+          <w:sz w:val="22"/>
+          <w:szCs w:val="22"/>
+          <w:lang w:val="en-US" w:eastAsia="en-US"/>
+        </w:rPr>
+        <w:t xml:space="preserve">PFMEA </w:t>
+      </w:r>
+      <w:r>
+        <w:rPr>
+          <w:rFonts w:cs="Lato-Light"/>
+          <w:sz w:val="22"/>
+          <w:szCs w:val="22"/>
+          <w:lang w:val="en-US" w:eastAsia="en-US"/>
+        </w:rPr>
+        <w:t>development and review.</w:t>
+      </w:r>
+    </w:p>
+    <w:p>
+      <w:pPr>
+        <w:pStyle w:val="OrganizationName"/>
+        <w:numPr>
+          <w:ilvl w:val="0"/>
+          <w:numId w:val="4"/>
+        </w:numPr>
+        <w:spacing w:before="0" w:after="0"/>
+        <w:ind w:left="709" w:right="0" w:hanging="360"/>
+        <w:jc w:val="left"/>
+        <w:rPr>
+          <w:sz w:val="22"/>
+          <w:szCs w:val="22"/>
+        </w:rPr>
+      </w:pPr>
+      <w:r>
+        <w:rPr>
+          <w:rFonts w:eastAsia="Arial" w:cs="Lato-Light" w:ascii="Open Sans" w:hAnsi="Open Sans"/>
+          <w:b w:val="false"/>
+          <w:bCs w:val="false"/>
+          <w:i w:val="false"/>
+          <w:iCs w:val="false"/>
+          <w:color w:val="000000"/>
+          <w:spacing w:val="0"/>
+          <w:kern w:val="0"/>
+          <w:sz w:val="22"/>
+          <w:szCs w:val="22"/>
+          <w:lang w:val="en-US" w:eastAsia="en-US" w:bidi="ar-SA"/>
+        </w:rPr>
+        <w:t>Participated in peer-review within team for testing solutions and UML based documentation.</w:t>
       </w:r>
     </w:p>
     <w:p>
@@ -1149,15 +1350,18 @@
     <w:p>
       <w:pPr>
         <w:pStyle w:val="Normal"/>
-        <w:rPr/>
+        <w:rPr>
+          <w:sz w:val="22"/>
+          <w:szCs w:val="22"/>
+        </w:rPr>
       </w:pPr>
       <w:r>
         <w:rPr>
           <w:rFonts w:ascii="Open Sans" w:hAnsi="Open Sans"/>
           <w:b/>
           <w:bCs/>
-          <w:sz w:val="20"/>
-          <w:szCs w:val="20"/>
+          <w:sz w:val="22"/>
+          <w:szCs w:val="22"/>
         </w:rPr>
         <w:t xml:space="preserve">Ford Motor Company, </w:t>
       </w:r>
@@ -1169,8 +1373,8 @@
           <w:color w:val="000000"/>
           <w:spacing w:val="0"/>
           <w:kern w:val="0"/>
-          <w:sz w:val="20"/>
-          <w:szCs w:val="20"/>
+          <w:sz w:val="22"/>
+          <w:szCs w:val="22"/>
           <w:lang w:val="en-US" w:eastAsia="en-US" w:bidi="ar-SA"/>
         </w:rPr>
         <w:t>Dearborn</w:t>
@@ -1178,8 +1382,8 @@
       <w:r>
         <w:rPr>
           <w:rFonts w:ascii="Open Sans" w:hAnsi="Open Sans"/>
-          <w:sz w:val="20"/>
-          <w:szCs w:val="20"/>
+          <w:sz w:val="22"/>
+          <w:szCs w:val="22"/>
         </w:rPr>
         <w:t>, MI</w:t>
       </w:r>
@@ -1187,7 +1391,10 @@
     <w:p>
       <w:pPr>
         <w:pStyle w:val="Normal"/>
-        <w:rPr/>
+        <w:rPr>
+          <w:sz w:val="22"/>
+          <w:szCs w:val="22"/>
+        </w:rPr>
       </w:pPr>
       <w:r>
         <w:rPr>
@@ -1199,8 +1406,8 @@
           <w:color w:val="000000"/>
           <w:spacing w:val="0"/>
           <w:kern w:val="0"/>
-          <w:sz w:val="20"/>
-          <w:szCs w:val="20"/>
+          <w:sz w:val="22"/>
+          <w:szCs w:val="22"/>
           <w:u w:val="single"/>
           <w:lang w:val="en-US" w:eastAsia="en-US" w:bidi="ar-SA"/>
         </w:rPr>
@@ -1213,8 +1420,8 @@
           <w:bCs w:val="false"/>
           <w:i w:val="false"/>
           <w:iCs w:val="false"/>
-          <w:sz w:val="20"/>
-          <w:szCs w:val="20"/>
+          <w:sz w:val="22"/>
+          <w:szCs w:val="22"/>
           <w:u w:val="single"/>
         </w:rPr>
         <w:t xml:space="preserve"> Engineer</w:t>
@@ -1226,8 +1433,8 @@
           <w:bCs/>
           <w:i/>
           <w:iCs/>
-          <w:sz w:val="20"/>
-          <w:szCs w:val="20"/>
+          <w:sz w:val="22"/>
+          <w:szCs w:val="22"/>
         </w:rPr>
         <w:tab/>
         <w:tab/>
@@ -1236,6 +1443,7 @@
         <w:tab/>
         <w:tab/>
         <w:t xml:space="preserve">            </w:t>
+        <w:tab/>
       </w:r>
       <w:r>
         <w:rPr>
@@ -1244,16 +1452,16 @@
           <w:bCs w:val="false"/>
           <w:i w:val="false"/>
           <w:iCs w:val="false"/>
-          <w:sz w:val="20"/>
-          <w:szCs w:val="20"/>
+          <w:sz w:val="22"/>
+          <w:szCs w:val="22"/>
         </w:rPr>
         <w:t xml:space="preserve">Apr </w:t>
       </w:r>
       <w:r>
         <w:rPr>
           <w:rFonts w:ascii="Open Sans" w:hAnsi="Open Sans"/>
-          <w:sz w:val="20"/>
-          <w:szCs w:val="20"/>
+          <w:sz w:val="22"/>
+          <w:szCs w:val="22"/>
         </w:rPr>
         <w:t xml:space="preserve">2013 – Nov 2018 </w:t>
       </w:r>
@@ -1267,13 +1475,16 @@
         </w:numPr>
         <w:spacing w:before="0" w:after="0"/>
         <w:ind w:left="709" w:right="0" w:hanging="360"/>
-        <w:rPr/>
+        <w:rPr>
+          <w:sz w:val="22"/>
+          <w:szCs w:val="22"/>
+        </w:rPr>
       </w:pPr>
       <w:r>
         <w:rPr>
           <w:rFonts w:eastAsia="MS Mincho" w:ascii="Open Sans" w:hAnsi="Open Sans"/>
-          <w:sz w:val="20"/>
-          <w:szCs w:val="20"/>
+          <w:sz w:val="22"/>
+          <w:szCs w:val="22"/>
         </w:rPr>
         <w:t xml:space="preserve">Led license restructuring efforts that simplified and optimized ~$80k worth of wasted </w:t>
       </w:r>
@@ -1284,8 +1495,8 @@
           <w:color w:val="000000"/>
           <w:spacing w:val="0"/>
           <w:kern w:val="0"/>
-          <w:sz w:val="20"/>
-          <w:szCs w:val="20"/>
+          <w:sz w:val="22"/>
+          <w:szCs w:val="22"/>
           <w:lang w:val="en-US" w:eastAsia="en-US" w:bidi="ar-SA"/>
         </w:rPr>
         <w:t>software</w:t>
@@ -1293,8 +1504,8 @@
       <w:r>
         <w:rPr>
           <w:rFonts w:eastAsia="MS Mincho" w:ascii="Open Sans" w:hAnsi="Open Sans"/>
-          <w:sz w:val="20"/>
-          <w:szCs w:val="20"/>
+          <w:sz w:val="22"/>
+          <w:szCs w:val="22"/>
         </w:rPr>
         <w:t xml:space="preserve"> licenses allowing lab to scale up from ~10 to ~40 engineers. </w:t>
       </w:r>
@@ -1310,7 +1521,10 @@
         <w:ind w:left="709" w:right="0" w:hanging="360"/>
         <w:contextualSpacing/>
         <w:jc w:val="left"/>
-        <w:rPr/>
+        <w:rPr>
+          <w:sz w:val="22"/>
+          <w:szCs w:val="22"/>
+        </w:rPr>
       </w:pPr>
       <w:r>
         <w:rPr>
@@ -1322,11 +1536,43 @@
           <w:color w:val="000000"/>
           <w:spacing w:val="0"/>
           <w:kern w:val="0"/>
-          <w:sz w:val="20"/>
-          <w:szCs w:val="20"/>
-          <w:lang w:val="en-US" w:eastAsia="en-US" w:bidi="ar-SA"/>
-        </w:rPr>
-        <w:t>Pioneered and led integration and extension of Python based automation tool for Ford Sync saving 100s of hours of human testing time: enabled lab to test touchscreen HMI at scale for the first time.</w:t>
+          <w:sz w:val="22"/>
+          <w:szCs w:val="22"/>
+          <w:lang w:val="en-US" w:eastAsia="en-US" w:bidi="ar-SA"/>
+        </w:rPr>
+        <w:t>Pioneered and led integration and extension of Python based automation tool for Ford Sync  enabl</w:t>
+      </w:r>
+      <w:r>
+        <w:rPr>
+          <w:rFonts w:eastAsia="MS Mincho" w:cs="Arial" w:ascii="Open Sans" w:hAnsi="Open Sans"/>
+          <w:b w:val="false"/>
+          <w:bCs w:val="false"/>
+          <w:i w:val="false"/>
+          <w:iCs w:val="false"/>
+          <w:color w:val="000000"/>
+          <w:spacing w:val="0"/>
+          <w:kern w:val="0"/>
+          <w:sz w:val="22"/>
+          <w:szCs w:val="22"/>
+          <w:lang w:val="en-US" w:eastAsia="en-US" w:bidi="ar-SA"/>
+        </w:rPr>
+        <w:t>ing</w:t>
+      </w:r>
+      <w:r>
+        <w:rPr>
+          <w:rFonts w:eastAsia="MS Mincho" w:cs="Arial" w:ascii="Open Sans" w:hAnsi="Open Sans"/>
+          <w:b w:val="false"/>
+          <w:bCs w:val="false"/>
+          <w:i w:val="false"/>
+          <w:iCs w:val="false"/>
+          <w:color w:val="000000"/>
+          <w:spacing w:val="0"/>
+          <w:kern w:val="0"/>
+          <w:sz w:val="22"/>
+          <w:szCs w:val="22"/>
+          <w:lang w:val="en-US" w:eastAsia="en-US" w:bidi="ar-SA"/>
+        </w:rPr>
+        <w:t xml:space="preserve"> lab to test touchscreen HMI at scale for the first time.</w:t>
       </w:r>
     </w:p>
     <w:p>
@@ -1340,6 +1586,8 @@
         <w:ind w:left="709" w:right="0" w:hanging="360"/>
         <w:jc w:val="left"/>
         <w:rPr>
+          <w:sz w:val="22"/>
+          <w:szCs w:val="22"/>
           <w:highlight w:val="none"/>
           <w:shd w:fill="auto" w:val="clear"/>
         </w:rPr>
@@ -1354,8 +1602,8 @@
           <w:color w:val="000000"/>
           <w:spacing w:val="0"/>
           <w:kern w:val="0"/>
-          <w:sz w:val="20"/>
-          <w:szCs w:val="20"/>
+          <w:sz w:val="22"/>
+          <w:szCs w:val="22"/>
           <w:shd w:fill="auto" w:val="clear"/>
           <w:lang w:val="en-US" w:eastAsia="en-US" w:bidi="ar-SA"/>
         </w:rPr>
@@ -1371,8 +1619,8 @@
           <w:color w:val="000000"/>
           <w:spacing w:val="0"/>
           <w:kern w:val="0"/>
-          <w:sz w:val="20"/>
-          <w:szCs w:val="20"/>
+          <w:sz w:val="22"/>
+          <w:szCs w:val="22"/>
           <w:shd w:fill="auto" w:val="clear"/>
           <w:lang w:val="en-US" w:eastAsia="en-US" w:bidi="ar-SA"/>
         </w:rPr>
@@ -1388,8 +1636,8 @@
           <w:color w:val="000000"/>
           <w:spacing w:val="0"/>
           <w:kern w:val="0"/>
-          <w:sz w:val="20"/>
-          <w:szCs w:val="20"/>
+          <w:sz w:val="22"/>
+          <w:szCs w:val="22"/>
           <w:shd w:fill="auto" w:val="clear"/>
           <w:lang w:val="en-US" w:eastAsia="en-US" w:bidi="ar-SA"/>
         </w:rPr>
@@ -1405,8 +1653,8 @@
           <w:color w:val="000000"/>
           <w:spacing w:val="0"/>
           <w:kern w:val="0"/>
-          <w:sz w:val="20"/>
-          <w:szCs w:val="20"/>
+          <w:sz w:val="22"/>
+          <w:szCs w:val="22"/>
           <w:shd w:fill="auto" w:val="clear"/>
           <w:lang w:val="en-US" w:eastAsia="en-US" w:bidi="ar-SA"/>
         </w:rPr>
@@ -1422,8 +1670,8 @@
           <w:color w:val="000000"/>
           <w:spacing w:val="0"/>
           <w:kern w:val="0"/>
-          <w:sz w:val="20"/>
-          <w:szCs w:val="20"/>
+          <w:sz w:val="22"/>
+          <w:szCs w:val="22"/>
           <w:shd w:fill="auto" w:val="clear"/>
           <w:lang w:val="en-US" w:eastAsia="en-US" w:bidi="ar-SA"/>
         </w:rPr>
@@ -1437,18 +1685,25 @@
         <w:ind w:left="709" w:right="0" w:hanging="0"/>
         <w:rPr>
           <w:rFonts w:eastAsia="MS Mincho"/>
+          <w:sz w:val="22"/>
+          <w:szCs w:val="22"/>
         </w:rPr>
       </w:pPr>
       <w:r>
         <w:rPr>
           <w:rFonts w:eastAsia="MS Mincho"/>
+          <w:sz w:val="22"/>
+          <w:szCs w:val="22"/>
         </w:rPr>
       </w:r>
     </w:p>
     <w:p>
       <w:pPr>
         <w:pStyle w:val="Normal"/>
-        <w:rPr/>
+        <w:rPr>
+          <w:sz w:val="22"/>
+          <w:szCs w:val="22"/>
+        </w:rPr>
       </w:pPr>
       <w:r>
         <w:rPr>
@@ -1457,8 +1712,8 @@
           <w:bCs w:val="false"/>
           <w:i w:val="false"/>
           <w:iCs w:val="false"/>
-          <w:sz w:val="20"/>
-          <w:szCs w:val="20"/>
+          <w:sz w:val="22"/>
+          <w:szCs w:val="22"/>
           <w:u w:val="single"/>
         </w:rPr>
         <w:t>HIL Engineer</w:t>
@@ -1470,8 +1725,8 @@
           <w:bCs/>
           <w:i/>
           <w:iCs/>
-          <w:sz w:val="20"/>
-          <w:szCs w:val="20"/>
+          <w:sz w:val="22"/>
+          <w:szCs w:val="22"/>
         </w:rPr>
         <w:tab/>
         <w:tab/>
@@ -1483,12 +1738,13 @@
         <w:tab/>
         <w:tab/>
         <w:tab/>
-      </w:r>
-      <w:r>
-        <w:rPr>
-          <w:rFonts w:ascii="Open Sans" w:hAnsi="Open Sans"/>
-          <w:sz w:val="20"/>
-          <w:szCs w:val="20"/>
+        <w:tab/>
+      </w:r>
+      <w:r>
+        <w:rPr>
+          <w:rFonts w:ascii="Open Sans" w:hAnsi="Open Sans"/>
+          <w:sz w:val="22"/>
+          <w:szCs w:val="22"/>
         </w:rPr>
         <w:t>Jun 2012 – Apr 2013</w:t>
       </w:r>
@@ -1503,15 +1759,26 @@
         <w:spacing w:before="0" w:after="0"/>
         <w:ind w:left="709" w:right="0" w:hanging="360"/>
         <w:contextualSpacing/>
-        <w:rPr/>
-      </w:pPr>
-      <w:r>
-        <w:rPr>
-          <w:rFonts w:ascii="Open Sans" w:hAnsi="Open Sans"/>
-          <w:sz w:val="20"/>
-          <w:szCs w:val="20"/>
-        </w:rPr>
-        <w:t xml:space="preserve">Took initiative to improve maintainability for Robotic HMI test solution via code refactoring and data structure simplification: reduced </w:t>
+        <w:rPr>
+          <w:sz w:val="22"/>
+          <w:szCs w:val="22"/>
+        </w:rPr>
+      </w:pPr>
+      <w:r>
+        <w:rPr>
+          <w:rFonts w:ascii="Open Sans" w:hAnsi="Open Sans"/>
+          <w:sz w:val="22"/>
+          <w:szCs w:val="22"/>
+        </w:rPr>
+        <w:t xml:space="preserve">Improved </w:t>
+      </w:r>
+      <w:r>
+        <w:rPr>
+          <w:rFonts w:ascii="Open Sans" w:hAnsi="Open Sans"/>
+          <w:sz w:val="22"/>
+          <w:szCs w:val="22"/>
+        </w:rPr>
+        <w:t xml:space="preserve">maintainability for Robotic HMI test solution via code refactoring and data structure simplification: reduced </w:t>
       </w:r>
       <w:r>
         <w:rPr>
@@ -1519,8 +1786,8 @@
           <w:color w:val="000000"/>
           <w:spacing w:val="0"/>
           <w:kern w:val="0"/>
-          <w:sz w:val="20"/>
-          <w:szCs w:val="20"/>
+          <w:sz w:val="22"/>
+          <w:szCs w:val="22"/>
           <w:lang w:val="en-US" w:eastAsia="en-US" w:bidi="ar-SA"/>
         </w:rPr>
         <w:t>setup</w:t>
@@ -1528,8 +1795,8 @@
       <w:r>
         <w:rPr>
           <w:rFonts w:ascii="Open Sans" w:hAnsi="Open Sans"/>
-          <w:sz w:val="20"/>
-          <w:szCs w:val="20"/>
+          <w:sz w:val="22"/>
+          <w:szCs w:val="22"/>
         </w:rPr>
         <w:t xml:space="preserve"> time by 50%.</w:t>
       </w:r>
@@ -1545,6 +1812,8 @@
         <w:ind w:left="709" w:right="0" w:hanging="360"/>
         <w:contextualSpacing w:val="false"/>
         <w:rPr>
+          <w:sz w:val="22"/>
+          <w:szCs w:val="22"/>
           <w:highlight w:val="none"/>
           <w:shd w:fill="auto" w:val="clear"/>
         </w:rPr>
@@ -1555,12 +1824,12 @@
           <w:color w:val="000000"/>
           <w:spacing w:val="0"/>
           <w:kern w:val="0"/>
-          <w:sz w:val="20"/>
-          <w:szCs w:val="20"/>
+          <w:sz w:val="22"/>
+          <w:szCs w:val="22"/>
           <w:shd w:fill="auto" w:val="clear"/>
           <w:lang w:val="en-US" w:eastAsia="en-US" w:bidi="ar-SA"/>
         </w:rPr>
-        <w:t xml:space="preserve">Led </w:t>
+        <w:t>Led</w:t>
       </w:r>
       <w:r>
         <w:rPr>
@@ -1568,18 +1837,18 @@
           <w:color w:val="000000"/>
           <w:spacing w:val="0"/>
           <w:kern w:val="0"/>
-          <w:sz w:val="20"/>
-          <w:szCs w:val="20"/>
+          <w:sz w:val="22"/>
+          <w:szCs w:val="22"/>
           <w:shd w:fill="auto" w:val="clear"/>
           <w:lang w:val="en-US" w:eastAsia="en-US" w:bidi="ar-SA"/>
         </w:rPr>
-        <w:t xml:space="preserve">and managed part </w:t>
-      </w:r>
-      <w:r>
-        <w:rPr>
-          <w:rFonts w:ascii="Open Sans" w:hAnsi="Open Sans"/>
-          <w:sz w:val="20"/>
-          <w:szCs w:val="20"/>
+        <w:t xml:space="preserve"> part </w:t>
+      </w:r>
+      <w:r>
+        <w:rPr>
+          <w:rFonts w:ascii="Open Sans" w:hAnsi="Open Sans"/>
+          <w:sz w:val="22"/>
+          <w:szCs w:val="22"/>
           <w:shd w:fill="auto" w:val="clear"/>
         </w:rPr>
         <w:t xml:space="preserve">selection </w:t>
@@ -1587,8 +1856,8 @@
       <w:r>
         <w:rPr>
           <w:rFonts w:ascii="Open Sans" w:hAnsi="Open Sans"/>
-          <w:sz w:val="20"/>
-          <w:szCs w:val="20"/>
+          <w:sz w:val="22"/>
+          <w:szCs w:val="22"/>
           <w:shd w:fill="auto" w:val="clear"/>
         </w:rPr>
         <w:t xml:space="preserve">for </w:t>
@@ -1599,8 +1868,8 @@
           <w:color w:val="000000"/>
           <w:spacing w:val="0"/>
           <w:kern w:val="0"/>
-          <w:sz w:val="20"/>
-          <w:szCs w:val="20"/>
+          <w:sz w:val="22"/>
+          <w:szCs w:val="22"/>
           <w:shd w:fill="auto" w:val="clear"/>
           <w:lang w:val="en-US" w:eastAsia="en-US" w:bidi="ar-SA"/>
         </w:rPr>
@@ -1609,8 +1878,8 @@
       <w:r>
         <w:rPr>
           <w:rFonts w:ascii="Open Sans" w:hAnsi="Open Sans"/>
-          <w:sz w:val="20"/>
-          <w:szCs w:val="20"/>
+          <w:sz w:val="22"/>
+          <w:szCs w:val="22"/>
           <w:shd w:fill="auto" w:val="clear"/>
         </w:rPr>
         <w:t xml:space="preserve"> </w:t>
@@ -1618,8 +1887,8 @@
       <w:r>
         <w:rPr>
           <w:rFonts w:ascii="Open Sans" w:hAnsi="Open Sans"/>
-          <w:sz w:val="20"/>
-          <w:szCs w:val="20"/>
+          <w:sz w:val="22"/>
+          <w:szCs w:val="22"/>
           <w:shd w:fill="auto" w:val="clear"/>
         </w:rPr>
         <w:t xml:space="preserve">separate HIL Simulator </w:t>
@@ -1627,8 +1896,8 @@
       <w:r>
         <w:rPr>
           <w:rFonts w:ascii="Open Sans" w:hAnsi="Open Sans"/>
-          <w:sz w:val="20"/>
-          <w:szCs w:val="20"/>
+          <w:sz w:val="22"/>
+          <w:szCs w:val="22"/>
           <w:shd w:fill="auto" w:val="clear"/>
         </w:rPr>
         <w:t xml:space="preserve">programs by coordinating with purchasing, </w:t>
@@ -1639,8 +1908,8 @@
           <w:color w:val="000000"/>
           <w:spacing w:val="0"/>
           <w:kern w:val="0"/>
-          <w:sz w:val="20"/>
-          <w:szCs w:val="20"/>
+          <w:sz w:val="22"/>
+          <w:szCs w:val="22"/>
           <w:shd w:fill="auto" w:val="clear"/>
           <w:lang w:val="en-US" w:eastAsia="en-US" w:bidi="ar-SA"/>
         </w:rPr>
@@ -1649,8 +1918,8 @@
       <w:r>
         <w:rPr>
           <w:rFonts w:ascii="Open Sans" w:hAnsi="Open Sans"/>
-          <w:sz w:val="20"/>
-          <w:szCs w:val="20"/>
+          <w:sz w:val="22"/>
+          <w:szCs w:val="22"/>
           <w:shd w:fill="auto" w:val="clear"/>
         </w:rPr>
         <w:t>, and suppliers to select parts from full vehicle BOM.</w:t>
@@ -1718,16 +1987,15 @@
       <w:pPr>
         <w:pStyle w:val="Normal"/>
         <w:rPr>
-          <w:rFonts w:ascii="Open Sans" w:hAnsi="Open Sans"/>
-          <w:sz w:val="20"/>
-          <w:szCs w:val="20"/>
-        </w:rPr>
-      </w:pPr>
-      <w:r>
-        <w:rPr>
-          <w:rFonts w:ascii="Open Sans" w:hAnsi="Open Sans"/>
-          <w:sz w:val="20"/>
-          <w:szCs w:val="20"/>
+          <w:sz w:val="22"/>
+          <w:szCs w:val="22"/>
+        </w:rPr>
+      </w:pPr>
+      <w:r>
+        <w:rPr>
+          <w:rFonts w:ascii="Open Sans" w:hAnsi="Open Sans"/>
+          <w:sz w:val="22"/>
+          <w:szCs w:val="22"/>
         </w:rPr>
         <w:t>BSc in Physics, University of Windsor</w:t>
       </w:r>
@@ -1735,17 +2003,13 @@
     <w:p>
       <w:pPr>
         <w:pStyle w:val="Normal"/>
-        <w:rPr>
-          <w:rFonts w:ascii="Open Sans" w:hAnsi="Open Sans"/>
-          <w:sz w:val="20"/>
-          <w:szCs w:val="20"/>
-        </w:rPr>
-      </w:pPr>
-      <w:r>
-        <w:rPr>
-          <w:rFonts w:ascii="Open Sans" w:hAnsi="Open Sans"/>
-          <w:sz w:val="20"/>
-          <w:szCs w:val="20"/>
+        <w:rPr/>
+      </w:pPr>
+      <w:r>
+        <w:rPr>
+          <w:rFonts w:ascii="Open Sans" w:hAnsi="Open Sans"/>
+          <w:sz w:val="22"/>
+          <w:szCs w:val="22"/>
         </w:rPr>
         <w:t>BSc in Electrical Engineering, University of Windsor</w:t>
       </w:r>
@@ -1769,7 +2033,7 @@
     <w:lvl w:ilvl="0">
       <w:start w:val="1"/>
       <w:numFmt w:val="bullet"/>
-      <w:lvlText w:val="·"/>
+      <w:lvlText w:val=""/>
       <w:lvlJc w:val="left"/>
       <w:pPr>
         <w:tabs>
@@ -1906,7 +2170,7 @@
     <w:lvl w:ilvl="0">
       <w:start w:val="1"/>
       <w:numFmt w:val="bullet"/>
-      <w:lvlText w:val="·"/>
+      <w:lvlText w:val=""/>
       <w:lvlJc w:val="left"/>
       <w:pPr>
         <w:tabs>
@@ -2043,7 +2307,7 @@
     <w:lvl w:ilvl="0">
       <w:start w:val="1"/>
       <w:numFmt w:val="bullet"/>
-      <w:lvlText w:val="·"/>
+      <w:lvlText w:val=""/>
       <w:lvlJc w:val="left"/>
       <w:pPr>
         <w:tabs>
@@ -2180,7 +2444,7 @@
     <w:lvl w:ilvl="0">
       <w:start w:val="1"/>
       <w:numFmt w:val="bullet"/>
-      <w:lvlText w:val="·"/>
+      <w:lvlText w:val=""/>
       <w:lvlJc w:val="left"/>
       <w:pPr>
         <w:tabs>
@@ -2451,6 +2715,143 @@
     </w:lvl>
   </w:abstractNum>
   <w:abstractNum w:abstractNumId="6">
+    <w:lvl w:ilvl="0">
+      <w:start w:val="1"/>
+      <w:numFmt w:val="bullet"/>
+      <w:lvlText w:val=""/>
+      <w:lvlJc w:val="left"/>
+      <w:pPr>
+        <w:tabs>
+          <w:tab w:val="num" w:pos="720"/>
+        </w:tabs>
+        <w:ind w:left="720" w:hanging="360"/>
+      </w:pPr>
+      <w:rPr>
+        <w:rFonts w:ascii="Symbol" w:hAnsi="Symbol" w:cs="Symbol" w:hint="default"/>
+      </w:rPr>
+    </w:lvl>
+    <w:lvl w:ilvl="1">
+      <w:start w:val="1"/>
+      <w:numFmt w:val="bullet"/>
+      <w:lvlText w:val=""/>
+      <w:lvlJc w:val="left"/>
+      <w:pPr>
+        <w:tabs>
+          <w:tab w:val="num" w:pos="1080"/>
+        </w:tabs>
+        <w:ind w:left="1080" w:hanging="360"/>
+      </w:pPr>
+      <w:rPr>
+        <w:rFonts w:ascii="Symbol" w:hAnsi="Symbol" w:cs="Symbol" w:hint="default"/>
+      </w:rPr>
+    </w:lvl>
+    <w:lvl w:ilvl="2">
+      <w:start w:val="1"/>
+      <w:numFmt w:val="bullet"/>
+      <w:lvlText w:val=""/>
+      <w:lvlJc w:val="left"/>
+      <w:pPr>
+        <w:tabs>
+          <w:tab w:val="num" w:pos="1440"/>
+        </w:tabs>
+        <w:ind w:left="1440" w:hanging="360"/>
+      </w:pPr>
+      <w:rPr>
+        <w:rFonts w:ascii="Symbol" w:hAnsi="Symbol" w:cs="Symbol" w:hint="default"/>
+      </w:rPr>
+    </w:lvl>
+    <w:lvl w:ilvl="3">
+      <w:start w:val="1"/>
+      <w:numFmt w:val="bullet"/>
+      <w:lvlText w:val=""/>
+      <w:lvlJc w:val="left"/>
+      <w:pPr>
+        <w:tabs>
+          <w:tab w:val="num" w:pos="1800"/>
+        </w:tabs>
+        <w:ind w:left="1800" w:hanging="360"/>
+      </w:pPr>
+      <w:rPr>
+        <w:rFonts w:ascii="Symbol" w:hAnsi="Symbol" w:cs="Symbol" w:hint="default"/>
+      </w:rPr>
+    </w:lvl>
+    <w:lvl w:ilvl="4">
+      <w:start w:val="1"/>
+      <w:numFmt w:val="bullet"/>
+      <w:lvlText w:val=""/>
+      <w:lvlJc w:val="left"/>
+      <w:pPr>
+        <w:tabs>
+          <w:tab w:val="num" w:pos="2160"/>
+        </w:tabs>
+        <w:ind w:left="2160" w:hanging="360"/>
+      </w:pPr>
+      <w:rPr>
+        <w:rFonts w:ascii="Symbol" w:hAnsi="Symbol" w:cs="Symbol" w:hint="default"/>
+      </w:rPr>
+    </w:lvl>
+    <w:lvl w:ilvl="5">
+      <w:start w:val="1"/>
+      <w:numFmt w:val="bullet"/>
+      <w:lvlText w:val=""/>
+      <w:lvlJc w:val="left"/>
+      <w:pPr>
+        <w:tabs>
+          <w:tab w:val="num" w:pos="2520"/>
+        </w:tabs>
+        <w:ind w:left="2520" w:hanging="360"/>
+      </w:pPr>
+      <w:rPr>
+        <w:rFonts w:ascii="Symbol" w:hAnsi="Symbol" w:cs="Symbol" w:hint="default"/>
+      </w:rPr>
+    </w:lvl>
+    <w:lvl w:ilvl="6">
+      <w:start w:val="1"/>
+      <w:numFmt w:val="bullet"/>
+      <w:lvlText w:val=""/>
+      <w:lvlJc w:val="left"/>
+      <w:pPr>
+        <w:tabs>
+          <w:tab w:val="num" w:pos="2880"/>
+        </w:tabs>
+        <w:ind w:left="2880" w:hanging="360"/>
+      </w:pPr>
+      <w:rPr>
+        <w:rFonts w:ascii="Symbol" w:hAnsi="Symbol" w:cs="Symbol" w:hint="default"/>
+      </w:rPr>
+    </w:lvl>
+    <w:lvl w:ilvl="7">
+      <w:start w:val="1"/>
+      <w:numFmt w:val="bullet"/>
+      <w:lvlText w:val=""/>
+      <w:lvlJc w:val="left"/>
+      <w:pPr>
+        <w:tabs>
+          <w:tab w:val="num" w:pos="3240"/>
+        </w:tabs>
+        <w:ind w:left="3240" w:hanging="360"/>
+      </w:pPr>
+      <w:rPr>
+        <w:rFonts w:ascii="Symbol" w:hAnsi="Symbol" w:cs="Symbol" w:hint="default"/>
+      </w:rPr>
+    </w:lvl>
+    <w:lvl w:ilvl="8">
+      <w:start w:val="1"/>
+      <w:numFmt w:val="bullet"/>
+      <w:lvlText w:val=""/>
+      <w:lvlJc w:val="left"/>
+      <w:pPr>
+        <w:tabs>
+          <w:tab w:val="num" w:pos="3600"/>
+        </w:tabs>
+        <w:ind w:left="3600" w:hanging="360"/>
+      </w:pPr>
+      <w:rPr>
+        <w:rFonts w:ascii="Symbol" w:hAnsi="Symbol" w:cs="Symbol" w:hint="default"/>
+      </w:rPr>
+    </w:lvl>
+  </w:abstractNum>
+  <w:abstractNum w:abstractNumId="7">
     <w:lvl w:ilvl="0">
       <w:start w:val="1"/>
       <w:numFmt w:val="none"/>
@@ -2587,6 +2988,9 @@
   <w:num w:numId="6">
     <w:abstractNumId w:val="6"/>
   </w:num>
+  <w:num w:numId="7">
+    <w:abstractNumId w:val="7"/>
+  </w:num>
 </w:numbering>
 </file>
 
@@ -3382,6 +3786,26 @@
       <w:szCs w:val="19"/>
     </w:rPr>
   </w:style>
+  <w:style w:type="paragraph" w:styleId="Location">
+    <w:name w:val="Location"/>
+    <w:basedOn w:val="PlainText"/>
+    <w:next w:val="PlainText"/>
+    <w:qFormat/>
+    <w:pPr/>
+    <w:rPr>
+      <w:rFonts w:ascii="Verdana" w:hAnsi="Verdana"/>
+      <w:sz w:val="19"/>
+    </w:rPr>
+  </w:style>
+  <w:style w:type="paragraph" w:styleId="OrganizationName">
+    <w:name w:val="Organization Name"/>
+    <w:basedOn w:val="Location"/>
+    <w:qFormat/>
+    <w:pPr>
+      <w:spacing w:before="120" w:after="0"/>
+    </w:pPr>
+    <w:rPr/>
+  </w:style>
   <w:style w:type="numbering" w:styleId="NoList">
     <w:name w:val="No List"/>
     <w:qFormat/>

</xml_diff>

<commit_message>
latest to start from
</commit_message>
<xml_diff>
--- a/MustafaSheikh_Resume.docx
+++ b/MustafaSheikh_Resume.docx
@@ -176,21 +176,7 @@
           <w:szCs w:val="22"/>
           <w:lang w:val="en-US" w:eastAsia="en-US" w:bidi="ar-SA"/>
         </w:rPr>
-        <w:t xml:space="preserve">Julia Language </w:t>
-      </w:r>
-      <w:r>
-        <w:rPr>
-          <w:rFonts w:eastAsia="Arial" w:cs="Arial" w:ascii="Calibri" w:hAnsi="Calibri"/>
-          <w:b w:val="false"/>
-          <w:bCs w:val="false"/>
-          <w:color w:val="000000"/>
-          <w:spacing w:val="0"/>
-          <w:kern w:val="0"/>
-          <w:sz w:val="22"/>
-          <w:szCs w:val="22"/>
-          <w:lang w:val="en-US" w:eastAsia="en-US" w:bidi="ar-SA"/>
-        </w:rPr>
-        <w:t>| Jira</w:t>
+        <w:t>Julia Language | Jira</w:t>
       </w:r>
     </w:p>
     <w:p>
@@ -234,39 +220,7 @@
           <w:sz w:val="22"/>
           <w:szCs w:val="22"/>
         </w:rPr>
-        <w:t xml:space="preserve"> | CAN | DFSS Black Belt | </w:t>
-      </w:r>
-      <w:r>
-        <w:rPr>
-          <w:rFonts w:ascii="Calibri" w:hAnsi="Calibri"/>
-          <w:sz w:val="22"/>
-          <w:szCs w:val="22"/>
-        </w:rPr>
-        <w:t xml:space="preserve">HIL | </w:t>
-      </w:r>
-      <w:r>
-        <w:rPr>
-          <w:rFonts w:ascii="Calibri" w:hAnsi="Calibri"/>
-          <w:sz w:val="22"/>
-          <w:szCs w:val="22"/>
-        </w:rPr>
-        <w:t>DoIP</w:t>
-      </w:r>
-      <w:r>
-        <w:rPr>
-          <w:rFonts w:ascii="Calibri" w:hAnsi="Calibri"/>
-          <w:sz w:val="22"/>
-          <w:szCs w:val="22"/>
-        </w:rPr>
-        <w:t xml:space="preserve"> | UML </w:t>
-      </w:r>
-      <w:r>
-        <w:rPr>
-          <w:rFonts w:ascii="Calibri" w:hAnsi="Calibri"/>
-          <w:sz w:val="22"/>
-          <w:szCs w:val="22"/>
-        </w:rPr>
-        <w:t>| Synopsys Virtualizer</w:t>
+        <w:t xml:space="preserve"> | CAN | DFSS Black Belt | HIL | DoIP | UML | Synopsys Virtualizer</w:t>
       </w:r>
     </w:p>
     <w:p>
@@ -527,8 +481,26 @@
           <w:shd w:fill="auto" w:val="clear"/>
           <w:lang w:val="en-US" w:eastAsia="en-US" w:bidi="ar-SA"/>
         </w:rPr>
-        <w:t xml:space="preserve">Secured buy-in from </w:t>
-      </w:r>
+        <w:t>Secured buy-in from technical specialists, release engineers, program teams, and senior management for proposed virtualization strategy for wireless SOCs.</w:t>
+      </w:r>
+    </w:p>
+    <w:p>
+      <w:pPr>
+        <w:pStyle w:val="Normal"/>
+        <w:numPr>
+          <w:ilvl w:val="0"/>
+          <w:numId w:val="1"/>
+        </w:numPr>
+        <w:spacing w:before="0" w:after="0"/>
+        <w:ind w:left="720" w:right="0" w:hanging="360"/>
+        <w:rPr>
+          <w:rFonts w:ascii="Calibri" w:hAnsi="Calibri"/>
+          <w:sz w:val="22"/>
+          <w:szCs w:val="22"/>
+          <w:highlight w:val="none"/>
+          <w:shd w:fill="auto" w:val="clear"/>
+        </w:rPr>
+      </w:pPr>
       <w:r>
         <w:rPr>
           <w:rFonts w:eastAsia="Arial" w:cs="Arial" w:ascii="Calibri" w:hAnsi="Calibri"/>
@@ -542,8 +514,26 @@
           <w:shd w:fill="auto" w:val="clear"/>
           <w:lang w:val="en-US" w:eastAsia="en-US" w:bidi="ar-SA"/>
         </w:rPr>
-        <w:t>t</w:t>
-      </w:r>
+        <w:t>Worked with purchasing and technical leaders to evaluate virtual ECU platforms and suppliers.</w:t>
+      </w:r>
+    </w:p>
+    <w:p>
+      <w:pPr>
+        <w:pStyle w:val="Normal"/>
+        <w:numPr>
+          <w:ilvl w:val="0"/>
+          <w:numId w:val="1"/>
+        </w:numPr>
+        <w:spacing w:before="0" w:after="0"/>
+        <w:ind w:left="720" w:right="0" w:hanging="360"/>
+        <w:rPr>
+          <w:rFonts w:ascii="Calibri" w:hAnsi="Calibri"/>
+          <w:sz w:val="22"/>
+          <w:szCs w:val="22"/>
+          <w:highlight w:val="none"/>
+          <w:shd w:fill="auto" w:val="clear"/>
+        </w:rPr>
+      </w:pPr>
       <w:r>
         <w:rPr>
           <w:rFonts w:eastAsia="Arial" w:cs="Arial" w:ascii="Calibri" w:hAnsi="Calibri"/>
@@ -557,343 +547,7 @@
           <w:shd w:fill="auto" w:val="clear"/>
           <w:lang w:val="en-US" w:eastAsia="en-US" w:bidi="ar-SA"/>
         </w:rPr>
-        <w:t xml:space="preserve">echnical </w:t>
-      </w:r>
-      <w:r>
-        <w:rPr>
-          <w:rFonts w:eastAsia="Arial" w:cs="Arial" w:ascii="Calibri" w:hAnsi="Calibri"/>
-          <w:b w:val="false"/>
-          <w:bCs w:val="false"/>
-          <w:color w:val="000000"/>
-          <w:spacing w:val="0"/>
-          <w:kern w:val="0"/>
-          <w:sz w:val="22"/>
-          <w:szCs w:val="22"/>
-          <w:shd w:fill="auto" w:val="clear"/>
-          <w:lang w:val="en-US" w:eastAsia="en-US" w:bidi="ar-SA"/>
-        </w:rPr>
-        <w:t>s</w:t>
-      </w:r>
-      <w:r>
-        <w:rPr>
-          <w:rFonts w:eastAsia="Arial" w:cs="Arial" w:ascii="Calibri" w:hAnsi="Calibri"/>
-          <w:b w:val="false"/>
-          <w:bCs w:val="false"/>
-          <w:color w:val="000000"/>
-          <w:spacing w:val="0"/>
-          <w:kern w:val="0"/>
-          <w:sz w:val="22"/>
-          <w:szCs w:val="22"/>
-          <w:shd w:fill="auto" w:val="clear"/>
-          <w:lang w:val="en-US" w:eastAsia="en-US" w:bidi="ar-SA"/>
-        </w:rPr>
-        <w:t xml:space="preserve">pecialists, </w:t>
-      </w:r>
-      <w:r>
-        <w:rPr>
-          <w:rFonts w:eastAsia="Arial" w:cs="Arial" w:ascii="Calibri" w:hAnsi="Calibri"/>
-          <w:b w:val="false"/>
-          <w:bCs w:val="false"/>
-          <w:color w:val="000000"/>
-          <w:spacing w:val="0"/>
-          <w:kern w:val="0"/>
-          <w:sz w:val="22"/>
-          <w:szCs w:val="22"/>
-          <w:shd w:fill="auto" w:val="clear"/>
-          <w:lang w:val="en-US" w:eastAsia="en-US" w:bidi="ar-SA"/>
-        </w:rPr>
-        <w:t>r</w:t>
-      </w:r>
-      <w:r>
-        <w:rPr>
-          <w:rFonts w:eastAsia="Arial" w:cs="Arial" w:ascii="Calibri" w:hAnsi="Calibri"/>
-          <w:b w:val="false"/>
-          <w:bCs w:val="false"/>
-          <w:color w:val="000000"/>
-          <w:spacing w:val="0"/>
-          <w:kern w:val="0"/>
-          <w:sz w:val="22"/>
-          <w:szCs w:val="22"/>
-          <w:shd w:fill="auto" w:val="clear"/>
-          <w:lang w:val="en-US" w:eastAsia="en-US" w:bidi="ar-SA"/>
-        </w:rPr>
-        <w:t xml:space="preserve">elease </w:t>
-      </w:r>
-      <w:r>
-        <w:rPr>
-          <w:rFonts w:eastAsia="Arial" w:cs="Arial" w:ascii="Calibri" w:hAnsi="Calibri"/>
-          <w:b w:val="false"/>
-          <w:bCs w:val="false"/>
-          <w:color w:val="000000"/>
-          <w:spacing w:val="0"/>
-          <w:kern w:val="0"/>
-          <w:sz w:val="22"/>
-          <w:szCs w:val="22"/>
-          <w:shd w:fill="auto" w:val="clear"/>
-          <w:lang w:val="en-US" w:eastAsia="en-US" w:bidi="ar-SA"/>
-        </w:rPr>
-        <w:t>e</w:t>
-      </w:r>
-      <w:r>
-        <w:rPr>
-          <w:rFonts w:eastAsia="Arial" w:cs="Arial" w:ascii="Calibri" w:hAnsi="Calibri"/>
-          <w:b w:val="false"/>
-          <w:bCs w:val="false"/>
-          <w:color w:val="000000"/>
-          <w:spacing w:val="0"/>
-          <w:kern w:val="0"/>
-          <w:sz w:val="22"/>
-          <w:szCs w:val="22"/>
-          <w:shd w:fill="auto" w:val="clear"/>
-          <w:lang w:val="en-US" w:eastAsia="en-US" w:bidi="ar-SA"/>
-        </w:rPr>
-        <w:t xml:space="preserve">ngineers, </w:t>
-      </w:r>
-      <w:r>
-        <w:rPr>
-          <w:rFonts w:eastAsia="Arial" w:cs="Arial" w:ascii="Calibri" w:hAnsi="Calibri"/>
-          <w:b w:val="false"/>
-          <w:bCs w:val="false"/>
-          <w:color w:val="000000"/>
-          <w:spacing w:val="0"/>
-          <w:kern w:val="0"/>
-          <w:sz w:val="22"/>
-          <w:szCs w:val="22"/>
-          <w:shd w:fill="auto" w:val="clear"/>
-          <w:lang w:val="en-US" w:eastAsia="en-US" w:bidi="ar-SA"/>
-        </w:rPr>
-        <w:t>p</w:t>
-      </w:r>
-      <w:r>
-        <w:rPr>
-          <w:rFonts w:eastAsia="Arial" w:cs="Arial" w:ascii="Calibri" w:hAnsi="Calibri"/>
-          <w:b w:val="false"/>
-          <w:bCs w:val="false"/>
-          <w:color w:val="000000"/>
-          <w:spacing w:val="0"/>
-          <w:kern w:val="0"/>
-          <w:sz w:val="22"/>
-          <w:szCs w:val="22"/>
-          <w:shd w:fill="auto" w:val="clear"/>
-          <w:lang w:val="en-US" w:eastAsia="en-US" w:bidi="ar-SA"/>
-        </w:rPr>
-        <w:t xml:space="preserve">rogram </w:t>
-      </w:r>
-      <w:r>
-        <w:rPr>
-          <w:rFonts w:eastAsia="Arial" w:cs="Arial" w:ascii="Calibri" w:hAnsi="Calibri"/>
-          <w:b w:val="false"/>
-          <w:bCs w:val="false"/>
-          <w:color w:val="000000"/>
-          <w:spacing w:val="0"/>
-          <w:kern w:val="0"/>
-          <w:sz w:val="22"/>
-          <w:szCs w:val="22"/>
-          <w:shd w:fill="auto" w:val="clear"/>
-          <w:lang w:val="en-US" w:eastAsia="en-US" w:bidi="ar-SA"/>
-        </w:rPr>
-        <w:t>t</w:t>
-      </w:r>
-      <w:r>
-        <w:rPr>
-          <w:rFonts w:eastAsia="Arial" w:cs="Arial" w:ascii="Calibri" w:hAnsi="Calibri"/>
-          <w:b w:val="false"/>
-          <w:bCs w:val="false"/>
-          <w:color w:val="000000"/>
-          <w:spacing w:val="0"/>
-          <w:kern w:val="0"/>
-          <w:sz w:val="22"/>
-          <w:szCs w:val="22"/>
-          <w:shd w:fill="auto" w:val="clear"/>
-          <w:lang w:val="en-US" w:eastAsia="en-US" w:bidi="ar-SA"/>
-        </w:rPr>
-        <w:t xml:space="preserve">eams, and </w:t>
-      </w:r>
-      <w:r>
-        <w:rPr>
-          <w:rFonts w:eastAsia="Arial" w:cs="Arial" w:ascii="Calibri" w:hAnsi="Calibri"/>
-          <w:b w:val="false"/>
-          <w:bCs w:val="false"/>
-          <w:color w:val="000000"/>
-          <w:spacing w:val="0"/>
-          <w:kern w:val="0"/>
-          <w:sz w:val="22"/>
-          <w:szCs w:val="22"/>
-          <w:shd w:fill="auto" w:val="clear"/>
-          <w:lang w:val="en-US" w:eastAsia="en-US" w:bidi="ar-SA"/>
-        </w:rPr>
-        <w:t>s</w:t>
-      </w:r>
-      <w:r>
-        <w:rPr>
-          <w:rFonts w:eastAsia="Arial" w:cs="Arial" w:ascii="Calibri" w:hAnsi="Calibri"/>
-          <w:b w:val="false"/>
-          <w:bCs w:val="false"/>
-          <w:color w:val="000000"/>
-          <w:spacing w:val="0"/>
-          <w:kern w:val="0"/>
-          <w:sz w:val="22"/>
-          <w:szCs w:val="22"/>
-          <w:shd w:fill="auto" w:val="clear"/>
-          <w:lang w:val="en-US" w:eastAsia="en-US" w:bidi="ar-SA"/>
-        </w:rPr>
-        <w:t xml:space="preserve">enior </w:t>
-      </w:r>
-      <w:r>
-        <w:rPr>
-          <w:rFonts w:eastAsia="Arial" w:cs="Arial" w:ascii="Calibri" w:hAnsi="Calibri"/>
-          <w:b w:val="false"/>
-          <w:bCs w:val="false"/>
-          <w:color w:val="000000"/>
-          <w:spacing w:val="0"/>
-          <w:kern w:val="0"/>
-          <w:sz w:val="22"/>
-          <w:szCs w:val="22"/>
-          <w:shd w:fill="auto" w:val="clear"/>
-          <w:lang w:val="en-US" w:eastAsia="en-US" w:bidi="ar-SA"/>
-        </w:rPr>
-        <w:t>m</w:t>
-      </w:r>
-      <w:r>
-        <w:rPr>
-          <w:rFonts w:eastAsia="Arial" w:cs="Arial" w:ascii="Calibri" w:hAnsi="Calibri"/>
-          <w:b w:val="false"/>
-          <w:bCs w:val="false"/>
-          <w:color w:val="000000"/>
-          <w:spacing w:val="0"/>
-          <w:kern w:val="0"/>
-          <w:sz w:val="22"/>
-          <w:szCs w:val="22"/>
-          <w:shd w:fill="auto" w:val="clear"/>
-          <w:lang w:val="en-US" w:eastAsia="en-US" w:bidi="ar-SA"/>
-        </w:rPr>
-        <w:t xml:space="preserve">anagement for proposed virtualization strategy for </w:t>
-      </w:r>
-      <w:r>
-        <w:rPr>
-          <w:rFonts w:eastAsia="Arial" w:cs="Arial" w:ascii="Calibri" w:hAnsi="Calibri"/>
-          <w:b w:val="false"/>
-          <w:bCs w:val="false"/>
-          <w:color w:val="000000"/>
-          <w:spacing w:val="0"/>
-          <w:kern w:val="0"/>
-          <w:sz w:val="22"/>
-          <w:szCs w:val="22"/>
-          <w:shd w:fill="auto" w:val="clear"/>
-          <w:lang w:val="en-US" w:eastAsia="en-US" w:bidi="ar-SA"/>
-        </w:rPr>
-        <w:t>w</w:t>
-      </w:r>
-      <w:r>
-        <w:rPr>
-          <w:rFonts w:eastAsia="Arial" w:cs="Arial" w:ascii="Calibri" w:hAnsi="Calibri"/>
-          <w:b w:val="false"/>
-          <w:bCs w:val="false"/>
-          <w:color w:val="000000"/>
-          <w:spacing w:val="0"/>
-          <w:kern w:val="0"/>
-          <w:sz w:val="22"/>
-          <w:szCs w:val="22"/>
-          <w:shd w:fill="auto" w:val="clear"/>
-          <w:lang w:val="en-US" w:eastAsia="en-US" w:bidi="ar-SA"/>
-        </w:rPr>
-        <w:t>ireless SOCs.</w:t>
-      </w:r>
-    </w:p>
-    <w:p>
-      <w:pPr>
-        <w:pStyle w:val="Normal"/>
-        <w:numPr>
-          <w:ilvl w:val="0"/>
-          <w:numId w:val="1"/>
-        </w:numPr>
-        <w:spacing w:before="0" w:after="0"/>
-        <w:ind w:left="720" w:right="0" w:hanging="360"/>
-        <w:rPr>
-          <w:rFonts w:ascii="Calibri" w:hAnsi="Calibri"/>
-          <w:sz w:val="22"/>
-          <w:szCs w:val="22"/>
-          <w:highlight w:val="none"/>
-          <w:shd w:fill="auto" w:val="clear"/>
-        </w:rPr>
-      </w:pPr>
-      <w:r>
-        <w:rPr>
-          <w:rFonts w:eastAsia="Arial" w:cs="Arial" w:ascii="Calibri" w:hAnsi="Calibri"/>
-          <w:b w:val="false"/>
-          <w:bCs w:val="false"/>
-          <w:color w:val="000000"/>
-          <w:spacing w:val="0"/>
-          <w:kern w:val="0"/>
-          <w:sz w:val="22"/>
-          <w:szCs w:val="22"/>
-          <w:shd w:fill="auto" w:val="clear"/>
-          <w:lang w:val="en-US" w:eastAsia="en-US" w:bidi="ar-SA"/>
-        </w:rPr>
-        <w:t>Worked with purchasing and technical leaders to evaluate virtual ECU platforms and suppliers.</w:t>
-      </w:r>
-    </w:p>
-    <w:p>
-      <w:pPr>
-        <w:pStyle w:val="Normal"/>
-        <w:numPr>
-          <w:ilvl w:val="0"/>
-          <w:numId w:val="1"/>
-        </w:numPr>
-        <w:spacing w:before="0" w:after="0"/>
-        <w:ind w:left="720" w:right="0" w:hanging="360"/>
-        <w:rPr>
-          <w:rFonts w:ascii="Calibri" w:hAnsi="Calibri"/>
-          <w:sz w:val="22"/>
-          <w:szCs w:val="22"/>
-          <w:highlight w:val="none"/>
-          <w:shd w:fill="auto" w:val="clear"/>
-        </w:rPr>
-      </w:pPr>
-      <w:r>
-        <w:rPr>
-          <w:rFonts w:eastAsia="Arial" w:cs="Arial" w:ascii="Calibri" w:hAnsi="Calibri"/>
-          <w:b w:val="false"/>
-          <w:bCs w:val="false"/>
-          <w:color w:val="000000"/>
-          <w:spacing w:val="0"/>
-          <w:kern w:val="0"/>
-          <w:sz w:val="22"/>
-          <w:szCs w:val="22"/>
-          <w:shd w:fill="auto" w:val="clear"/>
-          <w:lang w:val="en-US" w:eastAsia="en-US" w:bidi="ar-SA"/>
-        </w:rPr>
-        <w:t>Led</w:t>
-      </w:r>
-      <w:r>
-        <w:rPr>
-          <w:rFonts w:eastAsia="Arial" w:cs="Arial" w:ascii="Calibri" w:hAnsi="Calibri"/>
-          <w:b w:val="false"/>
-          <w:bCs w:val="false"/>
-          <w:color w:val="000000"/>
-          <w:spacing w:val="0"/>
-          <w:kern w:val="0"/>
-          <w:sz w:val="22"/>
-          <w:szCs w:val="22"/>
-          <w:shd w:fill="auto" w:val="clear"/>
-          <w:lang w:val="en-US" w:eastAsia="en-US" w:bidi="ar-SA"/>
-        </w:rPr>
-        <w:t xml:space="preserve"> team of 12 engineers under SAFe framework </w:t>
-      </w:r>
-      <w:r>
-        <w:rPr>
-          <w:rFonts w:eastAsia="Arial" w:cs="Arial" w:ascii="Calibri" w:hAnsi="Calibri"/>
-          <w:b w:val="false"/>
-          <w:bCs w:val="false"/>
-          <w:color w:val="000000"/>
-          <w:spacing w:val="0"/>
-          <w:kern w:val="0"/>
-          <w:sz w:val="22"/>
-          <w:szCs w:val="22"/>
-          <w:shd w:fill="auto" w:val="clear"/>
-          <w:lang w:val="en-US" w:eastAsia="en-US" w:bidi="ar-SA"/>
-        </w:rPr>
-        <w:t>to deliver integrated virtual subsystems packages in predictable increments.</w:t>
+        <w:t>Led team of 12 engineers under SAFe framework to deliver integrated virtual subsystems packages in predictable increments.</w:t>
       </w:r>
     </w:p>
     <w:p>
@@ -929,119 +583,7 @@
           <w:lang w:val="en-US" w:eastAsia="en-US" w:bidi="ar-SA"/>
           <w14:ligatures w14:val="none"/>
         </w:rPr>
-        <w:t>Develop</w:t>
-      </w:r>
-      <w:r>
-        <w:rPr>
-          <w:rFonts w:eastAsia="Times New Roman" w:cs="Calibri" w:ascii="Calibri" w:hAnsi="Calibri"/>
-          <w:b w:val="false"/>
-          <w:bCs w:val="false"/>
-          <w:color w:val="000000"/>
-          <w:spacing w:val="0"/>
-          <w:kern w:val="0"/>
-          <w:sz w:val="21"/>
-          <w:szCs w:val="21"/>
-          <w:shd w:fill="auto" w:val="clear"/>
-          <w:lang w:val="en-US" w:eastAsia="en-US" w:bidi="ar-SA"/>
-          <w14:ligatures w14:val="none"/>
-        </w:rPr>
-        <w:t>ed</w:t>
-      </w:r>
-      <w:r>
-        <w:rPr>
-          <w:rFonts w:eastAsia="Times New Roman" w:cs="Calibri" w:ascii="Calibri" w:hAnsi="Calibri"/>
-          <w:b w:val="false"/>
-          <w:bCs w:val="false"/>
-          <w:color w:val="000000"/>
-          <w:spacing w:val="0"/>
-          <w:kern w:val="0"/>
-          <w:sz w:val="21"/>
-          <w:szCs w:val="21"/>
-          <w:shd w:fill="auto" w:val="clear"/>
-          <w:lang w:val="en-US" w:eastAsia="en-US" w:bidi="ar-SA"/>
-          <w14:ligatures w14:val="none"/>
-        </w:rPr>
-        <w:t xml:space="preserve"> </w:t>
-      </w:r>
-      <w:r>
-        <w:rPr>
-          <w:rFonts w:eastAsia="Times New Roman" w:cs="Calibri" w:ascii="Calibri" w:hAnsi="Calibri"/>
-          <w:b w:val="false"/>
-          <w:bCs w:val="false"/>
-          <w:color w:val="000000"/>
-          <w:spacing w:val="0"/>
-          <w:kern w:val="0"/>
-          <w:sz w:val="21"/>
-          <w:szCs w:val="21"/>
-          <w:shd w:fill="auto" w:val="clear"/>
-          <w:lang w:val="en-US" w:eastAsia="en-US" w:bidi="ar-SA"/>
-          <w14:ligatures w14:val="none"/>
-        </w:rPr>
-        <w:t xml:space="preserve">and maintained Python </w:t>
-      </w:r>
-      <w:r>
-        <w:rPr>
-          <w:rFonts w:eastAsia="Times New Roman" w:cs="Calibri" w:ascii="Calibri" w:hAnsi="Calibri"/>
-          <w:b w:val="false"/>
-          <w:bCs w:val="false"/>
-          <w:color w:val="000000"/>
-          <w:spacing w:val="0"/>
-          <w:kern w:val="0"/>
-          <w:sz w:val="21"/>
-          <w:szCs w:val="21"/>
-          <w:shd w:fill="auto" w:val="clear"/>
-          <w:lang w:val="en-US" w:eastAsia="en-US" w:bidi="ar-SA"/>
-          <w14:ligatures w14:val="none"/>
-        </w:rPr>
-        <w:t xml:space="preserve">scripts to automate </w:t>
-      </w:r>
-      <w:r>
-        <w:rPr>
-          <w:rFonts w:eastAsia="Times New Roman" w:cs="Calibri" w:ascii="Calibri" w:hAnsi="Calibri"/>
-          <w:b w:val="false"/>
-          <w:bCs w:val="false"/>
-          <w:color w:val="000000"/>
-          <w:spacing w:val="0"/>
-          <w:kern w:val="0"/>
-          <w:sz w:val="21"/>
-          <w:szCs w:val="21"/>
-          <w:shd w:fill="auto" w:val="clear"/>
-          <w:lang w:val="en-US" w:eastAsia="en-US" w:bidi="ar-SA"/>
-          <w14:ligatures w14:val="none"/>
-        </w:rPr>
-        <w:t>Synopsys Virtualizer based</w:t>
-      </w:r>
-      <w:r>
-        <w:rPr>
-          <w:rFonts w:eastAsia="Times New Roman" w:cs="Calibri" w:ascii="Calibri" w:hAnsi="Calibri"/>
-          <w:b w:val="false"/>
-          <w:bCs w:val="false"/>
-          <w:color w:val="000000"/>
-          <w:spacing w:val="0"/>
-          <w:kern w:val="0"/>
-          <w:sz w:val="21"/>
-          <w:szCs w:val="21"/>
-          <w:shd w:fill="auto" w:val="clear"/>
-          <w:lang w:val="en-US" w:eastAsia="en-US" w:bidi="ar-SA"/>
-          <w14:ligatures w14:val="none"/>
-        </w:rPr>
-        <w:t xml:space="preserve"> tes</w:t>
-      </w:r>
-      <w:r>
-        <w:rPr>
-          <w:rFonts w:eastAsia="Times New Roman" w:cs="Calibri" w:ascii="Calibri" w:hAnsi="Calibri"/>
-          <w:b w:val="false"/>
-          <w:bCs w:val="false"/>
-          <w:color w:val="000000"/>
-          <w:spacing w:val="0"/>
-          <w:kern w:val="0"/>
-          <w:sz w:val="21"/>
-          <w:szCs w:val="21"/>
-          <w:shd w:fill="auto" w:val="clear"/>
-          <w:lang w:val="en-US" w:eastAsia="en-US" w:bidi="ar-SA"/>
-          <w14:ligatures w14:val="none"/>
-        </w:rPr>
-        <w:t>ts.</w:t>
+        <w:t>Developed and maintained Python scripts to automate Synopsys Virtualizer based tests.</w:t>
       </w:r>
     </w:p>
     <w:p>
@@ -1111,24 +653,7 @@
           <w:lang w:val="en-US" w:eastAsia="en-US" w:bidi="ar-SA"/>
           <w14:ligatures w14:val="none"/>
         </w:rPr>
-        <w:t>Employed</w:t>
-      </w:r>
-      <w:r>
-        <w:rPr>
-          <w:rStyle w:val="StrongEmphasis"/>
-          <w:rFonts w:eastAsia="Times New Roman" w:cs="Calibri" w:ascii="Calibri" w:hAnsi="Calibri"/>
-          <w:b w:val="false"/>
-          <w:bCs w:val="false"/>
-          <w:color w:val="000000"/>
-          <w:spacing w:val="0"/>
-          <w:kern w:val="0"/>
-          <w:sz w:val="21"/>
-          <w:szCs w:val="21"/>
-          <w:shd w:fill="auto" w:val="clear"/>
-          <w:lang w:val="en-US" w:eastAsia="en-US" w:bidi="ar-SA"/>
-          <w14:ligatures w14:val="none"/>
-        </w:rPr>
-        <w:t xml:space="preserve"> technical knowledge of VECUs to efficiently troubleshoot and resolve open issues, prioritizing based on customer impact.</w:t>
+        <w:t>Employed technical knowledge of VECUs to efficiently troubleshoot and resolve open issues, prioritizing based on customer impact.</w:t>
       </w:r>
     </w:p>
     <w:p>
@@ -1165,67 +690,7 @@
           <w:shd w:fill="auto" w:val="clear"/>
           <w:lang w:val="en-US" w:eastAsia="en-US" w:bidi="ar-SA"/>
         </w:rPr>
-        <w:t xml:space="preserve">Devised </w:t>
-      </w:r>
-      <w:r>
-        <w:rPr>
-          <w:rFonts w:eastAsia="Arial" w:cs="Arial" w:ascii="Calibri" w:hAnsi="Calibri"/>
-          <w:b w:val="false"/>
-          <w:bCs w:val="false"/>
-          <w:color w:val="000000"/>
-          <w:spacing w:val="0"/>
-          <w:kern w:val="0"/>
-          <w:sz w:val="22"/>
-          <w:szCs w:val="22"/>
-          <w:shd w:fill="auto" w:val="clear"/>
-          <w:lang w:val="en-US" w:eastAsia="en-US" w:bidi="ar-SA"/>
-        </w:rPr>
-        <w:t xml:space="preserve">7-point </w:t>
-      </w:r>
-      <w:r>
-        <w:rPr>
-          <w:rFonts w:eastAsia="Arial" w:cs="Arial" w:ascii="Calibri" w:hAnsi="Calibri"/>
-          <w:b w:val="false"/>
-          <w:bCs w:val="false"/>
-          <w:color w:val="000000"/>
-          <w:spacing w:val="0"/>
-          <w:kern w:val="0"/>
-          <w:sz w:val="22"/>
-          <w:szCs w:val="22"/>
-          <w:shd w:fill="auto" w:val="clear"/>
-          <w:lang w:val="en-US" w:eastAsia="en-US" w:bidi="ar-SA"/>
-        </w:rPr>
-        <w:t xml:space="preserve">framework to </w:t>
-      </w:r>
-      <w:r>
-        <w:rPr>
-          <w:rFonts w:eastAsia="Arial" w:cs="Arial" w:ascii="Calibri" w:hAnsi="Calibri"/>
-          <w:b w:val="false"/>
-          <w:bCs w:val="false"/>
-          <w:color w:val="000000"/>
-          <w:spacing w:val="0"/>
-          <w:kern w:val="0"/>
-          <w:sz w:val="22"/>
-          <w:szCs w:val="22"/>
-          <w:shd w:fill="auto" w:val="clear"/>
-          <w:lang w:val="en-US" w:eastAsia="en-US" w:bidi="ar-SA"/>
-        </w:rPr>
-        <w:t xml:space="preserve">benchmark virtualization platforms </w:t>
-      </w:r>
-      <w:r>
-        <w:rPr>
-          <w:rFonts w:eastAsia="Arial" w:cs="Arial" w:ascii="Calibri" w:hAnsi="Calibri"/>
-          <w:b w:val="false"/>
-          <w:bCs w:val="false"/>
-          <w:color w:val="000000"/>
-          <w:spacing w:val="0"/>
-          <w:kern w:val="0"/>
-          <w:sz w:val="22"/>
-          <w:szCs w:val="22"/>
-          <w:shd w:fill="auto" w:val="clear"/>
-          <w:lang w:val="en-US" w:eastAsia="en-US" w:bidi="ar-SA"/>
-        </w:rPr>
-        <w:t xml:space="preserve">which is serving as a basis for future decisions. </w:t>
+        <w:t xml:space="preserve">Devised 7-point framework to benchmark virtualization platforms which is serving as a basis for future decisions. </w:t>
       </w:r>
     </w:p>
     <w:p>
@@ -1305,25 +770,7 @@
           <w:szCs w:val="22"/>
           <w:u w:val="single"/>
         </w:rPr>
-        <w:t xml:space="preserve">Senior </w:t>
-      </w:r>
-      <w:r>
-        <w:rPr>
-          <w:rFonts w:ascii="Calibri" w:hAnsi="Calibri"/>
-          <w:sz w:val="22"/>
-          <w:szCs w:val="22"/>
-          <w:u w:val="single"/>
-        </w:rPr>
-        <w:t>Connectivity Development</w:t>
-      </w:r>
-      <w:r>
-        <w:rPr>
-          <w:rFonts w:ascii="Calibri" w:hAnsi="Calibri"/>
-          <w:sz w:val="22"/>
-          <w:szCs w:val="22"/>
-          <w:u w:val="single"/>
-        </w:rPr>
-        <w:t xml:space="preserve"> Engineer</w:t>
+        <w:t>Senior Connectivity Development Engineer</w:t>
       </w:r>
       <w:r>
         <w:rPr>
@@ -1337,89 +784,25 @@
         <w:tab/>
         <w:tab/>
         <w:tab/>
-        <w:t xml:space="preserve">       </w:t>
-      </w:r>
-      <w:r>
-        <w:rPr>
-          <w:rFonts w:ascii="Calibri" w:hAnsi="Calibri"/>
-          <w:sz w:val="22"/>
-          <w:szCs w:val="22"/>
-        </w:rPr>
-        <w:t>Mar 2021</w:t>
-      </w:r>
-      <w:r>
-        <w:rPr>
-          <w:rFonts w:ascii="Calibri" w:hAnsi="Calibri"/>
-          <w:sz w:val="22"/>
-          <w:szCs w:val="22"/>
-        </w:rPr>
-        <w:t xml:space="preserve"> – </w:t>
-      </w:r>
-      <w:r>
-        <w:rPr>
-          <w:rFonts w:ascii="Calibri" w:hAnsi="Calibri"/>
-          <w:sz w:val="22"/>
-          <w:szCs w:val="22"/>
-        </w:rPr>
-        <w:t>Nov 2022</w:t>
-      </w:r>
-    </w:p>
-    <w:p>
-      <w:pPr>
-        <w:pStyle w:val="Normal"/>
-        <w:rPr>
-          <w:rFonts w:ascii="Calibri" w:hAnsi="Calibri"/>
-          <w:sz w:val="22"/>
-          <w:szCs w:val="22"/>
-        </w:rPr>
-      </w:pPr>
-      <w:r>
-        <w:rPr>
-          <w:rFonts w:ascii="Calibri" w:hAnsi="Calibri"/>
-          <w:sz w:val="22"/>
-          <w:szCs w:val="22"/>
-        </w:rPr>
-        <w:t xml:space="preserve">OTA </w:t>
-      </w:r>
-      <w:r>
-        <w:rPr>
-          <w:rFonts w:ascii="Calibri" w:hAnsi="Calibri"/>
-          <w:sz w:val="22"/>
-          <w:szCs w:val="22"/>
-        </w:rPr>
-        <w:t xml:space="preserve">(“Over-the-Air”) </w:t>
-      </w:r>
-      <w:r>
-        <w:rPr>
-          <w:rFonts w:ascii="Calibri" w:hAnsi="Calibri"/>
-          <w:sz w:val="22"/>
-          <w:szCs w:val="22"/>
-        </w:rPr>
-        <w:t xml:space="preserve">Release Engineer </w:t>
-      </w:r>
-      <w:r>
-        <w:rPr>
-          <w:rFonts w:ascii="Calibri" w:hAnsi="Calibri"/>
-          <w:sz w:val="22"/>
-          <w:szCs w:val="22"/>
-        </w:rPr>
-        <w:t xml:space="preserve">for existing </w:t>
-      </w:r>
-      <w:r>
-        <w:rPr>
-          <w:rFonts w:ascii="Calibri" w:hAnsi="Calibri"/>
-          <w:sz w:val="22"/>
-          <w:szCs w:val="22"/>
-        </w:rPr>
-        <w:t xml:space="preserve">OnStar </w:t>
-      </w:r>
-      <w:r>
-        <w:rPr>
-          <w:rFonts w:ascii="Calibri" w:hAnsi="Calibri"/>
-          <w:sz w:val="22"/>
-          <w:szCs w:val="22"/>
-        </w:rPr>
-        <w:t>connected customers for PHEV and Evs (Volts and Bolts).</w:t>
+        <w:t xml:space="preserve">       Mar 2021 – Nov 2022</w:t>
+      </w:r>
+    </w:p>
+    <w:p>
+      <w:pPr>
+        <w:pStyle w:val="Normal"/>
+        <w:rPr>
+          <w:rFonts w:ascii="Calibri" w:hAnsi="Calibri"/>
+          <w:sz w:val="22"/>
+          <w:szCs w:val="22"/>
+        </w:rPr>
+      </w:pPr>
+      <w:r>
+        <w:rPr>
+          <w:rFonts w:ascii="Calibri" w:hAnsi="Calibri"/>
+          <w:sz w:val="22"/>
+          <w:szCs w:val="22"/>
+        </w:rPr>
+        <w:t>OTA (“Over-the-Air”) Release Engineer for existing OnStar connected customers for PHEV and Evs (Volts and Bolts).</w:t>
       </w:r>
     </w:p>
     <w:p>
@@ -1429,35 +812,20 @@
           <w:ilvl w:val="0"/>
           <w:numId w:val="2"/>
         </w:numPr>
-        <w:rPr>
-          <w:rFonts w:ascii="Calibri" w:hAnsi="Calibri"/>
-          <w:sz w:val="22"/>
-          <w:szCs w:val="22"/>
-        </w:rPr>
-      </w:pPr>
-      <w:r>
-        <w:rPr>
-          <w:rFonts w:ascii="Calibri" w:hAnsi="Calibri"/>
-          <w:sz w:val="22"/>
-          <w:szCs w:val="22"/>
-        </w:rPr>
-        <w:t xml:space="preserve">Led cross-functional requirement development meetings with feature owner and systems teams to ensure requirements were understood, correct, and on time </w:t>
-      </w:r>
-      <w:r>
-        <w:rPr>
-          <w:rFonts w:ascii="Calibri" w:hAnsi="Calibri"/>
-          <w:sz w:val="22"/>
-          <w:szCs w:val="22"/>
-        </w:rPr>
-        <w:t>per</w:t>
-      </w:r>
-      <w:r>
-        <w:rPr>
-          <w:rFonts w:ascii="Calibri" w:hAnsi="Calibri"/>
-          <w:sz w:val="22"/>
-          <w:szCs w:val="22"/>
-        </w:rPr>
-        <w:t xml:space="preserve"> feature roll-out plans.</w:t>
+        <w:ind w:left="720" w:right="0" w:hanging="360"/>
+        <w:rPr>
+          <w:rFonts w:ascii="Calibri" w:hAnsi="Calibri"/>
+          <w:sz w:val="22"/>
+          <w:szCs w:val="22"/>
+        </w:rPr>
+      </w:pPr>
+      <w:r>
+        <w:rPr>
+          <w:rFonts w:ascii="Calibri" w:hAnsi="Calibri"/>
+          <w:sz w:val="22"/>
+          <w:szCs w:val="22"/>
+        </w:rPr>
+        <w:t>Led cross-functional requirement development meetings with feature owner and systems teams to ensure requirements were understood, correct, and on time per feature roll-out plans.</w:t>
       </w:r>
     </w:p>
     <w:p>
@@ -1467,51 +835,20 @@
           <w:ilvl w:val="0"/>
           <w:numId w:val="2"/>
         </w:numPr>
-        <w:rPr>
-          <w:rFonts w:ascii="Calibri" w:hAnsi="Calibri"/>
-          <w:sz w:val="22"/>
-          <w:szCs w:val="22"/>
-        </w:rPr>
-      </w:pPr>
-      <w:r>
-        <w:rPr>
-          <w:rFonts w:ascii="Calibri" w:hAnsi="Calibri"/>
-          <w:sz w:val="22"/>
-          <w:szCs w:val="22"/>
-        </w:rPr>
-        <w:t xml:space="preserve">Worked with </w:t>
-      </w:r>
-      <w:r>
-        <w:rPr>
-          <w:rFonts w:ascii="Calibri" w:hAnsi="Calibri"/>
-          <w:sz w:val="22"/>
-          <w:szCs w:val="22"/>
-        </w:rPr>
-        <w:t xml:space="preserve">system architects </w:t>
-      </w:r>
-      <w:r>
-        <w:rPr>
-          <w:rFonts w:ascii="Calibri" w:hAnsi="Calibri"/>
-          <w:sz w:val="22"/>
-          <w:szCs w:val="22"/>
-        </w:rPr>
-        <w:t>for multiple generations of PHEV/E</w:t>
-      </w:r>
-      <w:r>
-        <w:rPr>
-          <w:rFonts w:ascii="Calibri" w:hAnsi="Calibri"/>
-          <w:sz w:val="22"/>
-          <w:szCs w:val="22"/>
-        </w:rPr>
-        <w:t>v</w:t>
-      </w:r>
-      <w:r>
-        <w:rPr>
-          <w:rFonts w:ascii="Calibri" w:hAnsi="Calibri"/>
-          <w:sz w:val="22"/>
-          <w:szCs w:val="22"/>
-        </w:rPr>
-        <w:t xml:space="preserve">s connectivity modules </w:t>
+        <w:ind w:left="720" w:right="0" w:hanging="360"/>
+        <w:rPr>
+          <w:rFonts w:ascii="Calibri" w:hAnsi="Calibri"/>
+          <w:sz w:val="22"/>
+          <w:szCs w:val="22"/>
+        </w:rPr>
+      </w:pPr>
+      <w:r>
+        <w:rPr>
+          <w:rFonts w:ascii="Calibri" w:hAnsi="Calibri"/>
+          <w:sz w:val="22"/>
+          <w:szCs w:val="22"/>
+        </w:rPr>
+        <w:t xml:space="preserve">Worked with system architects for multiple generations of PHEV/Evs connectivity modules </w:t>
       </w:r>
       <w:r>
         <w:rPr>
@@ -1530,6 +867,7 @@
           <w:ilvl w:val="0"/>
           <w:numId w:val="12"/>
         </w:numPr>
+        <w:ind w:left="720" w:right="0" w:hanging="360"/>
         <w:rPr>
           <w:rFonts w:ascii="Calibri" w:hAnsi="Calibri"/>
           <w:sz w:val="22"/>
@@ -1543,133 +881,44 @@
           <w:szCs w:val="22"/>
           <w:shd w:fill="auto" w:val="clear"/>
         </w:rPr>
-        <w:t>Employed</w:t>
-      </w:r>
-      <w:r>
-        <w:rPr>
-          <w:rFonts w:ascii="Calibri" w:hAnsi="Calibri"/>
-          <w:sz w:val="22"/>
-          <w:szCs w:val="22"/>
-          <w:shd w:fill="auto" w:val="clear"/>
-        </w:rPr>
-        <w:t xml:space="preserve"> Agile </w:t>
-      </w:r>
-      <w:r>
-        <w:rPr>
-          <w:rFonts w:ascii="Calibri" w:hAnsi="Calibri"/>
-          <w:sz w:val="22"/>
-          <w:szCs w:val="22"/>
-          <w:shd w:fill="auto" w:val="clear"/>
-        </w:rPr>
-        <w:t xml:space="preserve">and Scrum </w:t>
-      </w:r>
-      <w:r>
-        <w:rPr>
-          <w:rFonts w:ascii="Calibri" w:hAnsi="Calibri"/>
-          <w:sz w:val="22"/>
-          <w:szCs w:val="22"/>
-          <w:shd w:fill="auto" w:val="clear"/>
-        </w:rPr>
-        <w:t xml:space="preserve">principles </w:t>
-      </w:r>
-      <w:r>
-        <w:rPr>
-          <w:rFonts w:ascii="Calibri" w:hAnsi="Calibri"/>
-          <w:sz w:val="22"/>
-          <w:szCs w:val="22"/>
-          <w:shd w:fill="auto" w:val="clear"/>
-        </w:rPr>
-        <w:t>to preempt and quickly resolve issues.</w:t>
-      </w:r>
-    </w:p>
-    <w:p>
-      <w:pPr>
-        <w:pStyle w:val="Normal"/>
-        <w:numPr>
-          <w:ilvl w:val="0"/>
-          <w:numId w:val="3"/>
-        </w:numPr>
-        <w:rPr>
-          <w:rFonts w:ascii="Calibri" w:hAnsi="Calibri"/>
-          <w:sz w:val="22"/>
-          <w:szCs w:val="22"/>
-          <w:highlight w:val="none"/>
-          <w:shd w:fill="auto" w:val="clear"/>
-        </w:rPr>
-      </w:pPr>
-      <w:r>
-        <w:rPr>
-          <w:rFonts w:ascii="Calibri" w:hAnsi="Calibri"/>
-          <w:sz w:val="22"/>
-          <w:szCs w:val="22"/>
-          <w:shd w:fill="auto" w:val="clear"/>
-        </w:rPr>
-        <w:t xml:space="preserve">Laid the groundwork for OTA process for existing vehicle lines' connectivity modules by working with </w:t>
-      </w:r>
-      <w:r>
-        <w:rPr>
-          <w:rFonts w:ascii="Calibri" w:hAnsi="Calibri"/>
-          <w:sz w:val="22"/>
-          <w:szCs w:val="22"/>
-          <w:shd w:fill="auto" w:val="clear"/>
-        </w:rPr>
-        <w:t>s</w:t>
-      </w:r>
-      <w:r>
-        <w:rPr>
-          <w:rFonts w:ascii="Calibri" w:hAnsi="Calibri"/>
-          <w:sz w:val="22"/>
-          <w:szCs w:val="22"/>
-          <w:shd w:fill="auto" w:val="clear"/>
-        </w:rPr>
-        <w:t xml:space="preserve">ystem engineers and </w:t>
-      </w:r>
-      <w:r>
-        <w:rPr>
-          <w:rFonts w:ascii="Calibri" w:hAnsi="Calibri"/>
-          <w:sz w:val="22"/>
-          <w:szCs w:val="22"/>
-          <w:shd w:fill="auto" w:val="clear"/>
-        </w:rPr>
-        <w:t>release engineers to</w:t>
-      </w:r>
-      <w:r>
-        <w:rPr>
-          <w:rFonts w:ascii="Calibri" w:hAnsi="Calibri"/>
-          <w:sz w:val="22"/>
-          <w:szCs w:val="22"/>
-          <w:shd w:fill="auto" w:val="clear"/>
-        </w:rPr>
-        <w:t xml:space="preserve"> create relevant </w:t>
-      </w:r>
-      <w:r>
-        <w:rPr>
-          <w:rFonts w:ascii="Calibri" w:hAnsi="Calibri"/>
-          <w:sz w:val="22"/>
-          <w:szCs w:val="22"/>
-          <w:shd w:fill="auto" w:val="clear"/>
-        </w:rPr>
-        <w:t xml:space="preserve">functional </w:t>
-      </w:r>
-      <w:r>
-        <w:rPr>
-          <w:rFonts w:ascii="Calibri" w:hAnsi="Calibri"/>
-          <w:sz w:val="22"/>
-          <w:szCs w:val="22"/>
-          <w:shd w:fill="auto" w:val="clear"/>
-        </w:rPr>
-        <w:t>requirements for supplier to execute.</w:t>
-      </w:r>
-    </w:p>
-    <w:p>
-      <w:pPr>
-        <w:pStyle w:val="Normal1"/>
+        <w:t>Employed Agile and Scrum principles to preempt and quickly resolve issues.</w:t>
+      </w:r>
+    </w:p>
+    <w:p>
+      <w:pPr>
+        <w:pStyle w:val="Normal"/>
         <w:numPr>
           <w:ilvl w:val="0"/>
           <w:numId w:val="3"/>
         </w:numPr>
         <w:ind w:left="720" w:right="0" w:hanging="360"/>
         <w:rPr>
+          <w:rFonts w:ascii="Calibri" w:hAnsi="Calibri"/>
+          <w:sz w:val="22"/>
+          <w:szCs w:val="22"/>
+          <w:highlight w:val="none"/>
+          <w:shd w:fill="auto" w:val="clear"/>
+        </w:rPr>
+      </w:pPr>
+      <w:r>
+        <w:rPr>
+          <w:rFonts w:ascii="Calibri" w:hAnsi="Calibri"/>
+          <w:sz w:val="22"/>
+          <w:szCs w:val="22"/>
+          <w:shd w:fill="auto" w:val="clear"/>
+        </w:rPr>
+        <w:t>Laid the groundwork for OTA process for existing vehicle lines' connectivity modules by working with system engineers and release engineers to create relevant functional requirements for supplier to execute.</w:t>
+      </w:r>
+    </w:p>
+    <w:p>
+      <w:pPr>
+        <w:pStyle w:val="LOnormal"/>
+        <w:numPr>
+          <w:ilvl w:val="0"/>
+          <w:numId w:val="3"/>
+        </w:numPr>
+        <w:ind w:left="720" w:right="0" w:hanging="360"/>
+        <w:rPr>
           <w:rFonts w:ascii="Calibri" w:hAnsi="Calibri" w:eastAsia="Calibri" w:cs="Calibri"/>
           <w:sz w:val="22"/>
           <w:szCs w:val="22"/>
@@ -1700,10 +949,8 @@
       </w:pPr>
       <w:r>
         <w:rPr>
-          <w:rFonts w:ascii="Calibri" w:hAnsi="Calibri"/>
-          <w:sz w:val="22"/>
-          <w:szCs w:val="22"/>
-          <w:shd w:fill="auto" w:val="clear"/>
+          <w:b/>
+          <w:bCs/>
         </w:rPr>
       </w:r>
     </w:p>
@@ -1769,74 +1016,33 @@
         <w:tab/>
         <w:tab/>
         <w:tab/>
-        <w:t xml:space="preserve">       </w:t>
-      </w:r>
-      <w:r>
-        <w:rPr>
-          <w:rFonts w:ascii="Calibri" w:hAnsi="Calibri"/>
-          <w:sz w:val="22"/>
-          <w:szCs w:val="22"/>
-          <w:u w:val="none"/>
-        </w:rPr>
-        <w:t>Sep 2</w:t>
-      </w:r>
-      <w:r>
-        <w:rPr>
-          <w:rFonts w:ascii="Calibri" w:hAnsi="Calibri"/>
-          <w:sz w:val="22"/>
-          <w:szCs w:val="22"/>
-        </w:rPr>
-        <w:t xml:space="preserve">020 – </w:t>
-      </w:r>
-      <w:r>
-        <w:rPr>
-          <w:rFonts w:ascii="Calibri" w:hAnsi="Calibri"/>
-          <w:sz w:val="22"/>
-          <w:szCs w:val="22"/>
-        </w:rPr>
-        <w:t xml:space="preserve">Mar </w:t>
-      </w:r>
-      <w:r>
-        <w:rPr>
-          <w:rFonts w:ascii="Calibri" w:hAnsi="Calibri"/>
-          <w:sz w:val="22"/>
-          <w:szCs w:val="22"/>
-        </w:rPr>
-        <w:t>2021</w:t>
-      </w:r>
-    </w:p>
-    <w:p>
-      <w:pPr>
-        <w:pStyle w:val="Normal"/>
-        <w:rPr>
-          <w:rFonts w:ascii="Calibri" w:hAnsi="Calibri"/>
-          <w:sz w:val="22"/>
-          <w:szCs w:val="22"/>
-        </w:rPr>
-      </w:pPr>
-      <w:r>
-        <w:rPr>
-          <w:rFonts w:ascii="Calibri" w:hAnsi="Calibri"/>
-          <w:sz w:val="22"/>
-          <w:szCs w:val="22"/>
-        </w:rPr>
-        <w:t>Vehicle Side CAN Integration lead for On</w:t>
-      </w:r>
-      <w:r>
-        <w:rPr>
-          <w:rFonts w:ascii="Calibri" w:hAnsi="Calibri"/>
-          <w:sz w:val="22"/>
-          <w:szCs w:val="22"/>
-        </w:rPr>
-        <w:t>S</w:t>
-      </w:r>
-      <w:r>
-        <w:rPr>
-          <w:rFonts w:ascii="Calibri" w:hAnsi="Calibri"/>
-          <w:sz w:val="22"/>
-          <w:szCs w:val="22"/>
-        </w:rPr>
-        <w:t>tar 2G/3G Sunset Adapter project.</w:t>
+        <w:t xml:space="preserve">       Sep 2</w:t>
+      </w:r>
+      <w:r>
+        <w:rPr>
+          <w:rFonts w:ascii="Calibri" w:hAnsi="Calibri"/>
+          <w:sz w:val="22"/>
+          <w:szCs w:val="22"/>
+        </w:rPr>
+        <w:t>020 – Mar 2021</w:t>
+      </w:r>
+    </w:p>
+    <w:p>
+      <w:pPr>
+        <w:pStyle w:val="Normal"/>
+        <w:rPr>
+          <w:rFonts w:ascii="Calibri" w:hAnsi="Calibri"/>
+          <w:sz w:val="22"/>
+          <w:szCs w:val="22"/>
+        </w:rPr>
+      </w:pPr>
+      <w:r>
+        <w:rPr>
+          <w:rFonts w:ascii="Calibri" w:hAnsi="Calibri"/>
+          <w:sz w:val="22"/>
+          <w:szCs w:val="22"/>
+        </w:rPr>
+        <w:t>Vehicle Side CAN Integration lead for OnStar 2G/3G Sunset Adapter project.</w:t>
       </w:r>
     </w:p>
     <w:p>
@@ -1846,6 +1052,7 @@
           <w:ilvl w:val="0"/>
           <w:numId w:val="8"/>
         </w:numPr>
+        <w:ind w:left="720" w:right="0" w:hanging="360"/>
         <w:rPr>
           <w:rFonts w:ascii="Calibri" w:hAnsi="Calibri"/>
           <w:sz w:val="22"/>
@@ -1868,7 +1075,7 @@
           <w:ilvl w:val="0"/>
           <w:numId w:val="0"/>
         </w:numPr>
-        <w:ind w:left="720" w:hanging="0"/>
+        <w:ind w:left="720" w:right="0" w:hanging="0"/>
         <w:rPr>
           <w:rFonts w:ascii="Calibri" w:hAnsi="Calibri"/>
           <w:sz w:val="22"/>
@@ -1891,6 +1098,7 @@
           <w:ilvl w:val="0"/>
           <w:numId w:val="8"/>
         </w:numPr>
+        <w:ind w:left="720" w:right="0" w:hanging="360"/>
         <w:rPr>
           <w:rFonts w:ascii="Calibri" w:hAnsi="Calibri"/>
           <w:sz w:val="22"/>
@@ -1916,51 +1124,20 @@
           <w:ilvl w:val="0"/>
           <w:numId w:val="8"/>
         </w:numPr>
-        <w:rPr>
-          <w:rFonts w:ascii="Calibri" w:hAnsi="Calibri"/>
-          <w:sz w:val="22"/>
-          <w:szCs w:val="22"/>
-        </w:rPr>
-      </w:pPr>
-      <w:r>
-        <w:rPr>
-          <w:rFonts w:ascii="Calibri" w:hAnsi="Calibri"/>
-          <w:sz w:val="22"/>
-          <w:szCs w:val="22"/>
-        </w:rPr>
-        <w:t xml:space="preserve">Engaged system architects, subject experts, and suppliers to work on </w:t>
-      </w:r>
-      <w:r>
-        <w:rPr>
-          <w:rFonts w:ascii="Calibri" w:hAnsi="Calibri"/>
-          <w:sz w:val="22"/>
-          <w:szCs w:val="22"/>
-        </w:rPr>
-        <w:t>OTA</w:t>
-      </w:r>
-      <w:r>
-        <w:rPr>
-          <w:rFonts w:ascii="Calibri" w:hAnsi="Calibri"/>
-          <w:sz w:val="22"/>
-          <w:szCs w:val="22"/>
-        </w:rPr>
-        <w:t xml:space="preserve"> related change requests for existing </w:t>
-      </w:r>
-      <w:r>
-        <w:rPr>
-          <w:rFonts w:ascii="Calibri" w:hAnsi="Calibri"/>
-          <w:sz w:val="22"/>
-          <w:szCs w:val="22"/>
-        </w:rPr>
-        <w:t xml:space="preserve">telematics </w:t>
-      </w:r>
-      <w:r>
-        <w:rPr>
-          <w:rFonts w:ascii="Calibri" w:hAnsi="Calibri"/>
-          <w:sz w:val="22"/>
-          <w:szCs w:val="22"/>
-        </w:rPr>
-        <w:t>modules.</w:t>
+        <w:ind w:left="720" w:right="0" w:hanging="360"/>
+        <w:rPr>
+          <w:rFonts w:ascii="Calibri" w:hAnsi="Calibri"/>
+          <w:sz w:val="22"/>
+          <w:szCs w:val="22"/>
+        </w:rPr>
+      </w:pPr>
+      <w:r>
+        <w:rPr>
+          <w:rFonts w:ascii="Calibri" w:hAnsi="Calibri"/>
+          <w:sz w:val="22"/>
+          <w:szCs w:val="22"/>
+        </w:rPr>
+        <w:t>Engaged system architects, subject experts, and suppliers to work on OTA related change requests for existing telematics modules.</w:t>
       </w:r>
     </w:p>
     <w:p>
@@ -1974,9 +1151,8 @@
       </w:pPr>
       <w:r>
         <w:rPr>
-          <w:rFonts w:ascii="Calibri" w:hAnsi="Calibri"/>
-          <w:sz w:val="22"/>
-          <w:szCs w:val="22"/>
+          <w:b/>
+          <w:bCs/>
         </w:rPr>
       </w:r>
     </w:p>
@@ -2039,39 +1215,7 @@
         <w:tab/>
         <w:tab/>
         <w:tab/>
-        <w:t xml:space="preserve">       </w:t>
-      </w:r>
-      <w:r>
-        <w:rPr>
-          <w:rFonts w:ascii="Calibri" w:hAnsi="Calibri"/>
-          <w:sz w:val="22"/>
-          <w:szCs w:val="22"/>
-        </w:rPr>
-        <w:t xml:space="preserve">Feb </w:t>
-      </w:r>
-      <w:r>
-        <w:rPr>
-          <w:rFonts w:ascii="Calibri" w:hAnsi="Calibri"/>
-          <w:sz w:val="22"/>
-          <w:szCs w:val="22"/>
-        </w:rPr>
-        <w:t xml:space="preserve">2020 – </w:t>
-      </w:r>
-      <w:r>
-        <w:rPr>
-          <w:rFonts w:ascii="Calibri" w:hAnsi="Calibri"/>
-          <w:sz w:val="22"/>
-          <w:szCs w:val="22"/>
-        </w:rPr>
-        <w:t xml:space="preserve">Aug </w:t>
-      </w:r>
-      <w:r>
-        <w:rPr>
-          <w:rFonts w:ascii="Calibri" w:hAnsi="Calibri"/>
-          <w:sz w:val="22"/>
-          <w:szCs w:val="22"/>
-        </w:rPr>
-        <w:t>2020</w:t>
+        <w:t xml:space="preserve">       Feb 2020 – Aug 2020</w:t>
       </w:r>
     </w:p>
     <w:p>
@@ -2099,6 +1243,7 @@
           <w:ilvl w:val="0"/>
           <w:numId w:val="5"/>
         </w:numPr>
+        <w:ind w:left="720" w:right="0" w:hanging="360"/>
         <w:rPr>
           <w:rFonts w:ascii="Calibri" w:hAnsi="Calibri"/>
           <w:sz w:val="22"/>
@@ -2121,6 +1266,7 @@
           <w:ilvl w:val="0"/>
           <w:numId w:val="5"/>
         </w:numPr>
+        <w:ind w:left="720" w:right="0" w:hanging="360"/>
         <w:rPr>
           <w:rFonts w:ascii="Calibri" w:hAnsi="Calibri"/>
           <w:sz w:val="22"/>
@@ -2143,35 +1289,20 @@
           <w:ilvl w:val="0"/>
           <w:numId w:val="4"/>
         </w:numPr>
-        <w:rPr>
-          <w:rFonts w:ascii="Calibri" w:hAnsi="Calibri"/>
-          <w:sz w:val="22"/>
-          <w:szCs w:val="22"/>
-        </w:rPr>
-      </w:pPr>
-      <w:r>
-        <w:rPr>
-          <w:rFonts w:ascii="Calibri" w:hAnsi="Calibri"/>
-          <w:sz w:val="22"/>
-          <w:szCs w:val="22"/>
-        </w:rPr>
-        <w:t xml:space="preserve">Developed </w:t>
-      </w:r>
-      <w:r>
-        <w:rPr>
-          <w:rFonts w:ascii="Calibri" w:hAnsi="Calibri"/>
-          <w:sz w:val="22"/>
-          <w:szCs w:val="22"/>
-        </w:rPr>
-        <w:t xml:space="preserve">Object Oriented </w:t>
-      </w:r>
-      <w:r>
-        <w:rPr>
-          <w:rFonts w:ascii="Calibri" w:hAnsi="Calibri"/>
-          <w:sz w:val="22"/>
-          <w:szCs w:val="22"/>
-        </w:rPr>
-        <w:t>MATLAB scripts to analyze CAN data from MobilEye EyeQ4 system.</w:t>
+        <w:ind w:left="720" w:right="0" w:hanging="360"/>
+        <w:rPr>
+          <w:rFonts w:ascii="Calibri" w:hAnsi="Calibri"/>
+          <w:sz w:val="22"/>
+          <w:szCs w:val="22"/>
+        </w:rPr>
+      </w:pPr>
+      <w:r>
+        <w:rPr>
+          <w:rFonts w:ascii="Calibri" w:hAnsi="Calibri"/>
+          <w:sz w:val="22"/>
+          <w:szCs w:val="22"/>
+        </w:rPr>
+        <w:t>Developed Object Oriented MATLAB scripts to analyze CAN data from MobilEye EyeQ4 system.</w:t>
       </w:r>
     </w:p>
     <w:p>
@@ -2235,25 +1366,7 @@
           <w:szCs w:val="22"/>
           <w:u w:val="single"/>
         </w:rPr>
-        <w:t xml:space="preserve">Tester </w:t>
-      </w:r>
-      <w:r>
-        <w:rPr>
-          <w:rFonts w:ascii="Calibri" w:hAnsi="Calibri"/>
-          <w:sz w:val="22"/>
-          <w:szCs w:val="22"/>
-          <w:u w:val="single"/>
-        </w:rPr>
-        <w:t>Solution</w:t>
-      </w:r>
-      <w:r>
-        <w:rPr>
-          <w:rFonts w:ascii="Calibri" w:hAnsi="Calibri"/>
-          <w:sz w:val="22"/>
-          <w:szCs w:val="22"/>
-          <w:u w:val="single"/>
-        </w:rPr>
-        <w:t xml:space="preserve"> Developer</w:t>
+        <w:t>Tester Solution Developer</w:t>
       </w:r>
       <w:r>
         <w:rPr>
@@ -2271,138 +1384,33 @@
         <w:tab/>
         <w:tab/>
         <w:tab/>
-        <w:t xml:space="preserve">         </w:t>
-      </w:r>
-      <w:r>
-        <w:rPr>
-          <w:rFonts w:ascii="Calibri" w:hAnsi="Calibri"/>
-          <w:sz w:val="22"/>
-          <w:szCs w:val="22"/>
-          <w:u w:val="none"/>
-        </w:rPr>
-        <w:t xml:space="preserve">Jan </w:t>
-      </w:r>
-      <w:r>
-        <w:rPr>
-          <w:rFonts w:ascii="Calibri" w:hAnsi="Calibri"/>
-          <w:sz w:val="22"/>
-          <w:szCs w:val="22"/>
-        </w:rPr>
-        <w:t xml:space="preserve">2019 – </w:t>
-      </w:r>
-      <w:r>
-        <w:rPr>
-          <w:rFonts w:ascii="Calibri" w:hAnsi="Calibri"/>
-          <w:sz w:val="22"/>
-          <w:szCs w:val="22"/>
-        </w:rPr>
-        <w:t xml:space="preserve">Feb </w:t>
-      </w:r>
-      <w:r>
-        <w:rPr>
-          <w:rFonts w:ascii="Calibri" w:hAnsi="Calibri"/>
-          <w:sz w:val="22"/>
-          <w:szCs w:val="22"/>
-        </w:rPr>
-        <w:t>2020</w:t>
-      </w:r>
-    </w:p>
-    <w:p>
-      <w:pPr>
-        <w:pStyle w:val="Normal"/>
-        <w:rPr>
-          <w:rFonts w:ascii="Calibri" w:hAnsi="Calibri"/>
-          <w:sz w:val="22"/>
-          <w:szCs w:val="22"/>
-        </w:rPr>
-      </w:pPr>
-      <w:r>
-        <w:rPr>
-          <w:rFonts w:ascii="Calibri" w:hAnsi="Calibri"/>
-          <w:sz w:val="22"/>
-          <w:szCs w:val="22"/>
-        </w:rPr>
-        <w:t>Automat</w:t>
-      </w:r>
-      <w:r>
-        <w:rPr>
-          <w:rFonts w:ascii="Calibri" w:hAnsi="Calibri"/>
-          <w:sz w:val="22"/>
-          <w:szCs w:val="22"/>
-        </w:rPr>
-        <w:t>ion</w:t>
-      </w:r>
-      <w:r>
-        <w:rPr>
-          <w:rFonts w:ascii="Calibri" w:hAnsi="Calibri"/>
-          <w:sz w:val="22"/>
-          <w:szCs w:val="22"/>
-        </w:rPr>
-        <w:t xml:space="preserve"> solution developer supporting </w:t>
-      </w:r>
-      <w:r>
-        <w:rPr>
-          <w:rFonts w:ascii="Calibri" w:hAnsi="Calibri"/>
-          <w:sz w:val="22"/>
-          <w:szCs w:val="22"/>
-        </w:rPr>
-        <w:t>ECU</w:t>
-      </w:r>
-      <w:r>
-        <w:rPr>
-          <w:rFonts w:ascii="Calibri" w:hAnsi="Calibri"/>
-          <w:sz w:val="22"/>
-          <w:szCs w:val="22"/>
-        </w:rPr>
-        <w:t xml:space="preserve"> production, and launch activities for </w:t>
-      </w:r>
-      <w:r>
-        <w:rPr>
-          <w:rFonts w:ascii="Calibri" w:hAnsi="Calibri"/>
-          <w:sz w:val="22"/>
-          <w:szCs w:val="22"/>
-        </w:rPr>
-        <w:t>m</w:t>
-      </w:r>
-      <w:r>
-        <w:rPr>
-          <w:rFonts w:ascii="Calibri" w:hAnsi="Calibri"/>
-          <w:sz w:val="22"/>
-          <w:szCs w:val="22"/>
-        </w:rPr>
-        <w:t xml:space="preserve">anufacturing and </w:t>
-      </w:r>
-      <w:r>
-        <w:rPr>
-          <w:rFonts w:ascii="Calibri" w:hAnsi="Calibri"/>
-          <w:sz w:val="22"/>
-          <w:szCs w:val="22"/>
-        </w:rPr>
-        <w:t>t</w:t>
-      </w:r>
-      <w:r>
-        <w:rPr>
-          <w:rFonts w:ascii="Calibri" w:hAnsi="Calibri"/>
-          <w:sz w:val="22"/>
-          <w:szCs w:val="22"/>
-        </w:rPr>
-        <w:t xml:space="preserve">esting </w:t>
-      </w:r>
-      <w:r>
-        <w:rPr>
-          <w:rFonts w:ascii="Calibri" w:hAnsi="Calibri"/>
-          <w:sz w:val="22"/>
-          <w:szCs w:val="22"/>
-        </w:rPr>
-        <w:t>s</w:t>
-      </w:r>
-      <w:r>
-        <w:rPr>
-          <w:rFonts w:ascii="Calibri" w:hAnsi="Calibri"/>
-          <w:sz w:val="22"/>
-          <w:szCs w:val="22"/>
-        </w:rPr>
-        <w:t>ervices group.</w:t>
+        <w:t xml:space="preserve">         Jan </w:t>
+      </w:r>
+      <w:r>
+        <w:rPr>
+          <w:rFonts w:ascii="Calibri" w:hAnsi="Calibri"/>
+          <w:sz w:val="22"/>
+          <w:szCs w:val="22"/>
+        </w:rPr>
+        <w:t>2019 – Feb 2020</w:t>
+      </w:r>
+    </w:p>
+    <w:p>
+      <w:pPr>
+        <w:pStyle w:val="Normal"/>
+        <w:rPr>
+          <w:rFonts w:ascii="Calibri" w:hAnsi="Calibri"/>
+          <w:sz w:val="22"/>
+          <w:szCs w:val="22"/>
+        </w:rPr>
+      </w:pPr>
+      <w:r>
+        <w:rPr>
+          <w:rFonts w:ascii="Calibri" w:hAnsi="Calibri"/>
+          <w:sz w:val="22"/>
+          <w:szCs w:val="22"/>
+        </w:rPr>
+        <w:t>Automation solution developer supporting ECU production, and launch activities for manufacturing and testing services group.</w:t>
       </w:r>
     </w:p>
     <w:p>
@@ -2412,51 +1420,51 @@
           <w:ilvl w:val="0"/>
           <w:numId w:val="6"/>
         </w:numPr>
-        <w:rPr>
-          <w:rFonts w:ascii="Calibri" w:hAnsi="Calibri"/>
-          <w:sz w:val="22"/>
-          <w:szCs w:val="22"/>
-        </w:rPr>
-      </w:pPr>
-      <w:r>
-        <w:rPr>
-          <w:rFonts w:ascii="Calibri" w:hAnsi="Calibri"/>
-          <w:sz w:val="22"/>
-          <w:szCs w:val="22"/>
-        </w:rPr>
-        <w:t>D</w:t>
-      </w:r>
-      <w:r>
-        <w:rPr>
-          <w:rFonts w:ascii="Calibri" w:hAnsi="Calibri"/>
-          <w:sz w:val="22"/>
-          <w:szCs w:val="22"/>
-        </w:rPr>
-        <w:t xml:space="preserve">esigned </w:t>
-      </w:r>
-      <w:r>
-        <w:rPr>
-          <w:rFonts w:ascii="Calibri" w:hAnsi="Calibri"/>
-          <w:sz w:val="22"/>
-          <w:szCs w:val="22"/>
-        </w:rPr>
-        <w:t xml:space="preserve">and documented </w:t>
-      </w:r>
-      <w:r>
-        <w:rPr>
-          <w:rFonts w:ascii="Calibri" w:hAnsi="Calibri"/>
-          <w:sz w:val="22"/>
-          <w:szCs w:val="22"/>
-        </w:rPr>
-        <w:t>manufacturing testers</w:t>
-      </w:r>
-      <w:r>
-        <w:rPr>
-          <w:rFonts w:ascii="Calibri" w:hAnsi="Calibri"/>
-          <w:sz w:val="22"/>
-          <w:szCs w:val="22"/>
-        </w:rPr>
-        <w:t xml:space="preserve"> while engaging in peer-review.</w:t>
+        <w:ind w:left="720" w:right="0" w:hanging="360"/>
+        <w:rPr>
+          <w:rFonts w:ascii="Calibri" w:hAnsi="Calibri"/>
+          <w:sz w:val="22"/>
+          <w:szCs w:val="22"/>
+        </w:rPr>
+      </w:pPr>
+      <w:r>
+        <w:rPr>
+          <w:rFonts w:ascii="Calibri" w:hAnsi="Calibri"/>
+          <w:sz w:val="22"/>
+          <w:szCs w:val="22"/>
+        </w:rPr>
+        <w:t xml:space="preserve">Designed and documented manufacturing testers while engaging in </w:t>
+      </w:r>
+      <w:commentRangeStart w:id="0"/>
+      <w:r>
+        <w:rPr>
+          <w:rFonts w:ascii="Calibri" w:hAnsi="Calibri"/>
+          <w:sz w:val="22"/>
+          <w:szCs w:val="22"/>
+          <w:shd w:fill="FFFF00" w:val="clear"/>
+        </w:rPr>
+        <w:t>peer</w:t>
+      </w:r>
+      <w:r>
+        <w:rPr>
+          <w:rFonts w:ascii="Calibri" w:hAnsi="Calibri"/>
+          <w:sz w:val="22"/>
+          <w:szCs w:val="22"/>
+          <w:shd w:fill="FFFF00" w:val="clear"/>
+        </w:rPr>
+      </w:r>
+      <w:commentRangeEnd w:id="0"/>
+      <w:r>
+        <w:commentReference w:id="0"/>
+      </w:r>
+      <w:r>
+        <w:rPr>
+          <w:rFonts w:ascii="Calibri" w:hAnsi="Calibri"/>
+          <w:sz w:val="22"/>
+          <w:szCs w:val="22"/>
+          <w:shd w:fill="FFFF00" w:val="clear"/>
+        </w:rPr>
+        <w:t>-review.</w:t>
       </w:r>
     </w:p>
     <w:p>
@@ -2466,6 +1474,7 @@
           <w:ilvl w:val="0"/>
           <w:numId w:val="6"/>
         </w:numPr>
+        <w:ind w:left="720" w:right="0" w:hanging="360"/>
         <w:rPr>
           <w:rFonts w:ascii="Calibri" w:hAnsi="Calibri"/>
           <w:sz w:val="22"/>
@@ -2491,6 +1500,7 @@
           <w:ilvl w:val="0"/>
           <w:numId w:val="6"/>
         </w:numPr>
+        <w:ind w:left="720" w:right="0" w:hanging="360"/>
         <w:rPr>
           <w:rFonts w:ascii="Calibri" w:hAnsi="Calibri"/>
           <w:sz w:val="22"/>
@@ -2513,67 +1523,20 @@
           <w:ilvl w:val="0"/>
           <w:numId w:val="7"/>
         </w:numPr>
-        <w:rPr>
-          <w:rFonts w:ascii="Calibri" w:hAnsi="Calibri"/>
-          <w:sz w:val="22"/>
-          <w:szCs w:val="22"/>
-        </w:rPr>
-      </w:pPr>
-      <w:r>
-        <w:rPr>
-          <w:rFonts w:ascii="Calibri" w:hAnsi="Calibri"/>
-          <w:sz w:val="22"/>
-          <w:szCs w:val="22"/>
-        </w:rPr>
-        <w:t xml:space="preserve">Developed multi-threaded Python </w:t>
-      </w:r>
-      <w:r>
-        <w:rPr>
-          <w:rFonts w:ascii="Calibri" w:hAnsi="Calibri"/>
-          <w:sz w:val="22"/>
-          <w:szCs w:val="22"/>
-        </w:rPr>
-        <w:t xml:space="preserve">scripts </w:t>
-      </w:r>
-      <w:r>
-        <w:rPr>
-          <w:rFonts w:ascii="Calibri" w:hAnsi="Calibri"/>
-          <w:sz w:val="22"/>
-          <w:szCs w:val="22"/>
-        </w:rPr>
-        <w:t xml:space="preserve">to flash Firmware on </w:t>
-      </w:r>
-      <w:r>
-        <w:rPr>
-          <w:rFonts w:ascii="Calibri" w:hAnsi="Calibri"/>
-          <w:sz w:val="22"/>
-          <w:szCs w:val="22"/>
-        </w:rPr>
-        <w:t>in-vehicle</w:t>
-      </w:r>
-      <w:r>
-        <w:rPr>
-          <w:rFonts w:ascii="Calibri" w:hAnsi="Calibri"/>
-          <w:sz w:val="22"/>
-          <w:szCs w:val="22"/>
-        </w:rPr>
-        <w:t xml:space="preserve"> Automotive Ethernet Gateway subsystem </w:t>
-      </w:r>
-      <w:r>
-        <w:rPr>
-          <w:rFonts w:ascii="Calibri" w:hAnsi="Calibri"/>
-          <w:sz w:val="22"/>
-          <w:szCs w:val="22"/>
-        </w:rPr>
-        <w:t>via REST API</w:t>
-      </w:r>
-      <w:r>
-        <w:rPr>
-          <w:rFonts w:ascii="Calibri" w:hAnsi="Calibri"/>
-          <w:sz w:val="22"/>
-          <w:szCs w:val="22"/>
-        </w:rPr>
-        <w:t xml:space="preserve">. </w:t>
+        <w:ind w:left="720" w:right="0" w:hanging="360"/>
+        <w:rPr>
+          <w:rFonts w:ascii="Calibri" w:hAnsi="Calibri"/>
+          <w:sz w:val="22"/>
+          <w:szCs w:val="22"/>
+        </w:rPr>
+      </w:pPr>
+      <w:r>
+        <w:rPr>
+          <w:rFonts w:ascii="Calibri" w:hAnsi="Calibri"/>
+          <w:sz w:val="22"/>
+          <w:szCs w:val="22"/>
+        </w:rPr>
+        <w:t xml:space="preserve">Developed multi-threaded Python scripts to flash Firmware on in-vehicle Automotive Ethernet Gateway subsystem via REST API. </w:t>
       </w:r>
       <w:r>
         <w:rPr>
@@ -2582,79 +1545,7 @@
           <w:szCs w:val="22"/>
           <w:shd w:fill="auto" w:val="clear"/>
         </w:rPr>
-        <w:t xml:space="preserve">Automated </w:t>
-      </w:r>
-      <w:r>
-        <w:rPr>
-          <w:rFonts w:ascii="Calibri" w:hAnsi="Calibri"/>
-          <w:sz w:val="22"/>
-          <w:szCs w:val="22"/>
-          <w:shd w:fill="auto" w:val="clear"/>
-        </w:rPr>
-        <w:t>a</w:t>
-      </w:r>
-      <w:r>
-        <w:rPr>
-          <w:rFonts w:ascii="Calibri" w:hAnsi="Calibri"/>
-          <w:sz w:val="22"/>
-          <w:szCs w:val="22"/>
-          <w:shd w:fill="auto" w:val="clear"/>
-        </w:rPr>
-        <w:t xml:space="preserve"> </w:t>
-      </w:r>
-      <w:r>
-        <w:rPr>
-          <w:rFonts w:ascii="Calibri" w:hAnsi="Calibri"/>
-          <w:sz w:val="22"/>
-          <w:szCs w:val="22"/>
-          <w:shd w:fill="auto" w:val="clear"/>
-        </w:rPr>
-        <w:t xml:space="preserve">60 minute </w:t>
-      </w:r>
-      <w:r>
-        <w:rPr>
-          <w:rFonts w:ascii="Calibri" w:hAnsi="Calibri"/>
-          <w:sz w:val="22"/>
-          <w:szCs w:val="22"/>
-          <w:shd w:fill="auto" w:val="clear"/>
-        </w:rPr>
-        <w:t>error-prone manual process down to 1</w:t>
-      </w:r>
-      <w:r>
-        <w:rPr>
-          <w:rFonts w:ascii="Calibri" w:hAnsi="Calibri"/>
-          <w:sz w:val="22"/>
-          <w:szCs w:val="22"/>
-          <w:shd w:fill="auto" w:val="clear"/>
-        </w:rPr>
-        <w:t>5</w:t>
-      </w:r>
-      <w:r>
-        <w:rPr>
-          <w:rFonts w:ascii="Calibri" w:hAnsi="Calibri"/>
-          <w:sz w:val="22"/>
-          <w:szCs w:val="22"/>
-          <w:shd w:fill="auto" w:val="clear"/>
-        </w:rPr>
-        <w:t xml:space="preserve"> minute</w:t>
-      </w:r>
-      <w:r>
-        <w:rPr>
-          <w:rFonts w:ascii="Calibri" w:hAnsi="Calibri"/>
-          <w:sz w:val="22"/>
-          <w:szCs w:val="22"/>
-          <w:shd w:fill="auto" w:val="clear"/>
-        </w:rPr>
-        <w:t>s</w:t>
-      </w:r>
-      <w:r>
-        <w:rPr>
-          <w:rFonts w:ascii="Calibri" w:hAnsi="Calibri"/>
-          <w:sz w:val="22"/>
-          <w:szCs w:val="22"/>
-          <w:shd w:fill="auto" w:val="clear"/>
-        </w:rPr>
-        <w:t>.</w:t>
+        <w:t>Automated a 60 minute error-prone manual process down to 15 minutes.</w:t>
       </w:r>
     </w:p>
     <w:p>
@@ -2734,65 +1625,25 @@
         <w:tab/>
         <w:tab/>
         <w:tab/>
-        <w:t xml:space="preserve">       </w:t>
-      </w:r>
-      <w:r>
-        <w:rPr>
-          <w:rFonts w:ascii="Calibri" w:hAnsi="Calibri"/>
-          <w:sz w:val="22"/>
-          <w:szCs w:val="22"/>
-        </w:rPr>
-        <w:t xml:space="preserve">Apr </w:t>
-      </w:r>
-      <w:r>
-        <w:rPr>
-          <w:rFonts w:ascii="Calibri" w:hAnsi="Calibri"/>
-          <w:sz w:val="22"/>
-          <w:szCs w:val="22"/>
-        </w:rPr>
-        <w:t xml:space="preserve">2013 -  </w:t>
-      </w:r>
-      <w:r>
-        <w:rPr>
-          <w:rFonts w:ascii="Calibri" w:hAnsi="Calibri"/>
-          <w:sz w:val="22"/>
-          <w:szCs w:val="22"/>
-        </w:rPr>
-        <w:t xml:space="preserve">Nov </w:t>
-      </w:r>
-      <w:r>
-        <w:rPr>
-          <w:rFonts w:ascii="Calibri" w:hAnsi="Calibri"/>
-          <w:sz w:val="22"/>
-          <w:szCs w:val="22"/>
-        </w:rPr>
-        <w:t>2018</w:t>
-      </w:r>
-    </w:p>
-    <w:p>
-      <w:pPr>
-        <w:pStyle w:val="Normal"/>
-        <w:rPr>
-          <w:rFonts w:ascii="Calibri" w:hAnsi="Calibri"/>
-          <w:sz w:val="22"/>
-          <w:szCs w:val="22"/>
-        </w:rPr>
-      </w:pPr>
-      <w:r>
-        <w:rPr>
-          <w:rFonts w:ascii="Calibri" w:hAnsi="Calibri"/>
-          <w:sz w:val="22"/>
-          <w:szCs w:val="22"/>
-        </w:rPr>
-        <w:t>Led</w:t>
-      </w:r>
-      <w:r>
-        <w:rPr>
-          <w:rFonts w:ascii="Calibri" w:hAnsi="Calibri"/>
-          <w:sz w:val="22"/>
-          <w:szCs w:val="22"/>
-        </w:rPr>
-        <w:t xml:space="preserve"> design of Software and Hardware solutions for automated testing of highly distributed Infotainment, Body, and ADAS features as part of an interdisciplinary global team. </w:t>
+        <w:t xml:space="preserve">       Apr 2013 -  Nov 2018</w:t>
+      </w:r>
+    </w:p>
+    <w:p>
+      <w:pPr>
+        <w:pStyle w:val="Normal"/>
+        <w:rPr>
+          <w:rFonts w:ascii="Calibri" w:hAnsi="Calibri"/>
+          <w:sz w:val="22"/>
+          <w:szCs w:val="22"/>
+        </w:rPr>
+      </w:pPr>
+      <w:r>
+        <w:rPr>
+          <w:rFonts w:ascii="Calibri" w:hAnsi="Calibri"/>
+          <w:sz w:val="22"/>
+          <w:szCs w:val="22"/>
+        </w:rPr>
+        <w:t xml:space="preserve">Led design of Software and Hardware solutions for automated testing of highly distributed Infotainment, Body, and ADAS features as part of an interdisciplinary global team. </w:t>
       </w:r>
     </w:p>
     <w:p>
@@ -2802,6 +1653,7 @@
           <w:ilvl w:val="0"/>
           <w:numId w:val="13"/>
         </w:numPr>
+        <w:ind w:left="720" w:right="0" w:hanging="360"/>
         <w:rPr>
           <w:rFonts w:ascii="Calibri" w:hAnsi="Calibri"/>
         </w:rPr>
@@ -2822,6 +1674,7 @@
           <w:ilvl w:val="0"/>
           <w:numId w:val="11"/>
         </w:numPr>
+        <w:ind w:left="720" w:right="0" w:hanging="360"/>
         <w:rPr>
           <w:rFonts w:ascii="Calibri" w:hAnsi="Calibri"/>
           <w:sz w:val="22"/>
@@ -2844,6 +1697,7 @@
           <w:ilvl w:val="0"/>
           <w:numId w:val="11"/>
         </w:numPr>
+        <w:ind w:left="720" w:right="0" w:hanging="360"/>
         <w:rPr>
           <w:rFonts w:ascii="Calibri" w:hAnsi="Calibri"/>
           <w:sz w:val="22"/>
@@ -2866,6 +1720,7 @@
           <w:ilvl w:val="0"/>
           <w:numId w:val="11"/>
         </w:numPr>
+        <w:ind w:left="720" w:right="0" w:hanging="360"/>
         <w:rPr>
           <w:rFonts w:ascii="Calibri" w:hAnsi="Calibri"/>
           <w:sz w:val="22"/>
@@ -2888,35 +1743,20 @@
           <w:ilvl w:val="0"/>
           <w:numId w:val="10"/>
         </w:numPr>
-        <w:rPr>
-          <w:rFonts w:ascii="Calibri" w:hAnsi="Calibri"/>
-          <w:sz w:val="22"/>
-          <w:szCs w:val="22"/>
-        </w:rPr>
-      </w:pPr>
-      <w:r>
-        <w:rPr>
-          <w:rFonts w:ascii="Calibri" w:hAnsi="Calibri"/>
-          <w:sz w:val="22"/>
-          <w:szCs w:val="22"/>
-        </w:rPr>
-        <w:t xml:space="preserve">Drove the adaption, integration, and extension of Sync touchscreen automation tool created in Python. This enabled our lab to perform automated testing at scale for features with </w:t>
-      </w:r>
-      <w:r>
-        <w:rPr>
-          <w:rFonts w:ascii="Calibri" w:hAnsi="Calibri"/>
-          <w:sz w:val="22"/>
-          <w:szCs w:val="22"/>
-        </w:rPr>
-        <w:t xml:space="preserve">Ford </w:t>
-      </w:r>
-      <w:r>
-        <w:rPr>
-          <w:rFonts w:ascii="Calibri" w:hAnsi="Calibri"/>
-          <w:sz w:val="22"/>
-          <w:szCs w:val="22"/>
-        </w:rPr>
-        <w:t>Sync screen for the first time: saving 100s of hours of human testing time.</w:t>
+        <w:ind w:left="720" w:right="0" w:hanging="360"/>
+        <w:rPr>
+          <w:rFonts w:ascii="Calibri" w:hAnsi="Calibri"/>
+          <w:sz w:val="22"/>
+          <w:szCs w:val="22"/>
+        </w:rPr>
+      </w:pPr>
+      <w:r>
+        <w:rPr>
+          <w:rFonts w:ascii="Calibri" w:hAnsi="Calibri"/>
+          <w:sz w:val="22"/>
+          <w:szCs w:val="22"/>
+        </w:rPr>
+        <w:t>Drove the adaption, integration, and extension of Sync touchscreen automation tool created in Python. This enabled our lab to perform automated testing at scale for features with Ford Sync screen for the first time: saving 100s of hours of human testing time.</w:t>
       </w:r>
     </w:p>
     <w:p>
@@ -2926,6 +1766,26 @@
           <w:ilvl w:val="0"/>
           <w:numId w:val="10"/>
         </w:numPr>
+        <w:ind w:left="720" w:right="0" w:hanging="360"/>
+        <w:rPr>
+          <w:rFonts w:ascii="Calibri" w:hAnsi="Calibri"/>
+          <w:b w:val="false"/>
+          <w:b w:val="false"/>
+          <w:i w:val="false"/>
+          <w:i w:val="false"/>
+          <w:caps w:val="false"/>
+          <w:smallCaps w:val="false"/>
+          <w:strike w:val="false"/>
+          <w:dstrike w:val="false"/>
+          <w:color w:val="000000"/>
+          <w:sz w:val="22"/>
+          <w:szCs w:val="22"/>
+          <w:u w:val="none"/>
+          <w:effect w:val="none"/>
+          <w:shd w:fill="FFFFFF" w:val="clear"/>
+        </w:rPr>
+      </w:pPr>
+      <w:r>
         <w:rPr>
           <w:rFonts w:ascii="Calibri" w:hAnsi="Calibri"/>
           <w:b w:val="false"/>
@@ -2941,186 +1801,7 @@
           <w:effect w:val="none"/>
           <w:shd w:fill="FFFFFF" w:val="clear"/>
         </w:rPr>
-      </w:pPr>
-      <w:r>
-        <w:rPr>
-          <w:rFonts w:ascii="Calibri" w:hAnsi="Calibri"/>
-          <w:b w:val="false"/>
-          <w:i w:val="false"/>
-          <w:caps w:val="false"/>
-          <w:smallCaps w:val="false"/>
-          <w:strike w:val="false"/>
-          <w:dstrike w:val="false"/>
-          <w:color w:val="000000"/>
-          <w:sz w:val="22"/>
-          <w:szCs w:val="22"/>
-          <w:u w:val="none"/>
-          <w:effect w:val="none"/>
-          <w:shd w:fill="FFFFFF" w:val="clear"/>
-        </w:rPr>
-        <w:t>Initiated</w:t>
-      </w:r>
-      <w:r>
-        <w:rPr>
-          <w:rFonts w:ascii="Calibri" w:hAnsi="Calibri"/>
-          <w:b w:val="false"/>
-          <w:i w:val="false"/>
-          <w:caps w:val="false"/>
-          <w:smallCaps w:val="false"/>
-          <w:strike w:val="false"/>
-          <w:dstrike w:val="false"/>
-          <w:color w:val="000000"/>
-          <w:sz w:val="22"/>
-          <w:szCs w:val="22"/>
-          <w:u w:val="none"/>
-          <w:effect w:val="none"/>
-          <w:shd w:fill="FFFFFF" w:val="clear"/>
-        </w:rPr>
-        <w:t xml:space="preserve"> </w:t>
-      </w:r>
-      <w:r>
-        <w:rPr>
-          <w:rFonts w:ascii="Calibri" w:hAnsi="Calibri"/>
-          <w:b w:val="false"/>
-          <w:i w:val="false"/>
-          <w:caps w:val="false"/>
-          <w:smallCaps w:val="false"/>
-          <w:strike w:val="false"/>
-          <w:dstrike w:val="false"/>
-          <w:color w:val="000000"/>
-          <w:sz w:val="22"/>
-          <w:szCs w:val="22"/>
-          <w:u w:val="none"/>
-          <w:effect w:val="none"/>
-          <w:shd w:fill="FFFFFF" w:val="clear"/>
-        </w:rPr>
-        <w:t>d</w:t>
-      </w:r>
-      <w:r>
-        <w:rPr>
-          <w:rFonts w:ascii="Calibri" w:hAnsi="Calibri"/>
-          <w:b w:val="false"/>
-          <w:i w:val="false"/>
-          <w:caps w:val="false"/>
-          <w:smallCaps w:val="false"/>
-          <w:strike w:val="false"/>
-          <w:dstrike w:val="false"/>
-          <w:color w:val="000000"/>
-          <w:sz w:val="22"/>
-          <w:szCs w:val="22"/>
-          <w:u w:val="none"/>
-          <w:effect w:val="none"/>
-          <w:shd w:fill="FFFFFF" w:val="clear"/>
-        </w:rPr>
-        <w:t>SPACE</w:t>
-      </w:r>
-      <w:r>
-        <w:rPr>
-          <w:rFonts w:ascii="Calibri" w:hAnsi="Calibri"/>
-          <w:b w:val="false"/>
-          <w:i w:val="false"/>
-          <w:caps w:val="false"/>
-          <w:smallCaps w:val="false"/>
-          <w:strike w:val="false"/>
-          <w:dstrike w:val="false"/>
-          <w:color w:val="000000"/>
-          <w:sz w:val="22"/>
-          <w:szCs w:val="22"/>
-          <w:u w:val="none"/>
-          <w:effect w:val="none"/>
-          <w:shd w:fill="FFFFFF" w:val="clear"/>
-        </w:rPr>
-        <w:t xml:space="preserve"> </w:t>
-      </w:r>
-      <w:r>
-        <w:rPr>
-          <w:rFonts w:ascii="Calibri" w:hAnsi="Calibri"/>
-          <w:b w:val="false"/>
-          <w:i w:val="false"/>
-          <w:caps w:val="false"/>
-          <w:smallCaps w:val="false"/>
-          <w:strike w:val="false"/>
-          <w:dstrike w:val="false"/>
-          <w:color w:val="000000"/>
-          <w:sz w:val="22"/>
-          <w:szCs w:val="22"/>
-          <w:u w:val="none"/>
-          <w:effect w:val="none"/>
-          <w:shd w:fill="FFFFFF" w:val="clear"/>
-        </w:rPr>
-        <w:t xml:space="preserve">license restructuring efforts that </w:t>
-      </w:r>
-      <w:r>
-        <w:rPr>
-          <w:rFonts w:ascii="Calibri" w:hAnsi="Calibri"/>
-          <w:b w:val="false"/>
-          <w:i w:val="false"/>
-          <w:caps w:val="false"/>
-          <w:smallCaps w:val="false"/>
-          <w:strike w:val="false"/>
-          <w:dstrike w:val="false"/>
-          <w:color w:val="000000"/>
-          <w:sz w:val="22"/>
-          <w:szCs w:val="22"/>
-          <w:u w:val="none"/>
-          <w:effect w:val="none"/>
-          <w:shd w:fill="FFFFFF" w:val="clear"/>
-        </w:rPr>
-        <w:t xml:space="preserve">freed up </w:t>
-      </w:r>
-      <w:r>
-        <w:rPr>
-          <w:rFonts w:ascii="Calibri" w:hAnsi="Calibri"/>
-          <w:b w:val="false"/>
-          <w:i w:val="false"/>
-          <w:caps w:val="false"/>
-          <w:smallCaps w:val="false"/>
-          <w:strike w:val="false"/>
-          <w:dstrike w:val="false"/>
-          <w:color w:val="000000"/>
-          <w:sz w:val="22"/>
-          <w:szCs w:val="22"/>
-          <w:u w:val="none"/>
-          <w:effect w:val="none"/>
-          <w:shd w:fill="FFFFFF" w:val="clear"/>
-        </w:rPr>
-        <w:t xml:space="preserve">~$80k worth of wasted software licenses </w:t>
-      </w:r>
-      <w:r>
-        <w:rPr>
-          <w:rFonts w:ascii="Calibri" w:hAnsi="Calibri"/>
-          <w:b w:val="false"/>
-          <w:i w:val="false"/>
-          <w:caps w:val="false"/>
-          <w:smallCaps w:val="false"/>
-          <w:strike w:val="false"/>
-          <w:dstrike w:val="false"/>
-          <w:color w:val="000000"/>
-          <w:sz w:val="22"/>
-          <w:szCs w:val="22"/>
-          <w:u w:val="none"/>
-          <w:effect w:val="none"/>
-          <w:shd w:fill="FFFFFF" w:val="clear"/>
-        </w:rPr>
-        <w:t xml:space="preserve">while also allowing team </w:t>
-      </w:r>
-      <w:r>
-        <w:rPr>
-          <w:rFonts w:ascii="Calibri" w:hAnsi="Calibri"/>
-          <w:b w:val="false"/>
-          <w:i w:val="false"/>
-          <w:caps w:val="false"/>
-          <w:smallCaps w:val="false"/>
-          <w:strike w:val="false"/>
-          <w:dstrike w:val="false"/>
-          <w:color w:val="000000"/>
-          <w:sz w:val="22"/>
-          <w:szCs w:val="22"/>
-          <w:u w:val="none"/>
-          <w:effect w:val="none"/>
-          <w:shd w:fill="FFFFFF" w:val="clear"/>
-        </w:rPr>
-        <w:t xml:space="preserve">to scale up from ~10 to ~40 engineers. </w:t>
+        <w:t xml:space="preserve">Initiated dSPACE license restructuring efforts that freed up ~$80k worth of wasted software licenses while also allowing team to scale up from ~10 to ~40 engineers. </w:t>
       </w:r>
     </w:p>
     <w:p>
@@ -3130,7 +1811,7 @@
           <w:ilvl w:val="0"/>
           <w:numId w:val="0"/>
         </w:numPr>
-        <w:ind w:left="720" w:hanging="0"/>
+        <w:ind w:left="720" w:right="0" w:hanging="0"/>
         <w:rPr>
           <w:rFonts w:ascii="Calibri" w:hAnsi="Calibri"/>
           <w:sz w:val="22"/>
@@ -3208,73 +1889,25 @@
         <w:tab/>
         <w:tab/>
         <w:tab/>
-        <w:t xml:space="preserve">         </w:t>
-      </w:r>
-      <w:r>
-        <w:rPr>
-          <w:rFonts w:ascii="Calibri" w:hAnsi="Calibri"/>
-          <w:sz w:val="22"/>
-          <w:szCs w:val="22"/>
-        </w:rPr>
-        <w:t xml:space="preserve">Jun </w:t>
-      </w:r>
-      <w:r>
-        <w:rPr>
-          <w:rFonts w:ascii="Calibri" w:hAnsi="Calibri"/>
-          <w:sz w:val="22"/>
-          <w:szCs w:val="22"/>
-        </w:rPr>
-        <w:t xml:space="preserve">2012 – </w:t>
-      </w:r>
-      <w:r>
-        <w:rPr>
-          <w:rFonts w:ascii="Calibri" w:hAnsi="Calibri"/>
-          <w:sz w:val="22"/>
-          <w:szCs w:val="22"/>
-        </w:rPr>
-        <w:t xml:space="preserve">Apr </w:t>
-      </w:r>
-      <w:r>
-        <w:rPr>
-          <w:rFonts w:ascii="Calibri" w:hAnsi="Calibri"/>
-          <w:sz w:val="22"/>
-          <w:szCs w:val="22"/>
-        </w:rPr>
-        <w:t>2013</w:t>
-      </w:r>
-    </w:p>
-    <w:p>
-      <w:pPr>
-        <w:pStyle w:val="Normal"/>
-        <w:rPr>
-          <w:rFonts w:ascii="Calibri" w:hAnsi="Calibri"/>
-          <w:sz w:val="22"/>
-          <w:szCs w:val="22"/>
-        </w:rPr>
-      </w:pPr>
-      <w:r>
-        <w:rPr>
-          <w:rFonts w:ascii="Calibri" w:hAnsi="Calibri"/>
-          <w:sz w:val="22"/>
-          <w:szCs w:val="22"/>
-        </w:rPr>
-        <w:t xml:space="preserve">Supported HIL Testing and Automation activities for Infotainment HIL subsystem </w:t>
-      </w:r>
-      <w:r>
-        <w:rPr>
-          <w:rFonts w:ascii="Calibri" w:hAnsi="Calibri"/>
-          <w:sz w:val="22"/>
-          <w:szCs w:val="22"/>
-        </w:rPr>
-        <w:t>by integrating and extending AutomationDesk solutions</w:t>
-      </w:r>
-      <w:r>
-        <w:rPr>
-          <w:rFonts w:ascii="Calibri" w:hAnsi="Calibri"/>
-          <w:sz w:val="22"/>
-          <w:szCs w:val="22"/>
-        </w:rPr>
-        <w:t>.</w:t>
+        <w:t xml:space="preserve">         Jun 2012 – Apr 2013</w:t>
+      </w:r>
+    </w:p>
+    <w:p>
+      <w:pPr>
+        <w:pStyle w:val="Normal"/>
+        <w:rPr>
+          <w:rFonts w:ascii="Calibri" w:hAnsi="Calibri"/>
+          <w:sz w:val="22"/>
+          <w:szCs w:val="22"/>
+        </w:rPr>
+      </w:pPr>
+      <w:r>
+        <w:rPr>
+          <w:rFonts w:ascii="Calibri" w:hAnsi="Calibri"/>
+          <w:sz w:val="22"/>
+          <w:szCs w:val="22"/>
+        </w:rPr>
+        <w:t>Supported HIL Testing and Automation activities for Infotainment HIL subsystem by integrating and extending AutomationDesk solutions.</w:t>
       </w:r>
     </w:p>
     <w:p>
@@ -3284,51 +1917,20 @@
           <w:ilvl w:val="0"/>
           <w:numId w:val="9"/>
         </w:numPr>
-        <w:rPr>
-          <w:rFonts w:ascii="Calibri" w:hAnsi="Calibri"/>
-          <w:sz w:val="22"/>
-          <w:szCs w:val="22"/>
-        </w:rPr>
-      </w:pPr>
-      <w:r>
-        <w:rPr>
-          <w:rFonts w:ascii="Calibri" w:hAnsi="Calibri"/>
-          <w:sz w:val="22"/>
-          <w:szCs w:val="22"/>
-        </w:rPr>
-        <w:t xml:space="preserve">Improved </w:t>
-      </w:r>
-      <w:r>
-        <w:rPr>
-          <w:rFonts w:ascii="Calibri" w:hAnsi="Calibri"/>
-          <w:sz w:val="22"/>
-          <w:szCs w:val="22"/>
-        </w:rPr>
-        <w:t xml:space="preserve">Robotic HMI tester </w:t>
-      </w:r>
-      <w:r>
-        <w:rPr>
-          <w:rFonts w:ascii="Calibri" w:hAnsi="Calibri"/>
-          <w:sz w:val="22"/>
-          <w:szCs w:val="22"/>
-        </w:rPr>
-        <w:t xml:space="preserve">by decreasing setup time and maintainability </w:t>
-      </w:r>
-      <w:r>
-        <w:rPr>
-          <w:rFonts w:ascii="Calibri" w:hAnsi="Calibri"/>
-          <w:sz w:val="22"/>
-          <w:szCs w:val="22"/>
-        </w:rPr>
-        <w:t xml:space="preserve">of AutomationDesk interface </w:t>
-      </w:r>
-      <w:r>
-        <w:rPr>
-          <w:rFonts w:ascii="Calibri" w:hAnsi="Calibri"/>
-          <w:sz w:val="22"/>
-          <w:szCs w:val="22"/>
-        </w:rPr>
-        <w:t>by ~50% via code</w:t>
+        <w:ind w:left="720" w:right="0" w:hanging="360"/>
+        <w:rPr>
+          <w:rFonts w:ascii="Calibri" w:hAnsi="Calibri"/>
+          <w:sz w:val="22"/>
+          <w:szCs w:val="22"/>
+        </w:rPr>
+      </w:pPr>
+      <w:r>
+        <w:rPr>
+          <w:rFonts w:ascii="Calibri" w:hAnsi="Calibri"/>
+          <w:sz w:val="22"/>
+          <w:szCs w:val="22"/>
+        </w:rPr>
+        <w:t>Improved Robotic HMI tester by decreasing setup time and maintainability of AutomationDesk interface by ~50% via code</w:t>
       </w:r>
       <w:r>
         <w:rPr>
@@ -3337,25 +1939,7 @@
           <w:szCs w:val="22"/>
           <w:shd w:fill="auto" w:val="clear"/>
         </w:rPr>
-        <w:t xml:space="preserve"> re</w:t>
-      </w:r>
-      <w:r>
-        <w:rPr>
-          <w:rFonts w:ascii="Calibri" w:hAnsi="Calibri"/>
-          <w:sz w:val="22"/>
-          <w:szCs w:val="22"/>
-          <w:shd w:fill="auto" w:val="clear"/>
-        </w:rPr>
-        <w:t>factoring and re-</w:t>
-      </w:r>
-      <w:r>
-        <w:rPr>
-          <w:rFonts w:ascii="Calibri" w:hAnsi="Calibri"/>
-          <w:sz w:val="22"/>
-          <w:szCs w:val="22"/>
-          <w:shd w:fill="auto" w:val="clear"/>
-        </w:rPr>
-        <w:t xml:space="preserve"> mapping data-structures. </w:t>
+        <w:t xml:space="preserve"> refactoring and re- mapping data-structures. </w:t>
       </w:r>
     </w:p>
     <w:p>
@@ -3365,6 +1949,7 @@
           <w:ilvl w:val="0"/>
           <w:numId w:val="9"/>
         </w:numPr>
+        <w:ind w:left="720" w:right="0" w:hanging="360"/>
         <w:rPr>
           <w:rFonts w:ascii="Calibri" w:hAnsi="Calibri"/>
           <w:sz w:val="22"/>
@@ -3387,75 +1972,20 @@
           <w:ilvl w:val="0"/>
           <w:numId w:val="9"/>
         </w:numPr>
-        <w:rPr>
-          <w:rFonts w:ascii="Calibri" w:hAnsi="Calibri"/>
-          <w:sz w:val="22"/>
-          <w:szCs w:val="22"/>
-        </w:rPr>
-      </w:pPr>
-      <w:r>
-        <w:rPr>
-          <w:rFonts w:ascii="Calibri" w:hAnsi="Calibri"/>
-          <w:sz w:val="22"/>
-          <w:szCs w:val="22"/>
-        </w:rPr>
-        <w:t>Led</w:t>
-      </w:r>
-      <w:r>
-        <w:rPr>
-          <w:rFonts w:ascii="Calibri" w:hAnsi="Calibri"/>
-          <w:sz w:val="22"/>
-          <w:szCs w:val="22"/>
-        </w:rPr>
-        <w:t xml:space="preserve"> BOM </w:t>
-      </w:r>
-      <w:r>
-        <w:rPr>
-          <w:rFonts w:ascii="Calibri" w:hAnsi="Calibri"/>
-          <w:sz w:val="22"/>
-          <w:szCs w:val="22"/>
-        </w:rPr>
-        <w:t>v</w:t>
-      </w:r>
-      <w:r>
-        <w:rPr>
-          <w:rFonts w:ascii="Calibri" w:hAnsi="Calibri"/>
-          <w:sz w:val="22"/>
-          <w:szCs w:val="22"/>
-        </w:rPr>
-        <w:t xml:space="preserve">alidation </w:t>
-      </w:r>
-      <w:r>
-        <w:rPr>
-          <w:rFonts w:ascii="Calibri" w:hAnsi="Calibri"/>
-          <w:sz w:val="22"/>
-          <w:szCs w:val="22"/>
-        </w:rPr>
-        <w:t>and parts acquisition</w:t>
-      </w:r>
-      <w:r>
-        <w:rPr>
-          <w:rFonts w:ascii="Calibri" w:hAnsi="Calibri"/>
-          <w:sz w:val="22"/>
-          <w:szCs w:val="22"/>
-        </w:rPr>
-        <w:t xml:space="preserve"> </w:t>
-      </w:r>
-      <w:r>
-        <w:rPr>
-          <w:rFonts w:ascii="Calibri" w:hAnsi="Calibri"/>
-          <w:sz w:val="22"/>
-          <w:szCs w:val="22"/>
-        </w:rPr>
-        <w:t xml:space="preserve">for </w:t>
-      </w:r>
-      <w:r>
-        <w:rPr>
-          <w:rFonts w:ascii="Calibri" w:hAnsi="Calibri"/>
-          <w:sz w:val="22"/>
-          <w:szCs w:val="22"/>
-        </w:rPr>
-        <w:t>HIL Simulator subsystem benches concurrently for multiple programs.</w:t>
+        <w:ind w:left="720" w:right="0" w:hanging="360"/>
+        <w:rPr>
+          <w:rFonts w:ascii="Calibri" w:hAnsi="Calibri"/>
+          <w:sz w:val="22"/>
+          <w:szCs w:val="22"/>
+        </w:rPr>
+      </w:pPr>
+      <w:r>
+        <w:rPr>
+          <w:rFonts w:ascii="Calibri" w:hAnsi="Calibri"/>
+          <w:sz w:val="22"/>
+          <w:szCs w:val="22"/>
+        </w:rPr>
+        <w:t>Led BOM validation and parts acquisition for HIL Simulator subsystem benches concurrently for multiple programs.</w:t>
       </w:r>
     </w:p>
     <w:p>
@@ -3465,7 +1995,7 @@
           <w:ilvl w:val="0"/>
           <w:numId w:val="0"/>
         </w:numPr>
-        <w:ind w:left="720" w:hanging="0"/>
+        <w:ind w:left="720" w:right="0" w:hanging="0"/>
         <w:rPr>
           <w:rFonts w:ascii="Calibri" w:hAnsi="Calibri"/>
           <w:sz w:val="22"/>
@@ -3549,6 +2079,44 @@
     </w:sectPr>
   </w:body>
 </w:document>
+</file>
+
+<file path=word/comments.xml><?xml version="1.0" encoding="utf-8"?>
+<w:comments xmlns:o="urn:schemas-microsoft-com:office:office" xmlns:r="http://schemas.openxmlformats.org/officeDocument/2006/relationships" xmlns:v="urn:schemas-microsoft-com:vml" xmlns:w="http://schemas.openxmlformats.org/wordprocessingml/2006/main" xmlns:w10="urn:schemas-microsoft-com:office:word" xmlns:wp="http://schemas.openxmlformats.org/drawingml/2006/wordprocessingDrawing" xmlns:wps="http://schemas.microsoft.com/office/word/2010/wordprocessingShape" xmlns:wpg="http://schemas.microsoft.com/office/word/2010/wordprocessingGroup" xmlns:mc="http://schemas.openxmlformats.org/markup-compatibility/2006" xmlns:wp14="http://schemas.microsoft.com/office/word/2010/wordprocessingDrawing" xmlns:w14="http://schemas.microsoft.com/office/word/2010/wordml" xmlns:w15="http://schemas.microsoft.com/office/word/2012/wordml" mc:Ignorable="w14 wp14 w15">
+  <w:comment w:id="0" w:author="Unknown Author" w:date="2024-06-23T19:46:45Z" w:initials="">
+    <w:p>
+      <w:r>
+        <w:rPr>
+          <w:rFonts w:eastAsia="Arial" w:cs="Arial" w:ascii="Arial" w:hAnsi="Arial"/>
+          <w:b w:val="false"/>
+          <w:bCs w:val="false"/>
+          <w:i w:val="false"/>
+          <w:iCs w:val="false"/>
+          <w:caps w:val="false"/>
+          <w:smallCaps w:val="false"/>
+          <w:strike w:val="false"/>
+          <w:dstrike w:val="false"/>
+          <w:outline w:val="false"/>
+          <w:shadow w:val="false"/>
+          <w:emboss w:val="false"/>
+          <w:imprint w:val="false"/>
+          <w:color w:val="auto"/>
+          <w:spacing w:val="0"/>
+          <w:w w:val="100"/>
+          <w:kern w:val="0"/>
+          <w:position w:val="0"/>
+          <w:sz w:val="20"/>
+          <w:szCs w:val="22"/>
+          <w:u w:val="none"/>
+          <w:vertAlign w:val="baseline"/>
+          <w:em w:val="none"/>
+          <w:lang w:bidi="ar-SA" w:eastAsia="en-US" w:val="en-US"/>
+        </w:rPr>
+        <w:t>Awkward</w:t>
+      </w:r>
+    </w:p>
+  </w:comment>
+</w:comments>
 </file>
 
 <file path=word/header1.xml><?xml version="1.0" encoding="utf-8"?>
@@ -5562,7 +4130,7 @@
     <w:pPr>
       <w:widowControl/>
       <w:suppressAutoHyphens w:val="true"/>
-      <w:overflowPunct w:val="false"/>
+      <w:overflowPunct w:val="true"/>
       <w:bidi w:val="0"/>
       <w:spacing w:lineRule="auto" w:line="240" w:before="0" w:after="0"/>
       <w:ind w:left="0" w:right="0" w:hanging="0"/>
@@ -6142,7 +4710,7 @@
     <w:pPr>
       <w:widowControl/>
       <w:suppressAutoHyphens w:val="true"/>
-      <w:overflowPunct w:val="false"/>
+      <w:overflowPunct w:val="true"/>
       <w:bidi w:val="0"/>
       <w:spacing w:lineRule="auto" w:line="276" w:before="0" w:after="200"/>
       <w:ind w:left="0" w:right="0" w:hanging="0"/>
@@ -6198,7 +4766,7 @@
     <w:pPr>
       <w:widowControl/>
       <w:suppressAutoHyphens w:val="true"/>
-      <w:overflowPunct w:val="false"/>
+      <w:overflowPunct w:val="true"/>
       <w:bidi w:val="0"/>
       <w:spacing w:lineRule="auto" w:line="240" w:before="0" w:after="0"/>
       <w:ind w:left="0" w:right="0" w:hanging="0"/>
@@ -6340,11 +4908,12 @@
       <w:szCs w:val="19"/>
     </w:rPr>
   </w:style>
-  <w:style w:type="paragraph" w:styleId="Normal1">
+  <w:style w:type="paragraph" w:styleId="LOnormal">
     <w:name w:val="LO-normal"/>
     <w:qFormat/>
     <w:pPr>
       <w:widowControl/>
+      <w:suppressAutoHyphens w:val="true"/>
       <w:bidi w:val="0"/>
       <w:spacing w:before="0" w:after="0"/>
       <w:jc w:val="left"/>

</xml_diff>

<commit_message>
Latest resume sent to BCTalent
</commit_message>
<xml_diff>
--- a/MustafaSheikh_Resume.docx
+++ b/MustafaSheikh_Resume.docx
@@ -150,7 +150,7 @@
           <w:sz w:val="22"/>
           <w:szCs w:val="22"/>
         </w:rPr>
-        <w:t xml:space="preserve"> Python | C++ | Git | Bash | </w:t>
+        <w:t xml:space="preserve"> Python | C | Git | Bash | </w:t>
       </w:r>
       <w:r>
         <w:rPr>
@@ -454,6 +454,24 @@
     <w:p>
       <w:pPr>
         <w:pStyle w:val="Normal"/>
+        <w:rPr>
+          <w:rFonts w:ascii="Calibri" w:hAnsi="Calibri"/>
+          <w:sz w:val="22"/>
+          <w:szCs w:val="22"/>
+        </w:rPr>
+      </w:pPr>
+      <w:r>
+        <w:rPr>
+          <w:rFonts w:ascii="Calibri" w:hAnsi="Calibri"/>
+          <w:sz w:val="22"/>
+          <w:szCs w:val="22"/>
+        </w:rPr>
+        <w:t>Virtual Electronic Control Unit application engineer for CAN based controller for software defined vehicle platform.</w:t>
+      </w:r>
+    </w:p>
+    <w:p>
+      <w:pPr>
+        <w:pStyle w:val="Normal"/>
         <w:numPr>
           <w:ilvl w:val="0"/>
           <w:numId w:val="1"/>
@@ -514,7 +532,22 @@
           <w:shd w:fill="auto" w:val="clear"/>
           <w:lang w:val="en-US" w:eastAsia="en-US" w:bidi="ar-SA"/>
         </w:rPr>
-        <w:t>Worked with purchasing and technical leaders to evaluate virtual ECU platforms and suppliers.</w:t>
+        <w:t xml:space="preserve">Worked with purchasing and technical leaders to evaluate virtual ECU platforms and suppliers </w:t>
+      </w:r>
+      <w:r>
+        <w:rPr>
+          <w:rFonts w:eastAsia="Arial" w:cs="Arial" w:ascii="Calibri" w:hAnsi="Calibri"/>
+          <w:b w:val="false"/>
+          <w:bCs w:val="false"/>
+          <w:color w:val="000000"/>
+          <w:spacing w:val="0"/>
+          <w:kern w:val="0"/>
+          <w:sz w:val="22"/>
+          <w:szCs w:val="22"/>
+          <w:shd w:fill="auto" w:val="clear"/>
+          <w:lang w:val="en-US" w:eastAsia="en-US" w:bidi="ar-SA"/>
+        </w:rPr>
+        <w:t>while giving technical direction on integration and model development needs.</w:t>
       </w:r>
     </w:p>
     <w:p>
@@ -584,42 +617,6 @@
           <w14:ligatures w14:val="none"/>
         </w:rPr>
         <w:t>Developed and maintained Python scripts to automate Synopsys Virtualizer based tests.</w:t>
-      </w:r>
-    </w:p>
-    <w:p>
-      <w:pPr>
-        <w:pStyle w:val="Normal"/>
-        <w:numPr>
-          <w:ilvl w:val="0"/>
-          <w:numId w:val="1"/>
-        </w:numPr>
-        <w:spacing w:lineRule="auto" w:line="240" w:before="0" w:after="0"/>
-        <w:ind w:left="720" w:right="0" w:hanging="360"/>
-        <w:textAlignment w:val="center"/>
-        <w:rPr>
-          <w:rFonts w:ascii="Calibri" w:hAnsi="Calibri"/>
-          <w:sz w:val="22"/>
-          <w:szCs w:val="22"/>
-          <w:highlight w:val="none"/>
-          <w:shd w:fill="auto" w:val="clear"/>
-          <w14:ligatures w14:val="none"/>
-        </w:rPr>
-      </w:pPr>
-      <w:r>
-        <w:rPr>
-          <w:rFonts w:eastAsia="Times New Roman" w:cs="Calibri" w:ascii="Calibri" w:hAnsi="Calibri"/>
-          <w:b w:val="false"/>
-          <w:bCs w:val="false"/>
-          <w:color w:val="000000"/>
-          <w:spacing w:val="0"/>
-          <w:kern w:val="0"/>
-          <w:sz w:val="21"/>
-          <w:szCs w:val="21"/>
-          <w:shd w:fill="auto" w:val="clear"/>
-          <w:lang w:val="en-US" w:eastAsia="en-US" w:bidi="ar-SA"/>
-          <w14:ligatures w14:val="none"/>
-        </w:rPr>
-        <w:t>VECU lead for current and next generation central gateway and restraints modules.</w:t>
       </w:r>
     </w:p>
     <w:p>
@@ -653,7 +650,41 @@
           <w:lang w:val="en-US" w:eastAsia="en-US" w:bidi="ar-SA"/>
           <w14:ligatures w14:val="none"/>
         </w:rPr>
-        <w:t>Employed technical knowledge of VECUs to efficiently troubleshoot and resolve open issues, prioritizing based on customer impact.</w:t>
+        <w:t xml:space="preserve">Employed technical knowledge of VECUs to efficiently troubleshoot and resolve open issues, prioritizing customer </w:t>
+      </w:r>
+      <w:r>
+        <w:rPr>
+          <w:rStyle w:val="StrongEmphasis"/>
+          <w:rFonts w:eastAsia="Times New Roman" w:cs="Calibri" w:ascii="Calibri" w:hAnsi="Calibri"/>
+          <w:b w:val="false"/>
+          <w:bCs w:val="false"/>
+          <w:color w:val="000000"/>
+          <w:spacing w:val="0"/>
+          <w:kern w:val="0"/>
+          <w:sz w:val="21"/>
+          <w:szCs w:val="21"/>
+          <w:shd w:fill="auto" w:val="clear"/>
+          <w:lang w:val="en-US" w:eastAsia="en-US" w:bidi="ar-SA"/>
+          <w14:ligatures w14:val="none"/>
+        </w:rPr>
+        <w:t>needs</w:t>
+      </w:r>
+      <w:r>
+        <w:rPr>
+          <w:rStyle w:val="StrongEmphasis"/>
+          <w:rFonts w:eastAsia="Times New Roman" w:cs="Calibri" w:ascii="Calibri" w:hAnsi="Calibri"/>
+          <w:b w:val="false"/>
+          <w:bCs w:val="false"/>
+          <w:color w:val="000000"/>
+          <w:spacing w:val="0"/>
+          <w:kern w:val="0"/>
+          <w:sz w:val="21"/>
+          <w:szCs w:val="21"/>
+          <w:shd w:fill="auto" w:val="clear"/>
+          <w:lang w:val="en-US" w:eastAsia="en-US" w:bidi="ar-SA"/>
+          <w14:ligatures w14:val="none"/>
+        </w:rPr>
+        <w:t>.</w:t>
       </w:r>
     </w:p>
     <w:p>
@@ -728,7 +759,97 @@
           <w:shd w:fill="auto" w:val="clear"/>
           <w:lang w:val="en-US" w:eastAsia="en-US" w:bidi="ar-SA"/>
         </w:rPr>
-        <w:t>Leveraged expertise in VECU workflows to collaborate with product owners and release train engineers, ensuring successful integration into the existing SAFe value stream.</w:t>
+        <w:t xml:space="preserve">Leveraged expertise in </w:t>
+      </w:r>
+      <w:r>
+        <w:rPr>
+          <w:rStyle w:val="StrongEmphasis"/>
+          <w:rFonts w:eastAsia="Arial" w:cs="Arial" w:ascii="Calibri" w:hAnsi="Calibri"/>
+          <w:b w:val="false"/>
+          <w:bCs w:val="false"/>
+          <w:color w:val="000000"/>
+          <w:spacing w:val="0"/>
+          <w:kern w:val="0"/>
+          <w:sz w:val="22"/>
+          <w:szCs w:val="22"/>
+          <w:shd w:fill="auto" w:val="clear"/>
+          <w:lang w:val="en-US" w:eastAsia="en-US" w:bidi="ar-SA"/>
+        </w:rPr>
+        <w:t>virtual</w:t>
+      </w:r>
+      <w:r>
+        <w:rPr>
+          <w:rStyle w:val="StrongEmphasis"/>
+          <w:rFonts w:eastAsia="Arial" w:cs="Arial" w:ascii="Calibri" w:hAnsi="Calibri"/>
+          <w:b w:val="false"/>
+          <w:bCs w:val="false"/>
+          <w:color w:val="000000"/>
+          <w:spacing w:val="0"/>
+          <w:kern w:val="0"/>
+          <w:sz w:val="22"/>
+          <w:szCs w:val="22"/>
+          <w:shd w:fill="auto" w:val="clear"/>
+          <w:lang w:val="en-US" w:eastAsia="en-US" w:bidi="ar-SA"/>
+        </w:rPr>
+        <w:t xml:space="preserve"> workflows to collaborate with product owners and release train engineers, ensuring successful integration into the existing SAFe value stream.</w:t>
+      </w:r>
+    </w:p>
+    <w:p>
+      <w:pPr>
+        <w:pStyle w:val="Normal"/>
+        <w:numPr>
+          <w:ilvl w:val="0"/>
+          <w:numId w:val="1"/>
+        </w:numPr>
+        <w:spacing w:before="0" w:after="0"/>
+        <w:ind w:left="720" w:right="0" w:hanging="360"/>
+        <w:jc w:val="left"/>
+        <w:rPr/>
+      </w:pPr>
+      <w:r>
+        <w:rPr>
+          <w:rStyle w:val="StrongEmphasis"/>
+          <w:rFonts w:eastAsia="Arial" w:cs="Arial" w:ascii="Calibri" w:hAnsi="Calibri"/>
+          <w:b w:val="false"/>
+          <w:bCs w:val="false"/>
+          <w:color w:val="000000"/>
+          <w:spacing w:val="0"/>
+          <w:kern w:val="0"/>
+          <w:sz w:val="22"/>
+          <w:szCs w:val="22"/>
+          <w:shd w:fill="auto" w:val="clear"/>
+          <w:lang w:val="en-US" w:eastAsia="en-US" w:bidi="ar-SA"/>
+        </w:rPr>
+        <w:t>Lead design and development of integration tests for Sensor Diagnostic Module across organizations to demo occupancy and seat-belt buckle functionality functionality to Senior DREs using Synopsys Virtualizer.</w:t>
+      </w:r>
+    </w:p>
+    <w:p>
+      <w:pPr>
+        <w:pStyle w:val="Normal"/>
+        <w:numPr>
+          <w:ilvl w:val="0"/>
+          <w:numId w:val="1"/>
+        </w:numPr>
+        <w:spacing w:before="0" w:after="0"/>
+        <w:ind w:left="720" w:right="0" w:hanging="360"/>
+        <w:jc w:val="left"/>
+        <w:rPr/>
+      </w:pPr>
+      <w:r>
+        <w:rPr>
+          <w:rStyle w:val="StrongEmphasis"/>
+          <w:rFonts w:eastAsia="Arial" w:cs="Arial" w:ascii="Calibri" w:hAnsi="Calibri"/>
+          <w:b w:val="false"/>
+          <w:bCs w:val="false"/>
+          <w:color w:val="000000"/>
+          <w:spacing w:val="0"/>
+          <w:kern w:val="0"/>
+          <w:sz w:val="22"/>
+          <w:szCs w:val="22"/>
+          <w:shd w:fill="auto" w:val="clear"/>
+          <w:lang w:val="en-US" w:eastAsia="en-US" w:bidi="ar-SA"/>
+        </w:rPr>
+        <w:t>Introduced junior engineers to Object Oriented best practices for Pythonic code.</w:t>
       </w:r>
     </w:p>
     <w:p>
@@ -826,38 +947,6 @@
           <w:szCs w:val="22"/>
         </w:rPr>
         <w:t>Led cross-functional requirement development meetings with feature owner and systems teams to ensure requirements were understood, correct, and on time per feature roll-out plans.</w:t>
-      </w:r>
-    </w:p>
-    <w:p>
-      <w:pPr>
-        <w:pStyle w:val="Normal"/>
-        <w:numPr>
-          <w:ilvl w:val="0"/>
-          <w:numId w:val="2"/>
-        </w:numPr>
-        <w:ind w:left="720" w:right="0" w:hanging="360"/>
-        <w:rPr>
-          <w:rFonts w:ascii="Calibri" w:hAnsi="Calibri"/>
-          <w:sz w:val="22"/>
-          <w:szCs w:val="22"/>
-        </w:rPr>
-      </w:pPr>
-      <w:r>
-        <w:rPr>
-          <w:rFonts w:ascii="Calibri" w:hAnsi="Calibri"/>
-          <w:sz w:val="22"/>
-          <w:szCs w:val="22"/>
-        </w:rPr>
-        <w:t xml:space="preserve">Worked with system architects for multiple generations of PHEV/Evs connectivity modules </w:t>
-      </w:r>
-      <w:r>
-        <w:rPr>
-          <w:rFonts w:ascii="Calibri" w:hAnsi="Calibri"/>
-          <w:sz w:val="22"/>
-          <w:szCs w:val="22"/>
-          <w:shd w:fill="auto" w:val="clear"/>
-        </w:rPr>
-        <w:t>to execute OTA Features for thousands of existing customers.</w:t>
       </w:r>
     </w:p>
     <w:p>
@@ -1410,7 +1499,23 @@
           <w:sz w:val="22"/>
           <w:szCs w:val="22"/>
         </w:rPr>
-        <w:t>Automation solution developer supporting ECU production, and launch activities for manufacturing and testing services group.</w:t>
+        <w:t xml:space="preserve">Automation solution developer supporting </w:t>
+      </w:r>
+      <w:r>
+        <w:rPr>
+          <w:rFonts w:ascii="Calibri" w:hAnsi="Calibri"/>
+          <w:sz w:val="22"/>
+          <w:szCs w:val="22"/>
+        </w:rPr>
+        <w:t>electronic module</w:t>
+      </w:r>
+      <w:r>
+        <w:rPr>
+          <w:rFonts w:ascii="Calibri" w:hAnsi="Calibri"/>
+          <w:sz w:val="22"/>
+          <w:szCs w:val="22"/>
+        </w:rPr>
+        <w:t xml:space="preserve"> production, and launch activities for manufacturing and testing services group.</w:t>
       </w:r>
     </w:p>
     <w:p>
@@ -1422,49 +1527,36 @@
         </w:numPr>
         <w:ind w:left="720" w:right="0" w:hanging="360"/>
         <w:rPr>
-          <w:rFonts w:ascii="Calibri" w:hAnsi="Calibri"/>
-          <w:sz w:val="22"/>
-          <w:szCs w:val="22"/>
-        </w:rPr>
-      </w:pPr>
-      <w:r>
-        <w:rPr>
-          <w:rFonts w:ascii="Calibri" w:hAnsi="Calibri"/>
-          <w:sz w:val="22"/>
-          <w:szCs w:val="22"/>
-        </w:rPr>
-        <w:t xml:space="preserve">Designed and documented manufacturing testers while engaging in </w:t>
-      </w:r>
-      <w:commentRangeStart w:id="0"/>
-      <w:r>
-        <w:rPr>
-          <w:rFonts w:ascii="Calibri" w:hAnsi="Calibri"/>
-          <w:sz w:val="22"/>
-          <w:szCs w:val="22"/>
-          <w:shd w:fill="FFFF00" w:val="clear"/>
-        </w:rPr>
-        <w:t>peer</w:t>
-      </w:r>
-      <w:r>
-        <w:rPr>
-          <w:rFonts w:ascii="Calibri" w:hAnsi="Calibri"/>
-          <w:sz w:val="22"/>
-          <w:szCs w:val="22"/>
-          <w:shd w:fill="FFFF00" w:val="clear"/>
-        </w:rPr>
-      </w:r>
-      <w:commentRangeEnd w:id="0"/>
-      <w:r>
-        <w:commentReference w:id="0"/>
-      </w:r>
-      <w:r>
-        <w:rPr>
-          <w:rFonts w:ascii="Calibri" w:hAnsi="Calibri"/>
-          <w:sz w:val="22"/>
-          <w:szCs w:val="22"/>
-          <w:shd w:fill="FFFF00" w:val="clear"/>
-        </w:rPr>
-        <w:t>-review.</w:t>
+          <w:highlight w:val="none"/>
+          <w:shd w:fill="auto" w:val="clear"/>
+        </w:rPr>
+      </w:pPr>
+      <w:r>
+        <w:rPr>
+          <w:rFonts w:ascii="Calibri" w:hAnsi="Calibri"/>
+          <w:sz w:val="22"/>
+          <w:szCs w:val="22"/>
+          <w:shd w:fill="auto" w:val="clear"/>
+        </w:rPr>
+        <w:t xml:space="preserve">Designed and documented manufacturing </w:t>
+      </w:r>
+      <w:r>
+        <w:rPr>
+          <w:rFonts w:ascii="Calibri" w:hAnsi="Calibri"/>
+          <w:sz w:val="22"/>
+          <w:szCs w:val="22"/>
+          <w:shd w:fill="auto" w:val="clear"/>
+        </w:rPr>
+        <w:t xml:space="preserve">test solutions using UML methods and engaged in peer-review to verify </w:t>
+      </w:r>
+      <w:r>
+        <w:rPr>
+          <w:rFonts w:ascii="Calibri" w:hAnsi="Calibri"/>
+          <w:sz w:val="22"/>
+          <w:szCs w:val="22"/>
+          <w:shd w:fill="auto" w:val="clear"/>
+        </w:rPr>
+        <w:t>functionality.</w:t>
       </w:r>
     </w:p>
     <w:p>
@@ -1490,7 +1582,84 @@
           <w:sz w:val="22"/>
           <w:szCs w:val="22"/>
         </w:rPr>
-        <w:t>Contributed to identifying and mitigating potential risks in ECU production lines by participating in PFMEA discussions with a global cross-functional team.</w:t>
+        <w:t xml:space="preserve">Led </w:t>
+      </w:r>
+      <w:r>
+        <w:rPr>
+          <w:rStyle w:val="StrongEmphasis"/>
+          <w:rFonts w:ascii="Calibri" w:hAnsi="Calibri"/>
+          <w:b w:val="false"/>
+          <w:bCs w:val="false"/>
+          <w:sz w:val="22"/>
+          <w:szCs w:val="22"/>
+        </w:rPr>
+        <w:t>identif</w:t>
+      </w:r>
+      <w:r>
+        <w:rPr>
+          <w:rStyle w:val="StrongEmphasis"/>
+          <w:rFonts w:ascii="Calibri" w:hAnsi="Calibri"/>
+          <w:b w:val="false"/>
+          <w:bCs w:val="false"/>
+          <w:sz w:val="22"/>
+          <w:szCs w:val="22"/>
+        </w:rPr>
+        <w:t>ication</w:t>
+      </w:r>
+      <w:r>
+        <w:rPr>
+          <w:rStyle w:val="StrongEmphasis"/>
+          <w:rFonts w:ascii="Calibri" w:hAnsi="Calibri"/>
+          <w:b w:val="false"/>
+          <w:bCs w:val="false"/>
+          <w:sz w:val="22"/>
+          <w:szCs w:val="22"/>
+        </w:rPr>
+        <w:t xml:space="preserve"> and mitigat</w:t>
+      </w:r>
+      <w:r>
+        <w:rPr>
+          <w:rStyle w:val="StrongEmphasis"/>
+          <w:rFonts w:ascii="Calibri" w:hAnsi="Calibri"/>
+          <w:b w:val="false"/>
+          <w:bCs w:val="false"/>
+          <w:sz w:val="22"/>
+          <w:szCs w:val="22"/>
+        </w:rPr>
+        <w:t>ion of</w:t>
+      </w:r>
+      <w:r>
+        <w:rPr>
+          <w:rStyle w:val="StrongEmphasis"/>
+          <w:rFonts w:ascii="Calibri" w:hAnsi="Calibri"/>
+          <w:b w:val="false"/>
+          <w:bCs w:val="false"/>
+          <w:sz w:val="22"/>
+          <w:szCs w:val="22"/>
+        </w:rPr>
+        <w:t xml:space="preserve"> risks in production lines </w:t>
+      </w:r>
+      <w:r>
+        <w:rPr>
+          <w:rStyle w:val="StrongEmphasis"/>
+          <w:rFonts w:ascii="Calibri" w:hAnsi="Calibri"/>
+          <w:b w:val="false"/>
+          <w:bCs w:val="false"/>
+          <w:sz w:val="22"/>
+          <w:szCs w:val="22"/>
+        </w:rPr>
+        <w:t>during</w:t>
+      </w:r>
+      <w:r>
+        <w:rPr>
+          <w:rStyle w:val="StrongEmphasis"/>
+          <w:rFonts w:ascii="Calibri" w:hAnsi="Calibri"/>
+          <w:b w:val="false"/>
+          <w:bCs w:val="false"/>
+          <w:sz w:val="22"/>
+          <w:szCs w:val="22"/>
+        </w:rPr>
+        <w:t xml:space="preserve"> PFMEA discussions with a global cross-functional team.</w:t>
       </w:r>
     </w:p>
     <w:p>
@@ -1513,7 +1682,23 @@
           <w:sz w:val="22"/>
           <w:szCs w:val="22"/>
         </w:rPr>
-        <w:t>Collaborated with design and quality engineers to develop clear work instructions and troubleshooting procedures for resolving production problems related to ECUs.</w:t>
+        <w:t xml:space="preserve">Collaborated with design and quality engineers to develop clear work instructions and troubleshooting procedures for resolving production problems related to </w:t>
+      </w:r>
+      <w:r>
+        <w:rPr>
+          <w:rFonts w:ascii="Calibri" w:hAnsi="Calibri"/>
+          <w:sz w:val="22"/>
+          <w:szCs w:val="22"/>
+        </w:rPr>
+        <w:t>electronics modules</w:t>
+      </w:r>
+      <w:r>
+        <w:rPr>
+          <w:rFonts w:ascii="Calibri" w:hAnsi="Calibri"/>
+          <w:sz w:val="22"/>
+          <w:szCs w:val="22"/>
+        </w:rPr>
+        <w:t>.</w:t>
       </w:r>
     </w:p>
     <w:p>
@@ -1756,7 +1941,39 @@
           <w:sz w:val="22"/>
           <w:szCs w:val="22"/>
         </w:rPr>
-        <w:t>Drove the adaption, integration, and extension of Sync touchscreen automation tool created in Python. This enabled our lab to perform automated testing at scale for features with Ford Sync screen for the first time: saving 100s of hours of human testing time.</w:t>
+        <w:t xml:space="preserve">Drove the integration </w:t>
+      </w:r>
+      <w:r>
+        <w:rPr>
+          <w:rFonts w:ascii="Calibri" w:hAnsi="Calibri"/>
+          <w:sz w:val="22"/>
+          <w:szCs w:val="22"/>
+        </w:rPr>
+        <w:t xml:space="preserve">and </w:t>
+      </w:r>
+      <w:r>
+        <w:rPr>
+          <w:rFonts w:ascii="Calibri" w:hAnsi="Calibri"/>
+          <w:sz w:val="22"/>
+          <w:szCs w:val="22"/>
+        </w:rPr>
+        <w:t xml:space="preserve">extension of </w:t>
+      </w:r>
+      <w:r>
+        <w:rPr>
+          <w:rFonts w:ascii="Calibri" w:hAnsi="Calibri"/>
+          <w:sz w:val="22"/>
+          <w:szCs w:val="22"/>
+        </w:rPr>
+        <w:t>HMI</w:t>
+      </w:r>
+      <w:r>
+        <w:rPr>
+          <w:rFonts w:ascii="Calibri" w:hAnsi="Calibri"/>
+          <w:sz w:val="22"/>
+          <w:szCs w:val="22"/>
+        </w:rPr>
+        <w:t xml:space="preserve"> touchscreen automation tool created in Python. This enabled our lab to perform automated testing at scale for features with Ford Sync screen for the first time: saving 100s of hours of human testing time.</w:t>
       </w:r>
     </w:p>
     <w:p>
@@ -2079,44 +2296,6 @@
     </w:sectPr>
   </w:body>
 </w:document>
-</file>
-
-<file path=word/comments.xml><?xml version="1.0" encoding="utf-8"?>
-<w:comments xmlns:o="urn:schemas-microsoft-com:office:office" xmlns:r="http://schemas.openxmlformats.org/officeDocument/2006/relationships" xmlns:v="urn:schemas-microsoft-com:vml" xmlns:w="http://schemas.openxmlformats.org/wordprocessingml/2006/main" xmlns:w10="urn:schemas-microsoft-com:office:word" xmlns:wp="http://schemas.openxmlformats.org/drawingml/2006/wordprocessingDrawing" xmlns:wps="http://schemas.microsoft.com/office/word/2010/wordprocessingShape" xmlns:wpg="http://schemas.microsoft.com/office/word/2010/wordprocessingGroup" xmlns:mc="http://schemas.openxmlformats.org/markup-compatibility/2006" xmlns:wp14="http://schemas.microsoft.com/office/word/2010/wordprocessingDrawing" xmlns:w14="http://schemas.microsoft.com/office/word/2010/wordml" xmlns:w15="http://schemas.microsoft.com/office/word/2012/wordml" mc:Ignorable="w14 wp14 w15">
-  <w:comment w:id="0" w:author="Unknown Author" w:date="2024-06-23T19:46:45Z" w:initials="">
-    <w:p>
-      <w:r>
-        <w:rPr>
-          <w:rFonts w:eastAsia="Arial" w:cs="Arial" w:ascii="Arial" w:hAnsi="Arial"/>
-          <w:b w:val="false"/>
-          <w:bCs w:val="false"/>
-          <w:i w:val="false"/>
-          <w:iCs w:val="false"/>
-          <w:caps w:val="false"/>
-          <w:smallCaps w:val="false"/>
-          <w:strike w:val="false"/>
-          <w:dstrike w:val="false"/>
-          <w:outline w:val="false"/>
-          <w:shadow w:val="false"/>
-          <w:emboss w:val="false"/>
-          <w:imprint w:val="false"/>
-          <w:color w:val="auto"/>
-          <w:spacing w:val="0"/>
-          <w:w w:val="100"/>
-          <w:kern w:val="0"/>
-          <w:position w:val="0"/>
-          <w:sz w:val="20"/>
-          <w:szCs w:val="22"/>
-          <w:u w:val="none"/>
-          <w:vertAlign w:val="baseline"/>
-          <w:em w:val="none"/>
-          <w:lang w:bidi="ar-SA" w:eastAsia="en-US" w:val="en-US"/>
-        </w:rPr>
-        <w:t>Awkward</w:t>
-      </w:r>
-    </w:p>
-  </w:comment>
-</w:comments>
 </file>
 
 <file path=word/header1.xml><?xml version="1.0" encoding="utf-8"?>
@@ -4130,7 +4309,7 @@
     <w:pPr>
       <w:widowControl/>
       <w:suppressAutoHyphens w:val="true"/>
-      <w:overflowPunct w:val="true"/>
+      <w:overflowPunct w:val="false"/>
       <w:bidi w:val="0"/>
       <w:spacing w:lineRule="auto" w:line="240" w:before="0" w:after="0"/>
       <w:ind w:left="0" w:right="0" w:hanging="0"/>
@@ -4710,7 +4889,7 @@
     <w:pPr>
       <w:widowControl/>
       <w:suppressAutoHyphens w:val="true"/>
-      <w:overflowPunct w:val="true"/>
+      <w:overflowPunct w:val="false"/>
       <w:bidi w:val="0"/>
       <w:spacing w:lineRule="auto" w:line="276" w:before="0" w:after="200"/>
       <w:ind w:left="0" w:right="0" w:hanging="0"/>
@@ -4766,7 +4945,7 @@
     <w:pPr>
       <w:widowControl/>
       <w:suppressAutoHyphens w:val="true"/>
-      <w:overflowPunct w:val="true"/>
+      <w:overflowPunct w:val="false"/>
       <w:bidi w:val="0"/>
       <w:spacing w:lineRule="auto" w:line="240" w:before="0" w:after="0"/>
       <w:ind w:left="0" w:right="0" w:hanging="0"/>

</xml_diff>

<commit_message>
added stuff for chevy bolts and volts
</commit_message>
<xml_diff>
--- a/MustafaSheikh_Resume.docx
+++ b/MustafaSheikh_Resume.docx
@@ -532,22 +532,7 @@
           <w:shd w:fill="auto" w:val="clear"/>
           <w:lang w:val="en-US" w:eastAsia="en-US" w:bidi="ar-SA"/>
         </w:rPr>
-        <w:t xml:space="preserve">Worked with purchasing and technical leaders to evaluate virtual ECU platforms and suppliers </w:t>
-      </w:r>
-      <w:r>
-        <w:rPr>
-          <w:rFonts w:eastAsia="Arial" w:cs="Arial" w:ascii="Calibri" w:hAnsi="Calibri"/>
-          <w:b w:val="false"/>
-          <w:bCs w:val="false"/>
-          <w:color w:val="000000"/>
-          <w:spacing w:val="0"/>
-          <w:kern w:val="0"/>
-          <w:sz w:val="22"/>
-          <w:szCs w:val="22"/>
-          <w:shd w:fill="auto" w:val="clear"/>
-          <w:lang w:val="en-US" w:eastAsia="en-US" w:bidi="ar-SA"/>
-        </w:rPr>
-        <w:t>while giving technical direction on integration and model development needs.</w:t>
+        <w:t>Worked with purchasing and technical leaders to evaluate virtual ECU platforms and suppliers while giving technical direction on integration and model development needs.</w:t>
       </w:r>
     </w:p>
     <w:p>
@@ -650,41 +635,7 @@
           <w:lang w:val="en-US" w:eastAsia="en-US" w:bidi="ar-SA"/>
           <w14:ligatures w14:val="none"/>
         </w:rPr>
-        <w:t xml:space="preserve">Employed technical knowledge of VECUs to efficiently troubleshoot and resolve open issues, prioritizing customer </w:t>
-      </w:r>
-      <w:r>
-        <w:rPr>
-          <w:rStyle w:val="StrongEmphasis"/>
-          <w:rFonts w:eastAsia="Times New Roman" w:cs="Calibri" w:ascii="Calibri" w:hAnsi="Calibri"/>
-          <w:b w:val="false"/>
-          <w:bCs w:val="false"/>
-          <w:color w:val="000000"/>
-          <w:spacing w:val="0"/>
-          <w:kern w:val="0"/>
-          <w:sz w:val="21"/>
-          <w:szCs w:val="21"/>
-          <w:shd w:fill="auto" w:val="clear"/>
-          <w:lang w:val="en-US" w:eastAsia="en-US" w:bidi="ar-SA"/>
-          <w14:ligatures w14:val="none"/>
-        </w:rPr>
-        <w:t>needs</w:t>
-      </w:r>
-      <w:r>
-        <w:rPr>
-          <w:rStyle w:val="StrongEmphasis"/>
-          <w:rFonts w:eastAsia="Times New Roman" w:cs="Calibri" w:ascii="Calibri" w:hAnsi="Calibri"/>
-          <w:b w:val="false"/>
-          <w:bCs w:val="false"/>
-          <w:color w:val="000000"/>
-          <w:spacing w:val="0"/>
-          <w:kern w:val="0"/>
-          <w:sz w:val="21"/>
-          <w:szCs w:val="21"/>
-          <w:shd w:fill="auto" w:val="clear"/>
-          <w:lang w:val="en-US" w:eastAsia="en-US" w:bidi="ar-SA"/>
-          <w14:ligatures w14:val="none"/>
-        </w:rPr>
-        <w:t>.</w:t>
+        <w:t>Employed technical knowledge of VECUs to efficiently troubleshoot and resolve open issues, prioritizing customer needs.</w:t>
       </w:r>
     </w:p>
     <w:p>
@@ -759,39 +710,7 @@
           <w:shd w:fill="auto" w:val="clear"/>
           <w:lang w:val="en-US" w:eastAsia="en-US" w:bidi="ar-SA"/>
         </w:rPr>
-        <w:t xml:space="preserve">Leveraged expertise in </w:t>
-      </w:r>
-      <w:r>
-        <w:rPr>
-          <w:rStyle w:val="StrongEmphasis"/>
-          <w:rFonts w:eastAsia="Arial" w:cs="Arial" w:ascii="Calibri" w:hAnsi="Calibri"/>
-          <w:b w:val="false"/>
-          <w:bCs w:val="false"/>
-          <w:color w:val="000000"/>
-          <w:spacing w:val="0"/>
-          <w:kern w:val="0"/>
-          <w:sz w:val="22"/>
-          <w:szCs w:val="22"/>
-          <w:shd w:fill="auto" w:val="clear"/>
-          <w:lang w:val="en-US" w:eastAsia="en-US" w:bidi="ar-SA"/>
-        </w:rPr>
-        <w:t>virtual</w:t>
-      </w:r>
-      <w:r>
-        <w:rPr>
-          <w:rStyle w:val="StrongEmphasis"/>
-          <w:rFonts w:eastAsia="Arial" w:cs="Arial" w:ascii="Calibri" w:hAnsi="Calibri"/>
-          <w:b w:val="false"/>
-          <w:bCs w:val="false"/>
-          <w:color w:val="000000"/>
-          <w:spacing w:val="0"/>
-          <w:kern w:val="0"/>
-          <w:sz w:val="22"/>
-          <w:szCs w:val="22"/>
-          <w:shd w:fill="auto" w:val="clear"/>
-          <w:lang w:val="en-US" w:eastAsia="en-US" w:bidi="ar-SA"/>
-        </w:rPr>
-        <w:t xml:space="preserve"> workflows to collaborate with product owners and release train engineers, ensuring successful integration into the existing SAFe value stream.</w:t>
+        <w:t>Leveraged expertise in virtual workflows to collaborate with product owners and release train engineers, ensuring successful integration into the existing SAFe value stream.</w:t>
       </w:r>
     </w:p>
     <w:p>
@@ -923,7 +842,23 @@
           <w:sz w:val="22"/>
           <w:szCs w:val="22"/>
         </w:rPr>
-        <w:t>OTA (“Over-the-Air”) Release Engineer for existing OnStar connected customers for PHEV and Evs (Volts and Bolts).</w:t>
+        <w:t>OTA (“Over-the-Air”) Release Engineer for existing OnStar connected customers for PHEV and Evs (</w:t>
+      </w:r>
+      <w:r>
+        <w:rPr>
+          <w:rFonts w:ascii="Calibri" w:hAnsi="Calibri"/>
+          <w:sz w:val="22"/>
+          <w:szCs w:val="22"/>
+        </w:rPr>
+        <w:t xml:space="preserve">Chevy </w:t>
+      </w:r>
+      <w:r>
+        <w:rPr>
+          <w:rFonts w:ascii="Calibri" w:hAnsi="Calibri"/>
+          <w:sz w:val="22"/>
+          <w:szCs w:val="22"/>
+        </w:rPr>
+        <w:t>Volts and Bolts).</w:t>
       </w:r>
     </w:p>
     <w:p>
@@ -970,7 +905,16 @@
           <w:szCs w:val="22"/>
           <w:shd w:fill="auto" w:val="clear"/>
         </w:rPr>
-        <w:t>Employed Agile and Scrum principles to preempt and quickly resolve issues.</w:t>
+        <w:t>Employed Agile and Scrum principles to preempt and quickly resolve issue</w:t>
+      </w:r>
+      <w:r>
+        <w:rPr>
+          <w:rFonts w:ascii="Calibri" w:hAnsi="Calibri"/>
+          <w:sz w:val="22"/>
+          <w:szCs w:val="22"/>
+          <w:shd w:fill="auto" w:val="clear"/>
+        </w:rPr>
+        <w:t>s while giving presentations to upper management for decisions.</w:t>
       </w:r>
     </w:p>
     <w:p>
@@ -1499,23 +1443,7 @@
           <w:sz w:val="22"/>
           <w:szCs w:val="22"/>
         </w:rPr>
-        <w:t xml:space="preserve">Automation solution developer supporting </w:t>
-      </w:r>
-      <w:r>
-        <w:rPr>
-          <w:rFonts w:ascii="Calibri" w:hAnsi="Calibri"/>
-          <w:sz w:val="22"/>
-          <w:szCs w:val="22"/>
-        </w:rPr>
-        <w:t>electronic module</w:t>
-      </w:r>
-      <w:r>
-        <w:rPr>
-          <w:rFonts w:ascii="Calibri" w:hAnsi="Calibri"/>
-          <w:sz w:val="22"/>
-          <w:szCs w:val="22"/>
-        </w:rPr>
-        <w:t xml:space="preserve"> production, and launch activities for manufacturing and testing services group.</w:t>
+        <w:t>Automation solution developer supporting electronic module production, and launch activities for manufacturing and testing services group.</w:t>
       </w:r>
     </w:p>
     <w:p>
@@ -1538,25 +1466,7 @@
           <w:szCs w:val="22"/>
           <w:shd w:fill="auto" w:val="clear"/>
         </w:rPr>
-        <w:t xml:space="preserve">Designed and documented manufacturing </w:t>
-      </w:r>
-      <w:r>
-        <w:rPr>
-          <w:rFonts w:ascii="Calibri" w:hAnsi="Calibri"/>
-          <w:sz w:val="22"/>
-          <w:szCs w:val="22"/>
-          <w:shd w:fill="auto" w:val="clear"/>
-        </w:rPr>
-        <w:t xml:space="preserve">test solutions using UML methods and engaged in peer-review to verify </w:t>
-      </w:r>
-      <w:r>
-        <w:rPr>
-          <w:rFonts w:ascii="Calibri" w:hAnsi="Calibri"/>
-          <w:sz w:val="22"/>
-          <w:szCs w:val="22"/>
-          <w:shd w:fill="auto" w:val="clear"/>
-        </w:rPr>
-        <w:t>functionality.</w:t>
+        <w:t>Designed and documented manufacturing test solutions using UML methods and engaged in peer-review to verify functionality.</w:t>
       </w:r>
     </w:p>
     <w:p>
@@ -1582,84 +1492,7 @@
           <w:sz w:val="22"/>
           <w:szCs w:val="22"/>
         </w:rPr>
-        <w:t xml:space="preserve">Led </w:t>
-      </w:r>
-      <w:r>
-        <w:rPr>
-          <w:rStyle w:val="StrongEmphasis"/>
-          <w:rFonts w:ascii="Calibri" w:hAnsi="Calibri"/>
-          <w:b w:val="false"/>
-          <w:bCs w:val="false"/>
-          <w:sz w:val="22"/>
-          <w:szCs w:val="22"/>
-        </w:rPr>
-        <w:t>identif</w:t>
-      </w:r>
-      <w:r>
-        <w:rPr>
-          <w:rStyle w:val="StrongEmphasis"/>
-          <w:rFonts w:ascii="Calibri" w:hAnsi="Calibri"/>
-          <w:b w:val="false"/>
-          <w:bCs w:val="false"/>
-          <w:sz w:val="22"/>
-          <w:szCs w:val="22"/>
-        </w:rPr>
-        <w:t>ication</w:t>
-      </w:r>
-      <w:r>
-        <w:rPr>
-          <w:rStyle w:val="StrongEmphasis"/>
-          <w:rFonts w:ascii="Calibri" w:hAnsi="Calibri"/>
-          <w:b w:val="false"/>
-          <w:bCs w:val="false"/>
-          <w:sz w:val="22"/>
-          <w:szCs w:val="22"/>
-        </w:rPr>
-        <w:t xml:space="preserve"> and mitigat</w:t>
-      </w:r>
-      <w:r>
-        <w:rPr>
-          <w:rStyle w:val="StrongEmphasis"/>
-          <w:rFonts w:ascii="Calibri" w:hAnsi="Calibri"/>
-          <w:b w:val="false"/>
-          <w:bCs w:val="false"/>
-          <w:sz w:val="22"/>
-          <w:szCs w:val="22"/>
-        </w:rPr>
-        <w:t>ion of</w:t>
-      </w:r>
-      <w:r>
-        <w:rPr>
-          <w:rStyle w:val="StrongEmphasis"/>
-          <w:rFonts w:ascii="Calibri" w:hAnsi="Calibri"/>
-          <w:b w:val="false"/>
-          <w:bCs w:val="false"/>
-          <w:sz w:val="22"/>
-          <w:szCs w:val="22"/>
-        </w:rPr>
-        <w:t xml:space="preserve"> risks in production lines </w:t>
-      </w:r>
-      <w:r>
-        <w:rPr>
-          <w:rStyle w:val="StrongEmphasis"/>
-          <w:rFonts w:ascii="Calibri" w:hAnsi="Calibri"/>
-          <w:b w:val="false"/>
-          <w:bCs w:val="false"/>
-          <w:sz w:val="22"/>
-          <w:szCs w:val="22"/>
-        </w:rPr>
-        <w:t>during</w:t>
-      </w:r>
-      <w:r>
-        <w:rPr>
-          <w:rStyle w:val="StrongEmphasis"/>
-          <w:rFonts w:ascii="Calibri" w:hAnsi="Calibri"/>
-          <w:b w:val="false"/>
-          <w:bCs w:val="false"/>
-          <w:sz w:val="22"/>
-          <w:szCs w:val="22"/>
-        </w:rPr>
-        <w:t xml:space="preserve"> PFMEA discussions with a global cross-functional team.</w:t>
+        <w:t>Led identification and mitigation of risks in production lines during PFMEA discussions with a global cross-functional team.</w:t>
       </w:r>
     </w:p>
     <w:p>
@@ -1682,23 +1515,7 @@
           <w:sz w:val="22"/>
           <w:szCs w:val="22"/>
         </w:rPr>
-        <w:t xml:space="preserve">Collaborated with design and quality engineers to develop clear work instructions and troubleshooting procedures for resolving production problems related to </w:t>
-      </w:r>
-      <w:r>
-        <w:rPr>
-          <w:rFonts w:ascii="Calibri" w:hAnsi="Calibri"/>
-          <w:sz w:val="22"/>
-          <w:szCs w:val="22"/>
-        </w:rPr>
-        <w:t>electronics modules</w:t>
-      </w:r>
-      <w:r>
-        <w:rPr>
-          <w:rFonts w:ascii="Calibri" w:hAnsi="Calibri"/>
-          <w:sz w:val="22"/>
-          <w:szCs w:val="22"/>
-        </w:rPr>
-        <w:t>.</w:t>
+        <w:t>Collaborated with design and quality engineers to develop clear work instructions and troubleshooting procedures for resolving production problems related to electronics modules.</w:t>
       </w:r>
     </w:p>
     <w:p>
@@ -1941,39 +1758,7 @@
           <w:sz w:val="22"/>
           <w:szCs w:val="22"/>
         </w:rPr>
-        <w:t xml:space="preserve">Drove the integration </w:t>
-      </w:r>
-      <w:r>
-        <w:rPr>
-          <w:rFonts w:ascii="Calibri" w:hAnsi="Calibri"/>
-          <w:sz w:val="22"/>
-          <w:szCs w:val="22"/>
-        </w:rPr>
-        <w:t xml:space="preserve">and </w:t>
-      </w:r>
-      <w:r>
-        <w:rPr>
-          <w:rFonts w:ascii="Calibri" w:hAnsi="Calibri"/>
-          <w:sz w:val="22"/>
-          <w:szCs w:val="22"/>
-        </w:rPr>
-        <w:t xml:space="preserve">extension of </w:t>
-      </w:r>
-      <w:r>
-        <w:rPr>
-          <w:rFonts w:ascii="Calibri" w:hAnsi="Calibri"/>
-          <w:sz w:val="22"/>
-          <w:szCs w:val="22"/>
-        </w:rPr>
-        <w:t>HMI</w:t>
-      </w:r>
-      <w:r>
-        <w:rPr>
-          <w:rFonts w:ascii="Calibri" w:hAnsi="Calibri"/>
-          <w:sz w:val="22"/>
-          <w:szCs w:val="22"/>
-        </w:rPr>
-        <w:t xml:space="preserve"> touchscreen automation tool created in Python. This enabled our lab to perform automated testing at scale for features with Ford Sync screen for the first time: saving 100s of hours of human testing time.</w:t>
+        <w:t>Drove the integration and extension of HMI touchscreen automation tool created in Python. This enabled our lab to perform automated testing at scale for features with Ford Sync screen for the first time: saving 100s of hours of human testing time.</w:t>
       </w:r>
     </w:p>
     <w:p>
@@ -2203,6 +1988,29 @@
           <w:szCs w:val="22"/>
         </w:rPr>
         <w:t>Led BOM validation and parts acquisition for HIL Simulator subsystem benches concurrently for multiple programs.</w:t>
+      </w:r>
+    </w:p>
+    <w:p>
+      <w:pPr>
+        <w:pStyle w:val="Normal"/>
+        <w:numPr>
+          <w:ilvl w:val="0"/>
+          <w:numId w:val="9"/>
+        </w:numPr>
+        <w:ind w:left="720" w:right="0" w:hanging="360"/>
+        <w:rPr>
+          <w:rFonts w:ascii="Calibri" w:hAnsi="Calibri"/>
+          <w:sz w:val="22"/>
+          <w:szCs w:val="22"/>
+        </w:rPr>
+      </w:pPr>
+      <w:r>
+        <w:rPr>
+          <w:rFonts w:ascii="Calibri" w:hAnsi="Calibri"/>
+          <w:sz w:val="22"/>
+          <w:szCs w:val="22"/>
+        </w:rPr>
+        <w:t>Gave automation solution demos to management.</w:t>
       </w:r>
     </w:p>
     <w:p>
@@ -4309,7 +4117,7 @@
     <w:pPr>
       <w:widowControl/>
       <w:suppressAutoHyphens w:val="true"/>
-      <w:overflowPunct w:val="false"/>
+      <w:overflowPunct w:val="true"/>
       <w:bidi w:val="0"/>
       <w:spacing w:lineRule="auto" w:line="240" w:before="0" w:after="0"/>
       <w:ind w:left="0" w:right="0" w:hanging="0"/>
@@ -4889,7 +4697,7 @@
     <w:pPr>
       <w:widowControl/>
       <w:suppressAutoHyphens w:val="true"/>
-      <w:overflowPunct w:val="false"/>
+      <w:overflowPunct w:val="true"/>
       <w:bidi w:val="0"/>
       <w:spacing w:lineRule="auto" w:line="276" w:before="0" w:after="200"/>
       <w:ind w:left="0" w:right="0" w:hanging="0"/>
@@ -4945,7 +4753,7 @@
     <w:pPr>
       <w:widowControl/>
       <w:suppressAutoHyphens w:val="true"/>
-      <w:overflowPunct w:val="false"/>
+      <w:overflowPunct w:val="true"/>
       <w:bidi w:val="0"/>
       <w:spacing w:lineRule="auto" w:line="240" w:before="0" w:after="0"/>
       <w:ind w:left="0" w:right="0" w:hanging="0"/>

</xml_diff>

<commit_message>
had to delete previous because it was wrong ... so um this one is the real one from Office 365 with the right formatting as per ask engineer resume stuff
</commit_message>
<xml_diff>
--- a/MustafaSheikh_Resume.docx
+++ b/MustafaSheikh_Resume.docx
@@ -106,6 +106,7 @@
         <w:jc w:val="center"/>
         <w:rPr>
           <w:rFonts w:ascii="Calibri" w:hAnsi="Calibri"/>
+          <w:color w:val="auto"/>
           <w:sz w:val="24"/>
           <w:szCs w:val="24"/>
         </w:rPr>
@@ -115,6 +116,7 @@
           <w:rFonts w:ascii="Calibri" w:hAnsi="Calibri"/>
           <w:b/>
           <w:bCs/>
+          <w:color w:val="auto"/>
           <w:sz w:val="24"/>
           <w:szCs w:val="24"/>
         </w:rPr>
@@ -130,6 +132,7 @@
         <w:jc w:val="left"/>
         <w:rPr>
           <w:rFonts w:ascii="Calibri" w:hAnsi="Calibri"/>
+          <w:color w:val="auto"/>
           <w:sz w:val="22"/>
           <w:szCs w:val="22"/>
         </w:rPr>
@@ -139,6 +142,7 @@
           <w:rFonts w:ascii="Calibri" w:hAnsi="Calibri"/>
           <w:b/>
           <w:bCs/>
+          <w:color w:val="auto"/>
           <w:sz w:val="22"/>
           <w:szCs w:val="22"/>
         </w:rPr>
@@ -147,6 +151,7 @@
       <w:r>
         <w:rPr>
           <w:rFonts w:ascii="Calibri" w:hAnsi="Calibri"/>
+          <w:color w:val="auto"/>
           <w:sz w:val="22"/>
           <w:szCs w:val="22"/>
         </w:rPr>
@@ -155,7 +160,7 @@
       <w:r>
         <w:rPr>
           <w:rFonts w:eastAsia="Arial" w:cs="Arial" w:ascii="Calibri" w:hAnsi="Calibri"/>
-          <w:color w:val="000000"/>
+          <w:color w:val="auto"/>
           <w:spacing w:val="0"/>
           <w:kern w:val="0"/>
           <w:sz w:val="22"/>
@@ -169,7 +174,7 @@
           <w:rFonts w:eastAsia="Arial" w:cs="Arial" w:ascii="Calibri" w:hAnsi="Calibri"/>
           <w:b w:val="false"/>
           <w:bCs w:val="false"/>
-          <w:color w:val="000000"/>
+          <w:color w:val="auto"/>
           <w:spacing w:val="0"/>
           <w:kern w:val="0"/>
           <w:sz w:val="22"/>
@@ -188,6 +193,7 @@
         <w:jc w:val="left"/>
         <w:rPr>
           <w:rFonts w:ascii="Calibri" w:hAnsi="Calibri"/>
+          <w:color w:val="auto"/>
           <w:sz w:val="22"/>
           <w:szCs w:val="22"/>
         </w:rPr>
@@ -197,6 +203,7 @@
           <w:rFonts w:ascii="Calibri" w:hAnsi="Calibri"/>
           <w:b/>
           <w:bCs/>
+          <w:color w:val="auto"/>
           <w:sz w:val="22"/>
           <w:szCs w:val="22"/>
         </w:rPr>
@@ -205,7 +212,7 @@
       <w:r>
         <w:rPr>
           <w:rFonts w:eastAsia="Arial" w:cs="Arial" w:ascii="Calibri" w:hAnsi="Calibri"/>
-          <w:color w:val="000000"/>
+          <w:color w:val="auto"/>
           <w:spacing w:val="0"/>
           <w:kern w:val="0"/>
           <w:sz w:val="22"/>
@@ -217,6 +224,7 @@
       <w:r>
         <w:rPr>
           <w:rFonts w:ascii="Calibri" w:hAnsi="Calibri"/>
+          <w:color w:val="auto"/>
           <w:sz w:val="22"/>
           <w:szCs w:val="22"/>
         </w:rPr>
@@ -231,11 +239,13 @@
         <w:contextualSpacing/>
         <w:rPr>
           <w:rFonts w:ascii="Calibri" w:hAnsi="Calibri"/>
-        </w:rPr>
-      </w:pPr>
-      <w:r>
-        <w:rPr>
-          <w:rFonts w:ascii="Calibri" w:hAnsi="Calibri"/>
+          <w:color w:val="auto"/>
+        </w:rPr>
+      </w:pPr>
+      <w:r>
+        <w:rPr>
+          <w:rFonts w:ascii="Calibri" w:hAnsi="Calibri"/>
+          <w:color w:val="auto"/>
         </w:rPr>
       </w:r>
     </w:p>
@@ -245,6 +255,7 @@
         <w:jc w:val="center"/>
         <w:rPr>
           <w:rFonts w:ascii="Calibri" w:hAnsi="Calibri"/>
+          <w:color w:val="auto"/>
           <w:sz w:val="24"/>
           <w:szCs w:val="24"/>
         </w:rPr>
@@ -254,6 +265,7 @@
           <w:rFonts w:ascii="Calibri" w:hAnsi="Calibri"/>
           <w:b/>
           <w:bCs/>
+          <w:color w:val="auto"/>
           <w:sz w:val="24"/>
           <w:szCs w:val="24"/>
         </w:rPr>
@@ -265,6 +277,7 @@
         <w:pStyle w:val="Normal"/>
         <w:rPr>
           <w:rFonts w:ascii="Calibri" w:hAnsi="Calibri"/>
+          <w:color w:val="auto"/>
           <w:sz w:val="20"/>
           <w:szCs w:val="20"/>
         </w:rPr>
@@ -272,6 +285,7 @@
       <w:r>
         <w:rPr>
           <w:rFonts w:ascii="Calibri" w:hAnsi="Calibri"/>
+          <w:color w:val="auto"/>
           <w:sz w:val="20"/>
           <w:szCs w:val="20"/>
         </w:rPr>
@@ -282,6 +296,7 @@
         <w:pStyle w:val="Normal"/>
         <w:rPr>
           <w:rFonts w:ascii="Calibri" w:hAnsi="Calibri"/>
+          <w:color w:val="auto"/>
           <w:sz w:val="22"/>
           <w:szCs w:val="22"/>
         </w:rPr>
@@ -291,7 +306,7 @@
           <w:rFonts w:eastAsia="Arial" w:cs="Arial" w:ascii="Calibri" w:hAnsi="Calibri"/>
           <w:b/>
           <w:bCs/>
-          <w:color w:val="000000"/>
+          <w:color w:val="auto"/>
           <w:spacing w:val="0"/>
           <w:kern w:val="0"/>
           <w:sz w:val="22"/>
@@ -305,6 +320,7 @@
           <w:rFonts w:ascii="Calibri" w:hAnsi="Calibri"/>
           <w:b/>
           <w:bCs/>
+          <w:color w:val="auto"/>
           <w:sz w:val="22"/>
           <w:szCs w:val="22"/>
         </w:rPr>
@@ -315,7 +331,7 @@
           <w:rFonts w:eastAsia="Arial" w:cs="Arial" w:ascii="Calibri" w:hAnsi="Calibri"/>
           <w:b w:val="false"/>
           <w:bCs w:val="false"/>
-          <w:color w:val="000000"/>
+          <w:color w:val="auto"/>
           <w:spacing w:val="0"/>
           <w:kern w:val="0"/>
           <w:sz w:val="22"/>
@@ -329,6 +345,7 @@
           <w:rFonts w:ascii="Calibri" w:hAnsi="Calibri"/>
           <w:b w:val="false"/>
           <w:bCs w:val="false"/>
+          <w:color w:val="auto"/>
           <w:sz w:val="22"/>
           <w:szCs w:val="22"/>
         </w:rPr>
@@ -337,6 +354,7 @@
       <w:r>
         <w:rPr>
           <w:rFonts w:ascii="Calibri" w:hAnsi="Calibri"/>
+          <w:color w:val="auto"/>
           <w:sz w:val="22"/>
           <w:szCs w:val="22"/>
         </w:rPr>
@@ -348,6 +366,7 @@
         <w:pStyle w:val="Normal"/>
         <w:rPr>
           <w:rFonts w:ascii="Calibri" w:hAnsi="Calibri"/>
+          <w:color w:val="auto"/>
           <w:sz w:val="22"/>
           <w:szCs w:val="22"/>
         </w:rPr>
@@ -411,7 +430,7 @@
           <w:bCs/>
           <w:i/>
           <w:iCs/>
-          <w:color w:val="000000"/>
+          <w:color w:val="auto"/>
           <w:spacing w:val="0"/>
           <w:kern w:val="0"/>
           <w:sz w:val="22"/>
@@ -419,32 +438,6 @@
           <w:lang w:val="en-US" w:eastAsia="en-US" w:bidi="ar-SA"/>
         </w:rPr>
         <w:t xml:space="preserve">         </w:t>
-        <w:tab/>
-        <w:t xml:space="preserve">                           </w:t>
-        <w:tab/>
-        <w:tab/>
-        <w:tab/>
-        <w:tab/>
-        <w:t xml:space="preserve">       </w:t>
-        <w:tab/>
-        <w:tab/>
-        <w:t xml:space="preserve">    </w:t>
-      </w:r>
-      <w:r>
-        <w:rPr>
-          <w:rFonts w:eastAsia="Arial" w:cs="Arial" w:ascii="Calibri" w:hAnsi="Calibri"/>
-          <w:b w:val="false"/>
-          <w:bCs w:val="false"/>
-          <w:i w:val="false"/>
-          <w:iCs w:val="false"/>
-          <w:color w:val="000000"/>
-          <w:spacing w:val="0"/>
-          <w:kern w:val="0"/>
-          <w:sz w:val="22"/>
-          <w:szCs w:val="22"/>
-          <w:lang w:val="en-US" w:eastAsia="en-US" w:bidi="ar-SA"/>
-        </w:rPr>
-        <w:t>Nov</w:t>
       </w:r>
       <w:r>
         <w:rPr>
@@ -460,11 +453,128 @@
           <w:szCs w:val="22"/>
           <w:lang w:val="en-US" w:eastAsia="en-US" w:bidi="ar-SA"/>
         </w:rPr>
+        <w:tab/>
+      </w:r>
+      <w:r>
+        <w:rPr>
+          <w:rFonts w:eastAsia="Arial" w:cs="Arial" w:ascii="Calibri" w:hAnsi="Calibri"/>
+          <w:b/>
+          <w:bCs/>
+          <w:i/>
+          <w:iCs/>
+          <w:color w:val="auto"/>
+          <w:spacing w:val="0"/>
+          <w:kern w:val="0"/>
+          <w:sz w:val="22"/>
+          <w:szCs w:val="22"/>
+          <w:lang w:val="en-US" w:eastAsia="en-US" w:bidi="ar-SA"/>
+        </w:rPr>
+        <w:t xml:space="preserve">                           </w:t>
+      </w:r>
+      <w:r>
+        <w:rPr>
+          <w:rFonts w:eastAsia="Arial" w:cs="Arial" w:ascii="Calibri" w:hAnsi="Calibri"/>
+          <w:b/>
+          <w:bCs/>
+          <w:i/>
+          <w:iCs/>
+          <w:color w:val="000000"/>
+          <w:spacing w:val="0"/>
+          <w:kern w:val="0"/>
+          <w:sz w:val="22"/>
+          <w:szCs w:val="22"/>
+          <w:lang w:val="en-US" w:eastAsia="en-US" w:bidi="ar-SA"/>
+        </w:rPr>
+        <w:tab/>
+        <w:tab/>
+        <w:tab/>
+        <w:tab/>
+      </w:r>
+      <w:r>
+        <w:rPr>
+          <w:rFonts w:eastAsia="Arial" w:cs="Arial" w:ascii="Calibri" w:hAnsi="Calibri"/>
+          <w:b/>
+          <w:bCs/>
+          <w:i/>
+          <w:iCs/>
+          <w:color w:val="auto"/>
+          <w:spacing w:val="0"/>
+          <w:kern w:val="0"/>
+          <w:sz w:val="22"/>
+          <w:szCs w:val="22"/>
+          <w:lang w:val="en-US" w:eastAsia="en-US" w:bidi="ar-SA"/>
+        </w:rPr>
+        <w:t xml:space="preserve">       </w:t>
+      </w:r>
+      <w:r>
+        <w:rPr>
+          <w:rFonts w:eastAsia="Arial" w:cs="Arial" w:ascii="Calibri" w:hAnsi="Calibri"/>
+          <w:b/>
+          <w:bCs/>
+          <w:i/>
+          <w:iCs/>
+          <w:color w:val="000000"/>
+          <w:spacing w:val="0"/>
+          <w:kern w:val="0"/>
+          <w:sz w:val="22"/>
+          <w:szCs w:val="22"/>
+          <w:lang w:val="en-US" w:eastAsia="en-US" w:bidi="ar-SA"/>
+        </w:rPr>
+        <w:tab/>
+        <w:tab/>
+      </w:r>
+      <w:r>
+        <w:rPr>
+          <w:rFonts w:eastAsia="Arial" w:cs="Arial" w:ascii="Calibri" w:hAnsi="Calibri"/>
+          <w:b/>
+          <w:bCs/>
+          <w:i/>
+          <w:iCs/>
+          <w:color w:val="auto"/>
+          <w:spacing w:val="0"/>
+          <w:kern w:val="0"/>
+          <w:sz w:val="22"/>
+          <w:szCs w:val="22"/>
+          <w:lang w:val="en-US" w:eastAsia="en-US" w:bidi="ar-SA"/>
+        </w:rPr>
+        <w:t xml:space="preserve">    </w:t>
+      </w:r>
+      <w:r>
+        <w:rPr>
+          <w:rFonts w:eastAsia="Arial" w:cs="Arial" w:ascii="Calibri" w:hAnsi="Calibri"/>
+          <w:b w:val="false"/>
+          <w:bCs w:val="false"/>
+          <w:i w:val="false"/>
+          <w:iCs w:val="false"/>
+          <w:color w:val="auto"/>
+          <w:spacing w:val="0"/>
+          <w:kern w:val="0"/>
+          <w:sz w:val="22"/>
+          <w:szCs w:val="22"/>
+          <w:lang w:val="en-US" w:eastAsia="en-US" w:bidi="ar-SA"/>
+        </w:rPr>
+        <w:t>Nov</w:t>
+      </w:r>
+      <w:r>
+        <w:rPr>
+          <w:rFonts w:eastAsia="Arial" w:cs="Arial" w:ascii="Calibri" w:hAnsi="Calibri"/>
+          <w:b/>
+          <w:bCs/>
+          <w:i/>
+          <w:iCs/>
+          <w:color w:val="auto"/>
+          <w:spacing w:val="0"/>
+          <w:kern w:val="0"/>
+          <w:sz w:val="22"/>
+          <w:szCs w:val="22"/>
+          <w:lang w:val="en-US" w:eastAsia="en-US" w:bidi="ar-SA"/>
+        </w:rPr>
         <w:t xml:space="preserve"> </w:t>
       </w:r>
       <w:r>
         <w:rPr>
           <w:rFonts w:ascii="Calibri" w:hAnsi="Calibri"/>
+          <w:color w:val="auto"/>
           <w:sz w:val="22"/>
           <w:szCs w:val="22"/>
         </w:rPr>
@@ -473,6 +583,7 @@
       <w:r>
         <w:rPr>
           <w:rFonts w:ascii="Calibri" w:hAnsi="Calibri"/>
+          <w:color w:val="000000"/>
           <w:sz w:val="22"/>
           <w:szCs w:val="22"/>
           <w:shd w:fill="auto" w:val="clear"/>
@@ -489,13 +600,13 @@
         <w:spacing w:before="0" w:after="0"/>
         <w:ind w:left="0" w:right="0" w:hanging="0"/>
         <w:rPr>
-          <w:highlight w:val="none"/>
-          <w:shd w:fill="auto" w:val="clear"/>
-        </w:rPr>
-      </w:pPr>
-      <w:r>
-        <w:rPr>
-          <w:rFonts w:eastAsia="AR PL Mingti2L Big5" w:cs="AR PL Mingti2L Big5" w:ascii="AR PL Mingti2L Big5" w:hAnsi="AR PL Mingti2L Big5"/>
+          <w:color w:val="auto"/>
+          <w:shd w:fill="auto" w:val="clear"/>
+        </w:rPr>
+      </w:pPr>
+      <w:r>
+        <w:rPr>
+          <w:rFonts w:eastAsia="Arial" w:cs="Arial" w:ascii="Calibri" w:hAnsi="Calibri"/>
           <w:b w:val="false"/>
           <w:bCs w:val="false"/>
           <w:color w:val="000000"/>
@@ -506,7 +617,7 @@
           <w:shd w:fill="auto" w:val="clear"/>
           <w:lang w:val="en-US" w:eastAsia="en-US" w:bidi="ar-SA"/>
         </w:rPr>
-        <w:t>•</w:t>
+        <w:t xml:space="preserve">• </w:t>
       </w:r>
       <w:r>
         <w:rPr>
@@ -533,12 +644,22 @@
         <w:spacing w:before="0" w:after="0"/>
         <w:ind w:left="0" w:right="0" w:hanging="0"/>
         <w:jc w:val="left"/>
-        <w:rPr/>
-      </w:pPr>
-      <w:r>
-        <w:rPr>
-          <w:rStyle w:val="StrongEmphasis"/>
-          <w:rFonts w:eastAsia="AR PL Mingti2L Big5" w:cs="AR PL Mingti2L Big5" w:ascii="AR PL Mingti2L Big5" w:hAnsi="AR PL Mingti2L Big5"/>
+        <w:rPr>
+          <w:rStyle w:val="StrongEmphasis"/>
+          <w:rFonts w:ascii="Calibri" w:hAnsi="Calibri" w:eastAsia="Arial" w:cs="Arial"/>
+          <w:b w:val="false"/>
+          <w:b w:val="false"/>
+          <w:bCs w:val="false"/>
+          <w:color w:val="auto"/>
+          <w:sz w:val="22"/>
+          <w:szCs w:val="22"/>
+          <w:lang w:val="en-US" w:eastAsia="en-US" w:bidi="ar-SA"/>
+        </w:rPr>
+      </w:pPr>
+      <w:r>
+        <w:rPr>
+          <w:rStyle w:val="StrongEmphasis"/>
+          <w:rFonts w:eastAsia="Arial" w:cs="Arial" w:ascii="Calibri" w:hAnsi="Calibri"/>
           <w:b w:val="false"/>
           <w:bCs w:val="false"/>
           <w:color w:val="000000"/>
@@ -549,7 +670,7 @@
           <w:shd w:fill="auto" w:val="clear"/>
           <w:lang w:val="en-US" w:eastAsia="en-US" w:bidi="ar-SA"/>
         </w:rPr>
-        <w:t>•</w:t>
+        <w:t xml:space="preserve">• </w:t>
       </w:r>
       <w:r>
         <w:rPr>
@@ -577,12 +698,22 @@
         <w:spacing w:before="0" w:after="0"/>
         <w:ind w:left="0" w:right="0" w:hanging="0"/>
         <w:jc w:val="left"/>
-        <w:rPr/>
-      </w:pPr>
-      <w:r>
-        <w:rPr>
-          <w:rStyle w:val="StrongEmphasis"/>
-          <w:rFonts w:eastAsia="AR PL Mingti2L Big5" w:cs="AR PL Mingti2L Big5" w:ascii="AR PL Mingti2L Big5" w:hAnsi="AR PL Mingti2L Big5"/>
+        <w:rPr>
+          <w:rStyle w:val="StrongEmphasis"/>
+          <w:rFonts w:ascii="Calibri" w:hAnsi="Calibri" w:eastAsia="Arial" w:cs="Arial"/>
+          <w:b w:val="false"/>
+          <w:b w:val="false"/>
+          <w:bCs w:val="false"/>
+          <w:color w:val="auto"/>
+          <w:sz w:val="22"/>
+          <w:szCs w:val="22"/>
+          <w:lang w:val="en-US" w:eastAsia="en-US" w:bidi="ar-SA"/>
+        </w:rPr>
+      </w:pPr>
+      <w:r>
+        <w:rPr>
+          <w:rStyle w:val="StrongEmphasis"/>
+          <w:rFonts w:eastAsia="Arial" w:cs="Arial" w:ascii="Calibri" w:hAnsi="Calibri"/>
           <w:b w:val="false"/>
           <w:bCs w:val="false"/>
           <w:color w:val="000000"/>
@@ -593,7 +724,7 @@
           <w:shd w:fill="auto" w:val="clear"/>
           <w:lang w:val="en-US" w:eastAsia="en-US" w:bidi="ar-SA"/>
         </w:rPr>
-        <w:t>•</w:t>
+        <w:t xml:space="preserve">• </w:t>
       </w:r>
       <w:r>
         <w:rPr>
@@ -621,12 +752,35 @@
         <w:spacing w:before="0" w:after="0"/>
         <w:ind w:left="0" w:right="0" w:hanging="0"/>
         <w:jc w:val="left"/>
-        <w:rPr/>
-      </w:pPr>
-      <w:r>
-        <w:rPr>
-          <w:rStyle w:val="StrongEmphasis"/>
-          <w:rFonts w:eastAsia="AR PL Mingti2L Big5" w:cs="AR PL Mingti2L Big5" w:ascii="AR PL Mingti2L Big5" w:hAnsi="AR PL Mingti2L Big5"/>
+        <w:rPr>
+          <w:rStyle w:val="StrongEmphasis"/>
+          <w:rFonts w:ascii="Calibri" w:hAnsi="Calibri" w:eastAsia="Arial" w:cs="Arial"/>
+          <w:b w:val="false"/>
+          <w:b w:val="false"/>
+          <w:bCs w:val="false"/>
+          <w:color w:val="auto"/>
+          <w:sz w:val="22"/>
+          <w:szCs w:val="22"/>
+          <w:lang w:val="en-US" w:eastAsia="en-US" w:bidi="ar-SA"/>
+        </w:rPr>
+      </w:pPr>
+      <w:r>
+        <w:rPr>
+          <w:rStyle w:val="StrongEmphasis"/>
+          <w:rFonts w:eastAsia="Arial" w:cs="Arial" w:ascii="Calibri" w:hAnsi="Calibri"/>
+          <w:b w:val="false"/>
+          <w:bCs w:val="false"/>
+          <w:color w:val="auto"/>
+          <w:sz w:val="22"/>
+          <w:szCs w:val="22"/>
+          <w:lang w:val="en-US" w:eastAsia="en-US" w:bidi="ar-SA"/>
+        </w:rPr>
+        <w:t>•</w:t>
+      </w:r>
+      <w:r>
+        <w:rPr>
+          <w:rStyle w:val="StrongEmphasis"/>
+          <w:rFonts w:eastAsia="Arial" w:cs="Arial" w:ascii="Calibri" w:hAnsi="Calibri"/>
           <w:b w:val="false"/>
           <w:bCs w:val="false"/>
           <w:color w:val="000000"/>
@@ -637,20 +791,17 @@
           <w:shd w:fill="auto" w:val="clear"/>
           <w:lang w:val="en-US" w:eastAsia="en-US" w:bidi="ar-SA"/>
         </w:rPr>
-        <w:t>•</w:t>
-      </w:r>
-      <w:r>
-        <w:rPr>
-          <w:rStyle w:val="StrongEmphasis"/>
-          <w:rFonts w:eastAsia="Arial" w:cs="Arial" w:ascii="Calibri" w:hAnsi="Calibri"/>
-          <w:b w:val="false"/>
-          <w:bCs w:val="false"/>
-          <w:color w:val="000000"/>
-          <w:spacing w:val="0"/>
-          <w:kern w:val="0"/>
-          <w:sz w:val="22"/>
-          <w:szCs w:val="22"/>
-          <w:shd w:fill="auto" w:val="clear"/>
+        <w:t xml:space="preserve"> </w:t>
+      </w:r>
+      <w:r>
+        <w:rPr>
+          <w:rStyle w:val="StrongEmphasis"/>
+          <w:rFonts w:eastAsia="Arial" w:cs="Arial" w:ascii="Calibri" w:hAnsi="Calibri"/>
+          <w:b w:val="false"/>
+          <w:bCs w:val="false"/>
+          <w:color w:val="auto"/>
+          <w:sz w:val="22"/>
+          <w:szCs w:val="22"/>
           <w:lang w:val="en-US" w:eastAsia="en-US" w:bidi="ar-SA"/>
         </w:rPr>
         <w:t>Leveraged expertise in virtual workflows to collaborate with product owners and release train engineers to integrate virtual hardware team into enterprise level agile framework.</w:t>
@@ -665,12 +816,35 @@
         <w:spacing w:before="0" w:after="0"/>
         <w:ind w:left="0" w:right="0" w:hanging="0"/>
         <w:jc w:val="left"/>
-        <w:rPr/>
-      </w:pPr>
-      <w:r>
-        <w:rPr>
-          <w:rStyle w:val="StrongEmphasis"/>
-          <w:rFonts w:eastAsia="AR PL Mingti2L Big5" w:cs="AR PL Mingti2L Big5" w:ascii="AR PL Mingti2L Big5" w:hAnsi="AR PL Mingti2L Big5"/>
+        <w:rPr>
+          <w:rStyle w:val="StrongEmphasis"/>
+          <w:rFonts w:ascii="Calibri" w:hAnsi="Calibri" w:eastAsia="Arial" w:cs="Arial"/>
+          <w:b w:val="false"/>
+          <w:b w:val="false"/>
+          <w:bCs w:val="false"/>
+          <w:color w:val="auto"/>
+          <w:sz w:val="22"/>
+          <w:szCs w:val="22"/>
+          <w:lang w:val="en-US" w:eastAsia="en-US" w:bidi="ar-SA"/>
+        </w:rPr>
+      </w:pPr>
+      <w:r>
+        <w:rPr>
+          <w:rStyle w:val="StrongEmphasis"/>
+          <w:rFonts w:eastAsia="Arial" w:cs="Arial" w:ascii="Calibri" w:hAnsi="Calibri"/>
+          <w:b w:val="false"/>
+          <w:bCs w:val="false"/>
+          <w:color w:val="auto"/>
+          <w:sz w:val="22"/>
+          <w:szCs w:val="22"/>
+          <w:lang w:val="en-US" w:eastAsia="en-US" w:bidi="ar-SA"/>
+        </w:rPr>
+        <w:t>•</w:t>
+      </w:r>
+      <w:r>
+        <w:rPr>
+          <w:rStyle w:val="StrongEmphasis"/>
+          <w:rFonts w:eastAsia="Arial" w:cs="Arial" w:ascii="Calibri" w:hAnsi="Calibri"/>
           <w:b w:val="false"/>
           <w:bCs w:val="false"/>
           <w:color w:val="000000"/>
@@ -681,20 +855,17 @@
           <w:shd w:fill="auto" w:val="clear"/>
           <w:lang w:val="en-US" w:eastAsia="en-US" w:bidi="ar-SA"/>
         </w:rPr>
-        <w:t>•</w:t>
-      </w:r>
-      <w:r>
-        <w:rPr>
-          <w:rStyle w:val="StrongEmphasis"/>
-          <w:rFonts w:eastAsia="Arial" w:cs="Arial" w:ascii="Calibri" w:hAnsi="Calibri"/>
-          <w:b w:val="false"/>
-          <w:bCs w:val="false"/>
-          <w:color w:val="000000"/>
-          <w:spacing w:val="0"/>
-          <w:kern w:val="0"/>
-          <w:sz w:val="22"/>
-          <w:szCs w:val="22"/>
-          <w:shd w:fill="auto" w:val="clear"/>
+        <w:t xml:space="preserve"> </w:t>
+      </w:r>
+      <w:r>
+        <w:rPr>
+          <w:rStyle w:val="StrongEmphasis"/>
+          <w:rFonts w:eastAsia="Arial" w:cs="Arial" w:ascii="Calibri" w:hAnsi="Calibri"/>
+          <w:b w:val="false"/>
+          <w:bCs w:val="false"/>
+          <w:color w:val="auto"/>
+          <w:sz w:val="22"/>
+          <w:szCs w:val="22"/>
           <w:lang w:val="en-US" w:eastAsia="en-US" w:bidi="ar-SA"/>
         </w:rPr>
         <w:t>Led team of 12 engineers to deliver integrated virtual subsystems packages in predictable increments as part of in-house scaled agile strategy increasing transparency and resource allocation.</w:t>
@@ -709,12 +880,35 @@
         <w:spacing w:before="0" w:after="0"/>
         <w:ind w:left="0" w:right="0" w:hanging="0"/>
         <w:jc w:val="left"/>
-        <w:rPr/>
-      </w:pPr>
-      <w:r>
-        <w:rPr>
-          <w:rStyle w:val="StrongEmphasis"/>
-          <w:rFonts w:eastAsia="AR PL Mingti2L Big5" w:cs="AR PL Mingti2L Big5" w:ascii="AR PL Mingti2L Big5" w:hAnsi="AR PL Mingti2L Big5"/>
+        <w:rPr>
+          <w:rStyle w:val="StrongEmphasis"/>
+          <w:rFonts w:ascii="Calibri" w:hAnsi="Calibri" w:eastAsia="Arial" w:cs="Arial"/>
+          <w:b w:val="false"/>
+          <w:b w:val="false"/>
+          <w:bCs w:val="false"/>
+          <w:color w:val="auto"/>
+          <w:sz w:val="22"/>
+          <w:szCs w:val="22"/>
+          <w:lang w:val="en-US" w:eastAsia="en-US" w:bidi="ar-SA"/>
+        </w:rPr>
+      </w:pPr>
+      <w:r>
+        <w:rPr>
+          <w:rStyle w:val="StrongEmphasis"/>
+          <w:rFonts w:eastAsia="Arial" w:cs="Arial" w:ascii="Calibri" w:hAnsi="Calibri"/>
+          <w:b w:val="false"/>
+          <w:bCs w:val="false"/>
+          <w:color w:val="auto"/>
+          <w:sz w:val="22"/>
+          <w:szCs w:val="22"/>
+          <w:lang w:val="en-US" w:eastAsia="en-US" w:bidi="ar-SA"/>
+        </w:rPr>
+        <w:t>•</w:t>
+      </w:r>
+      <w:r>
+        <w:rPr>
+          <w:rStyle w:val="StrongEmphasis"/>
+          <w:rFonts w:eastAsia="Arial" w:cs="Arial" w:ascii="Calibri" w:hAnsi="Calibri"/>
           <w:b w:val="false"/>
           <w:bCs w:val="false"/>
           <w:color w:val="000000"/>
@@ -725,7 +919,7 @@
           <w:shd w:fill="auto" w:val="clear"/>
           <w:lang w:val="en-US" w:eastAsia="en-US" w:bidi="ar-SA"/>
         </w:rPr>
-        <w:t>•</w:t>
+        <w:t xml:space="preserve"> </w:t>
       </w:r>
       <w:r>
         <w:rPr>
@@ -741,7 +935,20 @@
           <w:shd w:fill="auto" w:val="clear"/>
           <w:lang w:val="en-US" w:eastAsia="en-US" w:bidi="ar-SA"/>
         </w:rPr>
-        <w:t>Developed strategy to benchmark virtualization solutions serving as the basis for tool-chain decisions worth $100k+ .</w:t>
+        <w:t>Developed strategy to benchmark virtualization solutions serving as the basis for tool-chain decisions worth $100k</w:t>
+      </w:r>
+      <w:r>
+        <w:rPr>
+          <w:rStyle w:val="StrongEmphasis"/>
+          <w:rFonts w:eastAsia="Arial" w:cs="Arial" w:ascii="Calibri" w:hAnsi="Calibri"/>
+          <w:b w:val="false"/>
+          <w:bCs w:val="false"/>
+          <w:color w:val="auto"/>
+          <w:sz w:val="22"/>
+          <w:szCs w:val="22"/>
+          <w:lang w:val="en-US" w:eastAsia="en-US" w:bidi="ar-SA"/>
+        </w:rPr>
+        <w:t>+ .</w:t>
       </w:r>
     </w:p>
     <w:p>
@@ -753,32 +960,36 @@
           <w:b w:val="false"/>
           <w:b w:val="false"/>
           <w:bCs w:val="false"/>
-          <w:sz w:val="22"/>
-          <w:szCs w:val="22"/>
-        </w:rPr>
-      </w:pPr>
-      <w:r>
-        <w:rPr>
-          <w:rFonts w:ascii="Calibri" w:hAnsi="Calibri"/>
-          <w:b w:val="false"/>
-          <w:bCs w:val="false"/>
-          <w:sz w:val="22"/>
-          <w:szCs w:val="22"/>
-        </w:rPr>
-      </w:r>
-    </w:p>
-    <w:p>
-      <w:pPr>
-        <w:pStyle w:val="Normal"/>
-        <w:rPr>
-          <w:rFonts w:ascii="Calibri" w:hAnsi="Calibri"/>
-          <w:sz w:val="22"/>
-          <w:szCs w:val="22"/>
-        </w:rPr>
-      </w:pPr>
-      <w:r>
-        <w:rPr>
-          <w:rFonts w:ascii="Calibri" w:hAnsi="Calibri"/>
+          <w:color w:val="auto"/>
+          <w:sz w:val="22"/>
+          <w:szCs w:val="22"/>
+        </w:rPr>
+      </w:pPr>
+      <w:r>
+        <w:rPr>
+          <w:rFonts w:ascii="Calibri" w:hAnsi="Calibri"/>
+          <w:b w:val="false"/>
+          <w:bCs w:val="false"/>
+          <w:color w:val="auto"/>
+          <w:sz w:val="22"/>
+          <w:szCs w:val="22"/>
+        </w:rPr>
+      </w:r>
+    </w:p>
+    <w:p>
+      <w:pPr>
+        <w:pStyle w:val="Normal"/>
+        <w:rPr>
+          <w:rFonts w:ascii="Calibri" w:hAnsi="Calibri"/>
+          <w:color w:val="auto"/>
+          <w:sz w:val="22"/>
+          <w:szCs w:val="22"/>
+        </w:rPr>
+      </w:pPr>
+      <w:r>
+        <w:rPr>
+          <w:rFonts w:ascii="Calibri" w:hAnsi="Calibri"/>
+          <w:color w:val="auto"/>
           <w:sz w:val="22"/>
           <w:szCs w:val="22"/>
           <w:u w:val="single"/>
@@ -786,20 +997,35 @@
         <w:t>Senior Connectivity Development Engineer</w:t>
       </w:r>
       <w:r>
-        <w:rPr>
-          <w:rFonts w:ascii="Calibri" w:hAnsi="Calibri"/>
-          <w:sz w:val="22"/>
-          <w:szCs w:val="22"/>
-        </w:rPr>
-        <w:tab/>
-        <w:tab/>
-        <w:tab/>
-        <w:tab/>
-        <w:tab/>
-        <w:tab/>
+        <w:rPr/>
+        <w:tab/>
+        <w:tab/>
+        <w:tab/>
+        <w:tab/>
+        <w:tab/>
+        <w:tab/>
+      </w:r>
+      <w:r>
+        <w:rPr>
+          <w:rFonts w:ascii="Calibri" w:hAnsi="Calibri"/>
+          <w:color w:val="auto"/>
+          <w:sz w:val="22"/>
+          <w:szCs w:val="22"/>
+        </w:rPr>
         <w:t xml:space="preserve">       </w:t>
-        <w:tab/>
-        <w:tab/>
+      </w:r>
+      <w:r>
+        <w:rPr/>
+        <w:tab/>
+        <w:tab/>
+      </w:r>
+      <w:r>
+        <w:rPr>
+          <w:rFonts w:ascii="Calibri" w:hAnsi="Calibri"/>
+          <w:color w:val="auto"/>
+          <w:sz w:val="22"/>
+          <w:szCs w:val="22"/>
+        </w:rPr>
         <w:t xml:space="preserve">     Mar 2021 – Nov 2022</w:t>
       </w:r>
     </w:p>
@@ -808,13 +1034,15 @@
         <w:pStyle w:val="Normal"/>
         <w:rPr>
           <w:rFonts w:ascii="Calibri" w:hAnsi="Calibri"/>
-          <w:sz w:val="22"/>
-          <w:szCs w:val="22"/>
-        </w:rPr>
-      </w:pPr>
-      <w:r>
-        <w:rPr>
-          <w:rFonts w:ascii="Calibri" w:hAnsi="Calibri"/>
+          <w:color w:val="auto"/>
+          <w:sz w:val="22"/>
+          <w:szCs w:val="22"/>
+        </w:rPr>
+      </w:pPr>
+      <w:r>
+        <w:rPr>
+          <w:rFonts w:ascii="Calibri" w:hAnsi="Calibri"/>
+          <w:color w:val="auto"/>
           <w:sz w:val="22"/>
           <w:szCs w:val="22"/>
         </w:rPr>
@@ -825,69 +1053,234 @@
       <w:pPr>
         <w:pStyle w:val="LOnormal"/>
         <w:ind w:left="0" w:right="0" w:hanging="0"/>
-        <w:rPr/>
-      </w:pPr>
+        <w:rPr>
+          <w:rStyle w:val="StrongEmphasis"/>
+          <w:rFonts w:ascii="Calibri" w:hAnsi="Calibri" w:eastAsia="Arial" w:cs="Arial"/>
+          <w:b w:val="false"/>
+          <w:b w:val="false"/>
+          <w:bCs w:val="false"/>
+          <w:color w:val="auto"/>
+          <w:sz w:val="22"/>
+          <w:szCs w:val="22"/>
+          <w:lang w:val="en-US" w:eastAsia="en-US" w:bidi="ar-SA"/>
+        </w:rPr>
+      </w:pPr>
+      <w:r>
+        <w:rPr>
+          <w:rStyle w:val="StrongEmphasis"/>
+          <w:rFonts w:eastAsia="Arial" w:cs="Arial" w:ascii="Calibri" w:hAnsi="Calibri"/>
+          <w:b w:val="false"/>
+          <w:bCs w:val="false"/>
+          <w:color w:val="auto"/>
+          <w:sz w:val="22"/>
+          <w:szCs w:val="22"/>
+          <w:lang w:val="en-US" w:eastAsia="en-US" w:bidi="ar-SA"/>
+        </w:rPr>
+        <w:t>•</w:t>
+      </w:r>
       <w:r>
         <w:rPr>
           <w:rStyle w:val="StrongEmphasis"/>
           <w:rFonts w:eastAsia="Calibri" w:cs="Calibri" w:ascii="Calibri" w:hAnsi="Calibri"/>
           <w:b w:val="false"/>
           <w:bCs w:val="false"/>
-          <w:sz w:val="22"/>
-          <w:szCs w:val="22"/>
-          <w:shd w:fill="auto" w:val="clear"/>
-        </w:rPr>
-        <w:t>- Spearheaded sourcing of Connectivity Module serving as the lynch-pin for the Software-Defined Vehicle platform by leading a cross-functional team to select best supplier based on internal metrics.</w:t>
+          <w:color w:val="000000"/>
+          <w:sz w:val="22"/>
+          <w:szCs w:val="22"/>
+          <w:shd w:fill="auto" w:val="clear"/>
+        </w:rPr>
+        <w:t xml:space="preserve"> </w:t>
+      </w:r>
+      <w:r>
+        <w:rPr>
+          <w:rStyle w:val="StrongEmphasis"/>
+          <w:rFonts w:eastAsia="Calibri" w:cs="Calibri" w:ascii="Calibri" w:hAnsi="Calibri"/>
+          <w:b w:val="false"/>
+          <w:bCs w:val="false"/>
+          <w:color w:val="000000"/>
+          <w:sz w:val="22"/>
+          <w:szCs w:val="22"/>
+          <w:shd w:fill="auto" w:val="clear"/>
+        </w:rPr>
+        <w:t xml:space="preserve">Spearheaded sourcing of Connectivity Module serving as the </w:t>
+      </w:r>
+      <w:r>
+        <w:rPr>
+          <w:rStyle w:val="StrongEmphasis"/>
+          <w:rFonts w:eastAsia="Calibri" w:cs="Calibri" w:ascii="Calibri" w:hAnsi="Calibri"/>
+          <w:b w:val="false"/>
+          <w:bCs w:val="false"/>
+          <w:color w:val="000000"/>
+          <w:sz w:val="22"/>
+          <w:szCs w:val="22"/>
+          <w:shd w:fill="auto" w:val="clear"/>
+        </w:rPr>
+        <w:t>cornerstone</w:t>
+      </w:r>
+      <w:r>
+        <w:rPr>
+          <w:rStyle w:val="StrongEmphasis"/>
+          <w:rFonts w:eastAsia="Calibri" w:cs="Calibri" w:ascii="Calibri" w:hAnsi="Calibri"/>
+          <w:b w:val="false"/>
+          <w:bCs w:val="false"/>
+          <w:color w:val="auto"/>
+          <w:sz w:val="22"/>
+          <w:szCs w:val="22"/>
+        </w:rPr>
+        <w:t xml:space="preserve"> for the Software-Defined Vehicle platform by leading a cross-functional team to select best supplier based on internal metrics.</w:t>
       </w:r>
     </w:p>
     <w:p>
       <w:pPr>
         <w:pStyle w:val="Normal"/>
         <w:ind w:left="0" w:right="0" w:hanging="0"/>
-        <w:rPr/>
-      </w:pPr>
-      <w:r>
-        <w:rPr>
-          <w:rFonts w:ascii="Calibri" w:hAnsi="Calibri"/>
-          <w:sz w:val="22"/>
-          <w:szCs w:val="22"/>
-        </w:rPr>
-        <w:t>- Led multidisciplinary requirements development meetings for features representing $10s of millions in business value.</w:t>
+        <w:rPr>
+          <w:rStyle w:val="StrongEmphasis"/>
+          <w:rFonts w:ascii="Calibri" w:hAnsi="Calibri" w:eastAsia="Arial" w:cs="Arial"/>
+          <w:b w:val="false"/>
+          <w:b w:val="false"/>
+          <w:bCs w:val="false"/>
+          <w:color w:val="auto"/>
+          <w:sz w:val="22"/>
+          <w:szCs w:val="22"/>
+          <w:lang w:val="en-US" w:eastAsia="en-US" w:bidi="ar-SA"/>
+        </w:rPr>
+      </w:pPr>
+      <w:r>
+        <w:rPr>
+          <w:rStyle w:val="StrongEmphasis"/>
+          <w:rFonts w:eastAsia="Arial" w:cs="Arial" w:ascii="Calibri" w:hAnsi="Calibri"/>
+          <w:b w:val="false"/>
+          <w:bCs w:val="false"/>
+          <w:color w:val="auto"/>
+          <w:sz w:val="22"/>
+          <w:szCs w:val="22"/>
+          <w:lang w:val="en-US" w:eastAsia="en-US" w:bidi="ar-SA"/>
+        </w:rPr>
+        <w:t>•</w:t>
+      </w:r>
+      <w:r>
+        <w:rPr>
+          <w:rFonts w:ascii="Calibri" w:hAnsi="Calibri"/>
+          <w:color w:val="auto"/>
+          <w:sz w:val="22"/>
+          <w:szCs w:val="22"/>
+        </w:rPr>
+        <w:t xml:space="preserve"> </w:t>
+      </w:r>
+      <w:r>
+        <w:rPr>
+          <w:rFonts w:ascii="Calibri" w:hAnsi="Calibri"/>
+          <w:color w:val="auto"/>
+          <w:sz w:val="22"/>
+          <w:szCs w:val="22"/>
+        </w:rPr>
+        <w:t>Led multidisciplinary requirements development meetings for features representing $10s of millions in business value.</w:t>
       </w:r>
     </w:p>
     <w:p>
       <w:pPr>
         <w:pStyle w:val="Normal"/>
         <w:ind w:left="0" w:right="0" w:hanging="0"/>
-        <w:rPr/>
-      </w:pPr>
-      <w:r>
-        <w:rPr>
-          <w:rFonts w:ascii="Calibri" w:hAnsi="Calibri"/>
-          <w:sz w:val="22"/>
-          <w:szCs w:val="22"/>
-          <w:shd w:fill="auto" w:val="clear"/>
-        </w:rPr>
-        <w:t>- Leveraged agile principles to preempt resolve issues while keeping leadership apprised for quick updates in strategy.</w:t>
+        <w:rPr>
+          <w:rStyle w:val="StrongEmphasis"/>
+          <w:rFonts w:ascii="Calibri" w:hAnsi="Calibri" w:eastAsia="Arial" w:cs="Arial"/>
+          <w:b w:val="false"/>
+          <w:b w:val="false"/>
+          <w:bCs w:val="false"/>
+          <w:color w:val="auto"/>
+          <w:sz w:val="22"/>
+          <w:szCs w:val="22"/>
+          <w:lang w:val="en-US" w:eastAsia="en-US" w:bidi="ar-SA"/>
+        </w:rPr>
+      </w:pPr>
+      <w:r>
+        <w:rPr>
+          <w:rStyle w:val="StrongEmphasis"/>
+          <w:rFonts w:eastAsia="Arial" w:cs="Arial" w:ascii="Calibri" w:hAnsi="Calibri"/>
+          <w:b w:val="false"/>
+          <w:bCs w:val="false"/>
+          <w:color w:val="auto"/>
+          <w:sz w:val="22"/>
+          <w:szCs w:val="22"/>
+          <w:lang w:val="en-US" w:eastAsia="en-US" w:bidi="ar-SA"/>
+        </w:rPr>
+        <w:t>•</w:t>
+      </w:r>
+      <w:r>
+        <w:rPr>
+          <w:rFonts w:ascii="Calibri" w:hAnsi="Calibri"/>
+          <w:color w:val="000000"/>
+          <w:sz w:val="22"/>
+          <w:szCs w:val="22"/>
+          <w:shd w:fill="auto" w:val="clear"/>
+        </w:rPr>
+        <w:t xml:space="preserve"> </w:t>
+      </w:r>
+      <w:r>
+        <w:rPr>
+          <w:rFonts w:ascii="Calibri" w:hAnsi="Calibri"/>
+          <w:color w:val="000000"/>
+          <w:sz w:val="22"/>
+          <w:szCs w:val="22"/>
+          <w:shd w:fill="auto" w:val="clear"/>
+        </w:rPr>
+        <w:t>Leveraged agile principles to preempt resolve issues while keeping leadership apprised for quick updates in strategy.</w:t>
       </w:r>
     </w:p>
     <w:p>
       <w:pPr>
         <w:pStyle w:val="LOnormal"/>
         <w:ind w:left="0" w:right="0" w:hanging="0"/>
-        <w:rPr/>
-      </w:pPr>
+        <w:rPr>
+          <w:rStyle w:val="StrongEmphasis"/>
+          <w:rFonts w:ascii="Calibri" w:hAnsi="Calibri" w:eastAsia="Arial" w:cs="Arial"/>
+          <w:b w:val="false"/>
+          <w:b w:val="false"/>
+          <w:bCs w:val="false"/>
+          <w:color w:val="auto"/>
+          <w:sz w:val="22"/>
+          <w:szCs w:val="22"/>
+          <w:lang w:val="en-US" w:eastAsia="en-US" w:bidi="ar-SA"/>
+        </w:rPr>
+      </w:pPr>
+      <w:r>
+        <w:rPr>
+          <w:rStyle w:val="StrongEmphasis"/>
+          <w:rFonts w:eastAsia="Arial" w:cs="Arial" w:ascii="Calibri" w:hAnsi="Calibri"/>
+          <w:b w:val="false"/>
+          <w:bCs w:val="false"/>
+          <w:color w:val="auto"/>
+          <w:sz w:val="22"/>
+          <w:szCs w:val="22"/>
+          <w:lang w:val="en-US" w:eastAsia="en-US" w:bidi="ar-SA"/>
+        </w:rPr>
+        <w:t>•</w:t>
+      </w:r>
       <w:r>
         <w:rPr>
           <w:rStyle w:val="StrongEmphasis"/>
           <w:rFonts w:eastAsia="Calibri" w:cs="Calibri" w:ascii="Calibri" w:hAnsi="Calibri"/>
           <w:b w:val="false"/>
           <w:bCs w:val="false"/>
-          <w:sz w:val="22"/>
-          <w:szCs w:val="22"/>
-          <w:shd w:fill="auto" w:val="clear"/>
-        </w:rPr>
-        <w:t>- Helped safeguard $10s of millions in revenue and critical safety features for hundreds of thousands of OnStar customers impacted by the 2G/3G sunset, by developing a mitigation plan with senior leaders.</w:t>
+          <w:color w:val="000000"/>
+          <w:sz w:val="22"/>
+          <w:szCs w:val="22"/>
+          <w:shd w:fill="auto" w:val="clear"/>
+        </w:rPr>
+        <w:t xml:space="preserve"> </w:t>
+      </w:r>
+      <w:r>
+        <w:rPr>
+          <w:rStyle w:val="StrongEmphasis"/>
+          <w:rFonts w:eastAsia="Calibri" w:cs="Calibri" w:ascii="Calibri" w:hAnsi="Calibri"/>
+          <w:b w:val="false"/>
+          <w:bCs w:val="false"/>
+          <w:color w:val="auto"/>
+          <w:sz w:val="22"/>
+          <w:szCs w:val="22"/>
+        </w:rPr>
+        <w:t>Helped safeguard $10s of millions in revenue and critical safety features for hundreds of thousands of OnStar customers impacted by the 2G/3G sunset, by developing a mitigation plan with senior leaders.</w:t>
       </w:r>
     </w:p>
     <w:p>
@@ -898,20 +1291,23 @@
           <w:b/>
           <w:b/>
           <w:bCs/>
+          <w:color w:val="auto"/>
         </w:rPr>
       </w:pPr>
       <w:r>
         <w:rPr>
           <w:b/>
           <w:bCs/>
-        </w:rPr>
-      </w:r>
-    </w:p>
-    <w:p>
-      <w:pPr>
-        <w:pStyle w:val="Normal"/>
-        <w:rPr>
-          <w:rFonts w:ascii="Calibri" w:hAnsi="Calibri"/>
+          <w:color w:val="auto"/>
+        </w:rPr>
+      </w:r>
+    </w:p>
+    <w:p>
+      <w:pPr>
+        <w:pStyle w:val="Normal"/>
+        <w:rPr>
+          <w:rFonts w:ascii="Calibri" w:hAnsi="Calibri"/>
+          <w:color w:val="auto"/>
           <w:sz w:val="22"/>
           <w:szCs w:val="22"/>
         </w:rPr>
@@ -921,6 +1317,7 @@
           <w:rFonts w:ascii="Calibri" w:hAnsi="Calibri"/>
           <w:b/>
           <w:bCs/>
+          <w:color w:val="auto"/>
           <w:sz w:val="22"/>
           <w:szCs w:val="22"/>
         </w:rPr>
@@ -929,6 +1326,7 @@
       <w:r>
         <w:rPr>
           <w:rFonts w:ascii="Calibri" w:hAnsi="Calibri"/>
+          <w:color w:val="auto"/>
           <w:sz w:val="22"/>
           <w:szCs w:val="22"/>
         </w:rPr>
@@ -940,13 +1338,15 @@
         <w:pStyle w:val="Normal"/>
         <w:rPr>
           <w:rFonts w:ascii="Calibri" w:hAnsi="Calibri"/>
-          <w:sz w:val="22"/>
-          <w:szCs w:val="22"/>
-        </w:rPr>
-      </w:pPr>
-      <w:r>
-        <w:rPr>
-          <w:rFonts w:ascii="Calibri" w:hAnsi="Calibri"/>
+          <w:color w:val="auto"/>
+          <w:sz w:val="22"/>
+          <w:szCs w:val="22"/>
+        </w:rPr>
+      </w:pPr>
+      <w:r>
+        <w:rPr>
+          <w:rFonts w:ascii="Calibri" w:hAnsi="Calibri"/>
+          <w:color w:val="auto"/>
           <w:sz w:val="22"/>
           <w:szCs w:val="22"/>
           <w:u w:val="single"/>
@@ -956,27 +1356,53 @@
       <w:r>
         <w:rPr>
           <w:rFonts w:ascii="Calibri" w:hAnsi="Calibri"/>
+          <w:color w:val="auto"/>
           <w:sz w:val="22"/>
           <w:szCs w:val="22"/>
           <w:u w:val="none"/>
         </w:rPr>
         <w:t xml:space="preserve"> </w:t>
-        <w:tab/>
-        <w:tab/>
-        <w:tab/>
-        <w:tab/>
-        <w:tab/>
-        <w:tab/>
-        <w:tab/>
-        <w:tab/>
+      </w:r>
+      <w:r>
+        <w:rPr/>
+        <w:tab/>
+        <w:tab/>
+        <w:tab/>
+        <w:tab/>
+        <w:tab/>
+        <w:tab/>
+        <w:tab/>
+        <w:tab/>
+      </w:r>
+      <w:r>
+        <w:rPr>
+          <w:rFonts w:ascii="Calibri" w:hAnsi="Calibri"/>
+          <w:color w:val="auto"/>
+          <w:sz w:val="22"/>
+          <w:szCs w:val="22"/>
+          <w:u w:val="none"/>
+        </w:rPr>
         <w:t xml:space="preserve">        </w:t>
-        <w:tab/>
-        <w:tab/>
+      </w:r>
+      <w:r>
+        <w:rPr/>
+        <w:tab/>
+        <w:tab/>
+      </w:r>
+      <w:r>
+        <w:rPr>
+          <w:rFonts w:ascii="Calibri" w:hAnsi="Calibri"/>
+          <w:color w:val="auto"/>
+          <w:sz w:val="22"/>
+          <w:szCs w:val="22"/>
+          <w:u w:val="none"/>
+        </w:rPr>
         <w:t xml:space="preserve">     Sep 2</w:t>
       </w:r>
       <w:r>
         <w:rPr>
           <w:rFonts w:ascii="Calibri" w:hAnsi="Calibri"/>
+          <w:color w:val="auto"/>
           <w:sz w:val="22"/>
           <w:szCs w:val="22"/>
         </w:rPr>
@@ -990,13 +1416,15 @@
           <w:b w:val="false"/>
           <w:b w:val="false"/>
           <w:bCs w:val="false"/>
-        </w:rPr>
-      </w:pPr>
-      <w:r>
-        <w:rPr>
-          <w:rFonts w:ascii="Calibri" w:hAnsi="Calibri"/>
-          <w:b w:val="false"/>
-          <w:bCs w:val="false"/>
+          <w:color w:val="auto"/>
+        </w:rPr>
+      </w:pPr>
+      <w:r>
+        <w:rPr>
+          <w:rFonts w:ascii="Calibri" w:hAnsi="Calibri"/>
+          <w:b w:val="false"/>
+          <w:bCs w:val="false"/>
+          <w:color w:val="auto"/>
           <w:sz w:val="22"/>
           <w:szCs w:val="22"/>
         </w:rPr>
@@ -1008,39 +1436,103 @@
         <w:pStyle w:val="Normal"/>
         <w:ind w:left="0" w:right="0" w:hanging="0"/>
         <w:rPr>
-          <w:b w:val="false"/>
-          <w:b w:val="false"/>
-          <w:bCs w:val="false"/>
-        </w:rPr>
-      </w:pPr>
-      <w:r>
-        <w:rPr>
-          <w:rFonts w:ascii="Calibri" w:hAnsi="Calibri"/>
-          <w:b w:val="false"/>
-          <w:bCs w:val="false"/>
-          <w:sz w:val="22"/>
-          <w:szCs w:val="22"/>
-        </w:rPr>
-        <w:t>- Led cross-functional workshops between subject matter experts and suppliers to ensure project requirements were understood and timelines were on track.</w:t>
+          <w:rFonts w:ascii="Calibri" w:hAnsi="Calibri"/>
+          <w:b w:val="false"/>
+          <w:b w:val="false"/>
+          <w:bCs w:val="false"/>
+          <w:color w:val="auto"/>
+          <w:sz w:val="22"/>
+          <w:szCs w:val="22"/>
+        </w:rPr>
+      </w:pPr>
+      <w:r>
+        <w:rPr>
+          <w:rStyle w:val="StrongEmphasis"/>
+          <w:rFonts w:eastAsia="Arial" w:cs="Arial" w:ascii="Calibri" w:hAnsi="Calibri"/>
+          <w:b w:val="false"/>
+          <w:bCs w:val="false"/>
+          <w:color w:val="auto"/>
+          <w:sz w:val="22"/>
+          <w:szCs w:val="22"/>
+          <w:lang w:val="en-US" w:eastAsia="en-US" w:bidi="ar-SA"/>
+        </w:rPr>
+        <w:t>•</w:t>
+      </w:r>
+      <w:r>
+        <w:rPr>
+          <w:rFonts w:ascii="Calibri" w:hAnsi="Calibri"/>
+          <w:b w:val="false"/>
+          <w:bCs w:val="false"/>
+          <w:color w:val="auto"/>
+          <w:sz w:val="22"/>
+          <w:szCs w:val="22"/>
+        </w:rPr>
+        <w:t xml:space="preserve"> </w:t>
+      </w:r>
+      <w:r>
+        <w:rPr>
+          <w:rFonts w:ascii="Calibri" w:hAnsi="Calibri"/>
+          <w:b w:val="false"/>
+          <w:bCs w:val="false"/>
+          <w:color w:val="auto"/>
+          <w:sz w:val="22"/>
+          <w:szCs w:val="22"/>
+        </w:rPr>
+        <w:t xml:space="preserve">Led cross-functional workshops between subject matter experts and suppliers to ensure project requirements were met. </w:t>
       </w:r>
     </w:p>
     <w:p>
       <w:pPr>
         <w:pStyle w:val="Normal"/>
         <w:ind w:left="0" w:right="0" w:hanging="0"/>
-        <w:rPr/>
-      </w:pPr>
-      <w:r>
-        <w:rPr>
-          <w:rStyle w:val="StrongEmphasis"/>
-          <w:rFonts w:ascii="Calibri" w:hAnsi="Calibri"/>
-          <w:b w:val="false"/>
-          <w:bCs w:val="false"/>
-          <w:sz w:val="22"/>
-          <w:szCs w:val="22"/>
-          <w:shd w:fill="auto" w:val="clear"/>
-        </w:rPr>
-        <w:t>- Proactively tackled development and implementation challenges in test setups and provided direction for creating electrical testing harnesses while mentoring junior engineers.</w:t>
+        <w:rPr>
+          <w:rFonts w:ascii="Calibri" w:hAnsi="Calibri"/>
+          <w:b w:val="false"/>
+          <w:b w:val="false"/>
+          <w:bCs w:val="false"/>
+          <w:color w:val="auto"/>
+          <w:sz w:val="22"/>
+          <w:szCs w:val="22"/>
+        </w:rPr>
+      </w:pPr>
+      <w:r>
+        <w:rPr>
+          <w:rStyle w:val="StrongEmphasis"/>
+          <w:rFonts w:eastAsia="Arial" w:cs="Arial" w:ascii="Calibri" w:hAnsi="Calibri"/>
+          <w:b w:val="false"/>
+          <w:bCs w:val="false"/>
+          <w:color w:val="auto"/>
+          <w:sz w:val="22"/>
+          <w:szCs w:val="22"/>
+          <w:lang w:val="en-US" w:eastAsia="en-US" w:bidi="ar-SA"/>
+        </w:rPr>
+        <w:t>•</w:t>
+      </w:r>
+      <w:r>
+        <w:rPr>
+          <w:rStyle w:val="StrongEmphasis"/>
+          <w:rFonts w:ascii="Calibri" w:hAnsi="Calibri"/>
+          <w:b w:val="false"/>
+          <w:bCs w:val="false"/>
+          <w:color w:val="000000"/>
+          <w:sz w:val="22"/>
+          <w:szCs w:val="22"/>
+          <w:shd w:fill="auto" w:val="clear"/>
+        </w:rPr>
+        <w:t xml:space="preserve"> </w:t>
+      </w:r>
+      <w:r>
+        <w:rPr>
+          <w:rStyle w:val="StrongEmphasis"/>
+          <w:rFonts w:ascii="Calibri" w:hAnsi="Calibri"/>
+          <w:b w:val="false"/>
+          <w:bCs w:val="false"/>
+          <w:color w:val="000000"/>
+          <w:sz w:val="22"/>
+          <w:szCs w:val="22"/>
+          <w:shd w:fill="auto" w:val="clear"/>
+        </w:rPr>
+        <w:t>Proactively tackled development and implementation challenges in test setups and provided direction for creating electrical testing harnesses while mentoring junior engineers.</w:t>
       </w:r>
     </w:p>
     <w:p>
@@ -1051,17 +1543,43 @@
           <w:b w:val="false"/>
           <w:b w:val="false"/>
           <w:bCs w:val="false"/>
-        </w:rPr>
-      </w:pPr>
-      <w:r>
-        <w:rPr>
-          <w:rFonts w:ascii="Calibri" w:hAnsi="Calibri"/>
-          <w:b w:val="false"/>
-          <w:bCs w:val="false"/>
-          <w:sz w:val="22"/>
-          <w:szCs w:val="22"/>
-        </w:rPr>
-        <w:t xml:space="preserve">- Engaged system architects, subject experts, and suppliers to work on OTA related change requests for existing telematics modules to spearhead GM’s evolving OTA strategy. </w:t>
+          <w:color w:val="auto"/>
+        </w:rPr>
+      </w:pPr>
+      <w:r>
+        <w:rPr>
+          <w:rStyle w:val="StrongEmphasis"/>
+          <w:rFonts w:eastAsia="Arial" w:cs="Arial" w:ascii="Calibri" w:hAnsi="Calibri"/>
+          <w:b w:val="false"/>
+          <w:bCs w:val="false"/>
+          <w:color w:val="auto"/>
+          <w:sz w:val="22"/>
+          <w:szCs w:val="22"/>
+          <w:lang w:val="en-US" w:eastAsia="en-US" w:bidi="ar-SA"/>
+        </w:rPr>
+        <w:t>•</w:t>
+      </w:r>
+      <w:r>
+        <w:rPr>
+          <w:rFonts w:ascii="Calibri" w:hAnsi="Calibri"/>
+          <w:b w:val="false"/>
+          <w:bCs w:val="false"/>
+          <w:color w:val="auto"/>
+          <w:sz w:val="22"/>
+          <w:szCs w:val="22"/>
+        </w:rPr>
+        <w:t xml:space="preserve"> </w:t>
+      </w:r>
+      <w:r>
+        <w:rPr>
+          <w:rFonts w:ascii="Calibri" w:hAnsi="Calibri"/>
+          <w:b w:val="false"/>
+          <w:bCs w:val="false"/>
+          <w:color w:val="auto"/>
+          <w:sz w:val="22"/>
+          <w:szCs w:val="22"/>
+        </w:rPr>
+        <w:t xml:space="preserve">Engaged system architects, subject experts, and suppliers to work on OTA related change requests for existing telematics modules to spearhead GM’s evolving OTA strategy. </w:t>
       </w:r>
     </w:p>
     <w:p>
@@ -1071,20 +1589,23 @@
           <w:b/>
           <w:b/>
           <w:bCs/>
+          <w:color w:val="auto"/>
         </w:rPr>
       </w:pPr>
       <w:r>
         <w:rPr>
           <w:b/>
           <w:bCs/>
-        </w:rPr>
-      </w:r>
-    </w:p>
-    <w:p>
-      <w:pPr>
-        <w:pStyle w:val="Normal"/>
-        <w:rPr>
-          <w:rFonts w:ascii="Calibri" w:hAnsi="Calibri"/>
+          <w:color w:val="auto"/>
+        </w:rPr>
+      </w:r>
+    </w:p>
+    <w:p>
+      <w:pPr>
+        <w:pStyle w:val="Normal"/>
+        <w:rPr>
+          <w:rFonts w:ascii="Calibri" w:hAnsi="Calibri"/>
+          <w:color w:val="auto"/>
           <w:sz w:val="22"/>
           <w:szCs w:val="22"/>
         </w:rPr>
@@ -1094,6 +1615,7 @@
           <w:rFonts w:ascii="Calibri" w:hAnsi="Calibri"/>
           <w:b/>
           <w:bCs/>
+          <w:color w:val="auto"/>
           <w:sz w:val="22"/>
           <w:szCs w:val="22"/>
         </w:rPr>
@@ -1102,6 +1624,7 @@
       <w:r>
         <w:rPr>
           <w:rFonts w:ascii="Calibri" w:hAnsi="Calibri"/>
+          <w:color w:val="auto"/>
           <w:sz w:val="22"/>
           <w:szCs w:val="22"/>
         </w:rPr>
@@ -1113,13 +1636,15 @@
         <w:pStyle w:val="Normal"/>
         <w:rPr>
           <w:rFonts w:ascii="Calibri" w:hAnsi="Calibri"/>
-          <w:sz w:val="22"/>
-          <w:szCs w:val="22"/>
-        </w:rPr>
-      </w:pPr>
-      <w:r>
-        <w:rPr>
-          <w:rFonts w:ascii="Calibri" w:hAnsi="Calibri"/>
+          <w:color w:val="auto"/>
+          <w:sz w:val="22"/>
+          <w:szCs w:val="22"/>
+        </w:rPr>
+      </w:pPr>
+      <w:r>
+        <w:rPr>
+          <w:rFonts w:ascii="Calibri" w:hAnsi="Calibri"/>
+          <w:color w:val="auto"/>
           <w:sz w:val="22"/>
           <w:szCs w:val="22"/>
           <w:u w:val="single"/>
@@ -1129,19 +1654,42 @@
       <w:r>
         <w:rPr>
           <w:rFonts w:ascii="Calibri" w:hAnsi="Calibri"/>
+          <w:color w:val="auto"/>
           <w:sz w:val="22"/>
           <w:szCs w:val="22"/>
         </w:rPr>
         <w:t xml:space="preserve"> </w:t>
-        <w:tab/>
-        <w:tab/>
-        <w:tab/>
-        <w:tab/>
-        <w:tab/>
-        <w:tab/>
+      </w:r>
+      <w:r>
+        <w:rPr/>
+        <w:tab/>
+        <w:tab/>
+        <w:tab/>
+        <w:tab/>
+        <w:tab/>
+        <w:tab/>
+      </w:r>
+      <w:r>
+        <w:rPr>
+          <w:rFonts w:ascii="Calibri" w:hAnsi="Calibri"/>
+          <w:color w:val="auto"/>
+          <w:sz w:val="22"/>
+          <w:szCs w:val="22"/>
+        </w:rPr>
         <w:t xml:space="preserve">       </w:t>
-        <w:tab/>
-        <w:tab/>
+      </w:r>
+      <w:r>
+        <w:rPr/>
+        <w:tab/>
+        <w:tab/>
+      </w:r>
+      <w:r>
+        <w:rPr>
+          <w:rFonts w:ascii="Calibri" w:hAnsi="Calibri"/>
+          <w:color w:val="auto"/>
+          <w:sz w:val="22"/>
+          <w:szCs w:val="22"/>
+        </w:rPr>
         <w:t xml:space="preserve">      Feb 2020 – Aug 2020</w:t>
       </w:r>
     </w:p>
@@ -1152,13 +1700,15 @@
           <w:b w:val="false"/>
           <w:b w:val="false"/>
           <w:bCs w:val="false"/>
-        </w:rPr>
-      </w:pPr>
-      <w:r>
-        <w:rPr>
-          <w:rFonts w:ascii="Calibri" w:hAnsi="Calibri"/>
-          <w:b w:val="false"/>
-          <w:bCs w:val="false"/>
+          <w:color w:val="auto"/>
+        </w:rPr>
+      </w:pPr>
+      <w:r>
+        <w:rPr>
+          <w:rFonts w:ascii="Calibri" w:hAnsi="Calibri"/>
+          <w:b w:val="false"/>
+          <w:bCs w:val="false"/>
+          <w:color w:val="auto"/>
           <w:sz w:val="22"/>
           <w:szCs w:val="22"/>
         </w:rPr>
@@ -1173,17 +1723,43 @@
           <w:b w:val="false"/>
           <w:b w:val="false"/>
           <w:bCs w:val="false"/>
-        </w:rPr>
-      </w:pPr>
-      <w:r>
-        <w:rPr>
-          <w:rFonts w:ascii="Calibri" w:hAnsi="Calibri"/>
-          <w:b w:val="false"/>
-          <w:bCs w:val="false"/>
-          <w:sz w:val="22"/>
-          <w:szCs w:val="22"/>
-        </w:rPr>
-        <w:t>- Researched Vehicle Dynamics models and methods of Lateral Control for vehicles under typical highway scenarios and tested a LQR based Lateral Controller in MATLAB/Simulink.</w:t>
+          <w:color w:val="auto"/>
+        </w:rPr>
+      </w:pPr>
+      <w:r>
+        <w:rPr>
+          <w:rStyle w:val="StrongEmphasis"/>
+          <w:rFonts w:eastAsia="Arial" w:cs="Arial" w:ascii="Calibri" w:hAnsi="Calibri"/>
+          <w:b w:val="false"/>
+          <w:bCs w:val="false"/>
+          <w:color w:val="auto"/>
+          <w:sz w:val="22"/>
+          <w:szCs w:val="22"/>
+          <w:lang w:val="en-US" w:eastAsia="en-US" w:bidi="ar-SA"/>
+        </w:rPr>
+        <w:t>•</w:t>
+      </w:r>
+      <w:r>
+        <w:rPr>
+          <w:rFonts w:ascii="Calibri" w:hAnsi="Calibri"/>
+          <w:b w:val="false"/>
+          <w:bCs w:val="false"/>
+          <w:color w:val="auto"/>
+          <w:sz w:val="22"/>
+          <w:szCs w:val="22"/>
+        </w:rPr>
+        <w:t xml:space="preserve"> </w:t>
+      </w:r>
+      <w:r>
+        <w:rPr>
+          <w:rFonts w:ascii="Calibri" w:hAnsi="Calibri"/>
+          <w:b w:val="false"/>
+          <w:bCs w:val="false"/>
+          <w:color w:val="auto"/>
+          <w:sz w:val="22"/>
+          <w:szCs w:val="22"/>
+        </w:rPr>
+        <w:t>Researched Vehicle Dynamics models and methods of Lateral Control for vehicles under typical highway scenarios and tested a LQR based Lateral Controller in MATLAB/Simulink.</w:t>
       </w:r>
     </w:p>
     <w:p>
@@ -1194,20 +1770,45 @@
           <w:b w:val="false"/>
           <w:b w:val="false"/>
           <w:bCs w:val="false"/>
-          <w:highlight w:val="none"/>
-          <w:shd w:fill="auto" w:val="clear"/>
-        </w:rPr>
-      </w:pPr>
-      <w:r>
-        <w:rPr>
-          <w:rFonts w:ascii="Calibri" w:hAnsi="Calibri"/>
-          <w:b w:val="false"/>
-          <w:bCs w:val="false"/>
-          <w:sz w:val="22"/>
-          <w:szCs w:val="22"/>
-          <w:shd w:fill="auto" w:val="clear"/>
-        </w:rPr>
-        <w:t>- Independently developed and executed test plans for PID based longitudinal and LQR based lateral control algorithms using MATLAB, allowing team to catch and resolve issues before integration.</w:t>
+          <w:color w:val="auto"/>
+          <w:shd w:fill="auto" w:val="clear"/>
+        </w:rPr>
+      </w:pPr>
+      <w:r>
+        <w:rPr>
+          <w:rStyle w:val="StrongEmphasis"/>
+          <w:rFonts w:eastAsia="Arial" w:cs="Arial" w:ascii="Calibri" w:hAnsi="Calibri"/>
+          <w:b w:val="false"/>
+          <w:bCs w:val="false"/>
+          <w:color w:val="auto"/>
+          <w:sz w:val="22"/>
+          <w:szCs w:val="22"/>
+          <w:lang w:val="en-US" w:eastAsia="en-US" w:bidi="ar-SA"/>
+        </w:rPr>
+        <w:t>•</w:t>
+      </w:r>
+      <w:r>
+        <w:rPr>
+          <w:rFonts w:ascii="Calibri" w:hAnsi="Calibri"/>
+          <w:b w:val="false"/>
+          <w:bCs w:val="false"/>
+          <w:color w:val="000000"/>
+          <w:sz w:val="22"/>
+          <w:szCs w:val="22"/>
+          <w:shd w:fill="auto" w:val="clear"/>
+        </w:rPr>
+        <w:t xml:space="preserve"> </w:t>
+      </w:r>
+      <w:r>
+        <w:rPr>
+          <w:rFonts w:ascii="Calibri" w:hAnsi="Calibri"/>
+          <w:b w:val="false"/>
+          <w:bCs w:val="false"/>
+          <w:color w:val="auto"/>
+          <w:sz w:val="22"/>
+          <w:szCs w:val="22"/>
+        </w:rPr>
+        <w:t>Independently developed and executed test plans for PID based longitudinal and LQR based lateral control algorithms using MATLAB, allowing team to catch and resolve issues before integration.</w:t>
       </w:r>
     </w:p>
     <w:p>
@@ -1218,17 +1819,43 @@
           <w:b w:val="false"/>
           <w:b w:val="false"/>
           <w:bCs w:val="false"/>
-        </w:rPr>
-      </w:pPr>
-      <w:r>
-        <w:rPr>
-          <w:rFonts w:ascii="Calibri" w:hAnsi="Calibri"/>
-          <w:b w:val="false"/>
-          <w:bCs w:val="false"/>
-          <w:sz w:val="22"/>
-          <w:szCs w:val="22"/>
-        </w:rPr>
-        <w:t>- Worked closely with integration team to integrate and debug Software Releases in CarMaker SIL environment.</w:t>
+          <w:color w:val="auto"/>
+        </w:rPr>
+      </w:pPr>
+      <w:r>
+        <w:rPr>
+          <w:rStyle w:val="StrongEmphasis"/>
+          <w:rFonts w:eastAsia="Arial" w:cs="Arial" w:ascii="Calibri" w:hAnsi="Calibri"/>
+          <w:b w:val="false"/>
+          <w:bCs w:val="false"/>
+          <w:color w:val="auto"/>
+          <w:sz w:val="22"/>
+          <w:szCs w:val="22"/>
+          <w:lang w:val="en-US" w:eastAsia="en-US" w:bidi="ar-SA"/>
+        </w:rPr>
+        <w:t>•</w:t>
+      </w:r>
+      <w:r>
+        <w:rPr>
+          <w:rFonts w:ascii="Calibri" w:hAnsi="Calibri"/>
+          <w:b w:val="false"/>
+          <w:bCs w:val="false"/>
+          <w:color w:val="auto"/>
+          <w:sz w:val="22"/>
+          <w:szCs w:val="22"/>
+        </w:rPr>
+        <w:t xml:space="preserve"> </w:t>
+      </w:r>
+      <w:r>
+        <w:rPr>
+          <w:rFonts w:ascii="Calibri" w:hAnsi="Calibri"/>
+          <w:b w:val="false"/>
+          <w:bCs w:val="false"/>
+          <w:color w:val="auto"/>
+          <w:sz w:val="22"/>
+          <w:szCs w:val="22"/>
+        </w:rPr>
+        <w:t>Worked closely with integration team to integrate and debug Software Releases in CarMaker SIL environment.</w:t>
       </w:r>
     </w:p>
     <w:p>
@@ -1236,44 +1863,96 @@
         <w:pStyle w:val="Normal"/>
         <w:ind w:left="0" w:right="0" w:hanging="0"/>
         <w:rPr>
-          <w:b w:val="false"/>
-          <w:b w:val="false"/>
-          <w:bCs w:val="false"/>
-        </w:rPr>
-      </w:pPr>
-      <w:r>
-        <w:rPr>
-          <w:rFonts w:ascii="Calibri" w:hAnsi="Calibri"/>
-          <w:b w:val="false"/>
-          <w:bCs w:val="false"/>
-          <w:sz w:val="22"/>
-          <w:szCs w:val="22"/>
-        </w:rPr>
-        <w:t>- Developed Object Oriented MATLAB scripts to analyze CAN data from MobilEye EyeQ4 system enabling data visualization of time-series data.</w:t>
-      </w:r>
-    </w:p>
-    <w:p>
-      <w:pPr>
-        <w:pStyle w:val="Normal"/>
-        <w:rPr>
-          <w:rFonts w:ascii="Calibri" w:hAnsi="Calibri"/>
-          <w:sz w:val="22"/>
-          <w:szCs w:val="22"/>
-        </w:rPr>
-      </w:pPr>
-      <w:r>
-        <w:rPr>
-          <w:rFonts w:ascii="Calibri" w:hAnsi="Calibri"/>
-          <w:sz w:val="22"/>
-          <w:szCs w:val="22"/>
-        </w:rPr>
-      </w:r>
-    </w:p>
-    <w:p>
-      <w:pPr>
-        <w:pStyle w:val="Normal"/>
-        <w:rPr>
-          <w:rFonts w:ascii="Calibri" w:hAnsi="Calibri"/>
+          <w:rFonts w:ascii="Calibri" w:hAnsi="Calibri"/>
+          <w:b w:val="false"/>
+          <w:b w:val="false"/>
+          <w:bCs w:val="false"/>
+          <w:color w:val="auto"/>
+          <w:sz w:val="22"/>
+          <w:szCs w:val="22"/>
+        </w:rPr>
+      </w:pPr>
+      <w:r>
+        <w:rPr>
+          <w:rStyle w:val="StrongEmphasis"/>
+          <w:rFonts w:eastAsia="Arial" w:cs="Arial" w:ascii="Calibri" w:hAnsi="Calibri"/>
+          <w:b w:val="false"/>
+          <w:bCs w:val="false"/>
+          <w:color w:val="auto"/>
+          <w:sz w:val="22"/>
+          <w:szCs w:val="22"/>
+          <w:lang w:val="en-US" w:eastAsia="en-US" w:bidi="ar-SA"/>
+        </w:rPr>
+        <w:t>•</w:t>
+      </w:r>
+      <w:r>
+        <w:rPr>
+          <w:rFonts w:ascii="Calibri" w:hAnsi="Calibri"/>
+          <w:b w:val="false"/>
+          <w:bCs w:val="false"/>
+          <w:color w:val="auto"/>
+          <w:sz w:val="22"/>
+          <w:szCs w:val="22"/>
+        </w:rPr>
+        <w:t xml:space="preserve"> </w:t>
+      </w:r>
+      <w:r>
+        <w:rPr>
+          <w:rFonts w:ascii="Calibri" w:hAnsi="Calibri"/>
+          <w:b w:val="false"/>
+          <w:bCs w:val="false"/>
+          <w:color w:val="auto"/>
+          <w:sz w:val="22"/>
+          <w:szCs w:val="22"/>
+        </w:rPr>
+        <w:t>Developed Object Oriented MATLAB scripts to analyze an visualize CAN data from MobilEye EyeQ4 system.</w:t>
+      </w:r>
+    </w:p>
+    <w:p>
+      <w:pPr>
+        <w:pStyle w:val="Normal"/>
+        <w:ind w:left="0" w:right="0" w:hanging="0"/>
+        <w:rPr>
+          <w:rFonts w:ascii="Calibri" w:hAnsi="Calibri"/>
+          <w:b w:val="false"/>
+          <w:b w:val="false"/>
+          <w:bCs w:val="false"/>
+          <w:color w:val="auto"/>
+          <w:sz w:val="22"/>
+          <w:szCs w:val="22"/>
+        </w:rPr>
+      </w:pPr>
+      <w:r>
+        <w:rPr>
+          <w:rFonts w:ascii="Calibri" w:hAnsi="Calibri"/>
+          <w:b w:val="false"/>
+          <w:bCs w:val="false"/>
+          <w:color w:val="auto"/>
+          <w:sz w:val="22"/>
+          <w:szCs w:val="22"/>
+        </w:rPr>
+      </w:r>
+    </w:p>
+    <w:p>
+      <w:pPr>
+        <w:pStyle w:val="Normal"/>
+        <w:rPr>
+          <w:rFonts w:ascii="Calibri" w:hAnsi="Calibri"/>
+          <w:color w:val="auto"/>
+          <w:sz w:val="22"/>
+          <w:szCs w:val="22"/>
+        </w:rPr>
+      </w:pPr>
+      <w:r>
+        <w:rPr/>
+      </w:r>
+    </w:p>
+    <w:p>
+      <w:pPr>
+        <w:pStyle w:val="Normal"/>
+        <w:rPr>
+          <w:rFonts w:ascii="Calibri" w:hAnsi="Calibri"/>
+          <w:color w:val="auto"/>
           <w:sz w:val="22"/>
           <w:szCs w:val="22"/>
         </w:rPr>
@@ -1283,6 +1962,7 @@
           <w:rFonts w:ascii="Calibri" w:hAnsi="Calibri"/>
           <w:b/>
           <w:bCs/>
+          <w:color w:val="auto"/>
           <w:sz w:val="22"/>
           <w:szCs w:val="22"/>
         </w:rPr>
@@ -1291,6 +1971,7 @@
       <w:r>
         <w:rPr>
           <w:rFonts w:ascii="Calibri" w:hAnsi="Calibri"/>
+          <w:color w:val="auto"/>
           <w:sz w:val="22"/>
           <w:szCs w:val="22"/>
         </w:rPr>
@@ -1302,13 +1983,15 @@
         <w:pStyle w:val="Normal"/>
         <w:rPr>
           <w:rFonts w:ascii="Calibri" w:hAnsi="Calibri"/>
-          <w:sz w:val="22"/>
-          <w:szCs w:val="22"/>
-        </w:rPr>
-      </w:pPr>
-      <w:r>
-        <w:rPr>
-          <w:rFonts w:ascii="Calibri" w:hAnsi="Calibri"/>
+          <w:color w:val="auto"/>
+          <w:sz w:val="22"/>
+          <w:szCs w:val="22"/>
+        </w:rPr>
+      </w:pPr>
+      <w:r>
+        <w:rPr>
+          <w:rFonts w:ascii="Calibri" w:hAnsi="Calibri"/>
+          <w:color w:val="auto"/>
           <w:sz w:val="22"/>
           <w:szCs w:val="22"/>
           <w:u w:val="single"/>
@@ -1316,26 +1999,43 @@
         <w:t>End-Of-Line Test Development Engineer</w:t>
       </w:r>
       <w:r>
-        <w:rPr>
-          <w:rFonts w:ascii="Calibri" w:hAnsi="Calibri"/>
+        <w:rPr/>
+        <w:tab/>
+        <w:tab/>
+        <w:tab/>
+        <w:tab/>
+        <w:tab/>
+      </w:r>
+      <w:r>
+        <w:rPr>
+          <w:rFonts w:ascii="Calibri" w:hAnsi="Calibri"/>
+          <w:color w:val="auto"/>
           <w:sz w:val="22"/>
           <w:szCs w:val="22"/>
           <w:u w:val="none"/>
         </w:rPr>
-        <w:tab/>
-        <w:tab/>
-        <w:tab/>
-        <w:tab/>
-        <w:tab/>
         <w:t xml:space="preserve">         </w:t>
-        <w:tab/>
-        <w:tab/>
-        <w:tab/>
+      </w:r>
+      <w:r>
+        <w:rPr/>
+        <w:tab/>
+        <w:tab/>
+        <w:tab/>
+      </w:r>
+      <w:r>
+        <w:rPr>
+          <w:rFonts w:ascii="Calibri" w:hAnsi="Calibri"/>
+          <w:color w:val="auto"/>
+          <w:sz w:val="22"/>
+          <w:szCs w:val="22"/>
+          <w:u w:val="none"/>
+        </w:rPr>
         <w:t xml:space="preserve">       Jan </w:t>
       </w:r>
       <w:r>
         <w:rPr>
           <w:rFonts w:ascii="Calibri" w:hAnsi="Calibri"/>
+          <w:color w:val="auto"/>
           <w:sz w:val="22"/>
           <w:szCs w:val="22"/>
         </w:rPr>
@@ -1349,13 +2049,15 @@
           <w:b w:val="false"/>
           <w:b w:val="false"/>
           <w:bCs w:val="false"/>
-        </w:rPr>
-      </w:pPr>
-      <w:r>
-        <w:rPr>
-          <w:rFonts w:ascii="Calibri" w:hAnsi="Calibri"/>
-          <w:b w:val="false"/>
-          <w:bCs w:val="false"/>
+          <w:color w:val="auto"/>
+        </w:rPr>
+      </w:pPr>
+      <w:r>
+        <w:rPr>
+          <w:rFonts w:ascii="Calibri" w:hAnsi="Calibri"/>
+          <w:b w:val="false"/>
+          <w:bCs w:val="false"/>
+          <w:color w:val="auto"/>
           <w:sz w:val="22"/>
           <w:szCs w:val="22"/>
         </w:rPr>
@@ -1370,92 +2072,226 @@
           <w:b w:val="false"/>
           <w:b w:val="false"/>
           <w:bCs w:val="false"/>
-        </w:rPr>
-      </w:pPr>
-      <w:r>
-        <w:rPr>
-          <w:rFonts w:ascii="Calibri" w:hAnsi="Calibri"/>
-          <w:b w:val="false"/>
-          <w:bCs w:val="false"/>
-          <w:sz w:val="22"/>
-          <w:szCs w:val="22"/>
-          <w:shd w:fill="auto" w:val="clear"/>
-        </w:rPr>
-        <w:t>- Developed multi-threaded Python scripts to flash Firmware on in-vehicle Ethernet Gateway subsystem automating a 60 minute error-prone manual process down to 15 minutes with logs.</w:t>
+          <w:color w:val="auto"/>
+        </w:rPr>
+      </w:pPr>
+      <w:r>
+        <w:rPr>
+          <w:rStyle w:val="StrongEmphasis"/>
+          <w:rFonts w:eastAsia="Arial" w:cs="Arial" w:ascii="Calibri" w:hAnsi="Calibri"/>
+          <w:b w:val="false"/>
+          <w:bCs w:val="false"/>
+          <w:color w:val="auto"/>
+          <w:sz w:val="22"/>
+          <w:szCs w:val="22"/>
+          <w:lang w:val="en-US" w:eastAsia="en-US" w:bidi="ar-SA"/>
+        </w:rPr>
+        <w:t>•</w:t>
+      </w:r>
+      <w:r>
+        <w:rPr>
+          <w:rFonts w:ascii="Calibri" w:hAnsi="Calibri"/>
+          <w:b w:val="false"/>
+          <w:bCs w:val="false"/>
+          <w:color w:val="000000"/>
+          <w:sz w:val="22"/>
+          <w:szCs w:val="22"/>
+          <w:shd w:fill="auto" w:val="clear"/>
+        </w:rPr>
+        <w:t xml:space="preserve"> </w:t>
+      </w:r>
+      <w:r>
+        <w:rPr>
+          <w:rFonts w:ascii="Calibri" w:hAnsi="Calibri"/>
+          <w:b w:val="false"/>
+          <w:bCs w:val="false"/>
+          <w:color w:val="000000"/>
+          <w:sz w:val="22"/>
+          <w:szCs w:val="22"/>
+          <w:shd w:fill="auto" w:val="clear"/>
+        </w:rPr>
+        <w:t>Developed multi-threaded Python scripts to flash Firmware on in-vehicle Ethernet Gateway subsystem automating a 60 minute</w:t>
+      </w:r>
+      <w:r>
+        <w:rPr>
+          <w:rFonts w:ascii="Calibri" w:hAnsi="Calibri"/>
+          <w:b w:val="false"/>
+          <w:bCs w:val="false"/>
+          <w:color w:val="auto"/>
+          <w:sz w:val="22"/>
+          <w:szCs w:val="22"/>
+        </w:rPr>
+        <w:t xml:space="preserve"> error-prone manual process down to 15 minutes with logs.</w:t>
       </w:r>
     </w:p>
     <w:p>
       <w:pPr>
         <w:pStyle w:val="Normal"/>
         <w:ind w:left="0" w:right="0" w:hanging="0"/>
-        <w:rPr/>
-      </w:pPr>
-      <w:r>
-        <w:rPr>
-          <w:rFonts w:ascii="Calibri" w:hAnsi="Calibri"/>
-          <w:b w:val="false"/>
-          <w:bCs w:val="false"/>
-          <w:sz w:val="22"/>
-          <w:szCs w:val="22"/>
-          <w:shd w:fill="auto" w:val="clear"/>
-        </w:rPr>
-        <w:t>- Designed and documented manufacturing test solutions using UML methods and engaged in peer-review to verify functionality ensuring first-time quality of solutions.</w:t>
+        <w:rPr>
+          <w:rStyle w:val="StrongEmphasis"/>
+          <w:rFonts w:ascii="Calibri" w:hAnsi="Calibri" w:eastAsia="Arial" w:cs="Arial"/>
+          <w:b w:val="false"/>
+          <w:b w:val="false"/>
+          <w:bCs w:val="false"/>
+          <w:color w:val="auto"/>
+          <w:sz w:val="22"/>
+          <w:szCs w:val="22"/>
+          <w:lang w:val="en-US" w:eastAsia="en-US" w:bidi="ar-SA"/>
+        </w:rPr>
+      </w:pPr>
+      <w:r>
+        <w:rPr>
+          <w:rStyle w:val="StrongEmphasis"/>
+          <w:rFonts w:eastAsia="Arial" w:cs="Arial" w:ascii="Calibri" w:hAnsi="Calibri"/>
+          <w:b w:val="false"/>
+          <w:bCs w:val="false"/>
+          <w:color w:val="auto"/>
+          <w:sz w:val="22"/>
+          <w:szCs w:val="22"/>
+          <w:lang w:val="en-US" w:eastAsia="en-US" w:bidi="ar-SA"/>
+        </w:rPr>
+        <w:t>•</w:t>
+      </w:r>
+      <w:r>
+        <w:rPr>
+          <w:rFonts w:ascii="Calibri" w:hAnsi="Calibri"/>
+          <w:b w:val="false"/>
+          <w:bCs w:val="false"/>
+          <w:color w:val="000000"/>
+          <w:sz w:val="22"/>
+          <w:szCs w:val="22"/>
+          <w:shd w:fill="auto" w:val="clear"/>
+        </w:rPr>
+        <w:t xml:space="preserve"> </w:t>
+      </w:r>
+      <w:r>
+        <w:rPr>
+          <w:rFonts w:ascii="Calibri" w:hAnsi="Calibri"/>
+          <w:b w:val="false"/>
+          <w:bCs w:val="false"/>
+          <w:color w:val="000000"/>
+          <w:sz w:val="22"/>
+          <w:szCs w:val="22"/>
+          <w:shd w:fill="auto" w:val="clear"/>
+        </w:rPr>
+        <w:t>Designed and documented manufacturing test solutions using UML methods and engaged in peer-review to verify functionality ensuring first-time quality of solutions.</w:t>
       </w:r>
     </w:p>
     <w:p>
       <w:pPr>
         <w:pStyle w:val="Normal"/>
         <w:ind w:left="0" w:right="0" w:hanging="0"/>
-        <w:rPr/>
-      </w:pPr>
-      <w:r>
-        <w:rPr>
-          <w:rStyle w:val="StrongEmphasis"/>
-          <w:rFonts w:ascii="Calibri" w:hAnsi="Calibri"/>
-          <w:b w:val="false"/>
-          <w:bCs w:val="false"/>
-          <w:sz w:val="22"/>
-          <w:szCs w:val="22"/>
-          <w:shd w:fill="auto" w:val="clear"/>
-        </w:rPr>
-        <w:t>- Led identification and mitigation of risks in production lines during PFMEA discussions with a global cross-functional team for Ethernet Switch Modules.</w:t>
+        <w:rPr>
+          <w:rStyle w:val="StrongEmphasis"/>
+          <w:rFonts w:ascii="Calibri" w:hAnsi="Calibri"/>
+          <w:b w:val="false"/>
+          <w:b w:val="false"/>
+          <w:bCs w:val="false"/>
+          <w:color w:val="auto"/>
+          <w:sz w:val="22"/>
+          <w:szCs w:val="22"/>
+        </w:rPr>
+      </w:pPr>
+      <w:r>
+        <w:rPr>
+          <w:rStyle w:val="StrongEmphasis"/>
+          <w:rFonts w:eastAsia="Arial" w:cs="Arial" w:ascii="Calibri" w:hAnsi="Calibri"/>
+          <w:b w:val="false"/>
+          <w:bCs w:val="false"/>
+          <w:color w:val="auto"/>
+          <w:sz w:val="22"/>
+          <w:szCs w:val="22"/>
+          <w:lang w:val="en-US" w:eastAsia="en-US" w:bidi="ar-SA"/>
+        </w:rPr>
+        <w:t>•</w:t>
+      </w:r>
+      <w:r>
+        <w:rPr>
+          <w:rStyle w:val="StrongEmphasis"/>
+          <w:rFonts w:ascii="Calibri" w:hAnsi="Calibri"/>
+          <w:b w:val="false"/>
+          <w:bCs w:val="false"/>
+          <w:color w:val="000000"/>
+          <w:sz w:val="22"/>
+          <w:szCs w:val="22"/>
+          <w:shd w:fill="auto" w:val="clear"/>
+        </w:rPr>
+        <w:t xml:space="preserve"> </w:t>
+      </w:r>
+      <w:r>
+        <w:rPr>
+          <w:rStyle w:val="StrongEmphasis"/>
+          <w:rFonts w:ascii="Calibri" w:hAnsi="Calibri"/>
+          <w:b w:val="false"/>
+          <w:bCs w:val="false"/>
+          <w:color w:val="000000"/>
+          <w:sz w:val="22"/>
+          <w:szCs w:val="22"/>
+          <w:shd w:fill="auto" w:val="clear"/>
+        </w:rPr>
+        <w:t>Led identification and mitigation of risks in production lines during PFMEA discussions with a global cross-functional team for Ethernet Switch Module subsystems and high-speed cables.</w:t>
       </w:r>
     </w:p>
     <w:p>
       <w:pPr>
         <w:pStyle w:val="Normal"/>
         <w:ind w:left="0" w:right="0" w:hanging="0"/>
-        <w:rPr/>
-      </w:pPr>
-      <w:r>
-        <w:rPr>
-          <w:rStyle w:val="StrongEmphasis"/>
-          <w:rFonts w:ascii="Calibri" w:hAnsi="Calibri"/>
-          <w:b w:val="false"/>
-          <w:bCs w:val="false"/>
-          <w:sz w:val="22"/>
-          <w:szCs w:val="22"/>
-          <w:shd w:fill="auto" w:val="clear"/>
-        </w:rPr>
-        <w:t xml:space="preserve">- </w:t>
-      </w:r>
-      <w:r>
-        <w:rPr>
-          <w:rFonts w:ascii="Calibri" w:hAnsi="Calibri"/>
-          <w:b w:val="false"/>
-          <w:bCs w:val="false"/>
-          <w:sz w:val="22"/>
-          <w:szCs w:val="22"/>
-          <w:shd w:fill="auto" w:val="clear"/>
-        </w:rPr>
-        <w:t>Partnered with senior leaders to address production rework issues, creating timely work instructions that improved reliability and reduced testing time.</w:t>
-      </w:r>
-    </w:p>
-    <w:p>
-      <w:pPr>
-        <w:pStyle w:val="Normal"/>
-        <w:rPr>
-          <w:rFonts w:ascii="Calibri" w:hAnsi="Calibri"/>
+        <w:rPr>
+          <w:rStyle w:val="StrongEmphasis"/>
+          <w:rFonts w:ascii="Calibri" w:hAnsi="Calibri" w:eastAsia="Arial" w:cs="Arial"/>
+          <w:b w:val="false"/>
+          <w:b w:val="false"/>
+          <w:bCs w:val="false"/>
+          <w:color w:val="auto"/>
+          <w:sz w:val="22"/>
+          <w:szCs w:val="22"/>
+          <w:lang w:val="en-US" w:eastAsia="en-US" w:bidi="ar-SA"/>
+        </w:rPr>
+      </w:pPr>
+      <w:r>
+        <w:rPr>
+          <w:rStyle w:val="StrongEmphasis"/>
+          <w:rFonts w:eastAsia="Arial" w:cs="Arial" w:ascii="Calibri" w:hAnsi="Calibri"/>
+          <w:b w:val="false"/>
+          <w:bCs w:val="false"/>
+          <w:color w:val="auto"/>
+          <w:sz w:val="22"/>
+          <w:szCs w:val="22"/>
+          <w:lang w:val="en-US" w:eastAsia="en-US" w:bidi="ar-SA"/>
+        </w:rPr>
+        <w:t>•</w:t>
+      </w:r>
+      <w:r>
+        <w:rPr>
+          <w:rFonts w:ascii="Calibri" w:hAnsi="Calibri"/>
+          <w:b w:val="false"/>
+          <w:bCs w:val="false"/>
+          <w:color w:val="000000"/>
+          <w:sz w:val="22"/>
+          <w:szCs w:val="22"/>
+          <w:shd w:fill="auto" w:val="clear"/>
+        </w:rPr>
+        <w:t xml:space="preserve"> </w:t>
+      </w:r>
+      <w:r>
+        <w:rPr>
+          <w:rFonts w:ascii="Calibri" w:hAnsi="Calibri"/>
+          <w:b w:val="false"/>
+          <w:bCs w:val="false"/>
+          <w:color w:val="auto"/>
+          <w:sz w:val="22"/>
+          <w:szCs w:val="22"/>
+        </w:rPr>
+        <w:t>Partnered with senior leaders to address production rework issues, creating timely work instructions that improved reliability and reduced testing time for multiple OEM programs.</w:t>
+      </w:r>
+    </w:p>
+    <w:p>
+      <w:pPr>
+        <w:pStyle w:val="Normal"/>
+        <w:rPr>
+          <w:rFonts w:ascii="Calibri" w:hAnsi="Calibri"/>
+          <w:color w:val="auto"/>
           <w:sz w:val="20"/>
           <w:szCs w:val="20"/>
         </w:rPr>
@@ -1463,6 +2299,7 @@
       <w:r>
         <w:rPr>
           <w:rFonts w:ascii="Calibri" w:hAnsi="Calibri"/>
+          <w:color w:val="auto"/>
           <w:sz w:val="20"/>
           <w:szCs w:val="20"/>
         </w:rPr>
@@ -1473,6 +2310,7 @@
         <w:pStyle w:val="Normal"/>
         <w:rPr>
           <w:rFonts w:ascii="Calibri" w:hAnsi="Calibri"/>
+          <w:color w:val="auto"/>
           <w:sz w:val="22"/>
           <w:szCs w:val="22"/>
         </w:rPr>
@@ -1482,6 +2320,7 @@
           <w:rFonts w:ascii="Calibri" w:hAnsi="Calibri"/>
           <w:b/>
           <w:bCs/>
+          <w:color w:val="auto"/>
           <w:sz w:val="22"/>
           <w:szCs w:val="22"/>
         </w:rPr>
@@ -1490,6 +2329,7 @@
       <w:r>
         <w:rPr>
           <w:rFonts w:ascii="Calibri" w:hAnsi="Calibri"/>
+          <w:color w:val="auto"/>
           <w:sz w:val="22"/>
           <w:szCs w:val="22"/>
         </w:rPr>
@@ -1501,13 +2341,15 @@
         <w:pStyle w:val="Normal"/>
         <w:rPr>
           <w:rFonts w:ascii="Calibri" w:hAnsi="Calibri"/>
-          <w:sz w:val="22"/>
-          <w:szCs w:val="22"/>
-        </w:rPr>
-      </w:pPr>
-      <w:r>
-        <w:rPr>
-          <w:rFonts w:ascii="Calibri" w:hAnsi="Calibri"/>
+          <w:color w:val="auto"/>
+          <w:sz w:val="22"/>
+          <w:szCs w:val="22"/>
+        </w:rPr>
+      </w:pPr>
+      <w:r>
+        <w:rPr>
+          <w:rFonts w:ascii="Calibri" w:hAnsi="Calibri"/>
+          <w:color w:val="auto"/>
           <w:sz w:val="22"/>
           <w:szCs w:val="22"/>
           <w:u w:val="single"/>
@@ -1517,20 +2359,43 @@
       <w:r>
         <w:rPr>
           <w:rFonts w:ascii="Calibri" w:hAnsi="Calibri"/>
+          <w:color w:val="auto"/>
           <w:sz w:val="22"/>
           <w:szCs w:val="22"/>
         </w:rPr>
         <w:t xml:space="preserve"> </w:t>
-        <w:tab/>
-        <w:tab/>
-        <w:tab/>
-        <w:tab/>
-        <w:tab/>
-        <w:tab/>
-        <w:tab/>
+      </w:r>
+      <w:r>
+        <w:rPr/>
+        <w:tab/>
+        <w:tab/>
+        <w:tab/>
+        <w:tab/>
+        <w:tab/>
+        <w:tab/>
+        <w:tab/>
+      </w:r>
+      <w:r>
+        <w:rPr>
+          <w:rFonts w:ascii="Calibri" w:hAnsi="Calibri"/>
+          <w:color w:val="auto"/>
+          <w:sz w:val="22"/>
+          <w:szCs w:val="22"/>
+        </w:rPr>
         <w:t xml:space="preserve">       </w:t>
-        <w:tab/>
-        <w:tab/>
+      </w:r>
+      <w:r>
+        <w:rPr/>
+        <w:tab/>
+        <w:tab/>
+      </w:r>
+      <w:r>
+        <w:rPr>
+          <w:rFonts w:ascii="Calibri" w:hAnsi="Calibri"/>
+          <w:color w:val="auto"/>
+          <w:sz w:val="22"/>
+          <w:szCs w:val="22"/>
+        </w:rPr>
         <w:t xml:space="preserve">      Apr 2013 -  Nov 2018</w:t>
       </w:r>
     </w:p>
@@ -1541,13 +2406,15 @@
           <w:b w:val="false"/>
           <w:b w:val="false"/>
           <w:bCs w:val="false"/>
-        </w:rPr>
-      </w:pPr>
-      <w:r>
-        <w:rPr>
-          <w:rFonts w:ascii="Calibri" w:hAnsi="Calibri"/>
-          <w:b w:val="false"/>
-          <w:bCs w:val="false"/>
+          <w:color w:val="auto"/>
+        </w:rPr>
+      </w:pPr>
+      <w:r>
+        <w:rPr>
+          <w:rFonts w:ascii="Calibri" w:hAnsi="Calibri"/>
+          <w:b w:val="false"/>
+          <w:bCs w:val="false"/>
+          <w:color w:val="auto"/>
           <w:sz w:val="22"/>
           <w:szCs w:val="22"/>
         </w:rPr>
@@ -1562,17 +2429,43 @@
           <w:b w:val="false"/>
           <w:b w:val="false"/>
           <w:bCs w:val="false"/>
-        </w:rPr>
-      </w:pPr>
-      <w:r>
-        <w:rPr>
-          <w:rFonts w:ascii="Calibri" w:hAnsi="Calibri"/>
-          <w:b w:val="false"/>
-          <w:bCs w:val="false"/>
-          <w:sz w:val="22"/>
-          <w:szCs w:val="22"/>
-        </w:rPr>
-        <w:t>- Drove the integration and extension of HMI touchscreen automation tool created in Python. This enabled our lab to perform automated testing at scale for features with Ford Sync screen for the first time: saving 100s of human hours.</w:t>
+          <w:color w:val="auto"/>
+        </w:rPr>
+      </w:pPr>
+      <w:r>
+        <w:rPr>
+          <w:rStyle w:val="StrongEmphasis"/>
+          <w:rFonts w:eastAsia="Arial" w:cs="Arial" w:ascii="Calibri" w:hAnsi="Calibri"/>
+          <w:b w:val="false"/>
+          <w:bCs w:val="false"/>
+          <w:color w:val="auto"/>
+          <w:sz w:val="22"/>
+          <w:szCs w:val="22"/>
+          <w:lang w:val="en-US" w:eastAsia="en-US" w:bidi="ar-SA"/>
+        </w:rPr>
+        <w:t>•</w:t>
+      </w:r>
+      <w:r>
+        <w:rPr>
+          <w:rFonts w:ascii="Calibri" w:hAnsi="Calibri"/>
+          <w:b w:val="false"/>
+          <w:bCs w:val="false"/>
+          <w:color w:val="auto"/>
+          <w:sz w:val="22"/>
+          <w:szCs w:val="22"/>
+        </w:rPr>
+        <w:t xml:space="preserve"> </w:t>
+      </w:r>
+      <w:r>
+        <w:rPr>
+          <w:rFonts w:ascii="Calibri" w:hAnsi="Calibri"/>
+          <w:b w:val="false"/>
+          <w:bCs w:val="false"/>
+          <w:color w:val="auto"/>
+          <w:sz w:val="22"/>
+          <w:szCs w:val="22"/>
+        </w:rPr>
+        <w:t>Drove the integration and extension of HMI touchscreen automation tool created in Python. This enabled our lab to perform automated testing at scale for features with Ford Sync screen for the first time: saving 100s of human hours.</w:t>
       </w:r>
     </w:p>
     <w:p>
@@ -1583,14 +2476,29 @@
           <w:b w:val="false"/>
           <w:b w:val="false"/>
           <w:bCs w:val="false"/>
-        </w:rPr>
-      </w:pPr>
+          <w:color w:val="auto"/>
+        </w:rPr>
+      </w:pPr>
+      <w:r>
+        <w:rPr>
+          <w:rStyle w:val="StrongEmphasis"/>
+          <w:rFonts w:eastAsia="Arial" w:cs="Arial" w:ascii="Calibri" w:hAnsi="Calibri"/>
+          <w:b w:val="false"/>
+          <w:bCs w:val="false"/>
+          <w:color w:val="auto"/>
+          <w:sz w:val="22"/>
+          <w:szCs w:val="22"/>
+          <w:lang w:val="en-US" w:eastAsia="en-US" w:bidi="ar-SA"/>
+        </w:rPr>
+        <w:t>•</w:t>
+      </w:r>
       <w:r>
         <w:rPr>
           <w:rFonts w:ascii="Calibri" w:hAnsi="Calibri"/>
           <w:b w:val="false"/>
           <w:bCs w:val="false"/>
           <w:i w:val="false"/>
+          <w:iCs w:val="false"/>
           <w:caps w:val="false"/>
           <w:smallCaps w:val="false"/>
           <w:strike w:val="false"/>
@@ -1602,27 +2510,15 @@
           <w:effect w:val="none"/>
           <w:shd w:fill="FFFFFF" w:val="clear"/>
         </w:rPr>
-        <w:t xml:space="preserve">- Initiated, designed, and delivered dSPACE license restructuring efforts that freed up $80k worth of wasted software licenses while also allowing team to scale up from 10 to 40 engineers. </w:t>
-      </w:r>
-    </w:p>
-    <w:p>
-      <w:pPr>
-        <w:pStyle w:val="Normal"/>
-        <w:ind w:left="0" w:right="0" w:hanging="0"/>
-        <w:rPr>
-          <w:b w:val="false"/>
-          <w:b w:val="false"/>
-          <w:bCs w:val="false"/>
-          <w:highlight w:val="none"/>
-          <w:shd w:fill="auto" w:val="clear"/>
-        </w:rPr>
-      </w:pPr>
+        <w:t xml:space="preserve"> </w:t>
+      </w:r>
       <w:r>
         <w:rPr>
           <w:rFonts w:ascii="Calibri" w:hAnsi="Calibri"/>
           <w:b w:val="false"/>
           <w:bCs w:val="false"/>
           <w:i w:val="false"/>
+          <w:iCs w:val="false"/>
           <w:caps w:val="false"/>
           <w:smallCaps w:val="false"/>
           <w:strike w:val="false"/>
@@ -1632,9 +2528,9 @@
           <w:szCs w:val="22"/>
           <w:u w:val="none"/>
           <w:effect w:val="none"/>
-          <w:shd w:fill="auto" w:val="clear"/>
-        </w:rPr>
-        <w:t>- Streamlined exploratory testing with standardized layouts in dSPACE ControlDesk using Python API, cutting setup time by over 70% on commonly used workstations.</w:t>
+          <w:shd w:fill="FFFFFF" w:val="clear"/>
+        </w:rPr>
+        <w:t xml:space="preserve">Initiated, designed, and delivered dSPACE license restructuring efforts that freed up $80k worth of wasted software licenses while also allowing team to scale up from 10 to 40 engineers. </w:t>
       </w:r>
     </w:p>
     <w:p>
@@ -1645,16 +2541,30 @@
           <w:b w:val="false"/>
           <w:b w:val="false"/>
           <w:bCs w:val="false"/>
-          <w:highlight w:val="none"/>
-          <w:shd w:fill="auto" w:val="clear"/>
-        </w:rPr>
-      </w:pPr>
+          <w:color w:val="auto"/>
+          <w:shd w:fill="auto" w:val="clear"/>
+        </w:rPr>
+      </w:pPr>
+      <w:r>
+        <w:rPr>
+          <w:rStyle w:val="StrongEmphasis"/>
+          <w:rFonts w:eastAsia="Arial" w:cs="Arial" w:ascii="Calibri" w:hAnsi="Calibri"/>
+          <w:b w:val="false"/>
+          <w:bCs w:val="false"/>
+          <w:color w:val="auto"/>
+          <w:sz w:val="22"/>
+          <w:szCs w:val="22"/>
+          <w:lang w:val="en-US" w:eastAsia="en-US" w:bidi="ar-SA"/>
+        </w:rPr>
+        <w:t>•</w:t>
+      </w:r>
       <w:r>
         <w:rPr>
           <w:rFonts w:ascii="Calibri" w:hAnsi="Calibri"/>
           <w:b w:val="false"/>
           <w:bCs w:val="false"/>
           <w:i w:val="false"/>
+          <w:iCs w:val="false"/>
           <w:caps w:val="false"/>
           <w:smallCaps w:val="false"/>
           <w:strike w:val="false"/>
@@ -1666,36 +2576,139 @@
           <w:effect w:val="none"/>
           <w:shd w:fill="auto" w:val="clear"/>
         </w:rPr>
-        <w:t xml:space="preserve">- Boosted testing efficiency with a Python-based automated Electronic Latch feature testing fixture, enabling continuous 24/7 remote testing and accelerating product development. </w:t>
-      </w:r>
-    </w:p>
-    <w:p>
-      <w:pPr>
-        <w:pStyle w:val="Normal"/>
-        <w:numPr>
-          <w:ilvl w:val="0"/>
-          <w:numId w:val="0"/>
-        </w:numPr>
+        <w:t xml:space="preserve"> </w:t>
+      </w:r>
+      <w:r>
+        <w:rPr>
+          <w:rFonts w:ascii="Calibri" w:hAnsi="Calibri"/>
+          <w:b w:val="false"/>
+          <w:bCs w:val="false"/>
+          <w:i w:val="false"/>
+          <w:iCs w:val="false"/>
+          <w:caps w:val="false"/>
+          <w:smallCaps w:val="false"/>
+          <w:strike w:val="false"/>
+          <w:dstrike w:val="false"/>
+          <w:color w:val="000000"/>
+          <w:sz w:val="22"/>
+          <w:szCs w:val="22"/>
+          <w:u w:val="none"/>
+          <w:effect w:val="none"/>
+          <w:shd w:fill="auto" w:val="clear"/>
+        </w:rPr>
+        <w:t>Streamlined exploratory testing with standardized layouts in dSPACE ControlDesk</w:t>
+      </w:r>
+      <w:r>
+        <w:rPr>
+          <w:rFonts w:ascii="Calibri" w:hAnsi="Calibri"/>
+          <w:b w:val="false"/>
+          <w:bCs w:val="false"/>
+          <w:i w:val="false"/>
+          <w:iCs w:val="false"/>
+          <w:caps w:val="false"/>
+          <w:smallCaps w:val="false"/>
+          <w:strike w:val="false"/>
+          <w:dstrike w:val="false"/>
+          <w:color w:val="auto"/>
+          <w:sz w:val="22"/>
+          <w:szCs w:val="22"/>
+          <w:u w:val="none"/>
+        </w:rPr>
+        <w:t xml:space="preserve"> using Python API, cutting setup time by over 70% on commonly used workstations.</w:t>
+      </w:r>
+    </w:p>
+    <w:p>
+      <w:pPr>
+        <w:pStyle w:val="Normal"/>
+        <w:ind w:left="0" w:right="0" w:hanging="0"/>
+        <w:rPr>
+          <w:b w:val="false"/>
+          <w:b w:val="false"/>
+          <w:bCs w:val="false"/>
+          <w:color w:val="auto"/>
+          <w:shd w:fill="auto" w:val="clear"/>
+        </w:rPr>
+      </w:pPr>
+      <w:r>
+        <w:rPr>
+          <w:rStyle w:val="StrongEmphasis"/>
+          <w:rFonts w:eastAsia="Arial" w:cs="Arial" w:ascii="Calibri" w:hAnsi="Calibri"/>
+          <w:b w:val="false"/>
+          <w:bCs w:val="false"/>
+          <w:color w:val="auto"/>
+          <w:sz w:val="22"/>
+          <w:szCs w:val="22"/>
+          <w:lang w:val="en-US" w:eastAsia="en-US" w:bidi="ar-SA"/>
+        </w:rPr>
+        <w:t>•</w:t>
+      </w:r>
+      <w:r>
+        <w:rPr>
+          <w:rFonts w:ascii="Calibri" w:hAnsi="Calibri"/>
+          <w:b w:val="false"/>
+          <w:bCs w:val="false"/>
+          <w:i w:val="false"/>
+          <w:iCs w:val="false"/>
+          <w:caps w:val="false"/>
+          <w:smallCaps w:val="false"/>
+          <w:strike w:val="false"/>
+          <w:dstrike w:val="false"/>
+          <w:color w:val="000000"/>
+          <w:sz w:val="22"/>
+          <w:szCs w:val="22"/>
+          <w:u w:val="none"/>
+          <w:effect w:val="none"/>
+          <w:shd w:fill="auto" w:val="clear"/>
+        </w:rPr>
+        <w:t xml:space="preserve"> </w:t>
+      </w:r>
+      <w:r>
+        <w:rPr>
+          <w:rFonts w:ascii="Calibri" w:hAnsi="Calibri"/>
+          <w:b w:val="false"/>
+          <w:bCs w:val="false"/>
+          <w:i w:val="false"/>
+          <w:iCs w:val="false"/>
+          <w:caps w:val="false"/>
+          <w:smallCaps w:val="false"/>
+          <w:strike w:val="false"/>
+          <w:dstrike w:val="false"/>
+          <w:color w:val="000000"/>
+          <w:sz w:val="22"/>
+          <w:szCs w:val="22"/>
+          <w:u w:val="none"/>
+          <w:effect w:val="none"/>
+          <w:shd w:fill="auto" w:val="clear"/>
+        </w:rPr>
+        <w:t xml:space="preserve">Boosted testing efficiency with a Python-based automated Electronic Latch feature testing fixture, enabling continuous 24/7 remote testing and accelerating product development. </w:t>
+      </w:r>
+    </w:p>
+    <w:p>
+      <w:pPr>
+        <w:pStyle w:val="Normal"/>
         <w:ind w:left="720" w:right="0" w:hanging="0"/>
         <w:rPr>
           <w:rFonts w:ascii="Calibri" w:hAnsi="Calibri"/>
-          <w:sz w:val="22"/>
-          <w:szCs w:val="22"/>
-        </w:rPr>
-      </w:pPr>
-      <w:r>
-        <w:rPr>
-          <w:rFonts w:ascii="Calibri" w:hAnsi="Calibri"/>
-          <w:sz w:val="22"/>
-          <w:szCs w:val="22"/>
-        </w:rPr>
-      </w:r>
-    </w:p>
-    <w:p>
-      <w:pPr>
-        <w:pStyle w:val="Normal"/>
-        <w:rPr>
-          <w:rFonts w:ascii="Calibri" w:hAnsi="Calibri"/>
+          <w:color w:val="auto"/>
+          <w:sz w:val="22"/>
+          <w:szCs w:val="22"/>
+        </w:rPr>
+      </w:pPr>
+      <w:r>
+        <w:rPr>
+          <w:rFonts w:ascii="Calibri" w:hAnsi="Calibri"/>
+          <w:color w:val="auto"/>
+          <w:sz w:val="22"/>
+          <w:szCs w:val="22"/>
+        </w:rPr>
+      </w:r>
+    </w:p>
+    <w:p>
+      <w:pPr>
+        <w:pStyle w:val="Normal"/>
+        <w:rPr>
+          <w:rFonts w:ascii="Calibri" w:hAnsi="Calibri"/>
+          <w:color w:val="auto"/>
           <w:sz w:val="22"/>
           <w:szCs w:val="22"/>
         </w:rPr>
@@ -1705,6 +2718,7 @@
           <w:rFonts w:ascii="Calibri" w:hAnsi="Calibri"/>
           <w:b/>
           <w:bCs/>
+          <w:color w:val="auto"/>
           <w:sz w:val="22"/>
           <w:szCs w:val="22"/>
         </w:rPr>
@@ -1713,6 +2727,7 @@
       <w:r>
         <w:rPr>
           <w:rFonts w:ascii="Calibri" w:hAnsi="Calibri"/>
+          <w:color w:val="auto"/>
           <w:sz w:val="22"/>
           <w:szCs w:val="22"/>
         </w:rPr>
@@ -1724,13 +2739,15 @@
         <w:pStyle w:val="Normal"/>
         <w:rPr>
           <w:rFonts w:ascii="Calibri" w:hAnsi="Calibri"/>
-          <w:sz w:val="22"/>
-          <w:szCs w:val="22"/>
-        </w:rPr>
-      </w:pPr>
-      <w:r>
-        <w:rPr>
-          <w:rFonts w:ascii="Calibri" w:hAnsi="Calibri"/>
+          <w:color w:val="auto"/>
+          <w:sz w:val="22"/>
+          <w:szCs w:val="22"/>
+        </w:rPr>
+      </w:pPr>
+      <w:r>
+        <w:rPr>
+          <w:rFonts w:ascii="Calibri" w:hAnsi="Calibri"/>
+          <w:color w:val="auto"/>
           <w:sz w:val="22"/>
           <w:szCs w:val="22"/>
           <w:u w:val="single"/>
@@ -1740,23 +2757,46 @@
       <w:r>
         <w:rPr>
           <w:rFonts w:ascii="Calibri" w:hAnsi="Calibri"/>
+          <w:color w:val="auto"/>
           <w:sz w:val="22"/>
           <w:szCs w:val="22"/>
         </w:rPr>
         <w:t xml:space="preserve"> </w:t>
-        <w:tab/>
-        <w:tab/>
-        <w:tab/>
-        <w:tab/>
-        <w:tab/>
-        <w:tab/>
-        <w:tab/>
-        <w:tab/>
-        <w:tab/>
-        <w:tab/>
+      </w:r>
+      <w:r>
+        <w:rPr/>
+        <w:tab/>
+        <w:tab/>
+        <w:tab/>
+        <w:tab/>
+        <w:tab/>
+        <w:tab/>
+        <w:tab/>
+        <w:tab/>
+        <w:tab/>
+        <w:tab/>
+      </w:r>
+      <w:r>
+        <w:rPr>
+          <w:rFonts w:ascii="Calibri" w:hAnsi="Calibri"/>
+          <w:color w:val="auto"/>
+          <w:sz w:val="22"/>
+          <w:szCs w:val="22"/>
+        </w:rPr>
         <w:t xml:space="preserve">         </w:t>
-        <w:tab/>
-        <w:tab/>
+      </w:r>
+      <w:r>
+        <w:rPr/>
+        <w:tab/>
+        <w:tab/>
+      </w:r>
+      <w:r>
+        <w:rPr>
+          <w:rFonts w:ascii="Calibri" w:hAnsi="Calibri"/>
+          <w:color w:val="auto"/>
+          <w:sz w:val="22"/>
+          <w:szCs w:val="22"/>
+        </w:rPr>
         <w:t xml:space="preserve">       Jun 2012 – Apr 2013</w:t>
       </w:r>
     </w:p>
@@ -1767,108 +2807,273 @@
           <w:b w:val="false"/>
           <w:b w:val="false"/>
           <w:bCs w:val="false"/>
-        </w:rPr>
-      </w:pPr>
-      <w:r>
-        <w:rPr>
-          <w:rFonts w:ascii="Calibri" w:hAnsi="Calibri"/>
-          <w:b w:val="false"/>
-          <w:bCs w:val="false"/>
-          <w:sz w:val="22"/>
-          <w:szCs w:val="22"/>
-        </w:rPr>
-        <w:t>Supported HIL Testing and Automation activities for Infotainment HIL subsystem by integrating and extending AutomationDesk solutions.</w:t>
-      </w:r>
-    </w:p>
-    <w:p>
-      <w:pPr>
-        <w:pStyle w:val="Normal"/>
-        <w:rPr>
-          <w:b w:val="false"/>
-          <w:b w:val="false"/>
-          <w:bCs w:val="false"/>
-        </w:rPr>
-      </w:pPr>
-      <w:r>
-        <w:rPr>
-          <w:rFonts w:ascii="Calibri" w:hAnsi="Calibri"/>
-          <w:b w:val="false"/>
-          <w:bCs w:val="false"/>
-          <w:sz w:val="22"/>
-          <w:szCs w:val="22"/>
-        </w:rPr>
-        <w:t>- Improved Robotic HMI tester by decreasing setup time and maintainability of AutomationDesk interface by ~50% via code</w:t>
-      </w:r>
-      <w:r>
-        <w:rPr>
-          <w:rFonts w:ascii="Calibri" w:hAnsi="Calibri"/>
-          <w:b w:val="false"/>
-          <w:bCs w:val="false"/>
-          <w:sz w:val="22"/>
-          <w:szCs w:val="22"/>
-          <w:shd w:fill="auto" w:val="clear"/>
-        </w:rPr>
-        <w:t xml:space="preserve"> - refactoring and remapping data structures. </w:t>
-      </w:r>
-    </w:p>
-    <w:p>
-      <w:pPr>
-        <w:pStyle w:val="Normal"/>
-        <w:rPr/>
-      </w:pPr>
-      <w:r>
-        <w:rPr>
-          <w:rFonts w:ascii="Calibri" w:hAnsi="Calibri"/>
-          <w:b w:val="false"/>
-          <w:bCs w:val="false"/>
-          <w:sz w:val="22"/>
-          <w:szCs w:val="22"/>
-          <w:shd w:fill="auto" w:val="clear"/>
-        </w:rPr>
-        <w:t>- Slashed HIL part costs by 75% through BOM management and parts procurement for 3 simultaneous vehicle platforms, involving hundreds of components.</w:t>
-      </w:r>
-    </w:p>
-    <w:p>
-      <w:pPr>
-        <w:pStyle w:val="Normal"/>
-        <w:rPr/>
-      </w:pPr>
-      <w:r>
-        <w:rPr>
-          <w:rFonts w:ascii="Calibri" w:hAnsi="Calibri"/>
-          <w:b w:val="false"/>
-          <w:bCs w:val="false"/>
-          <w:sz w:val="22"/>
-          <w:szCs w:val="22"/>
-          <w:shd w:fill="auto" w:val="clear"/>
-        </w:rPr>
-        <w:t>- Presented automation solution demos to senior management.</w:t>
-      </w:r>
-    </w:p>
-    <w:p>
-      <w:pPr>
-        <w:pStyle w:val="Normal"/>
-        <w:numPr>
-          <w:ilvl w:val="0"/>
-          <w:numId w:val="0"/>
-        </w:numPr>
+          <w:color w:val="auto"/>
+        </w:rPr>
+      </w:pPr>
+      <w:r>
+        <w:rPr>
+          <w:rFonts w:ascii="Calibri" w:hAnsi="Calibri"/>
+          <w:b w:val="false"/>
+          <w:bCs w:val="false"/>
+          <w:color w:val="auto"/>
+          <w:sz w:val="22"/>
+          <w:szCs w:val="22"/>
+        </w:rPr>
+        <w:t>Supported HIL Testing and Automation activities for HIL subsystems by integrating and extending AutomationDesk solutions.</w:t>
+      </w:r>
+    </w:p>
+    <w:p>
+      <w:pPr>
+        <w:pStyle w:val="Normal"/>
+        <w:rPr>
+          <w:b w:val="false"/>
+          <w:b w:val="false"/>
+          <w:bCs w:val="false"/>
+          <w:color w:val="auto"/>
+        </w:rPr>
+      </w:pPr>
+      <w:r>
+        <w:rPr>
+          <w:rStyle w:val="StrongEmphasis"/>
+          <w:rFonts w:eastAsia="Arial" w:cs="Arial" w:ascii="Calibri" w:hAnsi="Calibri"/>
+          <w:b w:val="false"/>
+          <w:bCs w:val="false"/>
+          <w:color w:val="auto"/>
+          <w:sz w:val="22"/>
+          <w:szCs w:val="22"/>
+          <w:lang w:val="en-US" w:eastAsia="en-US" w:bidi="ar-SA"/>
+        </w:rPr>
+        <w:t>•</w:t>
+      </w:r>
+      <w:r>
+        <w:rPr>
+          <w:rFonts w:ascii="Calibri" w:hAnsi="Calibri"/>
+          <w:b w:val="false"/>
+          <w:bCs w:val="false"/>
+          <w:color w:val="auto"/>
+          <w:sz w:val="22"/>
+          <w:szCs w:val="22"/>
+        </w:rPr>
+        <w:t xml:space="preserve"> </w:t>
+      </w:r>
+      <w:r>
+        <w:rPr>
+          <w:rFonts w:ascii="Calibri" w:hAnsi="Calibri"/>
+          <w:b w:val="false"/>
+          <w:bCs w:val="false"/>
+          <w:color w:val="auto"/>
+          <w:sz w:val="22"/>
+          <w:szCs w:val="22"/>
+        </w:rPr>
+        <w:t xml:space="preserve">Improved Robotic HMI tester </w:t>
+      </w:r>
+      <w:r>
+        <w:rPr>
+          <w:rFonts w:ascii="Calibri" w:hAnsi="Calibri"/>
+          <w:b w:val="false"/>
+          <w:bCs w:val="false"/>
+          <w:color w:val="auto"/>
+          <w:sz w:val="22"/>
+          <w:szCs w:val="22"/>
+        </w:rPr>
+        <w:t>by increasing</w:t>
+      </w:r>
+      <w:r>
+        <w:rPr>
+          <w:rFonts w:ascii="Calibri" w:hAnsi="Calibri"/>
+          <w:b w:val="false"/>
+          <w:bCs w:val="false"/>
+          <w:color w:val="auto"/>
+          <w:sz w:val="22"/>
+          <w:szCs w:val="22"/>
+        </w:rPr>
+        <w:t xml:space="preserve"> maintainability </w:t>
+      </w:r>
+      <w:r>
+        <w:rPr>
+          <w:rFonts w:ascii="Calibri" w:hAnsi="Calibri"/>
+          <w:b w:val="false"/>
+          <w:bCs w:val="false"/>
+          <w:color w:val="auto"/>
+          <w:sz w:val="22"/>
+          <w:szCs w:val="22"/>
+        </w:rPr>
+        <w:t>and setup time</w:t>
+      </w:r>
+      <w:r>
+        <w:rPr>
+          <w:rFonts w:ascii="Calibri" w:hAnsi="Calibri"/>
+          <w:b w:val="false"/>
+          <w:bCs w:val="false"/>
+          <w:color w:val="auto"/>
+          <w:sz w:val="22"/>
+          <w:szCs w:val="22"/>
+        </w:rPr>
+        <w:t xml:space="preserve"> by ~50% via</w:t>
+      </w:r>
+      <w:r>
+        <w:rPr>
+          <w:rFonts w:ascii="Calibri" w:hAnsi="Calibri"/>
+          <w:b w:val="false"/>
+          <w:bCs w:val="false"/>
+          <w:color w:val="000000"/>
+          <w:sz w:val="22"/>
+          <w:szCs w:val="22"/>
+          <w:shd w:fill="auto" w:val="clear"/>
+        </w:rPr>
+        <w:t xml:space="preserve"> remapping </w:t>
+      </w:r>
+      <w:r>
+        <w:rPr>
+          <w:rFonts w:ascii="Calibri" w:hAnsi="Calibri"/>
+          <w:b w:val="false"/>
+          <w:bCs w:val="false"/>
+          <w:color w:val="000000"/>
+          <w:sz w:val="22"/>
+          <w:szCs w:val="22"/>
+          <w:shd w:fill="auto" w:val="clear"/>
+        </w:rPr>
+        <w:t xml:space="preserve">of </w:t>
+      </w:r>
+      <w:r>
+        <w:rPr>
+          <w:rFonts w:ascii="Calibri" w:hAnsi="Calibri"/>
+          <w:b w:val="false"/>
+          <w:bCs w:val="false"/>
+          <w:color w:val="000000"/>
+          <w:sz w:val="22"/>
+          <w:szCs w:val="22"/>
+          <w:shd w:fill="auto" w:val="clear"/>
+        </w:rPr>
+        <w:t xml:space="preserve">data structures. </w:t>
+      </w:r>
+    </w:p>
+    <w:p>
+      <w:pPr>
+        <w:pStyle w:val="Normal"/>
+        <w:rPr>
+          <w:rStyle w:val="StrongEmphasis"/>
+          <w:rFonts w:ascii="Calibri" w:hAnsi="Calibri" w:eastAsia="Arial" w:cs="Arial"/>
+          <w:b w:val="false"/>
+          <w:b w:val="false"/>
+          <w:bCs w:val="false"/>
+          <w:color w:val="auto"/>
+          <w:sz w:val="22"/>
+          <w:szCs w:val="22"/>
+          <w:lang w:val="en-US" w:eastAsia="en-US" w:bidi="ar-SA"/>
+        </w:rPr>
+      </w:pPr>
+      <w:r>
+        <w:rPr>
+          <w:rStyle w:val="StrongEmphasis"/>
+          <w:rFonts w:eastAsia="Arial" w:cs="Arial" w:ascii="Calibri" w:hAnsi="Calibri"/>
+          <w:b w:val="false"/>
+          <w:bCs w:val="false"/>
+          <w:color w:val="auto"/>
+          <w:sz w:val="22"/>
+          <w:szCs w:val="22"/>
+          <w:lang w:val="en-US" w:eastAsia="en-US" w:bidi="ar-SA"/>
+        </w:rPr>
+        <w:t>•</w:t>
+      </w:r>
+      <w:r>
+        <w:rPr>
+          <w:rFonts w:ascii="Calibri" w:hAnsi="Calibri"/>
+          <w:b w:val="false"/>
+          <w:bCs w:val="false"/>
+          <w:color w:val="000000"/>
+          <w:sz w:val="22"/>
+          <w:szCs w:val="22"/>
+          <w:shd w:fill="auto" w:val="clear"/>
+        </w:rPr>
+        <w:t xml:space="preserve"> </w:t>
+      </w:r>
+      <w:r>
+        <w:rPr>
+          <w:rFonts w:ascii="Calibri" w:hAnsi="Calibri"/>
+          <w:b w:val="false"/>
+          <w:bCs w:val="false"/>
+          <w:color w:val="auto"/>
+          <w:sz w:val="22"/>
+          <w:szCs w:val="22"/>
+        </w:rPr>
+        <w:t>Slashed HIL part costs by 75% through BOM management of 3 simultaneous vehicle platforms, involving 100s of components.</w:t>
+      </w:r>
+    </w:p>
+    <w:p>
+      <w:pPr>
+        <w:pStyle w:val="Normal"/>
+        <w:rPr>
+          <w:rStyle w:val="StrongEmphasis"/>
+          <w:rFonts w:ascii="Calibri" w:hAnsi="Calibri" w:eastAsia="Arial" w:cs="Arial"/>
+          <w:b w:val="false"/>
+          <w:b w:val="false"/>
+          <w:bCs w:val="false"/>
+          <w:color w:val="auto"/>
+          <w:sz w:val="22"/>
+          <w:szCs w:val="22"/>
+          <w:lang w:val="en-US" w:eastAsia="en-US" w:bidi="ar-SA"/>
+        </w:rPr>
+      </w:pPr>
+      <w:r>
+        <w:rPr>
+          <w:rStyle w:val="StrongEmphasis"/>
+          <w:rFonts w:eastAsia="Arial" w:cs="Arial" w:ascii="Calibri" w:hAnsi="Calibri"/>
+          <w:b w:val="false"/>
+          <w:bCs w:val="false"/>
+          <w:color w:val="auto"/>
+          <w:sz w:val="22"/>
+          <w:szCs w:val="22"/>
+          <w:lang w:val="en-US" w:eastAsia="en-US" w:bidi="ar-SA"/>
+        </w:rPr>
+        <w:t>•</w:t>
+      </w:r>
+      <w:r>
+        <w:rPr>
+          <w:rFonts w:ascii="Calibri" w:hAnsi="Calibri"/>
+          <w:b w:val="false"/>
+          <w:bCs w:val="false"/>
+          <w:color w:val="000000"/>
+          <w:sz w:val="22"/>
+          <w:szCs w:val="22"/>
+          <w:shd w:fill="auto" w:val="clear"/>
+        </w:rPr>
+        <w:t xml:space="preserve"> </w:t>
+      </w:r>
+      <w:r>
+        <w:rPr>
+          <w:rFonts w:ascii="Calibri" w:hAnsi="Calibri"/>
+          <w:b w:val="false"/>
+          <w:bCs w:val="false"/>
+          <w:color w:val="000000"/>
+          <w:sz w:val="22"/>
+          <w:szCs w:val="22"/>
+          <w:shd w:fill="auto" w:val="clear"/>
+        </w:rPr>
+        <w:t>Presented automation solution demos to senior management.</w:t>
+      </w:r>
+    </w:p>
+    <w:p>
+      <w:pPr>
+        <w:pStyle w:val="Normal"/>
         <w:ind w:left="720" w:right="0" w:hanging="0"/>
         <w:rPr>
           <w:rFonts w:ascii="Calibri" w:hAnsi="Calibri"/>
           <w:b w:val="false"/>
           <w:b w:val="false"/>
           <w:bCs w:val="false"/>
-          <w:sz w:val="22"/>
-          <w:szCs w:val="22"/>
-          <w:highlight w:val="none"/>
-          <w:shd w:fill="auto" w:val="clear"/>
-        </w:rPr>
-      </w:pPr>
-      <w:r>
-        <w:rPr>
-          <w:rFonts w:ascii="Calibri" w:hAnsi="Calibri"/>
-          <w:b w:val="false"/>
-          <w:bCs w:val="false"/>
+          <w:color w:val="auto"/>
+          <w:sz w:val="22"/>
+          <w:szCs w:val="22"/>
+          <w:shd w:fill="auto" w:val="clear"/>
+        </w:rPr>
+      </w:pPr>
+      <w:r>
+        <w:rPr>
+          <w:rFonts w:ascii="Calibri" w:hAnsi="Calibri"/>
+          <w:b w:val="false"/>
+          <w:bCs w:val="false"/>
+          <w:color w:val="000000"/>
           <w:sz w:val="22"/>
           <w:szCs w:val="22"/>
           <w:shd w:fill="auto" w:val="clear"/>
@@ -1881,6 +3086,7 @@
         <w:jc w:val="center"/>
         <w:rPr>
           <w:rFonts w:ascii="Calibri" w:hAnsi="Calibri"/>
+          <w:color w:val="auto"/>
           <w:sz w:val="24"/>
           <w:szCs w:val="24"/>
         </w:rPr>
@@ -1890,6 +3096,7 @@
           <w:rFonts w:ascii="Calibri" w:hAnsi="Calibri"/>
           <w:b/>
           <w:bCs/>
+          <w:color w:val="auto"/>
           <w:sz w:val="24"/>
           <w:szCs w:val="24"/>
         </w:rPr>
@@ -1901,6 +3108,7 @@
         <w:pStyle w:val="Normal"/>
         <w:rPr>
           <w:rFonts w:ascii="Calibri" w:hAnsi="Calibri"/>
+          <w:color w:val="auto"/>
           <w:sz w:val="22"/>
           <w:szCs w:val="22"/>
         </w:rPr>
@@ -1910,6 +3118,7 @@
           <w:rFonts w:ascii="Calibri" w:hAnsi="Calibri"/>
           <w:b/>
           <w:bCs/>
+          <w:color w:val="auto"/>
           <w:sz w:val="22"/>
           <w:szCs w:val="22"/>
         </w:rPr>
@@ -1918,21 +3127,33 @@
       <w:r>
         <w:rPr>
           <w:rFonts w:ascii="Calibri" w:hAnsi="Calibri"/>
+          <w:color w:val="auto"/>
           <w:sz w:val="22"/>
           <w:szCs w:val="22"/>
         </w:rPr>
         <w:t xml:space="preserve"> University of Windsor</w:t>
-        <w:tab/>
-        <w:tab/>
-        <w:tab/>
-        <w:tab/>
-        <w:tab/>
-        <w:tab/>
-        <w:tab/>
-        <w:tab/>
-        <w:tab/>
-        <w:tab/>
-        <w:tab/>
+      </w:r>
+      <w:r>
+        <w:rPr/>
+        <w:tab/>
+        <w:tab/>
+        <w:tab/>
+        <w:tab/>
+        <w:tab/>
+        <w:tab/>
+        <w:tab/>
+        <w:tab/>
+        <w:tab/>
+        <w:tab/>
+        <w:tab/>
+      </w:r>
+      <w:r>
+        <w:rPr>
+          <w:rFonts w:ascii="Calibri" w:hAnsi="Calibri"/>
+          <w:color w:val="auto"/>
+          <w:sz w:val="22"/>
+          <w:szCs w:val="22"/>
+        </w:rPr>
         <w:t>2011</w:t>
       </w:r>
     </w:p>
@@ -1941,6 +3162,7 @@
         <w:pStyle w:val="Normal"/>
         <w:rPr>
           <w:rFonts w:ascii="Calibri" w:hAnsi="Calibri"/>
+          <w:color w:val="auto"/>
           <w:sz w:val="22"/>
           <w:szCs w:val="22"/>
         </w:rPr>
@@ -1950,6 +3172,7 @@
           <w:rFonts w:ascii="Calibri" w:hAnsi="Calibri"/>
           <w:b/>
           <w:bCs/>
+          <w:color w:val="auto"/>
           <w:sz w:val="22"/>
           <w:szCs w:val="22"/>
         </w:rPr>
@@ -1958,19 +3181,31 @@
       <w:r>
         <w:rPr>
           <w:rFonts w:ascii="Calibri" w:hAnsi="Calibri"/>
+          <w:color w:val="auto"/>
           <w:sz w:val="22"/>
           <w:szCs w:val="22"/>
         </w:rPr>
         <w:t xml:space="preserve"> University of Windsor</w:t>
-        <w:tab/>
-        <w:tab/>
-        <w:tab/>
-        <w:tab/>
-        <w:tab/>
-        <w:tab/>
-        <w:tab/>
-        <w:tab/>
-        <w:tab/>
+      </w:r>
+      <w:r>
+        <w:rPr/>
+        <w:tab/>
+        <w:tab/>
+        <w:tab/>
+        <w:tab/>
+        <w:tab/>
+        <w:tab/>
+        <w:tab/>
+        <w:tab/>
+        <w:tab/>
+      </w:r>
+      <w:r>
+        <w:rPr>
+          <w:rFonts w:ascii="Calibri" w:hAnsi="Calibri"/>
+          <w:color w:val="auto"/>
+          <w:sz w:val="22"/>
+          <w:szCs w:val="22"/>
+        </w:rPr>
         <w:t>2009</w:t>
       </w:r>
     </w:p>
@@ -2052,7 +3287,7 @@
     <w:pPr>
       <w:widowControl/>
       <w:suppressAutoHyphens w:val="true"/>
-      <w:overflowPunct w:val="false"/>
+      <w:overflowPunct w:val="true"/>
       <w:bidi w:val="0"/>
       <w:spacing w:lineRule="auto" w:line="240" w:before="0" w:after="0"/>
       <w:ind w:left="0" w:right="0" w:hanging="0"/>
@@ -2076,10 +3311,6 @@
     <w:pPr>
       <w:keepNext w:val="true"/>
       <w:keepLines/>
-      <w:numPr>
-        <w:ilvl w:val="0"/>
-        <w:numId w:val="0"/>
-      </w:numPr>
       <w:spacing w:before="480" w:after="0"/>
       <w:ind w:left="0" w:right="0" w:hanging="0"/>
       <w:outlineLvl w:val="0"/>
@@ -2100,10 +3331,6 @@
     <w:pPr>
       <w:keepNext w:val="true"/>
       <w:keepLines/>
-      <w:numPr>
-        <w:ilvl w:val="0"/>
-        <w:numId w:val="0"/>
-      </w:numPr>
       <w:spacing w:before="200" w:after="0"/>
       <w:ind w:left="0" w:right="0" w:hanging="0"/>
       <w:outlineLvl w:val="1"/>
@@ -2123,10 +3350,6 @@
     <w:pPr>
       <w:keepNext w:val="true"/>
       <w:keepLines/>
-      <w:numPr>
-        <w:ilvl w:val="0"/>
-        <w:numId w:val="0"/>
-      </w:numPr>
       <w:spacing w:before="200" w:after="0"/>
       <w:ind w:left="0" w:right="0" w:hanging="0"/>
       <w:outlineLvl w:val="2"/>
@@ -2149,10 +3372,6 @@
     <w:pPr>
       <w:keepNext w:val="true"/>
       <w:keepLines/>
-      <w:numPr>
-        <w:ilvl w:val="0"/>
-        <w:numId w:val="0"/>
-      </w:numPr>
       <w:spacing w:before="200" w:after="0"/>
       <w:ind w:left="0" w:right="0" w:hanging="0"/>
       <w:outlineLvl w:val="3"/>
@@ -2171,10 +3390,6 @@
     <w:pPr>
       <w:keepNext w:val="true"/>
       <w:keepLines/>
-      <w:numPr>
-        <w:ilvl w:val="0"/>
-        <w:numId w:val="0"/>
-      </w:numPr>
       <w:spacing w:before="200" w:after="0"/>
       <w:ind w:left="0" w:right="0" w:hanging="0"/>
       <w:outlineLvl w:val="4"/>
@@ -2195,10 +3410,6 @@
     <w:pPr>
       <w:keepNext w:val="true"/>
       <w:keepLines/>
-      <w:numPr>
-        <w:ilvl w:val="0"/>
-        <w:numId w:val="0"/>
-      </w:numPr>
       <w:spacing w:before="200" w:after="0"/>
       <w:ind w:left="0" w:right="0" w:hanging="0"/>
       <w:outlineLvl w:val="5"/>
@@ -2219,10 +3430,6 @@
     <w:pPr>
       <w:keepNext w:val="true"/>
       <w:keepLines/>
-      <w:numPr>
-        <w:ilvl w:val="0"/>
-        <w:numId w:val="0"/>
-      </w:numPr>
       <w:spacing w:before="200" w:after="0"/>
       <w:ind w:left="0" w:right="0" w:hanging="0"/>
       <w:outlineLvl w:val="6"/>
@@ -2243,10 +3450,6 @@
     <w:pPr>
       <w:keepNext w:val="true"/>
       <w:keepLines/>
-      <w:numPr>
-        <w:ilvl w:val="0"/>
-        <w:numId w:val="0"/>
-      </w:numPr>
       <w:spacing w:before="200" w:after="0"/>
       <w:ind w:left="0" w:right="0" w:hanging="0"/>
       <w:outlineLvl w:val="7"/>
@@ -2265,10 +3468,6 @@
     <w:pPr>
       <w:keepNext w:val="true"/>
       <w:keepLines/>
-      <w:numPr>
-        <w:ilvl w:val="0"/>
-        <w:numId w:val="0"/>
-      </w:numPr>
       <w:spacing w:before="200" w:after="0"/>
       <w:ind w:left="0" w:right="0" w:hanging="0"/>
       <w:outlineLvl w:val="8"/>
@@ -2632,7 +3831,7 @@
     <w:pPr>
       <w:widowControl/>
       <w:suppressAutoHyphens w:val="true"/>
-      <w:overflowPunct w:val="false"/>
+      <w:overflowPunct w:val="true"/>
       <w:bidi w:val="0"/>
       <w:spacing w:lineRule="auto" w:line="276" w:before="0" w:after="200"/>
       <w:ind w:left="0" w:right="0" w:hanging="0"/>
@@ -2688,7 +3887,7 @@
     <w:pPr>
       <w:widowControl/>
       <w:suppressAutoHyphens w:val="true"/>
-      <w:overflowPunct w:val="false"/>
+      <w:overflowPunct w:val="true"/>
       <w:bidi w:val="0"/>
       <w:spacing w:lineRule="auto" w:line="240" w:before="0" w:after="0"/>
       <w:ind w:left="0" w:right="0" w:hanging="0"/>
@@ -2726,10 +3925,6 @@
     <w:basedOn w:val="Normal"/>
     <w:qFormat/>
     <w:pPr>
-      <w:numPr>
-        <w:ilvl w:val="0"/>
-        <w:numId w:val="0"/>
-      </w:numPr>
       <w:spacing w:lineRule="auto" w:line="240"/>
       <w:ind w:left="0" w:right="0" w:hanging="0"/>
       <w:outlineLvl w:val="0"/>
@@ -2773,10 +3968,6 @@
     <w:basedOn w:val="Normal"/>
     <w:qFormat/>
     <w:pPr>
-      <w:numPr>
-        <w:ilvl w:val="0"/>
-        <w:numId w:val="0"/>
-      </w:numPr>
       <w:pBdr>
         <w:bottom w:val="single" w:sz="24" w:space="0" w:color="000000"/>
       </w:pBdr>

</xml_diff>

<commit_message>
fixed a spelling issue
</commit_message>
<xml_diff>
--- a/MustafaSheikh_Resume.docx
+++ b/MustafaSheikh_Resume.docx
@@ -935,7 +935,7 @@
           <w:shd w:fill="auto" w:val="clear"/>
           <w:lang w:val="en-US" w:eastAsia="en-US" w:bidi="ar-SA"/>
         </w:rPr>
-        <w:t>Developed strategy to benchmark virtualization solutions serving as the basis for tool-chain decisions worth $100k</w:t>
+        <w:t>Developed strategy to benchmark virtualization solutions serving as the basis for toolchain decisions worth $100k</w:t>
       </w:r>
       <w:r>
         <w:rPr>
@@ -2869,31 +2869,7 @@
           <w:szCs w:val="22"/>
           <w:shd w:fill="auto" w:val="clear"/>
         </w:rPr>
-        <w:t xml:space="preserve"> </w:t>
-      </w:r>
-      <w:r>
-        <w:rPr>
-          <w:rFonts w:ascii="Calibri" w:hAnsi="Calibri"/>
-          <w:b w:val="false"/>
-          <w:bCs w:val="false"/>
-          <w:color w:val="000000"/>
-          <w:sz w:val="22"/>
-          <w:szCs w:val="22"/>
-          <w:shd w:fill="auto" w:val="clear"/>
-        </w:rPr>
-        <w:t xml:space="preserve">simplifying </w:t>
-      </w:r>
-      <w:r>
-        <w:rPr>
-          <w:rFonts w:ascii="Calibri" w:hAnsi="Calibri"/>
-          <w:b w:val="false"/>
-          <w:bCs w:val="false"/>
-          <w:color w:val="000000"/>
-          <w:sz w:val="22"/>
-          <w:szCs w:val="22"/>
-          <w:shd w:fill="auto" w:val="clear"/>
-        </w:rPr>
-        <w:t xml:space="preserve">data structures. </w:t>
+        <w:t xml:space="preserve"> simplifying data structures. </w:t>
       </w:r>
     </w:p>
     <w:p>
@@ -3237,7 +3213,7 @@
     <w:pPr>
       <w:widowControl/>
       <w:suppressAutoHyphens w:val="true"/>
-      <w:overflowPunct w:val="false"/>
+      <w:overflowPunct w:val="true"/>
       <w:bidi w:val="0"/>
       <w:spacing w:lineRule="auto" w:line="240" w:before="0" w:after="0"/>
       <w:ind w:left="0" w:right="0" w:hanging="0"/>
@@ -3781,7 +3757,7 @@
     <w:pPr>
       <w:widowControl/>
       <w:suppressAutoHyphens w:val="true"/>
-      <w:overflowPunct w:val="false"/>
+      <w:overflowPunct w:val="true"/>
       <w:bidi w:val="0"/>
       <w:spacing w:lineRule="auto" w:line="276" w:before="0" w:after="200"/>
       <w:ind w:left="0" w:right="0" w:hanging="0"/>
@@ -3837,7 +3813,7 @@
     <w:pPr>
       <w:widowControl/>
       <w:suppressAutoHyphens w:val="true"/>
-      <w:overflowPunct w:val="false"/>
+      <w:overflowPunct w:val="true"/>
       <w:bidi w:val="0"/>
       <w:spacing w:lineRule="auto" w:line="240" w:before="0" w:after="0"/>
       <w:ind w:left="0" w:right="0" w:hanging="0"/>

</xml_diff>

<commit_message>
made some tweaks to streamline wording and some minor grammar updates
</commit_message>
<xml_diff>
--- a/MustafaSheikh_Resume.docx
+++ b/MustafaSheikh_Resume.docx
@@ -1267,7 +1267,7 @@
           <w:sz w:val="22"/>
           <w:szCs w:val="22"/>
         </w:rPr>
-        <w:t>Helped safeguard $10s of millions in revenue and critical safety features for hundreds of thousands of OnStar customers impacted by the 2G/3G sunset, by developing a mitigation plan with senior leaders.</w:t>
+        <w:t>Helped safeguard $10s of millions in revenue and critical safety features for hundreds of thousands of OnStar customers impacted by the 2G/3G sunset by developing a mitigation plan with senior leaders.</w:t>
       </w:r>
     </w:p>
     <w:p>
@@ -2457,7 +2457,51 @@
           <w:sz w:val="22"/>
           <w:szCs w:val="22"/>
         </w:rPr>
-        <w:t>Drove the integration and extension of HMI touchscreen automation tool created in Python. This enabled our lab to perform automated testing at scale for features with Ford Sync screen for the first time: saving 100s of human hours.</w:t>
+        <w:t xml:space="preserve">Drove the integration and extension of </w:t>
+      </w:r>
+      <w:r>
+        <w:rPr>
+          <w:rFonts w:ascii="Calibri" w:hAnsi="Calibri"/>
+          <w:b w:val="false"/>
+          <w:bCs w:val="false"/>
+          <w:color w:val="auto"/>
+          <w:sz w:val="22"/>
+          <w:szCs w:val="22"/>
+        </w:rPr>
+        <w:t>Ford Sync</w:t>
+      </w:r>
+      <w:r>
+        <w:rPr>
+          <w:rFonts w:ascii="Calibri" w:hAnsi="Calibri"/>
+          <w:b w:val="false"/>
+          <w:bCs w:val="false"/>
+          <w:color w:val="auto"/>
+          <w:sz w:val="22"/>
+          <w:szCs w:val="22"/>
+        </w:rPr>
+        <w:t xml:space="preserve"> automation tool created in Python </w:t>
+      </w:r>
+      <w:r>
+        <w:rPr>
+          <w:rFonts w:ascii="Calibri" w:hAnsi="Calibri"/>
+          <w:b w:val="false"/>
+          <w:bCs w:val="false"/>
+          <w:color w:val="auto"/>
+          <w:sz w:val="22"/>
+          <w:szCs w:val="22"/>
+        </w:rPr>
+        <w:t>enabling automated Infotainment</w:t>
+      </w:r>
+      <w:r>
+        <w:rPr>
+          <w:rFonts w:ascii="Calibri" w:hAnsi="Calibri"/>
+          <w:b w:val="false"/>
+          <w:bCs w:val="false"/>
+          <w:color w:val="auto"/>
+          <w:sz w:val="22"/>
+          <w:szCs w:val="22"/>
+        </w:rPr>
+        <w:t xml:space="preserve"> testing at scale saving 100s of human hours.</w:t>
       </w:r>
     </w:p>
     <w:p>
@@ -3213,7 +3257,7 @@
     <w:pPr>
       <w:widowControl/>
       <w:suppressAutoHyphens w:val="true"/>
-      <w:overflowPunct w:val="true"/>
+      <w:overflowPunct w:val="false"/>
       <w:bidi w:val="0"/>
       <w:spacing w:lineRule="auto" w:line="240" w:before="0" w:after="0"/>
       <w:ind w:left="0" w:right="0" w:hanging="0"/>
@@ -3757,7 +3801,7 @@
     <w:pPr>
       <w:widowControl/>
       <w:suppressAutoHyphens w:val="true"/>
-      <w:overflowPunct w:val="true"/>
+      <w:overflowPunct w:val="false"/>
       <w:bidi w:val="0"/>
       <w:spacing w:lineRule="auto" w:line="276" w:before="0" w:after="200"/>
       <w:ind w:left="0" w:right="0" w:hanging="0"/>
@@ -3813,7 +3857,7 @@
     <w:pPr>
       <w:widowControl/>
       <w:suppressAutoHyphens w:val="true"/>
-      <w:overflowPunct w:val="true"/>
+      <w:overflowPunct w:val="false"/>
       <w:bidi w:val="0"/>
       <w:spacing w:lineRule="auto" w:line="240" w:before="0" w:after="0"/>
       <w:ind w:left="0" w:right="0" w:hanging="0"/>

</xml_diff>

<commit_message>
fixed commas and some other suggestions from the askengineers reddit
</commit_message>
<xml_diff>
--- a/MustafaSheikh_Resume.docx
+++ b/MustafaSheikh_Resume.docx
@@ -130,12 +130,7 @@
         <w:ind w:left="1429" w:right="0" w:hanging="0"/>
         <w:contextualSpacing/>
         <w:jc w:val="left"/>
-        <w:rPr>
-          <w:rFonts w:ascii="Calibri" w:hAnsi="Calibri"/>
-          <w:color w:val="auto"/>
-          <w:sz w:val="22"/>
-          <w:szCs w:val="22"/>
-        </w:rPr>
+        <w:rPr/>
       </w:pPr>
       <w:r>
         <w:rPr>
@@ -146,16 +141,27 @@
           <w:sz w:val="22"/>
           <w:szCs w:val="22"/>
         </w:rPr>
-        <w:t>Software:</w:t>
-      </w:r>
-      <w:r>
-        <w:rPr>
-          <w:rFonts w:ascii="Calibri" w:hAnsi="Calibri"/>
-          <w:color w:val="auto"/>
-          <w:sz w:val="22"/>
-          <w:szCs w:val="22"/>
-        </w:rPr>
-        <w:t xml:space="preserve"> Python | C/C++ | Git | </w:t>
+        <w:t>Languages</w:t>
+      </w:r>
+      <w:r>
+        <w:rPr>
+          <w:rFonts w:ascii="Calibri" w:hAnsi="Calibri"/>
+          <w:b/>
+          <w:bCs/>
+          <w:color w:val="auto"/>
+          <w:sz w:val="22"/>
+          <w:szCs w:val="22"/>
+        </w:rPr>
+        <w:t>:</w:t>
+      </w:r>
+      <w:r>
+        <w:rPr>
+          <w:rFonts w:ascii="Calibri" w:hAnsi="Calibri"/>
+          <w:color w:val="auto"/>
+          <w:sz w:val="22"/>
+          <w:szCs w:val="22"/>
+        </w:rPr>
+        <w:t xml:space="preserve"> Python, C/C++, Git, </w:t>
       </w:r>
       <w:r>
         <w:rPr>
@@ -167,21 +173,7 @@
           <w:szCs w:val="22"/>
           <w:lang w:val="en-US" w:eastAsia="en-US" w:bidi="ar-SA"/>
         </w:rPr>
-        <w:t xml:space="preserve">MATLAB | Simulink | </w:t>
-      </w:r>
-      <w:r>
-        <w:rPr>
-          <w:rFonts w:eastAsia="Arial" w:cs="Arial" w:ascii="Calibri" w:hAnsi="Calibri"/>
-          <w:b w:val="false"/>
-          <w:bCs w:val="false"/>
-          <w:color w:val="auto"/>
-          <w:spacing w:val="0"/>
-          <w:kern w:val="0"/>
-          <w:sz w:val="22"/>
-          <w:szCs w:val="22"/>
-          <w:lang w:val="en-US" w:eastAsia="en-US" w:bidi="ar-SA"/>
-        </w:rPr>
-        <w:t>Julia |ASTC Vlab | Jira | Synopsys Virtualizer</w:t>
+        <w:t xml:space="preserve">MATLAB, Julia </w:t>
       </w:r>
     </w:p>
     <w:p>
@@ -207,11 +199,68 @@
           <w:sz w:val="22"/>
           <w:szCs w:val="22"/>
         </w:rPr>
-        <w:t xml:space="preserve">Engineering:  </w:t>
-      </w:r>
-      <w:r>
-        <w:rPr>
-          <w:rFonts w:eastAsia="Arial" w:cs="Arial" w:ascii="Calibri" w:hAnsi="Calibri"/>
+        <w:t>Tools</w:t>
+      </w:r>
+      <w:r>
+        <w:rPr>
+          <w:rFonts w:ascii="Calibri" w:hAnsi="Calibri"/>
+          <w:b/>
+          <w:bCs/>
+          <w:color w:val="auto"/>
+          <w:sz w:val="22"/>
+          <w:szCs w:val="22"/>
+        </w:rPr>
+        <w:t xml:space="preserve">: </w:t>
+      </w:r>
+      <w:r>
+        <w:rPr>
+          <w:rFonts w:ascii="Calibri" w:hAnsi="Calibri"/>
+          <w:b w:val="false"/>
+          <w:bCs w:val="false"/>
+          <w:color w:val="auto"/>
+          <w:sz w:val="22"/>
+          <w:szCs w:val="22"/>
+        </w:rPr>
+        <w:t xml:space="preserve">dSPACE </w:t>
+      </w:r>
+      <w:r>
+        <w:rPr>
+          <w:rFonts w:ascii="Calibri" w:hAnsi="Calibri"/>
+          <w:b w:val="false"/>
+          <w:bCs w:val="false"/>
+          <w:color w:val="auto"/>
+          <w:sz w:val="22"/>
+          <w:szCs w:val="22"/>
+        </w:rPr>
+        <w:t>AutomationDesk</w:t>
+      </w:r>
+      <w:r>
+        <w:rPr>
+          <w:rFonts w:ascii="Calibri" w:hAnsi="Calibri"/>
+          <w:b w:val="false"/>
+          <w:bCs w:val="false"/>
+          <w:color w:val="auto"/>
+          <w:sz w:val="22"/>
+          <w:szCs w:val="22"/>
+        </w:rPr>
+        <w:t xml:space="preserve">, </w:t>
+      </w:r>
+      <w:r>
+        <w:rPr>
+          <w:rFonts w:ascii="Calibri" w:hAnsi="Calibri"/>
+          <w:b w:val="false"/>
+          <w:bCs w:val="false"/>
+          <w:color w:val="auto"/>
+          <w:sz w:val="22"/>
+          <w:szCs w:val="22"/>
+        </w:rPr>
+        <w:t xml:space="preserve">Simulink, </w:t>
+      </w:r>
+      <w:r>
+        <w:rPr>
+          <w:rFonts w:eastAsia="Arial" w:cs="Arial" w:ascii="Calibri" w:hAnsi="Calibri"/>
+          <w:b w:val="false"/>
+          <w:bCs w:val="false"/>
           <w:color w:val="auto"/>
           <w:spacing w:val="0"/>
           <w:kern w:val="0"/>
@@ -219,16 +268,7 @@
           <w:szCs w:val="22"/>
           <w:lang w:val="en-US" w:eastAsia="en-US" w:bidi="ar-SA"/>
         </w:rPr>
-        <w:t>Agile</w:t>
-      </w:r>
-      <w:r>
-        <w:rPr>
-          <w:rFonts w:ascii="Calibri" w:hAnsi="Calibri"/>
-          <w:color w:val="auto"/>
-          <w:sz w:val="22"/>
-          <w:szCs w:val="22"/>
-        </w:rPr>
-        <w:t xml:space="preserve"> | CAN | DFSS Black Belt | HIL | UML| dSPACE tools | Testing and Validation</w:t>
+        <w:t>ASTC Vlab, Jira, Synopsys Virtualizer</w:t>
       </w:r>
     </w:p>
     <w:p>
@@ -1046,7 +1086,7 @@
           <w:sz w:val="22"/>
           <w:szCs w:val="22"/>
         </w:rPr>
-        <w:t>Developed features for legacy PHEV and EVs OnStar customers and next generation Telematics modules</w:t>
+        <w:t>Developed features for legacy PHEV and EV OnStar customers and next generation Telematics modules</w:t>
       </w:r>
     </w:p>
     <w:p>
@@ -2457,51 +2497,7 @@
           <w:sz w:val="22"/>
           <w:szCs w:val="22"/>
         </w:rPr>
-        <w:t xml:space="preserve">Drove the integration and extension of </w:t>
-      </w:r>
-      <w:r>
-        <w:rPr>
-          <w:rFonts w:ascii="Calibri" w:hAnsi="Calibri"/>
-          <w:b w:val="false"/>
-          <w:bCs w:val="false"/>
-          <w:color w:val="auto"/>
-          <w:sz w:val="22"/>
-          <w:szCs w:val="22"/>
-        </w:rPr>
-        <w:t>Ford Sync</w:t>
-      </w:r>
-      <w:r>
-        <w:rPr>
-          <w:rFonts w:ascii="Calibri" w:hAnsi="Calibri"/>
-          <w:b w:val="false"/>
-          <w:bCs w:val="false"/>
-          <w:color w:val="auto"/>
-          <w:sz w:val="22"/>
-          <w:szCs w:val="22"/>
-        </w:rPr>
-        <w:t xml:space="preserve"> automation tool created in Python </w:t>
-      </w:r>
-      <w:r>
-        <w:rPr>
-          <w:rFonts w:ascii="Calibri" w:hAnsi="Calibri"/>
-          <w:b w:val="false"/>
-          <w:bCs w:val="false"/>
-          <w:color w:val="auto"/>
-          <w:sz w:val="22"/>
-          <w:szCs w:val="22"/>
-        </w:rPr>
-        <w:t>enabling automated Infotainment</w:t>
-      </w:r>
-      <w:r>
-        <w:rPr>
-          <w:rFonts w:ascii="Calibri" w:hAnsi="Calibri"/>
-          <w:b w:val="false"/>
-          <w:bCs w:val="false"/>
-          <w:color w:val="auto"/>
-          <w:sz w:val="22"/>
-          <w:szCs w:val="22"/>
-        </w:rPr>
-        <w:t xml:space="preserve"> testing at scale saving 100s of human hours.</w:t>
+        <w:t>Drove the integration and extension of Ford Sync automation tool created in Python enabling automated Infotainment testing at scale saving 100s of human hours.</w:t>
       </w:r>
     </w:p>
     <w:p>

</xml_diff>

<commit_message>
added contact info as per recruiter
</commit_message>
<xml_diff>
--- a/MustafaSheikh_Resume.docx
+++ b/MustafaSheikh_Resume.docx
@@ -34,9 +34,28 @@
         <w:rPr>
           <w:rFonts w:eastAsia="MS Reference Sans Serif" w:cs="MS Reference Sans Serif" w:ascii="Calibri" w:hAnsi="Calibri"/>
           <w:color w:val="000000"/>
-          <w:sz w:val="24"/>
+          <w:sz w:val="22"/>
+          <w:szCs w:val="22"/>
+        </w:rPr>
+        <w:t>Canadian Citizen | Phone: 313-782-1205|</w:t>
+      </w:r>
+      <w:r>
+        <w:rPr>
+          <w:rFonts w:eastAsia="MS Reference Sans Serif" w:cs="MS Reference Sans Serif" w:ascii="Calibri" w:hAnsi="Calibri"/>
+          <w:color w:val="000000"/>
+          <w:sz w:val="22"/>
+          <w:szCs w:val="22"/>
         </w:rPr>
         <w:t xml:space="preserve"> </w:t>
+      </w:r>
+      <w:r>
+        <w:rPr>
+          <w:rFonts w:eastAsia="MS Reference Sans Serif" w:cs="MS Reference Sans Serif" w:ascii="Calibri" w:hAnsi="Calibri"/>
+          <w:color w:val="000000"/>
+          <w:sz w:val="22"/>
+          <w:szCs w:val="22"/>
+        </w:rPr>
+        <w:t xml:space="preserve">Email: </w:t>
       </w:r>
       <w:hyperlink r:id="rId2">
         <w:r>
@@ -103,172 +122,19 @@
     <w:p>
       <w:pPr>
         <w:pStyle w:val="Normal"/>
-        <w:jc w:val="center"/>
-        <w:rPr>
-          <w:rFonts w:ascii="Calibri" w:hAnsi="Calibri"/>
+        <w:jc w:val="left"/>
+        <w:rPr/>
+      </w:pPr>
+      <w:r>
+        <w:rPr>
+          <w:rFonts w:ascii="Calibri" w:hAnsi="Calibri"/>
+          <w:b/>
+          <w:bCs/>
           <w:color w:val="auto"/>
           <w:sz w:val="24"/>
           <w:szCs w:val="24"/>
         </w:rPr>
-      </w:pPr>
-      <w:r>
-        <w:rPr>
-          <w:rFonts w:ascii="Calibri" w:hAnsi="Calibri"/>
-          <w:b/>
-          <w:bCs/>
-          <w:color w:val="auto"/>
-          <w:sz w:val="24"/>
-          <w:szCs w:val="24"/>
-        </w:rPr>
         <w:t>SKILLS</w:t>
-      </w:r>
-    </w:p>
-    <w:p>
-      <w:pPr>
-        <w:pStyle w:val="ListParagraph"/>
-        <w:spacing w:before="0" w:after="0"/>
-        <w:ind w:left="1429" w:right="0" w:hanging="0"/>
-        <w:contextualSpacing/>
-        <w:jc w:val="left"/>
-        <w:rPr/>
-      </w:pPr>
-      <w:r>
-        <w:rPr>
-          <w:rFonts w:ascii="Calibri" w:hAnsi="Calibri"/>
-          <w:b/>
-          <w:bCs/>
-          <w:color w:val="auto"/>
-          <w:sz w:val="22"/>
-          <w:szCs w:val="22"/>
-        </w:rPr>
-        <w:t>Languages</w:t>
-      </w:r>
-      <w:r>
-        <w:rPr>
-          <w:rFonts w:ascii="Calibri" w:hAnsi="Calibri"/>
-          <w:b/>
-          <w:bCs/>
-          <w:color w:val="auto"/>
-          <w:sz w:val="22"/>
-          <w:szCs w:val="22"/>
-        </w:rPr>
-        <w:t>:</w:t>
-      </w:r>
-      <w:r>
-        <w:rPr>
-          <w:rFonts w:ascii="Calibri" w:hAnsi="Calibri"/>
-          <w:color w:val="auto"/>
-          <w:sz w:val="22"/>
-          <w:szCs w:val="22"/>
-        </w:rPr>
-        <w:t xml:space="preserve"> Python, C/C++, Git, </w:t>
-      </w:r>
-      <w:r>
-        <w:rPr>
-          <w:rFonts w:eastAsia="Arial" w:cs="Arial" w:ascii="Calibri" w:hAnsi="Calibri"/>
-          <w:color w:val="auto"/>
-          <w:spacing w:val="0"/>
-          <w:kern w:val="0"/>
-          <w:sz w:val="22"/>
-          <w:szCs w:val="22"/>
-          <w:lang w:val="en-US" w:eastAsia="en-US" w:bidi="ar-SA"/>
-        </w:rPr>
-        <w:t xml:space="preserve">MATLAB, Julia </w:t>
-      </w:r>
-    </w:p>
-    <w:p>
-      <w:pPr>
-        <w:pStyle w:val="ListParagraph"/>
-        <w:spacing w:before="0" w:after="0"/>
-        <w:ind w:left="1429" w:right="0" w:hanging="0"/>
-        <w:contextualSpacing/>
-        <w:jc w:val="left"/>
-        <w:rPr>
-          <w:rFonts w:ascii="Calibri" w:hAnsi="Calibri"/>
-          <w:color w:val="auto"/>
-          <w:sz w:val="22"/>
-          <w:szCs w:val="22"/>
-        </w:rPr>
-      </w:pPr>
-      <w:r>
-        <w:rPr>
-          <w:rFonts w:ascii="Calibri" w:hAnsi="Calibri"/>
-          <w:b/>
-          <w:bCs/>
-          <w:color w:val="auto"/>
-          <w:sz w:val="22"/>
-          <w:szCs w:val="22"/>
-        </w:rPr>
-        <w:t>Tools</w:t>
-      </w:r>
-      <w:r>
-        <w:rPr>
-          <w:rFonts w:ascii="Calibri" w:hAnsi="Calibri"/>
-          <w:b/>
-          <w:bCs/>
-          <w:color w:val="auto"/>
-          <w:sz w:val="22"/>
-          <w:szCs w:val="22"/>
-        </w:rPr>
-        <w:t xml:space="preserve">: </w:t>
-      </w:r>
-      <w:r>
-        <w:rPr>
-          <w:rFonts w:ascii="Calibri" w:hAnsi="Calibri"/>
-          <w:b w:val="false"/>
-          <w:bCs w:val="false"/>
-          <w:color w:val="auto"/>
-          <w:sz w:val="22"/>
-          <w:szCs w:val="22"/>
-        </w:rPr>
-        <w:t xml:space="preserve">dSPACE </w:t>
-      </w:r>
-      <w:r>
-        <w:rPr>
-          <w:rFonts w:ascii="Calibri" w:hAnsi="Calibri"/>
-          <w:b w:val="false"/>
-          <w:bCs w:val="false"/>
-          <w:color w:val="auto"/>
-          <w:sz w:val="22"/>
-          <w:szCs w:val="22"/>
-        </w:rPr>
-        <w:t>AutomationDesk</w:t>
-      </w:r>
-      <w:r>
-        <w:rPr>
-          <w:rFonts w:ascii="Calibri" w:hAnsi="Calibri"/>
-          <w:b w:val="false"/>
-          <w:bCs w:val="false"/>
-          <w:color w:val="auto"/>
-          <w:sz w:val="22"/>
-          <w:szCs w:val="22"/>
-        </w:rPr>
-        <w:t xml:space="preserve">, </w:t>
-      </w:r>
-      <w:r>
-        <w:rPr>
-          <w:rFonts w:ascii="Calibri" w:hAnsi="Calibri"/>
-          <w:b w:val="false"/>
-          <w:bCs w:val="false"/>
-          <w:color w:val="auto"/>
-          <w:sz w:val="22"/>
-          <w:szCs w:val="22"/>
-        </w:rPr>
-        <w:t xml:space="preserve">Simulink, </w:t>
-      </w:r>
-      <w:r>
-        <w:rPr>
-          <w:rFonts w:eastAsia="Arial" w:cs="Arial" w:ascii="Calibri" w:hAnsi="Calibri"/>
-          <w:b w:val="false"/>
-          <w:bCs w:val="false"/>
-          <w:color w:val="auto"/>
-          <w:spacing w:val="0"/>
-          <w:kern w:val="0"/>
-          <w:sz w:val="22"/>
-          <w:szCs w:val="22"/>
-          <w:lang w:val="en-US" w:eastAsia="en-US" w:bidi="ar-SA"/>
-        </w:rPr>
-        <w:t>ASTC Vlab, Jira, Synopsys Virtualizer</w:t>
       </w:r>
     </w:p>
     <w:p>
@@ -277,22 +143,110 @@
         <w:spacing w:before="0" w:after="0"/>
         <w:ind w:left="0" w:right="0" w:hanging="0"/>
         <w:contextualSpacing/>
-        <w:rPr>
-          <w:rFonts w:ascii="Calibri" w:hAnsi="Calibri"/>
-          <w:color w:val="auto"/>
-        </w:rPr>
-      </w:pPr>
-      <w:r>
-        <w:rPr>
-          <w:rFonts w:ascii="Calibri" w:hAnsi="Calibri"/>
-          <w:color w:val="auto"/>
-        </w:rPr>
-      </w:r>
-    </w:p>
-    <w:p>
-      <w:pPr>
-        <w:pStyle w:val="Normal"/>
-        <w:jc w:val="center"/>
+        <w:jc w:val="left"/>
+        <w:rPr/>
+      </w:pPr>
+      <w:r>
+        <w:rPr>
+          <w:rFonts w:ascii="Calibri" w:hAnsi="Calibri"/>
+          <w:b/>
+          <w:bCs/>
+          <w:color w:val="auto"/>
+          <w:sz w:val="22"/>
+          <w:szCs w:val="22"/>
+        </w:rPr>
+        <w:t>Languages:</w:t>
+      </w:r>
+      <w:r>
+        <w:rPr>
+          <w:rFonts w:ascii="Calibri" w:hAnsi="Calibri"/>
+          <w:color w:val="auto"/>
+          <w:sz w:val="22"/>
+          <w:szCs w:val="22"/>
+        </w:rPr>
+        <w:t xml:space="preserve"> Python, C/C++, Git, </w:t>
+      </w:r>
+      <w:r>
+        <w:rPr>
+          <w:rFonts w:eastAsia="Arial" w:cs="Arial" w:ascii="Calibri" w:hAnsi="Calibri"/>
+          <w:color w:val="auto"/>
+          <w:spacing w:val="0"/>
+          <w:kern w:val="0"/>
+          <w:sz w:val="22"/>
+          <w:szCs w:val="22"/>
+          <w:lang w:val="en-US" w:eastAsia="en-US" w:bidi="ar-SA"/>
+        </w:rPr>
+        <w:t xml:space="preserve">MATLAB, Julia </w:t>
+      </w:r>
+    </w:p>
+    <w:p>
+      <w:pPr>
+        <w:pStyle w:val="ListParagraph"/>
+        <w:spacing w:before="0" w:after="0"/>
+        <w:ind w:left="0" w:right="0" w:hanging="0"/>
+        <w:contextualSpacing/>
+        <w:jc w:val="left"/>
+        <w:rPr/>
+      </w:pPr>
+      <w:r>
+        <w:rPr>
+          <w:rFonts w:ascii="Calibri" w:hAnsi="Calibri"/>
+          <w:b/>
+          <w:bCs/>
+          <w:color w:val="auto"/>
+          <w:sz w:val="22"/>
+          <w:szCs w:val="22"/>
+        </w:rPr>
+        <w:t xml:space="preserve">Tools: </w:t>
+      </w:r>
+      <w:r>
+        <w:rPr>
+          <w:rFonts w:ascii="Calibri" w:hAnsi="Calibri"/>
+          <w:b w:val="false"/>
+          <w:bCs w:val="false"/>
+          <w:color w:val="auto"/>
+          <w:sz w:val="22"/>
+          <w:szCs w:val="22"/>
+        </w:rPr>
+        <w:t xml:space="preserve">dSPACE AutomationDesk, Simulink, </w:t>
+      </w:r>
+      <w:r>
+        <w:rPr>
+          <w:rFonts w:eastAsia="Arial" w:cs="Arial" w:ascii="Calibri" w:hAnsi="Calibri"/>
+          <w:b w:val="false"/>
+          <w:bCs w:val="false"/>
+          <w:color w:val="auto"/>
+          <w:spacing w:val="0"/>
+          <w:kern w:val="0"/>
+          <w:sz w:val="22"/>
+          <w:szCs w:val="22"/>
+          <w:lang w:val="en-US" w:eastAsia="en-US" w:bidi="ar-SA"/>
+        </w:rPr>
+        <w:t>ASTC Vlab, Jira, Synopsys Virtualizer</w:t>
+      </w:r>
+    </w:p>
+    <w:p>
+      <w:pPr>
+        <w:pStyle w:val="ListParagraph"/>
+        <w:spacing w:before="0" w:after="0"/>
+        <w:ind w:left="0" w:right="0" w:hanging="0"/>
+        <w:contextualSpacing/>
+        <w:rPr>
+          <w:rFonts w:ascii="Calibri" w:hAnsi="Calibri"/>
+          <w:color w:val="auto"/>
+        </w:rPr>
+      </w:pPr>
+      <w:r>
+        <w:rPr>
+          <w:rFonts w:ascii="Calibri" w:hAnsi="Calibri"/>
+          <w:color w:val="auto"/>
+        </w:rPr>
+      </w:r>
+    </w:p>
+    <w:p>
+      <w:pPr>
+        <w:pStyle w:val="Normal"/>
+        <w:jc w:val="left"/>
         <w:rPr>
           <w:rFonts w:ascii="Calibri" w:hAnsi="Calibri"/>
           <w:color w:val="auto"/>
@@ -310,25 +264,6 @@
           <w:szCs w:val="24"/>
         </w:rPr>
         <w:t>WORK EXPERIENCE</w:t>
-      </w:r>
-    </w:p>
-    <w:p>
-      <w:pPr>
-        <w:pStyle w:val="Normal"/>
-        <w:rPr>
-          <w:rFonts w:ascii="Calibri" w:hAnsi="Calibri"/>
-          <w:color w:val="auto"/>
-          <w:sz w:val="20"/>
-          <w:szCs w:val="20"/>
-        </w:rPr>
-      </w:pPr>
-      <w:r>
-        <w:rPr>
-          <w:rFonts w:ascii="Calibri" w:hAnsi="Calibri"/>
-          <w:color w:val="auto"/>
-          <w:sz w:val="20"/>
-          <w:szCs w:val="20"/>
-        </w:rPr>
       </w:r>
     </w:p>
     <w:p>
@@ -975,7 +910,7 @@
           <w:shd w:fill="auto" w:val="clear"/>
           <w:lang w:val="en-US" w:eastAsia="en-US" w:bidi="ar-SA"/>
         </w:rPr>
-        <w:t>Developed strategy to benchmark virtualization solutions serving as the basis for toolchain decisions worth $100k</w:t>
+        <w:t>Developed strategy to benchmark virtualization solutions serving as the basis for tool-chain decisions worth $100k</w:t>
       </w:r>
       <w:r>
         <w:rPr>
@@ -1954,6 +1889,25 @@
           <w:rFonts w:ascii="Calibri" w:hAnsi="Calibri"/>
           <w:b w:val="false"/>
           <w:bCs w:val="false"/>
+          <w:color w:val="auto"/>
+          <w:sz w:val="22"/>
+          <w:szCs w:val="22"/>
+        </w:rPr>
+      </w:r>
+    </w:p>
+    <w:p>
+      <w:pPr>
+        <w:pStyle w:val="Normal"/>
+        <w:rPr>
+          <w:rFonts w:ascii="Calibri" w:hAnsi="Calibri"/>
+          <w:color w:val="auto"/>
+          <w:sz w:val="22"/>
+          <w:szCs w:val="22"/>
+        </w:rPr>
+      </w:pPr>
+      <w:r>
+        <w:rPr>
+          <w:rFonts w:ascii="Calibri" w:hAnsi="Calibri"/>
           <w:color w:val="auto"/>
           <w:sz w:val="22"/>
           <w:szCs w:val="22"/>
@@ -3047,7 +3001,7 @@
     <w:p>
       <w:pPr>
         <w:pStyle w:val="Normal"/>
-        <w:jc w:val="center"/>
+        <w:jc w:val="left"/>
         <w:rPr>
           <w:rFonts w:ascii="Calibri" w:hAnsi="Calibri"/>
           <w:color w:val="auto"/>
@@ -3253,7 +3207,7 @@
     <w:pPr>
       <w:widowControl/>
       <w:suppressAutoHyphens w:val="true"/>
-      <w:overflowPunct w:val="false"/>
+      <w:overflowPunct w:val="true"/>
       <w:bidi w:val="0"/>
       <w:spacing w:lineRule="auto" w:line="240" w:before="0" w:after="0"/>
       <w:ind w:left="0" w:right="0" w:hanging="0"/>
@@ -3797,7 +3751,7 @@
     <w:pPr>
       <w:widowControl/>
       <w:suppressAutoHyphens w:val="true"/>
-      <w:overflowPunct w:val="false"/>
+      <w:overflowPunct w:val="true"/>
       <w:bidi w:val="0"/>
       <w:spacing w:lineRule="auto" w:line="276" w:before="0" w:after="200"/>
       <w:ind w:left="0" w:right="0" w:hanging="0"/>
@@ -3853,7 +3807,7 @@
     <w:pPr>
       <w:widowControl/>
       <w:suppressAutoHyphens w:val="true"/>
-      <w:overflowPunct w:val="false"/>
+      <w:overflowPunct w:val="true"/>
       <w:bidi w:val="0"/>
       <w:spacing w:lineRule="auto" w:line="240" w:before="0" w:after="0"/>
       <w:ind w:left="0" w:right="0" w:hanging="0"/>

</xml_diff>

<commit_message>
made tweaks, changes and additions that I do not remember but applied to a bunch of jobs after. I think this had margins tweaked in word
</commit_message>
<xml_diff>
--- a/MustafaSheikh_Resume.docx
+++ b/MustafaSheikh_Resume.docx
@@ -9,14 +9,14 @@
         <w:ind w:left="0" w:right="0" w:hanging="0"/>
         <w:jc w:val="center"/>
         <w:rPr>
-          <w:rFonts w:ascii="Calibri" w:hAnsi="Calibri"/>
+          <w:color w:val="auto"/>
         </w:rPr>
       </w:pPr>
       <w:r>
         <w:rPr>
           <w:rFonts w:eastAsia="MS Reference Sans Serif" w:cs="MS Reference Sans Serif" w:ascii="Calibri" w:hAnsi="Calibri"/>
           <w:b/>
-          <w:color w:val="000000"/>
+          <w:color w:val="auto"/>
           <w:sz w:val="36"/>
         </w:rPr>
         <w:t>Mustafa Sheikh</w:t>
@@ -33,36 +33,18 @@
       <w:r>
         <w:rPr>
           <w:rFonts w:eastAsia="MS Reference Sans Serif" w:cs="MS Reference Sans Serif" w:ascii="Calibri" w:hAnsi="Calibri"/>
-          <w:color w:val="000000"/>
-          <w:sz w:val="22"/>
-          <w:szCs w:val="22"/>
-        </w:rPr>
-        <w:t>Canadian Citizen | Phone: 313-782-1205|</w:t>
-      </w:r>
-      <w:r>
-        <w:rPr>
-          <w:rFonts w:eastAsia="MS Reference Sans Serif" w:cs="MS Reference Sans Serif" w:ascii="Calibri" w:hAnsi="Calibri"/>
-          <w:color w:val="000000"/>
-          <w:sz w:val="22"/>
-          <w:szCs w:val="22"/>
-        </w:rPr>
-        <w:t xml:space="preserve"> </w:t>
-      </w:r>
-      <w:r>
-        <w:rPr>
-          <w:rFonts w:eastAsia="MS Reference Sans Serif" w:cs="MS Reference Sans Serif" w:ascii="Calibri" w:hAnsi="Calibri"/>
-          <w:color w:val="000000"/>
-          <w:sz w:val="22"/>
-          <w:szCs w:val="22"/>
-        </w:rPr>
-        <w:t xml:space="preserve">Email: </w:t>
+          <w:color w:val="auto"/>
+          <w:sz w:val="22"/>
+          <w:szCs w:val="22"/>
+        </w:rPr>
+        <w:t xml:space="preserve">Canadian Citizen | Phone: 313-782-1205| Email: </w:t>
       </w:r>
       <w:hyperlink r:id="rId2">
         <w:r>
           <w:rPr>
             <w:rStyle w:val="InternetLink"/>
             <w:rFonts w:eastAsia="MS Reference Sans Serif" w:cs="MS Reference Sans Serif" w:ascii="Calibri" w:hAnsi="Calibri"/>
-            <w:color w:val="000000"/>
+            <w:color w:val="auto"/>
             <w:sz w:val="22"/>
             <w:szCs w:val="22"/>
           </w:rPr>
@@ -72,7 +54,7 @@
       <w:r>
         <w:rPr>
           <w:rFonts w:eastAsia="MS Reference Sans Serif" w:cs="MS Reference Sans Serif" w:ascii="Calibri" w:hAnsi="Calibri"/>
-          <w:color w:val="000000"/>
+          <w:color w:val="auto"/>
           <w:sz w:val="22"/>
           <w:szCs w:val="22"/>
         </w:rPr>
@@ -83,6 +65,7 @@
           <w:rPr>
             <w:rStyle w:val="InternetLink"/>
             <w:rFonts w:ascii="Calibri" w:hAnsi="Calibri"/>
+            <w:color w:val="auto"/>
             <w:sz w:val="22"/>
             <w:szCs w:val="22"/>
           </w:rPr>
@@ -93,7 +76,7 @@
         <w:rPr>
           <w:rStyle w:val="InternetLink"/>
           <w:rFonts w:eastAsia="MS Reference Sans Serif" w:cs="MS Reference Sans Serif" w:ascii="Calibri" w:hAnsi="Calibri"/>
-          <w:color w:val="000000"/>
+          <w:color w:val="auto"/>
           <w:sz w:val="22"/>
           <w:szCs w:val="22"/>
         </w:rPr>
@@ -107,14 +90,14 @@
         <w:ind w:left="0" w:right="0" w:hanging="0"/>
         <w:rPr>
           <w:rFonts w:ascii="Calibri" w:hAnsi="Calibri" w:eastAsia="MS Reference Sans Serif" w:cs="MS Reference Sans Serif"/>
-          <w:color w:val="000000"/>
+          <w:color w:val="auto"/>
           <w:sz w:val="24"/>
         </w:rPr>
       </w:pPr>
       <w:r>
         <w:rPr>
           <w:rFonts w:eastAsia="MS Reference Sans Serif" w:cs="MS Reference Sans Serif" w:ascii="Calibri" w:hAnsi="Calibri"/>
-          <w:color w:val="000000"/>
+          <w:color w:val="auto"/>
           <w:sz w:val="24"/>
         </w:rPr>
       </w:r>
@@ -123,7 +106,9 @@
       <w:pPr>
         <w:pStyle w:val="Normal"/>
         <w:jc w:val="left"/>
-        <w:rPr/>
+        <w:rPr>
+          <w:color w:val="auto"/>
+        </w:rPr>
       </w:pPr>
       <w:r>
         <w:rPr>
@@ -144,7 +129,9 @@
         <w:ind w:left="0" w:right="0" w:hanging="0"/>
         <w:contextualSpacing/>
         <w:jc w:val="left"/>
-        <w:rPr/>
+        <w:rPr>
+          <w:color w:val="auto"/>
+        </w:rPr>
       </w:pPr>
       <w:r>
         <w:rPr>
@@ -164,7 +151,7 @@
           <w:sz w:val="22"/>
           <w:szCs w:val="22"/>
         </w:rPr>
-        <w:t xml:space="preserve"> Python, C/C++, Git, </w:t>
+        <w:t xml:space="preserve"> Python, C/C++, </w:t>
       </w:r>
       <w:r>
         <w:rPr>
@@ -176,7 +163,7 @@
           <w:szCs w:val="22"/>
           <w:lang w:val="en-US" w:eastAsia="en-US" w:bidi="ar-SA"/>
         </w:rPr>
-        <w:t xml:space="preserve">MATLAB, Julia </w:t>
+        <w:t>MATLAB, Julia, UML</w:t>
       </w:r>
     </w:p>
     <w:p>
@@ -186,7 +173,9 @@
         <w:ind w:left="0" w:right="0" w:hanging="0"/>
         <w:contextualSpacing/>
         <w:jc w:val="left"/>
-        <w:rPr/>
+        <w:rPr>
+          <w:color w:val="auto"/>
+        </w:rPr>
       </w:pPr>
       <w:r>
         <w:rPr>
@@ -208,7 +197,7 @@
           <w:sz w:val="22"/>
           <w:szCs w:val="22"/>
         </w:rPr>
-        <w:t xml:space="preserve">dSPACE AutomationDesk, Simulink, </w:t>
+        <w:t xml:space="preserve">dSPACE AutomationDesk, dSPACE ControlDesk, Simulink, </w:t>
       </w:r>
       <w:r>
         <w:rPr>
@@ -222,7 +211,7 @@
           <w:szCs w:val="22"/>
           <w:lang w:val="en-US" w:eastAsia="en-US" w:bidi="ar-SA"/>
         </w:rPr>
-        <w:t>ASTC Vlab, Jira, Synopsys Virtualizer</w:t>
+        <w:t>ASTC Vlab, Jira, Synopsys Virtualizer, Git, SVN</w:t>
       </w:r>
     </w:p>
     <w:p>
@@ -248,53 +237,72 @@
         <w:pStyle w:val="Normal"/>
         <w:jc w:val="left"/>
         <w:rPr>
-          <w:rFonts w:ascii="Calibri" w:hAnsi="Calibri"/>
+          <w:color w:val="auto"/>
+        </w:rPr>
+      </w:pPr>
+      <w:r>
+        <w:rPr>
+          <w:rFonts w:ascii="Calibri" w:hAnsi="Calibri"/>
+          <w:b/>
+          <w:bCs/>
           <w:color w:val="auto"/>
           <w:sz w:val="24"/>
           <w:szCs w:val="24"/>
         </w:rPr>
-      </w:pPr>
-      <w:r>
-        <w:rPr>
-          <w:rFonts w:ascii="Calibri" w:hAnsi="Calibri"/>
+        <w:t>WORK EXPERIENCE</w:t>
+      </w:r>
+    </w:p>
+    <w:p>
+      <w:pPr>
+        <w:pStyle w:val="Normal"/>
+        <w:rPr>
+          <w:color w:val="auto"/>
+        </w:rPr>
+      </w:pPr>
+      <w:r>
+        <w:rPr>
+          <w:rFonts w:eastAsia="Arial" w:cs="Arial" w:ascii="Calibri" w:hAnsi="Calibri"/>
           <w:b/>
           <w:bCs/>
           <w:color w:val="auto"/>
-          <w:sz w:val="24"/>
-          <w:szCs w:val="24"/>
-        </w:rPr>
-        <w:t>WORK EXPERIENCE</w:t>
-      </w:r>
-    </w:p>
-    <w:p>
-      <w:pPr>
-        <w:pStyle w:val="Normal"/>
-        <w:rPr>
-          <w:rFonts w:ascii="Calibri" w:hAnsi="Calibri"/>
-          <w:color w:val="auto"/>
-          <w:sz w:val="22"/>
-          <w:szCs w:val="22"/>
-        </w:rPr>
-      </w:pPr>
-      <w:r>
-        <w:rPr>
-          <w:rFonts w:eastAsia="Arial" w:cs="Arial" w:ascii="Calibri" w:hAnsi="Calibri"/>
+          <w:spacing w:val="0"/>
+          <w:kern w:val="0"/>
+          <w:sz w:val="22"/>
+          <w:szCs w:val="22"/>
+          <w:lang w:val="en-US" w:eastAsia="en-US" w:bidi="ar-SA"/>
+        </w:rPr>
+        <w:t>General Motors</w:t>
+      </w:r>
+      <w:r>
+        <w:rPr>
+          <w:rFonts w:ascii="Calibri" w:hAnsi="Calibri"/>
           <w:b/>
           <w:bCs/>
           <w:color w:val="auto"/>
+          <w:sz w:val="22"/>
+          <w:szCs w:val="22"/>
+        </w:rPr>
+        <w:t xml:space="preserve">, </w:t>
+      </w:r>
+      <w:r>
+        <w:rPr>
+          <w:rFonts w:eastAsia="Arial" w:cs="Arial" w:ascii="Calibri" w:hAnsi="Calibri"/>
+          <w:b w:val="false"/>
+          <w:bCs w:val="false"/>
+          <w:color w:val="auto"/>
           <w:spacing w:val="0"/>
           <w:kern w:val="0"/>
           <w:sz w:val="22"/>
           <w:szCs w:val="22"/>
           <w:lang w:val="en-US" w:eastAsia="en-US" w:bidi="ar-SA"/>
         </w:rPr>
-        <w:t>General Motors</w:t>
-      </w:r>
-      <w:r>
-        <w:rPr>
-          <w:rFonts w:ascii="Calibri" w:hAnsi="Calibri"/>
-          <w:b/>
-          <w:bCs/>
+        <w:t>Milford</w:t>
+      </w:r>
+      <w:r>
+        <w:rPr>
+          <w:rFonts w:ascii="Calibri" w:hAnsi="Calibri"/>
+          <w:b w:val="false"/>
+          <w:bCs w:val="false"/>
           <w:color w:val="auto"/>
           <w:sz w:val="22"/>
           <w:szCs w:val="22"/>
@@ -303,31 +311,6 @@
       </w:r>
       <w:r>
         <w:rPr>
-          <w:rFonts w:eastAsia="Arial" w:cs="Arial" w:ascii="Calibri" w:hAnsi="Calibri"/>
-          <w:b w:val="false"/>
-          <w:bCs w:val="false"/>
-          <w:color w:val="auto"/>
-          <w:spacing w:val="0"/>
-          <w:kern w:val="0"/>
-          <w:sz w:val="22"/>
-          <w:szCs w:val="22"/>
-          <w:lang w:val="en-US" w:eastAsia="en-US" w:bidi="ar-SA"/>
-        </w:rPr>
-        <w:t>Milford</w:t>
-      </w:r>
-      <w:r>
-        <w:rPr>
-          <w:rFonts w:ascii="Calibri" w:hAnsi="Calibri"/>
-          <w:b w:val="false"/>
-          <w:bCs w:val="false"/>
-          <w:color w:val="auto"/>
-          <w:sz w:val="22"/>
-          <w:szCs w:val="22"/>
-        </w:rPr>
-        <w:t xml:space="preserve">, </w:t>
-      </w:r>
-      <w:r>
-        <w:rPr>
           <w:rFonts w:ascii="Calibri" w:hAnsi="Calibri"/>
           <w:color w:val="auto"/>
           <w:sz w:val="22"/>
@@ -340,10 +323,7 @@
       <w:pPr>
         <w:pStyle w:val="Normal"/>
         <w:rPr>
-          <w:rFonts w:ascii="Calibri" w:hAnsi="Calibri"/>
-          <w:color w:val="auto"/>
-          <w:sz w:val="22"/>
-          <w:szCs w:val="22"/>
+          <w:color w:val="auto"/>
         </w:rPr>
       </w:pPr>
       <w:r>
@@ -413,6 +393,35 @@
           <w:lang w:val="en-US" w:eastAsia="en-US" w:bidi="ar-SA"/>
         </w:rPr>
         <w:t xml:space="preserve">         </w:t>
+        <w:tab/>
+        <w:t xml:space="preserve">                           </w:t>
+        <w:tab/>
+        <w:tab/>
+        <w:tab/>
+        <w:tab/>
+        <w:t xml:space="preserve">       </w:t>
+      </w:r>
+      <w:r>
+        <w:rPr>
+          <w:color w:val="auto"/>
+        </w:rPr>
+        <w:tab/>
+      </w:r>
+      <w:r>
+        <w:rPr>
+          <w:rFonts w:eastAsia="Arial" w:cs="Arial" w:ascii="Calibri" w:hAnsi="Calibri"/>
+          <w:b w:val="false"/>
+          <w:bCs w:val="false"/>
+          <w:i w:val="false"/>
+          <w:iCs w:val="false"/>
+          <w:color w:val="auto"/>
+          <w:spacing w:val="0"/>
+          <w:kern w:val="0"/>
+          <w:sz w:val="22"/>
+          <w:szCs w:val="22"/>
+          <w:lang w:val="en-US" w:eastAsia="en-US" w:bidi="ar-SA"/>
+        </w:rPr>
+        <w:t xml:space="preserve">            Nov</w:t>
       </w:r>
       <w:r>
         <w:rPr>
@@ -421,129 +430,13 @@
           <w:bCs/>
           <w:i/>
           <w:iCs/>
-          <w:color w:val="000000"/>
+          <w:color w:val="auto"/>
           <w:spacing w:val="0"/>
           <w:kern w:val="0"/>
           <w:sz w:val="22"/>
           <w:szCs w:val="22"/>
           <w:lang w:val="en-US" w:eastAsia="en-US" w:bidi="ar-SA"/>
         </w:rPr>
-        <w:tab/>
-      </w:r>
-      <w:r>
-        <w:rPr>
-          <w:rFonts w:eastAsia="Arial" w:cs="Arial" w:ascii="Calibri" w:hAnsi="Calibri"/>
-          <w:b/>
-          <w:bCs/>
-          <w:i/>
-          <w:iCs/>
-          <w:color w:val="auto"/>
-          <w:spacing w:val="0"/>
-          <w:kern w:val="0"/>
-          <w:sz w:val="22"/>
-          <w:szCs w:val="22"/>
-          <w:lang w:val="en-US" w:eastAsia="en-US" w:bidi="ar-SA"/>
-        </w:rPr>
-        <w:t xml:space="preserve">                           </w:t>
-      </w:r>
-      <w:r>
-        <w:rPr>
-          <w:rFonts w:eastAsia="Arial" w:cs="Arial" w:ascii="Calibri" w:hAnsi="Calibri"/>
-          <w:b/>
-          <w:bCs/>
-          <w:i/>
-          <w:iCs/>
-          <w:color w:val="000000"/>
-          <w:spacing w:val="0"/>
-          <w:kern w:val="0"/>
-          <w:sz w:val="22"/>
-          <w:szCs w:val="22"/>
-          <w:lang w:val="en-US" w:eastAsia="en-US" w:bidi="ar-SA"/>
-        </w:rPr>
-        <w:tab/>
-        <w:tab/>
-        <w:tab/>
-        <w:tab/>
-      </w:r>
-      <w:r>
-        <w:rPr>
-          <w:rFonts w:eastAsia="Arial" w:cs="Arial" w:ascii="Calibri" w:hAnsi="Calibri"/>
-          <w:b/>
-          <w:bCs/>
-          <w:i/>
-          <w:iCs/>
-          <w:color w:val="auto"/>
-          <w:spacing w:val="0"/>
-          <w:kern w:val="0"/>
-          <w:sz w:val="22"/>
-          <w:szCs w:val="22"/>
-          <w:lang w:val="en-US" w:eastAsia="en-US" w:bidi="ar-SA"/>
-        </w:rPr>
-        <w:t xml:space="preserve">       </w:t>
-      </w:r>
-      <w:r>
-        <w:rPr>
-          <w:rFonts w:eastAsia="Arial" w:cs="Arial" w:ascii="Calibri" w:hAnsi="Calibri"/>
-          <w:b/>
-          <w:bCs/>
-          <w:i/>
-          <w:iCs/>
-          <w:color w:val="000000"/>
-          <w:spacing w:val="0"/>
-          <w:kern w:val="0"/>
-          <w:sz w:val="22"/>
-          <w:szCs w:val="22"/>
-          <w:lang w:val="en-US" w:eastAsia="en-US" w:bidi="ar-SA"/>
-        </w:rPr>
-        <w:tab/>
-        <w:tab/>
-      </w:r>
-      <w:r>
-        <w:rPr>
-          <w:rFonts w:eastAsia="Arial" w:cs="Arial" w:ascii="Calibri" w:hAnsi="Calibri"/>
-          <w:b/>
-          <w:bCs/>
-          <w:i/>
-          <w:iCs/>
-          <w:color w:val="auto"/>
-          <w:spacing w:val="0"/>
-          <w:kern w:val="0"/>
-          <w:sz w:val="22"/>
-          <w:szCs w:val="22"/>
-          <w:lang w:val="en-US" w:eastAsia="en-US" w:bidi="ar-SA"/>
-        </w:rPr>
-        <w:t xml:space="preserve">    </w:t>
-      </w:r>
-      <w:r>
-        <w:rPr>
-          <w:rFonts w:eastAsia="Arial" w:cs="Arial" w:ascii="Calibri" w:hAnsi="Calibri"/>
-          <w:b w:val="false"/>
-          <w:bCs w:val="false"/>
-          <w:i w:val="false"/>
-          <w:iCs w:val="false"/>
-          <w:color w:val="auto"/>
-          <w:spacing w:val="0"/>
-          <w:kern w:val="0"/>
-          <w:sz w:val="22"/>
-          <w:szCs w:val="22"/>
-          <w:lang w:val="en-US" w:eastAsia="en-US" w:bidi="ar-SA"/>
-        </w:rPr>
-        <w:t>Nov</w:t>
-      </w:r>
-      <w:r>
-        <w:rPr>
-          <w:rFonts w:eastAsia="Arial" w:cs="Arial" w:ascii="Calibri" w:hAnsi="Calibri"/>
-          <w:b/>
-          <w:bCs/>
-          <w:i/>
-          <w:iCs/>
-          <w:color w:val="auto"/>
-          <w:spacing w:val="0"/>
-          <w:kern w:val="0"/>
-          <w:sz w:val="22"/>
-          <w:szCs w:val="22"/>
-          <w:lang w:val="en-US" w:eastAsia="en-US" w:bidi="ar-SA"/>
-        </w:rPr>
         <w:t xml:space="preserve"> </w:t>
       </w:r>
       <w:r>
@@ -563,7 +456,16 @@
           <w:szCs w:val="22"/>
           <w:shd w:fill="auto" w:val="clear"/>
         </w:rPr>
-        <w:t xml:space="preserve">  Utilized hardware virtualization to accelerate delivery of software for Software-Defined Vehicle platform.</w:t>
+        <w:t xml:space="preserve">  Utilized</w:t>
+      </w:r>
+      <w:r>
+        <w:rPr>
+          <w:rFonts w:ascii="Calibri" w:hAnsi="Calibri"/>
+          <w:color w:val="auto" w:themeShade="ff" w:themeTint="ff"/>
+          <w:sz w:val="22"/>
+          <w:szCs w:val="22"/>
+        </w:rPr>
+        <w:t xml:space="preserve"> hardware virtualization to accelerate delivery of software for Software-Defined Vehicle platform.</w:t>
       </w:r>
     </w:p>
     <w:p>
@@ -576,7 +478,6 @@
         <w:ind w:left="0" w:right="0" w:hanging="0"/>
         <w:rPr>
           <w:color w:val="auto"/>
-          <w:shd w:fill="auto" w:val="clear"/>
         </w:rPr>
       </w:pPr>
       <w:r>
@@ -607,7 +508,7 @@
           <w:shd w:fill="auto" w:val="clear"/>
           <w:lang w:val="en-US" w:eastAsia="en-US" w:bidi="ar-SA"/>
         </w:rPr>
-        <w:t>Championed and secured organizational buy-in for $2 million Synopsys Virtualizer based 'shift-left' approach to Wireless Connectivity Module development enabling exploratory early development.</w:t>
+        <w:t>Championed and secured organizational buy-in for $2 million Synopsys Virtualizer based 'shift-left' approach to Connectivity Module development enabling exploratory early designs.</w:t>
       </w:r>
     </w:p>
     <w:p>
@@ -619,17 +520,7 @@
         <w:spacing w:before="0" w:after="0"/>
         <w:ind w:left="0" w:right="0" w:hanging="0"/>
         <w:jc w:val="left"/>
-        <w:rPr>
-          <w:rStyle w:val="StrongEmphasis"/>
-          <w:rFonts w:ascii="Calibri" w:hAnsi="Calibri" w:eastAsia="Arial" w:cs="Arial"/>
-          <w:b w:val="false"/>
-          <w:b w:val="false"/>
-          <w:bCs w:val="false"/>
-          <w:color w:val="auto"/>
-          <w:sz w:val="22"/>
-          <w:szCs w:val="22"/>
-          <w:lang w:val="en-US" w:eastAsia="en-US" w:bidi="ar-SA"/>
-        </w:rPr>
+        <w:rPr/>
       </w:pPr>
       <w:r>
         <w:rPr>
@@ -673,17 +564,7 @@
         <w:spacing w:before="0" w:after="0"/>
         <w:ind w:left="0" w:right="0" w:hanging="0"/>
         <w:jc w:val="left"/>
-        <w:rPr>
-          <w:rStyle w:val="StrongEmphasis"/>
-          <w:rFonts w:ascii="Calibri" w:hAnsi="Calibri" w:eastAsia="Arial" w:cs="Arial"/>
-          <w:b w:val="false"/>
-          <w:b w:val="false"/>
-          <w:bCs w:val="false"/>
-          <w:color w:val="auto"/>
-          <w:sz w:val="22"/>
-          <w:szCs w:val="22"/>
-          <w:lang w:val="en-US" w:eastAsia="en-US" w:bidi="ar-SA"/>
-        </w:rPr>
+        <w:rPr/>
       </w:pPr>
       <w:r>
         <w:rPr>
@@ -727,17 +608,7 @@
         <w:spacing w:before="0" w:after="0"/>
         <w:ind w:left="0" w:right="0" w:hanging="0"/>
         <w:jc w:val="left"/>
-        <w:rPr>
-          <w:rStyle w:val="StrongEmphasis"/>
-          <w:rFonts w:ascii="Calibri" w:hAnsi="Calibri" w:eastAsia="Arial" w:cs="Arial"/>
-          <w:b w:val="false"/>
-          <w:b w:val="false"/>
-          <w:bCs w:val="false"/>
-          <w:color w:val="auto"/>
-          <w:sz w:val="22"/>
-          <w:szCs w:val="22"/>
-          <w:lang w:val="en-US" w:eastAsia="en-US" w:bidi="ar-SA"/>
-        </w:rPr>
+        <w:rPr/>
       </w:pPr>
       <w:r>
         <w:rPr>
@@ -791,17 +662,7 @@
         <w:spacing w:before="0" w:after="0"/>
         <w:ind w:left="0" w:right="0" w:hanging="0"/>
         <w:jc w:val="left"/>
-        <w:rPr>
-          <w:rStyle w:val="StrongEmphasis"/>
-          <w:rFonts w:ascii="Calibri" w:hAnsi="Calibri" w:eastAsia="Arial" w:cs="Arial"/>
-          <w:b w:val="false"/>
-          <w:b w:val="false"/>
-          <w:bCs w:val="false"/>
-          <w:color w:val="auto"/>
-          <w:sz w:val="22"/>
-          <w:szCs w:val="22"/>
-          <w:lang w:val="en-US" w:eastAsia="en-US" w:bidi="ar-SA"/>
-        </w:rPr>
+        <w:rPr/>
       </w:pPr>
       <w:r>
         <w:rPr>
@@ -855,17 +716,7 @@
         <w:spacing w:before="0" w:after="0"/>
         <w:ind w:left="0" w:right="0" w:hanging="0"/>
         <w:jc w:val="left"/>
-        <w:rPr>
-          <w:rStyle w:val="StrongEmphasis"/>
-          <w:rFonts w:ascii="Calibri" w:hAnsi="Calibri" w:eastAsia="Arial" w:cs="Arial"/>
-          <w:b w:val="false"/>
-          <w:b w:val="false"/>
-          <w:bCs w:val="false"/>
-          <w:color w:val="auto"/>
-          <w:sz w:val="22"/>
-          <w:szCs w:val="22"/>
-          <w:lang w:val="en-US" w:eastAsia="en-US" w:bidi="ar-SA"/>
-        </w:rPr>
+        <w:rPr/>
       </w:pPr>
       <w:r>
         <w:rPr>
@@ -955,10 +806,7 @@
       <w:pPr>
         <w:pStyle w:val="Normal"/>
         <w:rPr>
-          <w:rFonts w:ascii="Calibri" w:hAnsi="Calibri"/>
-          <w:color w:val="auto"/>
-          <w:sz w:val="22"/>
-          <w:szCs w:val="22"/>
+          <w:color w:val="auto"/>
         </w:rPr>
       </w:pPr>
       <w:r>
@@ -972,7 +820,9 @@
         <w:t>Senior Connectivity Development Engineer</w:t>
       </w:r>
       <w:r>
-        <w:rPr/>
+        <w:rPr>
+          <w:color w:val="auto"/>
+        </w:rPr>
         <w:tab/>
         <w:tab/>
         <w:tab/>
@@ -990,55 +840,43 @@
         <w:t xml:space="preserve">       </w:t>
       </w:r>
       <w:r>
-        <w:rPr/>
-        <w:tab/>
-        <w:tab/>
-      </w:r>
-      <w:r>
-        <w:rPr>
-          <w:rFonts w:ascii="Calibri" w:hAnsi="Calibri"/>
-          <w:color w:val="auto"/>
-          <w:sz w:val="22"/>
-          <w:szCs w:val="22"/>
-        </w:rPr>
-        <w:t xml:space="preserve">     Mar 2021 – Nov 2022</w:t>
-      </w:r>
-    </w:p>
-    <w:p>
-      <w:pPr>
-        <w:pStyle w:val="Normal"/>
-        <w:rPr>
-          <w:rFonts w:ascii="Calibri" w:hAnsi="Calibri"/>
-          <w:color w:val="auto"/>
-          <w:sz w:val="22"/>
-          <w:szCs w:val="22"/>
-        </w:rPr>
-      </w:pPr>
-      <w:r>
-        <w:rPr>
-          <w:rFonts w:ascii="Calibri" w:hAnsi="Calibri"/>
-          <w:color w:val="auto"/>
-          <w:sz w:val="22"/>
-          <w:szCs w:val="22"/>
-        </w:rPr>
-        <w:t>Developed features for legacy PHEV and EV OnStar customers and next generation Telematics modules</w:t>
+        <w:rPr>
+          <w:color w:val="auto"/>
+        </w:rPr>
+        <w:tab/>
+      </w:r>
+      <w:r>
+        <w:rPr>
+          <w:rFonts w:ascii="Calibri" w:hAnsi="Calibri"/>
+          <w:color w:val="auto"/>
+          <w:sz w:val="22"/>
+          <w:szCs w:val="22"/>
+        </w:rPr>
+        <w:t xml:space="preserve">            Mar 2021 – Nov 2022</w:t>
+      </w:r>
+    </w:p>
+    <w:p>
+      <w:pPr>
+        <w:pStyle w:val="Normal"/>
+        <w:rPr>
+          <w:color w:val="auto"/>
+        </w:rPr>
+      </w:pPr>
+      <w:r>
+        <w:rPr>
+          <w:rFonts w:ascii="Calibri" w:hAnsi="Calibri"/>
+          <w:color w:val="auto"/>
+          <w:sz w:val="22"/>
+          <w:szCs w:val="22"/>
+        </w:rPr>
+        <w:t>Developed features for legacy PHEV and EV OnStar customers and next generation Telematics modules.</w:t>
       </w:r>
     </w:p>
     <w:p>
       <w:pPr>
         <w:pStyle w:val="LOnormal"/>
         <w:ind w:left="0" w:right="0" w:hanging="0"/>
-        <w:rPr>
-          <w:rStyle w:val="StrongEmphasis"/>
-          <w:rFonts w:ascii="Calibri" w:hAnsi="Calibri" w:eastAsia="Arial" w:cs="Arial"/>
-          <w:b w:val="false"/>
-          <w:b w:val="false"/>
-          <w:bCs w:val="false"/>
-          <w:color w:val="auto"/>
-          <w:sz w:val="22"/>
-          <w:szCs w:val="22"/>
-          <w:lang w:val="en-US" w:eastAsia="en-US" w:bidi="ar-SA"/>
-        </w:rPr>
+        <w:rPr/>
       </w:pPr>
       <w:r>
         <w:rPr>
@@ -1096,17 +934,7 @@
       <w:pPr>
         <w:pStyle w:val="Normal"/>
         <w:ind w:left="0" w:right="0" w:hanging="0"/>
-        <w:rPr>
-          <w:rStyle w:val="StrongEmphasis"/>
-          <w:rFonts w:ascii="Calibri" w:hAnsi="Calibri" w:eastAsia="Arial" w:cs="Arial"/>
-          <w:b w:val="false"/>
-          <w:b w:val="false"/>
-          <w:bCs w:val="false"/>
-          <w:color w:val="auto"/>
-          <w:sz w:val="22"/>
-          <w:szCs w:val="22"/>
-          <w:lang w:val="en-US" w:eastAsia="en-US" w:bidi="ar-SA"/>
-        </w:rPr>
+        <w:rPr/>
       </w:pPr>
       <w:r>
         <w:rPr>
@@ -1144,17 +972,7 @@
       <w:pPr>
         <w:pStyle w:val="Normal"/>
         <w:ind w:left="0" w:right="0" w:hanging="0"/>
-        <w:rPr>
-          <w:rStyle w:val="StrongEmphasis"/>
-          <w:rFonts w:ascii="Calibri" w:hAnsi="Calibri" w:eastAsia="Arial" w:cs="Arial"/>
-          <w:b w:val="false"/>
-          <w:b w:val="false"/>
-          <w:bCs w:val="false"/>
-          <w:color w:val="auto"/>
-          <w:sz w:val="22"/>
-          <w:szCs w:val="22"/>
-          <w:lang w:val="en-US" w:eastAsia="en-US" w:bidi="ar-SA"/>
-        </w:rPr>
+        <w:rPr/>
       </w:pPr>
       <w:r>
         <w:rPr>
@@ -1194,17 +1012,7 @@
       <w:pPr>
         <w:pStyle w:val="LOnormal"/>
         <w:ind w:left="0" w:right="0" w:hanging="0"/>
-        <w:rPr>
-          <w:rStyle w:val="StrongEmphasis"/>
-          <w:rFonts w:ascii="Calibri" w:hAnsi="Calibri" w:eastAsia="Arial" w:cs="Arial"/>
-          <w:b w:val="false"/>
-          <w:b w:val="false"/>
-          <w:bCs w:val="false"/>
-          <w:color w:val="auto"/>
-          <w:sz w:val="22"/>
-          <w:szCs w:val="22"/>
-          <w:lang w:val="en-US" w:eastAsia="en-US" w:bidi="ar-SA"/>
-        </w:rPr>
+        <w:rPr/>
       </w:pPr>
       <w:r>
         <w:rPr>
@@ -1268,10 +1076,7 @@
       <w:pPr>
         <w:pStyle w:val="Normal"/>
         <w:rPr>
-          <w:rFonts w:ascii="Calibri" w:hAnsi="Calibri"/>
-          <w:color w:val="auto"/>
-          <w:sz w:val="22"/>
-          <w:szCs w:val="22"/>
+          <w:color w:val="auto"/>
         </w:rPr>
       </w:pPr>
       <w:r>
@@ -1299,10 +1104,7 @@
       <w:pPr>
         <w:pStyle w:val="Normal"/>
         <w:rPr>
-          <w:rFonts w:ascii="Calibri" w:hAnsi="Calibri"/>
-          <w:color w:val="auto"/>
-          <w:sz w:val="22"/>
-          <w:szCs w:val="22"/>
+          <w:color w:val="auto"/>
         </w:rPr>
       </w:pPr>
       <w:r>
@@ -1326,187 +1128,150 @@
         <w:t xml:space="preserve"> </w:t>
       </w:r>
       <w:r>
+        <w:rPr>
+          <w:color w:val="auto"/>
+        </w:rPr>
+        <w:tab/>
+        <w:tab/>
+        <w:tab/>
+        <w:tab/>
+        <w:tab/>
+        <w:tab/>
+        <w:tab/>
+        <w:tab/>
+      </w:r>
+      <w:r>
+        <w:rPr>
+          <w:rFonts w:ascii="Calibri" w:hAnsi="Calibri"/>
+          <w:color w:val="auto"/>
+          <w:sz w:val="22"/>
+          <w:szCs w:val="22"/>
+          <w:u w:val="none"/>
+        </w:rPr>
+        <w:t xml:space="preserve">                           Sep 2</w:t>
+      </w:r>
+      <w:r>
+        <w:rPr>
+          <w:rFonts w:ascii="Calibri" w:hAnsi="Calibri"/>
+          <w:color w:val="auto"/>
+          <w:sz w:val="22"/>
+          <w:szCs w:val="22"/>
+        </w:rPr>
+        <w:t>020 – Mar 2021</w:t>
+      </w:r>
+    </w:p>
+    <w:p>
+      <w:pPr>
+        <w:pStyle w:val="Normal"/>
+        <w:rPr>
+          <w:color w:val="auto"/>
+        </w:rPr>
+      </w:pPr>
+      <w:r>
+        <w:rPr>
+          <w:rFonts w:ascii="Calibri" w:hAnsi="Calibri"/>
+          <w:b w:val="false"/>
+          <w:bCs w:val="false"/>
+          <w:color w:val="auto"/>
+          <w:sz w:val="22"/>
+          <w:szCs w:val="22"/>
+        </w:rPr>
+        <w:t>Vehicle Side CAN Integration lead for OnStar 2G/3G Sunset Adapter project for 100k + active legacy customers.</w:t>
+      </w:r>
+    </w:p>
+    <w:p>
+      <w:pPr>
+        <w:pStyle w:val="Normal"/>
+        <w:ind w:left="0" w:right="0" w:hanging="0"/>
         <w:rPr/>
-        <w:tab/>
-        <w:tab/>
-        <w:tab/>
-        <w:tab/>
-        <w:tab/>
-        <w:tab/>
-        <w:tab/>
-        <w:tab/>
-      </w:r>
-      <w:r>
-        <w:rPr>
-          <w:rFonts w:ascii="Calibri" w:hAnsi="Calibri"/>
-          <w:color w:val="auto"/>
-          <w:sz w:val="22"/>
-          <w:szCs w:val="22"/>
-          <w:u w:val="none"/>
-        </w:rPr>
-        <w:t xml:space="preserve">        </w:t>
-      </w:r>
-      <w:r>
+      </w:pPr>
+      <w:r>
+        <w:rPr>
+          <w:rStyle w:val="StrongEmphasis"/>
+          <w:rFonts w:eastAsia="Arial" w:cs="Arial" w:ascii="Calibri" w:hAnsi="Calibri"/>
+          <w:b w:val="false"/>
+          <w:bCs w:val="false"/>
+          <w:color w:val="auto"/>
+          <w:sz w:val="22"/>
+          <w:szCs w:val="22"/>
+          <w:lang w:val="en-US" w:eastAsia="en-US" w:bidi="ar-SA"/>
+        </w:rPr>
+        <w:t>•</w:t>
+      </w:r>
+      <w:r>
+        <w:rPr>
+          <w:rFonts w:ascii="Calibri" w:hAnsi="Calibri"/>
+          <w:b w:val="false"/>
+          <w:bCs w:val="false"/>
+          <w:color w:val="auto"/>
+          <w:sz w:val="22"/>
+          <w:szCs w:val="22"/>
+        </w:rPr>
+        <w:t xml:space="preserve"> </w:t>
+      </w:r>
+      <w:r>
+        <w:rPr>
+          <w:rFonts w:ascii="Calibri" w:hAnsi="Calibri"/>
+          <w:b w:val="false"/>
+          <w:bCs w:val="false"/>
+          <w:color w:val="auto"/>
+          <w:sz w:val="22"/>
+          <w:szCs w:val="22"/>
+        </w:rPr>
+        <w:t xml:space="preserve">Led cross-functional workshops between subject matter experts and suppliers to ensure project requirements were met. </w:t>
+      </w:r>
+    </w:p>
+    <w:p>
+      <w:pPr>
+        <w:pStyle w:val="Normal"/>
+        <w:ind w:left="0" w:right="0" w:hanging="0"/>
         <w:rPr/>
-        <w:tab/>
-        <w:tab/>
-      </w:r>
-      <w:r>
-        <w:rPr>
-          <w:rFonts w:ascii="Calibri" w:hAnsi="Calibri"/>
-          <w:color w:val="auto"/>
-          <w:sz w:val="22"/>
-          <w:szCs w:val="22"/>
-          <w:u w:val="none"/>
-        </w:rPr>
-        <w:t xml:space="preserve">     Sep 2</w:t>
-      </w:r>
-      <w:r>
-        <w:rPr>
-          <w:rFonts w:ascii="Calibri" w:hAnsi="Calibri"/>
-          <w:color w:val="auto"/>
-          <w:sz w:val="22"/>
-          <w:szCs w:val="22"/>
-        </w:rPr>
-        <w:t>020 – Mar 2021</w:t>
-      </w:r>
-    </w:p>
-    <w:p>
-      <w:pPr>
-        <w:pStyle w:val="Normal"/>
-        <w:rPr>
-          <w:b w:val="false"/>
-          <w:b w:val="false"/>
-          <w:bCs w:val="false"/>
-          <w:color w:val="auto"/>
-        </w:rPr>
-      </w:pPr>
-      <w:r>
-        <w:rPr>
-          <w:rFonts w:ascii="Calibri" w:hAnsi="Calibri"/>
-          <w:b w:val="false"/>
-          <w:bCs w:val="false"/>
-          <w:color w:val="auto"/>
-          <w:sz w:val="22"/>
-          <w:szCs w:val="22"/>
-        </w:rPr>
-        <w:t>Vehicle Side CAN Integration lead for OnStar 2G/3G Sunset Adapter project for 100k + active legacy customers.</w:t>
+      </w:pPr>
+      <w:r>
+        <w:rPr>
+          <w:rStyle w:val="StrongEmphasis"/>
+          <w:rFonts w:eastAsia="Arial" w:cs="Arial" w:ascii="Calibri" w:hAnsi="Calibri"/>
+          <w:b w:val="false"/>
+          <w:bCs w:val="false"/>
+          <w:color w:val="auto"/>
+          <w:sz w:val="22"/>
+          <w:szCs w:val="22"/>
+          <w:lang w:val="en-US" w:eastAsia="en-US" w:bidi="ar-SA"/>
+        </w:rPr>
+        <w:t>•</w:t>
+      </w:r>
+      <w:r>
+        <w:rPr>
+          <w:rStyle w:val="StrongEmphasis"/>
+          <w:rFonts w:ascii="Calibri" w:hAnsi="Calibri"/>
+          <w:b w:val="false"/>
+          <w:bCs w:val="false"/>
+          <w:color w:val="000000"/>
+          <w:sz w:val="22"/>
+          <w:szCs w:val="22"/>
+          <w:shd w:fill="auto" w:val="clear"/>
+        </w:rPr>
+        <w:t xml:space="preserve"> </w:t>
+      </w:r>
+      <w:r>
+        <w:rPr>
+          <w:rStyle w:val="StrongEmphasis"/>
+          <w:rFonts w:ascii="Calibri" w:hAnsi="Calibri"/>
+          <w:b w:val="false"/>
+          <w:bCs w:val="false"/>
+          <w:color w:val="000000"/>
+          <w:sz w:val="22"/>
+          <w:szCs w:val="22"/>
+          <w:shd w:fill="auto" w:val="clear"/>
+        </w:rPr>
+        <w:t>Proactively tackled development and implementation challenges in test setups and provided direction for creating electrical testing harnesses while mentoring junior engineers.</w:t>
       </w:r>
     </w:p>
     <w:p>
       <w:pPr>
         <w:pStyle w:val="Normal"/>
         <w:ind w:left="0" w:right="0" w:hanging="0"/>
-        <w:rPr>
-          <w:rFonts w:ascii="Calibri" w:hAnsi="Calibri"/>
-          <w:b w:val="false"/>
-          <w:b w:val="false"/>
-          <w:bCs w:val="false"/>
-          <w:color w:val="auto"/>
-          <w:sz w:val="22"/>
-          <w:szCs w:val="22"/>
-        </w:rPr>
-      </w:pPr>
-      <w:r>
-        <w:rPr>
-          <w:rStyle w:val="StrongEmphasis"/>
-          <w:rFonts w:eastAsia="Arial" w:cs="Arial" w:ascii="Calibri" w:hAnsi="Calibri"/>
-          <w:b w:val="false"/>
-          <w:bCs w:val="false"/>
-          <w:color w:val="auto"/>
-          <w:sz w:val="22"/>
-          <w:szCs w:val="22"/>
-          <w:lang w:val="en-US" w:eastAsia="en-US" w:bidi="ar-SA"/>
-        </w:rPr>
-        <w:t>•</w:t>
-      </w:r>
-      <w:r>
-        <w:rPr>
-          <w:rFonts w:ascii="Calibri" w:hAnsi="Calibri"/>
-          <w:b w:val="false"/>
-          <w:bCs w:val="false"/>
-          <w:color w:val="auto"/>
-          <w:sz w:val="22"/>
-          <w:szCs w:val="22"/>
-        </w:rPr>
-        <w:t xml:space="preserve"> </w:t>
-      </w:r>
-      <w:r>
-        <w:rPr>
-          <w:rFonts w:ascii="Calibri" w:hAnsi="Calibri"/>
-          <w:b w:val="false"/>
-          <w:bCs w:val="false"/>
-          <w:color w:val="auto"/>
-          <w:sz w:val="22"/>
-          <w:szCs w:val="22"/>
-        </w:rPr>
-        <w:t xml:space="preserve">Led cross-functional workshops between subject matter experts and suppliers to ensure project requirements were met. </w:t>
-      </w:r>
-    </w:p>
-    <w:p>
-      <w:pPr>
-        <w:pStyle w:val="Normal"/>
-        <w:ind w:left="0" w:right="0" w:hanging="0"/>
-        <w:rPr>
-          <w:rFonts w:ascii="Calibri" w:hAnsi="Calibri"/>
-          <w:b w:val="false"/>
-          <w:b w:val="false"/>
-          <w:bCs w:val="false"/>
-          <w:color w:val="auto"/>
-          <w:sz w:val="22"/>
-          <w:szCs w:val="22"/>
-        </w:rPr>
-      </w:pPr>
-      <w:r>
-        <w:rPr>
-          <w:rStyle w:val="StrongEmphasis"/>
-          <w:rFonts w:eastAsia="Arial" w:cs="Arial" w:ascii="Calibri" w:hAnsi="Calibri"/>
-          <w:b w:val="false"/>
-          <w:bCs w:val="false"/>
-          <w:color w:val="auto"/>
-          <w:sz w:val="22"/>
-          <w:szCs w:val="22"/>
-          <w:lang w:val="en-US" w:eastAsia="en-US" w:bidi="ar-SA"/>
-        </w:rPr>
-        <w:t>•</w:t>
-      </w:r>
-      <w:r>
-        <w:rPr>
-          <w:rStyle w:val="StrongEmphasis"/>
-          <w:rFonts w:ascii="Calibri" w:hAnsi="Calibri"/>
-          <w:b w:val="false"/>
-          <w:bCs w:val="false"/>
-          <w:color w:val="000000"/>
-          <w:sz w:val="22"/>
-          <w:szCs w:val="22"/>
-          <w:shd w:fill="auto" w:val="clear"/>
-        </w:rPr>
-        <w:t xml:space="preserve"> </w:t>
-      </w:r>
-      <w:r>
-        <w:rPr>
-          <w:rStyle w:val="StrongEmphasis"/>
-          <w:rFonts w:ascii="Calibri" w:hAnsi="Calibri"/>
-          <w:b w:val="false"/>
-          <w:bCs w:val="false"/>
-          <w:color w:val="000000"/>
-          <w:sz w:val="22"/>
-          <w:szCs w:val="22"/>
-          <w:shd w:fill="auto" w:val="clear"/>
-        </w:rPr>
-        <w:t>Proactively tackled development and implementation challenges in test setups and provided direction for creating electrical testing harnesses while mentoring junior engineers.</w:t>
-      </w:r>
-    </w:p>
-    <w:p>
-      <w:pPr>
-        <w:pStyle w:val="Normal"/>
-        <w:ind w:left="0" w:right="0" w:hanging="0"/>
-        <w:rPr>
-          <w:b w:val="false"/>
-          <w:b w:val="false"/>
-          <w:bCs w:val="false"/>
-          <w:color w:val="auto"/>
-        </w:rPr>
+        <w:rPr/>
       </w:pPr>
       <w:r>
         <w:rPr>
@@ -1566,10 +1331,7 @@
       <w:pPr>
         <w:pStyle w:val="Normal"/>
         <w:rPr>
-          <w:rFonts w:ascii="Calibri" w:hAnsi="Calibri"/>
-          <w:color w:val="auto"/>
-          <w:sz w:val="22"/>
-          <w:szCs w:val="22"/>
+          <w:color w:val="auto"/>
         </w:rPr>
       </w:pPr>
       <w:r>
@@ -1597,10 +1359,7 @@
       <w:pPr>
         <w:pStyle w:val="Normal"/>
         <w:rPr>
-          <w:rFonts w:ascii="Calibri" w:hAnsi="Calibri"/>
-          <w:color w:val="auto"/>
-          <w:sz w:val="22"/>
-          <w:szCs w:val="22"/>
+          <w:color w:val="auto"/>
         </w:rPr>
       </w:pPr>
       <w:r>
@@ -1623,70 +1382,151 @@
         <w:t xml:space="preserve"> </w:t>
       </w:r>
       <w:r>
+        <w:rPr>
+          <w:color w:val="auto"/>
+        </w:rPr>
+        <w:tab/>
+        <w:tab/>
+        <w:tab/>
+        <w:tab/>
+        <w:tab/>
+        <w:tab/>
+      </w:r>
+      <w:r>
+        <w:rPr>
+          <w:rFonts w:ascii="Calibri" w:hAnsi="Calibri"/>
+          <w:color w:val="auto"/>
+          <w:sz w:val="22"/>
+          <w:szCs w:val="22"/>
+        </w:rPr>
+        <w:t xml:space="preserve">       </w:t>
+      </w:r>
+      <w:r>
+        <w:rPr>
+          <w:color w:val="auto"/>
+        </w:rPr>
+        <w:tab/>
+        <w:tab/>
+      </w:r>
+      <w:r>
+        <w:rPr>
+          <w:rFonts w:ascii="Calibri" w:hAnsi="Calibri"/>
+          <w:color w:val="auto"/>
+          <w:sz w:val="22"/>
+          <w:szCs w:val="22"/>
+        </w:rPr>
+        <w:t>Feb 2020 – Aug 2020</w:t>
+      </w:r>
+    </w:p>
+    <w:p>
+      <w:pPr>
+        <w:pStyle w:val="Normal"/>
+        <w:rPr>
+          <w:color w:val="auto"/>
+        </w:rPr>
+      </w:pPr>
+      <w:r>
+        <w:rPr>
+          <w:rFonts w:ascii="Calibri" w:hAnsi="Calibri"/>
+          <w:b w:val="false"/>
+          <w:bCs w:val="false"/>
+          <w:color w:val="auto"/>
+          <w:sz w:val="22"/>
+          <w:szCs w:val="22"/>
+        </w:rPr>
+        <w:t>Part of a team of controls engineers, systems engineers, and integration engineers for L4 AV Planning and Control.</w:t>
+      </w:r>
+    </w:p>
+    <w:p>
+      <w:pPr>
+        <w:pStyle w:val="Normal"/>
+        <w:ind w:left="0" w:right="0" w:hanging="0"/>
         <w:rPr/>
-        <w:tab/>
-        <w:tab/>
-        <w:tab/>
-        <w:tab/>
-        <w:tab/>
-        <w:tab/>
-      </w:r>
-      <w:r>
-        <w:rPr>
-          <w:rFonts w:ascii="Calibri" w:hAnsi="Calibri"/>
-          <w:color w:val="auto"/>
-          <w:sz w:val="22"/>
-          <w:szCs w:val="22"/>
-        </w:rPr>
-        <w:t xml:space="preserve">       </w:t>
-      </w:r>
-      <w:r>
+      </w:pPr>
+      <w:r>
+        <w:rPr>
+          <w:rStyle w:val="StrongEmphasis"/>
+          <w:rFonts w:eastAsia="Arial" w:cs="Arial" w:ascii="Calibri" w:hAnsi="Calibri"/>
+          <w:b w:val="false"/>
+          <w:bCs w:val="false"/>
+          <w:color w:val="auto"/>
+          <w:sz w:val="22"/>
+          <w:szCs w:val="22"/>
+          <w:lang w:val="en-US" w:eastAsia="en-US" w:bidi="ar-SA"/>
+        </w:rPr>
+        <w:t>•</w:t>
+      </w:r>
+      <w:r>
+        <w:rPr>
+          <w:rFonts w:ascii="Calibri" w:hAnsi="Calibri"/>
+          <w:b w:val="false"/>
+          <w:bCs w:val="false"/>
+          <w:color w:val="auto"/>
+          <w:sz w:val="22"/>
+          <w:szCs w:val="22"/>
+        </w:rPr>
+        <w:t xml:space="preserve"> </w:t>
+      </w:r>
+      <w:r>
+        <w:rPr>
+          <w:rFonts w:ascii="Calibri" w:hAnsi="Calibri"/>
+          <w:b w:val="false"/>
+          <w:bCs w:val="false"/>
+          <w:color w:val="auto"/>
+          <w:sz w:val="22"/>
+          <w:szCs w:val="22"/>
+        </w:rPr>
+        <w:t>Researched Vehicle Dynamics models and methods of Lateral Control for vehicles under typical highway scenarios and tested a LQR based Lateral Controller in MATLAB/Simulink.</w:t>
+      </w:r>
+    </w:p>
+    <w:p>
+      <w:pPr>
+        <w:pStyle w:val="Normal"/>
+        <w:ind w:left="0" w:right="0" w:hanging="0"/>
         <w:rPr/>
-        <w:tab/>
-        <w:tab/>
-      </w:r>
-      <w:r>
-        <w:rPr>
-          <w:rFonts w:ascii="Calibri" w:hAnsi="Calibri"/>
-          <w:color w:val="auto"/>
-          <w:sz w:val="22"/>
-          <w:szCs w:val="22"/>
-        </w:rPr>
-        <w:t xml:space="preserve">      Feb 2020 – Aug 2020</w:t>
-      </w:r>
-    </w:p>
-    <w:p>
-      <w:pPr>
-        <w:pStyle w:val="Normal"/>
-        <w:rPr>
-          <w:b w:val="false"/>
-          <w:b w:val="false"/>
-          <w:bCs w:val="false"/>
-          <w:color w:val="auto"/>
-        </w:rPr>
-      </w:pPr>
-      <w:r>
-        <w:rPr>
-          <w:rFonts w:ascii="Calibri" w:hAnsi="Calibri"/>
-          <w:b w:val="false"/>
-          <w:bCs w:val="false"/>
-          <w:color w:val="auto"/>
-          <w:sz w:val="22"/>
-          <w:szCs w:val="22"/>
-        </w:rPr>
-        <w:t>Part of a team of controls engineers, systems engineers, and integration engineers for L4 AV Planning and Control.</w:t>
+      </w:pPr>
+      <w:r>
+        <w:rPr>
+          <w:rStyle w:val="StrongEmphasis"/>
+          <w:rFonts w:eastAsia="Arial" w:cs="Arial" w:ascii="Calibri" w:hAnsi="Calibri"/>
+          <w:b w:val="false"/>
+          <w:bCs w:val="false"/>
+          <w:color w:val="auto"/>
+          <w:sz w:val="22"/>
+          <w:szCs w:val="22"/>
+          <w:lang w:val="en-US" w:eastAsia="en-US" w:bidi="ar-SA"/>
+        </w:rPr>
+        <w:t>•</w:t>
+      </w:r>
+      <w:r>
+        <w:rPr>
+          <w:rFonts w:ascii="Calibri" w:hAnsi="Calibri"/>
+          <w:b w:val="false"/>
+          <w:bCs w:val="false"/>
+          <w:color w:val="000000"/>
+          <w:sz w:val="22"/>
+          <w:szCs w:val="22"/>
+          <w:shd w:fill="auto" w:val="clear"/>
+        </w:rPr>
+        <w:t xml:space="preserve"> </w:t>
+      </w:r>
+      <w:r>
+        <w:rPr>
+          <w:rFonts w:ascii="Calibri" w:hAnsi="Calibri"/>
+          <w:b w:val="false"/>
+          <w:bCs w:val="false"/>
+          <w:color w:val="auto"/>
+          <w:sz w:val="22"/>
+          <w:szCs w:val="22"/>
+        </w:rPr>
+        <w:t>Independently developed and executed test plans for PID based longitudinal and LQR based lateral control algorithms using MATLAB, allowing team to catch and resolve issues before integration.</w:t>
       </w:r>
     </w:p>
     <w:p>
       <w:pPr>
         <w:pStyle w:val="Normal"/>
         <w:ind w:left="0" w:right="0" w:hanging="0"/>
-        <w:rPr>
-          <w:b w:val="false"/>
-          <w:b w:val="false"/>
-          <w:bCs w:val="false"/>
-          <w:color w:val="auto"/>
-        </w:rPr>
+        <w:rPr/>
       </w:pPr>
       <w:r>
         <w:rPr>
@@ -1721,20 +1561,14 @@
           <w:sz w:val="22"/>
           <w:szCs w:val="22"/>
         </w:rPr>
-        <w:t>Researched Vehicle Dynamics models and methods of Lateral Control for vehicles under typical highway scenarios and tested a LQR based Lateral Controller in MATLAB/Simulink.</w:t>
+        <w:t>Worked closely with integration team to integrate and debug Software Releases in CarMaker SIL environment.</w:t>
       </w:r>
     </w:p>
     <w:p>
       <w:pPr>
         <w:pStyle w:val="Normal"/>
         <w:ind w:left="0" w:right="0" w:hanging="0"/>
-        <w:rPr>
-          <w:b w:val="false"/>
-          <w:b w:val="false"/>
-          <w:bCs w:val="false"/>
-          <w:color w:val="auto"/>
-          <w:shd w:fill="auto" w:val="clear"/>
-        </w:rPr>
+        <w:rPr/>
       </w:pPr>
       <w:r>
         <w:rPr>
@@ -1754,10 +1588,9 @@
           <w:rFonts w:ascii="Calibri" w:hAnsi="Calibri"/>
           <w:b w:val="false"/>
           <w:bCs w:val="false"/>
-          <w:color w:val="000000"/>
-          <w:sz w:val="22"/>
-          <w:szCs w:val="22"/>
-          <w:shd w:fill="auto" w:val="clear"/>
+          <w:color w:val="auto"/>
+          <w:sz w:val="22"/>
+          <w:szCs w:val="22"/>
         </w:rPr>
         <w:t xml:space="preserve"> </w:t>
       </w:r>
@@ -1770,7 +1603,7 @@
           <w:sz w:val="22"/>
           <w:szCs w:val="22"/>
         </w:rPr>
-        <w:t>Independently developed and executed test plans for PID based longitudinal and LQR based lateral control algorithms using MATLAB, allowing team to catch and resolve issues before integration.</w:t>
+        <w:t>Developed Object Oriented MATLAB scripts to analyze an visualize CAN data from MobilEye EyeQ4 system.</w:t>
       </w:r>
     </w:p>
     <w:p>
@@ -1778,169 +1611,69 @@
         <w:pStyle w:val="Normal"/>
         <w:ind w:left="0" w:right="0" w:hanging="0"/>
         <w:rPr>
-          <w:b w:val="false"/>
-          <w:b w:val="false"/>
-          <w:bCs w:val="false"/>
-          <w:color w:val="auto"/>
-        </w:rPr>
-      </w:pPr>
-      <w:r>
-        <w:rPr>
-          <w:rStyle w:val="StrongEmphasis"/>
-          <w:rFonts w:eastAsia="Arial" w:cs="Arial" w:ascii="Calibri" w:hAnsi="Calibri"/>
-          <w:b w:val="false"/>
-          <w:bCs w:val="false"/>
-          <w:color w:val="auto"/>
-          <w:sz w:val="22"/>
-          <w:szCs w:val="22"/>
-          <w:lang w:val="en-US" w:eastAsia="en-US" w:bidi="ar-SA"/>
-        </w:rPr>
-        <w:t>•</w:t>
-      </w:r>
-      <w:r>
-        <w:rPr>
-          <w:rFonts w:ascii="Calibri" w:hAnsi="Calibri"/>
-          <w:b w:val="false"/>
-          <w:bCs w:val="false"/>
-          <w:color w:val="auto"/>
-          <w:sz w:val="22"/>
-          <w:szCs w:val="22"/>
-        </w:rPr>
-        <w:t xml:space="preserve"> </w:t>
-      </w:r>
-      <w:r>
-        <w:rPr>
-          <w:rFonts w:ascii="Calibri" w:hAnsi="Calibri"/>
-          <w:b w:val="false"/>
-          <w:bCs w:val="false"/>
-          <w:color w:val="auto"/>
-          <w:sz w:val="22"/>
-          <w:szCs w:val="22"/>
-        </w:rPr>
-        <w:t>Worked closely with integration team to integrate and debug Software Releases in CarMaker SIL environment.</w:t>
-      </w:r>
-    </w:p>
-    <w:p>
-      <w:pPr>
-        <w:pStyle w:val="Normal"/>
-        <w:ind w:left="0" w:right="0" w:hanging="0"/>
-        <w:rPr>
-          <w:rFonts w:ascii="Calibri" w:hAnsi="Calibri"/>
-          <w:b w:val="false"/>
-          <w:b w:val="false"/>
-          <w:bCs w:val="false"/>
-          <w:color w:val="auto"/>
-          <w:sz w:val="22"/>
-          <w:szCs w:val="22"/>
-        </w:rPr>
-      </w:pPr>
-      <w:r>
-        <w:rPr>
-          <w:rStyle w:val="StrongEmphasis"/>
-          <w:rFonts w:eastAsia="Arial" w:cs="Arial" w:ascii="Calibri" w:hAnsi="Calibri"/>
-          <w:b w:val="false"/>
-          <w:bCs w:val="false"/>
-          <w:color w:val="auto"/>
-          <w:sz w:val="22"/>
-          <w:szCs w:val="22"/>
-          <w:lang w:val="en-US" w:eastAsia="en-US" w:bidi="ar-SA"/>
-        </w:rPr>
-        <w:t>•</w:t>
-      </w:r>
-      <w:r>
-        <w:rPr>
-          <w:rFonts w:ascii="Calibri" w:hAnsi="Calibri"/>
-          <w:b w:val="false"/>
-          <w:bCs w:val="false"/>
-          <w:color w:val="auto"/>
-          <w:sz w:val="22"/>
-          <w:szCs w:val="22"/>
-        </w:rPr>
-        <w:t xml:space="preserve"> </w:t>
-      </w:r>
-      <w:r>
-        <w:rPr>
-          <w:rFonts w:ascii="Calibri" w:hAnsi="Calibri"/>
-          <w:b w:val="false"/>
-          <w:bCs w:val="false"/>
-          <w:color w:val="auto"/>
-          <w:sz w:val="22"/>
-          <w:szCs w:val="22"/>
-        </w:rPr>
-        <w:t>Developed Object Oriented MATLAB scripts to analyze an visualize CAN data from MobilEye EyeQ4 system.</w:t>
-      </w:r>
-    </w:p>
-    <w:p>
-      <w:pPr>
-        <w:pStyle w:val="Normal"/>
-        <w:ind w:left="0" w:right="0" w:hanging="0"/>
-        <w:rPr>
-          <w:rFonts w:ascii="Calibri" w:hAnsi="Calibri"/>
-          <w:b w:val="false"/>
-          <w:b w:val="false"/>
-          <w:bCs w:val="false"/>
-          <w:color w:val="auto"/>
-          <w:sz w:val="22"/>
-          <w:szCs w:val="22"/>
-        </w:rPr>
-      </w:pPr>
-      <w:r>
-        <w:rPr>
-          <w:rFonts w:ascii="Calibri" w:hAnsi="Calibri"/>
-          <w:b w:val="false"/>
-          <w:bCs w:val="false"/>
-          <w:color w:val="auto"/>
-          <w:sz w:val="22"/>
-          <w:szCs w:val="22"/>
-        </w:rPr>
-      </w:r>
-    </w:p>
-    <w:p>
-      <w:pPr>
-        <w:pStyle w:val="Normal"/>
-        <w:rPr>
-          <w:rFonts w:ascii="Calibri" w:hAnsi="Calibri"/>
-          <w:color w:val="auto"/>
-          <w:sz w:val="22"/>
-          <w:szCs w:val="22"/>
-        </w:rPr>
-      </w:pPr>
-      <w:r>
-        <w:rPr>
-          <w:rFonts w:ascii="Calibri" w:hAnsi="Calibri"/>
-          <w:color w:val="auto"/>
-          <w:sz w:val="22"/>
-          <w:szCs w:val="22"/>
-        </w:rPr>
-      </w:r>
-    </w:p>
-    <w:p>
-      <w:pPr>
-        <w:pStyle w:val="Normal"/>
-        <w:rPr>
-          <w:rFonts w:ascii="Calibri" w:hAnsi="Calibri"/>
-          <w:color w:val="auto"/>
-          <w:sz w:val="22"/>
-          <w:szCs w:val="22"/>
-        </w:rPr>
-      </w:pPr>
-      <w:r>
-        <w:rPr>
-          <w:rFonts w:ascii="Calibri" w:hAnsi="Calibri"/>
-          <w:color w:val="auto"/>
-          <w:sz w:val="22"/>
-          <w:szCs w:val="22"/>
-        </w:rPr>
-      </w:r>
-    </w:p>
-    <w:p>
-      <w:pPr>
-        <w:pStyle w:val="Normal"/>
-        <w:rPr>
-          <w:rFonts w:ascii="Calibri" w:hAnsi="Calibri"/>
-          <w:color w:val="auto"/>
-          <w:sz w:val="22"/>
-          <w:szCs w:val="22"/>
+          <w:rFonts w:ascii="Calibri" w:hAnsi="Calibri"/>
+          <w:b w:val="false"/>
+          <w:b w:val="false"/>
+          <w:bCs w:val="false"/>
+          <w:color w:val="auto"/>
+          <w:sz w:val="22"/>
+          <w:szCs w:val="22"/>
+        </w:rPr>
+      </w:pPr>
+      <w:r>
+        <w:rPr>
+          <w:rFonts w:ascii="Calibri" w:hAnsi="Calibri"/>
+          <w:b w:val="false"/>
+          <w:bCs w:val="false"/>
+          <w:color w:val="auto"/>
+          <w:sz w:val="22"/>
+          <w:szCs w:val="22"/>
+        </w:rPr>
+      </w:r>
+    </w:p>
+    <w:p>
+      <w:pPr>
+        <w:pStyle w:val="Normal"/>
+        <w:rPr>
+          <w:rFonts w:ascii="Calibri" w:hAnsi="Calibri"/>
+          <w:color w:val="auto"/>
+          <w:sz w:val="22"/>
+          <w:szCs w:val="22"/>
+        </w:rPr>
+      </w:pPr>
+      <w:r>
+        <w:rPr>
+          <w:rFonts w:ascii="Calibri" w:hAnsi="Calibri"/>
+          <w:color w:val="auto"/>
+          <w:sz w:val="22"/>
+          <w:szCs w:val="22"/>
+        </w:rPr>
+      </w:r>
+    </w:p>
+    <w:p>
+      <w:pPr>
+        <w:pStyle w:val="Normal"/>
+        <w:rPr>
+          <w:rFonts w:ascii="Calibri" w:hAnsi="Calibri"/>
+          <w:color w:val="auto"/>
+          <w:sz w:val="22"/>
+          <w:szCs w:val="22"/>
+        </w:rPr>
+      </w:pPr>
+      <w:r>
+        <w:rPr>
+          <w:rFonts w:ascii="Calibri" w:hAnsi="Calibri"/>
+          <w:color w:val="auto"/>
+          <w:sz w:val="22"/>
+          <w:szCs w:val="22"/>
+        </w:rPr>
+      </w:r>
+    </w:p>
+    <w:p>
+      <w:pPr>
+        <w:pStyle w:val="Normal"/>
+        <w:rPr>
+          <w:color w:val="auto"/>
         </w:rPr>
       </w:pPr>
       <w:r>
@@ -1968,10 +1701,7 @@
       <w:pPr>
         <w:pStyle w:val="Normal"/>
         <w:rPr>
-          <w:rFonts w:ascii="Calibri" w:hAnsi="Calibri"/>
-          <w:color w:val="auto"/>
-          <w:sz w:val="22"/>
-          <w:szCs w:val="22"/>
+          <w:color w:val="auto"/>
         </w:rPr>
       </w:pPr>
       <w:r>
@@ -1985,81 +1715,176 @@
         <w:t>End-Of-Line Test Development Engineer</w:t>
       </w:r>
       <w:r>
+        <w:rPr>
+          <w:color w:val="auto"/>
+        </w:rPr>
+        <w:tab/>
+        <w:tab/>
+        <w:tab/>
+        <w:tab/>
+        <w:tab/>
+      </w:r>
+      <w:r>
+        <w:rPr>
+          <w:rFonts w:ascii="Calibri" w:hAnsi="Calibri"/>
+          <w:color w:val="auto"/>
+          <w:sz w:val="22"/>
+          <w:szCs w:val="22"/>
+          <w:u w:val="none"/>
+        </w:rPr>
+        <w:t xml:space="preserve">         </w:t>
+      </w:r>
+      <w:r>
+        <w:rPr>
+          <w:color w:val="auto"/>
+        </w:rPr>
+        <w:tab/>
+        <w:tab/>
+        <w:tab/>
+      </w:r>
+      <w:r>
+        <w:rPr>
+          <w:rFonts w:ascii="Calibri" w:hAnsi="Calibri"/>
+          <w:color w:val="auto"/>
+          <w:sz w:val="22"/>
+          <w:szCs w:val="22"/>
+          <w:u w:val="none"/>
+        </w:rPr>
+        <w:t xml:space="preserve">Jan </w:t>
+      </w:r>
+      <w:r>
+        <w:rPr>
+          <w:rFonts w:ascii="Calibri" w:hAnsi="Calibri"/>
+          <w:color w:val="auto"/>
+          <w:sz w:val="22"/>
+          <w:szCs w:val="22"/>
+        </w:rPr>
+        <w:t>2019 – Feb 2020</w:t>
+      </w:r>
+    </w:p>
+    <w:p>
+      <w:pPr>
+        <w:pStyle w:val="Normal"/>
+        <w:rPr>
+          <w:color w:val="auto"/>
+        </w:rPr>
+      </w:pPr>
+      <w:r>
+        <w:rPr>
+          <w:rFonts w:ascii="Calibri" w:hAnsi="Calibri"/>
+          <w:b w:val="false"/>
+          <w:bCs w:val="false"/>
+          <w:color w:val="auto"/>
+          <w:sz w:val="22"/>
+          <w:szCs w:val="22"/>
+        </w:rPr>
+        <w:t>Automation solution developer for electronic module production and launch activities for manufacturing services group.</w:t>
+      </w:r>
+    </w:p>
+    <w:p>
+      <w:pPr>
+        <w:pStyle w:val="Normal"/>
+        <w:ind w:left="0" w:right="0" w:hanging="0"/>
         <w:rPr/>
-        <w:tab/>
-        <w:tab/>
-        <w:tab/>
-        <w:tab/>
-        <w:tab/>
-      </w:r>
-      <w:r>
-        <w:rPr>
-          <w:rFonts w:ascii="Calibri" w:hAnsi="Calibri"/>
-          <w:color w:val="auto"/>
-          <w:sz w:val="22"/>
-          <w:szCs w:val="22"/>
-          <w:u w:val="none"/>
-        </w:rPr>
-        <w:t xml:space="preserve">         </w:t>
-      </w:r>
-      <w:r>
+      </w:pPr>
+      <w:r>
+        <w:rPr>
+          <w:rStyle w:val="StrongEmphasis"/>
+          <w:rFonts w:eastAsia="Arial" w:cs="Arial" w:ascii="Calibri" w:hAnsi="Calibri"/>
+          <w:b w:val="false"/>
+          <w:bCs w:val="false"/>
+          <w:color w:val="auto"/>
+          <w:sz w:val="22"/>
+          <w:szCs w:val="22"/>
+          <w:lang w:val="en-US" w:eastAsia="en-US" w:bidi="ar-SA"/>
+        </w:rPr>
+        <w:t>•</w:t>
+      </w:r>
+      <w:r>
+        <w:rPr>
+          <w:rFonts w:ascii="Calibri" w:hAnsi="Calibri"/>
+          <w:b w:val="false"/>
+          <w:bCs w:val="false"/>
+          <w:color w:val="000000"/>
+          <w:sz w:val="22"/>
+          <w:szCs w:val="22"/>
+          <w:shd w:fill="auto" w:val="clear"/>
+        </w:rPr>
+        <w:t xml:space="preserve"> </w:t>
+      </w:r>
+      <w:r>
+        <w:rPr>
+          <w:rFonts w:ascii="Calibri" w:hAnsi="Calibri"/>
+          <w:b w:val="false"/>
+          <w:bCs w:val="false"/>
+          <w:color w:val="000000"/>
+          <w:sz w:val="22"/>
+          <w:szCs w:val="22"/>
+          <w:shd w:fill="auto" w:val="clear"/>
+        </w:rPr>
+        <w:t>Developed multi-threaded Python scripts to flash Firmware on in-vehicle Ethernet Gateway subsystem automating a 60 minute</w:t>
+      </w:r>
+      <w:r>
+        <w:rPr>
+          <w:rFonts w:ascii="Calibri" w:hAnsi="Calibri"/>
+          <w:b w:val="false"/>
+          <w:bCs w:val="false"/>
+          <w:color w:val="auto"/>
+          <w:sz w:val="22"/>
+          <w:szCs w:val="22"/>
+        </w:rPr>
+        <w:t xml:space="preserve"> error-prone manual process down to 15 minutes with logs.</w:t>
+      </w:r>
+    </w:p>
+    <w:p>
+      <w:pPr>
+        <w:pStyle w:val="Normal"/>
+        <w:ind w:left="0" w:right="0" w:hanging="0"/>
         <w:rPr/>
-        <w:tab/>
-        <w:tab/>
-        <w:tab/>
-      </w:r>
-      <w:r>
-        <w:rPr>
-          <w:rFonts w:ascii="Calibri" w:hAnsi="Calibri"/>
-          <w:color w:val="auto"/>
-          <w:sz w:val="22"/>
-          <w:szCs w:val="22"/>
-          <w:u w:val="none"/>
-        </w:rPr>
-        <w:t xml:space="preserve">       Jan </w:t>
-      </w:r>
-      <w:r>
-        <w:rPr>
-          <w:rFonts w:ascii="Calibri" w:hAnsi="Calibri"/>
-          <w:color w:val="auto"/>
-          <w:sz w:val="22"/>
-          <w:szCs w:val="22"/>
-        </w:rPr>
-        <w:t>2019 – Feb 2020</w:t>
-      </w:r>
-    </w:p>
-    <w:p>
-      <w:pPr>
-        <w:pStyle w:val="Normal"/>
-        <w:rPr>
-          <w:b w:val="false"/>
-          <w:b w:val="false"/>
-          <w:bCs w:val="false"/>
-          <w:color w:val="auto"/>
-        </w:rPr>
-      </w:pPr>
-      <w:r>
-        <w:rPr>
-          <w:rFonts w:ascii="Calibri" w:hAnsi="Calibri"/>
-          <w:b w:val="false"/>
-          <w:bCs w:val="false"/>
-          <w:color w:val="auto"/>
-          <w:sz w:val="22"/>
-          <w:szCs w:val="22"/>
-        </w:rPr>
-        <w:t>Automation solution developer for electronic module production and launch activities for manufacturing services group.</w:t>
+      </w:pPr>
+      <w:r>
+        <w:rPr>
+          <w:rStyle w:val="StrongEmphasis"/>
+          <w:rFonts w:eastAsia="Arial" w:cs="Arial" w:ascii="Calibri" w:hAnsi="Calibri"/>
+          <w:b w:val="false"/>
+          <w:bCs w:val="false"/>
+          <w:color w:val="auto"/>
+          <w:sz w:val="22"/>
+          <w:szCs w:val="22"/>
+          <w:lang w:val="en-US" w:eastAsia="en-US" w:bidi="ar-SA"/>
+        </w:rPr>
+        <w:t>•</w:t>
+      </w:r>
+      <w:r>
+        <w:rPr>
+          <w:rFonts w:ascii="Calibri" w:hAnsi="Calibri"/>
+          <w:b w:val="false"/>
+          <w:bCs w:val="false"/>
+          <w:color w:val="000000"/>
+          <w:sz w:val="22"/>
+          <w:szCs w:val="22"/>
+          <w:shd w:fill="auto" w:val="clear"/>
+        </w:rPr>
+        <w:t xml:space="preserve"> </w:t>
+      </w:r>
+      <w:r>
+        <w:rPr>
+          <w:rFonts w:ascii="Calibri" w:hAnsi="Calibri"/>
+          <w:b w:val="false"/>
+          <w:bCs w:val="false"/>
+          <w:color w:val="000000"/>
+          <w:sz w:val="22"/>
+          <w:szCs w:val="22"/>
+          <w:shd w:fill="auto" w:val="clear"/>
+        </w:rPr>
+        <w:t>Designed and documented manufacturing test solutions using UML methods and engaged in peer-review to verify functionality ensuring first-time quality of solutions.</w:t>
       </w:r>
     </w:p>
     <w:p>
       <w:pPr>
         <w:pStyle w:val="Normal"/>
         <w:ind w:left="0" w:right="0" w:hanging="0"/>
-        <w:rPr>
-          <w:b w:val="false"/>
-          <w:b w:val="false"/>
-          <w:bCs w:val="false"/>
-          <w:color w:val="auto"/>
-        </w:rPr>
+        <w:rPr/>
       </w:pPr>
       <w:r>
         <w:rPr>
@@ -2076,6 +1901,7 @@
       </w:r>
       <w:r>
         <w:rPr>
+          <w:rStyle w:val="StrongEmphasis"/>
           <w:rFonts w:ascii="Calibri" w:hAnsi="Calibri"/>
           <w:b w:val="false"/>
           <w:bCs w:val="false"/>
@@ -2088,152 +1914,23 @@
       </w:r>
       <w:r>
         <w:rPr>
-          <w:rFonts w:ascii="Calibri" w:hAnsi="Calibri"/>
-          <w:b w:val="false"/>
-          <w:bCs w:val="false"/>
-          <w:color w:val="000000"/>
-          <w:sz w:val="22"/>
-          <w:szCs w:val="22"/>
-          <w:shd w:fill="auto" w:val="clear"/>
-        </w:rPr>
-        <w:t>Developed multi-threaded Python scripts to flash Firmware on in-vehicle Ethernet Gateway subsystem automating a 60 minute</w:t>
-      </w:r>
-      <w:r>
-        <w:rPr>
-          <w:rFonts w:ascii="Calibri" w:hAnsi="Calibri"/>
-          <w:b w:val="false"/>
-          <w:bCs w:val="false"/>
-          <w:color w:val="auto"/>
-          <w:sz w:val="22"/>
-          <w:szCs w:val="22"/>
-        </w:rPr>
-        <w:t xml:space="preserve"> error-prone manual process down to 15 minutes with logs.</w:t>
+          <w:rStyle w:val="StrongEmphasis"/>
+          <w:rFonts w:ascii="Calibri" w:hAnsi="Calibri"/>
+          <w:b w:val="false"/>
+          <w:bCs w:val="false"/>
+          <w:color w:val="000000"/>
+          <w:sz w:val="22"/>
+          <w:szCs w:val="22"/>
+          <w:shd w:fill="auto" w:val="clear"/>
+        </w:rPr>
+        <w:t>Led identification and mitigation of risks in production lines during PFMEA discussions with a global cross-functional team for Ethernet Switch Module subsystems and high-speed cables.</w:t>
       </w:r>
     </w:p>
     <w:p>
       <w:pPr>
         <w:pStyle w:val="Normal"/>
         <w:ind w:left="0" w:right="0" w:hanging="0"/>
-        <w:rPr>
-          <w:rStyle w:val="StrongEmphasis"/>
-          <w:rFonts w:ascii="Calibri" w:hAnsi="Calibri" w:eastAsia="Arial" w:cs="Arial"/>
-          <w:b w:val="false"/>
-          <w:b w:val="false"/>
-          <w:bCs w:val="false"/>
-          <w:color w:val="auto"/>
-          <w:sz w:val="22"/>
-          <w:szCs w:val="22"/>
-          <w:lang w:val="en-US" w:eastAsia="en-US" w:bidi="ar-SA"/>
-        </w:rPr>
-      </w:pPr>
-      <w:r>
-        <w:rPr>
-          <w:rStyle w:val="StrongEmphasis"/>
-          <w:rFonts w:eastAsia="Arial" w:cs="Arial" w:ascii="Calibri" w:hAnsi="Calibri"/>
-          <w:b w:val="false"/>
-          <w:bCs w:val="false"/>
-          <w:color w:val="auto"/>
-          <w:sz w:val="22"/>
-          <w:szCs w:val="22"/>
-          <w:lang w:val="en-US" w:eastAsia="en-US" w:bidi="ar-SA"/>
-        </w:rPr>
-        <w:t>•</w:t>
-      </w:r>
-      <w:r>
-        <w:rPr>
-          <w:rFonts w:ascii="Calibri" w:hAnsi="Calibri"/>
-          <w:b w:val="false"/>
-          <w:bCs w:val="false"/>
-          <w:color w:val="000000"/>
-          <w:sz w:val="22"/>
-          <w:szCs w:val="22"/>
-          <w:shd w:fill="auto" w:val="clear"/>
-        </w:rPr>
-        <w:t xml:space="preserve"> </w:t>
-      </w:r>
-      <w:r>
-        <w:rPr>
-          <w:rFonts w:ascii="Calibri" w:hAnsi="Calibri"/>
-          <w:b w:val="false"/>
-          <w:bCs w:val="false"/>
-          <w:color w:val="000000"/>
-          <w:sz w:val="22"/>
-          <w:szCs w:val="22"/>
-          <w:shd w:fill="auto" w:val="clear"/>
-        </w:rPr>
-        <w:t>Designed and documented manufacturing test solutions using UML methods and engaged in peer-review to verify functionality ensuring first-time quality of solutions.</w:t>
-      </w:r>
-    </w:p>
-    <w:p>
-      <w:pPr>
-        <w:pStyle w:val="Normal"/>
-        <w:ind w:left="0" w:right="0" w:hanging="0"/>
-        <w:rPr>
-          <w:rStyle w:val="StrongEmphasis"/>
-          <w:rFonts w:ascii="Calibri" w:hAnsi="Calibri"/>
-          <w:b w:val="false"/>
-          <w:b w:val="false"/>
-          <w:bCs w:val="false"/>
-          <w:color w:val="auto"/>
-          <w:sz w:val="22"/>
-          <w:szCs w:val="22"/>
-        </w:rPr>
-      </w:pPr>
-      <w:r>
-        <w:rPr>
-          <w:rStyle w:val="StrongEmphasis"/>
-          <w:rFonts w:eastAsia="Arial" w:cs="Arial" w:ascii="Calibri" w:hAnsi="Calibri"/>
-          <w:b w:val="false"/>
-          <w:bCs w:val="false"/>
-          <w:color w:val="auto"/>
-          <w:sz w:val="22"/>
-          <w:szCs w:val="22"/>
-          <w:lang w:val="en-US" w:eastAsia="en-US" w:bidi="ar-SA"/>
-        </w:rPr>
-        <w:t>•</w:t>
-      </w:r>
-      <w:r>
-        <w:rPr>
-          <w:rStyle w:val="StrongEmphasis"/>
-          <w:rFonts w:ascii="Calibri" w:hAnsi="Calibri"/>
-          <w:b w:val="false"/>
-          <w:bCs w:val="false"/>
-          <w:color w:val="000000"/>
-          <w:sz w:val="22"/>
-          <w:szCs w:val="22"/>
-          <w:shd w:fill="auto" w:val="clear"/>
-        </w:rPr>
-        <w:t xml:space="preserve"> </w:t>
-      </w:r>
-      <w:r>
-        <w:rPr>
-          <w:rStyle w:val="StrongEmphasis"/>
-          <w:rFonts w:ascii="Calibri" w:hAnsi="Calibri"/>
-          <w:b w:val="false"/>
-          <w:bCs w:val="false"/>
-          <w:color w:val="000000"/>
-          <w:sz w:val="22"/>
-          <w:szCs w:val="22"/>
-          <w:shd w:fill="auto" w:val="clear"/>
-        </w:rPr>
-        <w:t>Led identification and mitigation of risks in production lines during PFMEA discussions with a global cross-functional team for Ethernet Switch Module subsystems and high-speed cables.</w:t>
-      </w:r>
-    </w:p>
-    <w:p>
-      <w:pPr>
-        <w:pStyle w:val="Normal"/>
-        <w:ind w:left="0" w:right="0" w:hanging="0"/>
-        <w:rPr>
-          <w:rStyle w:val="StrongEmphasis"/>
-          <w:rFonts w:ascii="Calibri" w:hAnsi="Calibri" w:eastAsia="Arial" w:cs="Arial"/>
-          <w:b w:val="false"/>
-          <w:b w:val="false"/>
-          <w:bCs w:val="false"/>
-          <w:color w:val="auto"/>
-          <w:sz w:val="22"/>
-          <w:szCs w:val="22"/>
-          <w:lang w:val="en-US" w:eastAsia="en-US" w:bidi="ar-SA"/>
-        </w:rPr>
+        <w:rPr/>
       </w:pPr>
       <w:r>
         <w:rPr>
@@ -2295,10 +1992,7 @@
       <w:pPr>
         <w:pStyle w:val="Normal"/>
         <w:rPr>
-          <w:rFonts w:ascii="Calibri" w:hAnsi="Calibri"/>
-          <w:color w:val="auto"/>
-          <w:sz w:val="22"/>
-          <w:szCs w:val="22"/>
+          <w:color w:val="auto"/>
         </w:rPr>
       </w:pPr>
       <w:r>
@@ -2326,10 +2020,7 @@
       <w:pPr>
         <w:pStyle w:val="Normal"/>
         <w:rPr>
-          <w:rFonts w:ascii="Calibri" w:hAnsi="Calibri"/>
-          <w:color w:val="auto"/>
-          <w:sz w:val="22"/>
-          <w:szCs w:val="22"/>
+          <w:color w:val="auto"/>
         </w:rPr>
       </w:pPr>
       <w:r>
@@ -2352,118 +2043,108 @@
         <w:t xml:space="preserve"> </w:t>
       </w:r>
       <w:r>
+        <w:rPr>
+          <w:color w:val="auto"/>
+        </w:rPr>
+        <w:tab/>
+        <w:tab/>
+        <w:tab/>
+        <w:tab/>
+        <w:tab/>
+        <w:tab/>
+        <w:tab/>
+      </w:r>
+      <w:r>
+        <w:rPr>
+          <w:rFonts w:ascii="Calibri" w:hAnsi="Calibri"/>
+          <w:color w:val="auto"/>
+          <w:sz w:val="22"/>
+          <w:szCs w:val="22"/>
+        </w:rPr>
+        <w:t xml:space="preserve">       </w:t>
+      </w:r>
+      <w:r>
+        <w:rPr>
+          <w:color w:val="auto"/>
+        </w:rPr>
+        <w:tab/>
+      </w:r>
+      <w:r>
+        <w:rPr>
+          <w:rFonts w:ascii="Calibri" w:hAnsi="Calibri"/>
+          <w:color w:val="auto"/>
+          <w:sz w:val="22"/>
+          <w:szCs w:val="22"/>
+        </w:rPr>
+        <w:t xml:space="preserve">             Apr 2013 -  Nov 2018</w:t>
+      </w:r>
+    </w:p>
+    <w:p>
+      <w:pPr>
+        <w:pStyle w:val="Normal"/>
+        <w:rPr>
+          <w:color w:val="auto"/>
+        </w:rPr>
+      </w:pPr>
+      <w:r>
+        <w:rPr>
+          <w:rFonts w:ascii="Calibri" w:hAnsi="Calibri"/>
+          <w:b w:val="false"/>
+          <w:bCs w:val="false"/>
+          <w:color w:val="auto"/>
+          <w:sz w:val="22"/>
+          <w:szCs w:val="22"/>
+        </w:rPr>
+        <w:t xml:space="preserve">Led design of Software and Hardware solutions for automated testing of highly distributed Infotainment, Body, and ADAS features as part of an interdisciplinary global team. </w:t>
+      </w:r>
+    </w:p>
+    <w:p>
+      <w:pPr>
+        <w:pStyle w:val="Normal"/>
+        <w:ind w:left="0" w:right="0" w:hanging="0"/>
         <w:rPr/>
-        <w:tab/>
-        <w:tab/>
-        <w:tab/>
-        <w:tab/>
-        <w:tab/>
-        <w:tab/>
-        <w:tab/>
-      </w:r>
-      <w:r>
-        <w:rPr>
-          <w:rFonts w:ascii="Calibri" w:hAnsi="Calibri"/>
-          <w:color w:val="auto"/>
-          <w:sz w:val="22"/>
-          <w:szCs w:val="22"/>
-        </w:rPr>
-        <w:t xml:space="preserve">       </w:t>
-      </w:r>
-      <w:r>
+      </w:pPr>
+      <w:r>
+        <w:rPr>
+          <w:rStyle w:val="StrongEmphasis"/>
+          <w:rFonts w:eastAsia="Arial" w:cs="Arial" w:ascii="Calibri" w:hAnsi="Calibri"/>
+          <w:b w:val="false"/>
+          <w:bCs w:val="false"/>
+          <w:color w:val="auto"/>
+          <w:sz w:val="22"/>
+          <w:szCs w:val="22"/>
+          <w:lang w:val="en-US" w:eastAsia="en-US" w:bidi="ar-SA"/>
+        </w:rPr>
+        <w:t>•</w:t>
+      </w:r>
+      <w:r>
+        <w:rPr>
+          <w:rFonts w:ascii="Calibri" w:hAnsi="Calibri"/>
+          <w:b w:val="false"/>
+          <w:bCs w:val="false"/>
+          <w:color w:val="auto"/>
+          <w:sz w:val="22"/>
+          <w:szCs w:val="22"/>
+        </w:rPr>
+        <w:t xml:space="preserve"> </w:t>
+      </w:r>
+      <w:r>
+        <w:rPr>
+          <w:rFonts w:ascii="Calibri" w:hAnsi="Calibri"/>
+          <w:b w:val="false"/>
+          <w:bCs w:val="false"/>
+          <w:color w:val="auto"/>
+          <w:sz w:val="22"/>
+          <w:szCs w:val="22"/>
+        </w:rPr>
+        <w:t>Drove the integration and extension of Ford Sync automation tool created in Python enabling automated Infotainment testing at scale saving 100s of human hours.</w:t>
+      </w:r>
+    </w:p>
+    <w:p>
+      <w:pPr>
+        <w:pStyle w:val="Normal"/>
+        <w:ind w:left="0" w:right="0" w:hanging="0"/>
         <w:rPr/>
-        <w:tab/>
-        <w:tab/>
-      </w:r>
-      <w:r>
-        <w:rPr>
-          <w:rFonts w:ascii="Calibri" w:hAnsi="Calibri"/>
-          <w:color w:val="auto"/>
-          <w:sz w:val="22"/>
-          <w:szCs w:val="22"/>
-        </w:rPr>
-        <w:t xml:space="preserve">      Apr 2013 -  Nov 2018</w:t>
-      </w:r>
-    </w:p>
-    <w:p>
-      <w:pPr>
-        <w:pStyle w:val="Normal"/>
-        <w:rPr>
-          <w:b w:val="false"/>
-          <w:b w:val="false"/>
-          <w:bCs w:val="false"/>
-          <w:color w:val="auto"/>
-        </w:rPr>
-      </w:pPr>
-      <w:r>
-        <w:rPr>
-          <w:rFonts w:ascii="Calibri" w:hAnsi="Calibri"/>
-          <w:b w:val="false"/>
-          <w:bCs w:val="false"/>
-          <w:color w:val="auto"/>
-          <w:sz w:val="22"/>
-          <w:szCs w:val="22"/>
-        </w:rPr>
-        <w:t xml:space="preserve">Led design of Software and Hardware solutions for automated testing of highly distributed Infotainment, Body, and ADAS features as part of an interdisciplinary global team. </w:t>
-      </w:r>
-    </w:p>
-    <w:p>
-      <w:pPr>
-        <w:pStyle w:val="Normal"/>
-        <w:ind w:left="0" w:right="0" w:hanging="0"/>
-        <w:rPr>
-          <w:b w:val="false"/>
-          <w:b w:val="false"/>
-          <w:bCs w:val="false"/>
-          <w:color w:val="auto"/>
-        </w:rPr>
-      </w:pPr>
-      <w:r>
-        <w:rPr>
-          <w:rStyle w:val="StrongEmphasis"/>
-          <w:rFonts w:eastAsia="Arial" w:cs="Arial" w:ascii="Calibri" w:hAnsi="Calibri"/>
-          <w:b w:val="false"/>
-          <w:bCs w:val="false"/>
-          <w:color w:val="auto"/>
-          <w:sz w:val="22"/>
-          <w:szCs w:val="22"/>
-          <w:lang w:val="en-US" w:eastAsia="en-US" w:bidi="ar-SA"/>
-        </w:rPr>
-        <w:t>•</w:t>
-      </w:r>
-      <w:r>
-        <w:rPr>
-          <w:rFonts w:ascii="Calibri" w:hAnsi="Calibri"/>
-          <w:b w:val="false"/>
-          <w:bCs w:val="false"/>
-          <w:color w:val="auto"/>
-          <w:sz w:val="22"/>
-          <w:szCs w:val="22"/>
-        </w:rPr>
-        <w:t xml:space="preserve"> </w:t>
-      </w:r>
-      <w:r>
-        <w:rPr>
-          <w:rFonts w:ascii="Calibri" w:hAnsi="Calibri"/>
-          <w:b w:val="false"/>
-          <w:bCs w:val="false"/>
-          <w:color w:val="auto"/>
-          <w:sz w:val="22"/>
-          <w:szCs w:val="22"/>
-        </w:rPr>
-        <w:t>Drove the integration and extension of Ford Sync automation tool created in Python enabling automated Infotainment testing at scale saving 100s of human hours.</w:t>
-      </w:r>
-    </w:p>
-    <w:p>
-      <w:pPr>
-        <w:pStyle w:val="Normal"/>
-        <w:ind w:left="0" w:right="0" w:hanging="0"/>
-        <w:rPr>
-          <w:b w:val="false"/>
-          <w:b w:val="false"/>
-          <w:bCs w:val="false"/>
-          <w:color w:val="auto"/>
-        </w:rPr>
       </w:pPr>
       <w:r>
         <w:rPr>
@@ -2523,13 +2204,7 @@
       <w:pPr>
         <w:pStyle w:val="Normal"/>
         <w:ind w:left="0" w:right="0" w:hanging="0"/>
-        <w:rPr>
-          <w:b w:val="false"/>
-          <w:b w:val="false"/>
-          <w:bCs w:val="false"/>
-          <w:color w:val="auto"/>
-          <w:shd w:fill="auto" w:val="clear"/>
-        </w:rPr>
+        <w:rPr/>
       </w:pPr>
       <w:r>
         <w:rPr>
@@ -2607,13 +2282,7 @@
       <w:pPr>
         <w:pStyle w:val="Normal"/>
         <w:ind w:left="0" w:right="0" w:hanging="0"/>
-        <w:rPr>
-          <w:b w:val="false"/>
-          <w:b w:val="false"/>
-          <w:bCs w:val="false"/>
-          <w:color w:val="auto"/>
-          <w:shd w:fill="auto" w:val="clear"/>
-        </w:rPr>
+        <w:rPr/>
       </w:pPr>
       <w:r>
         <w:rPr>
@@ -2693,10 +2362,7 @@
       <w:pPr>
         <w:pStyle w:val="Normal"/>
         <w:rPr>
-          <w:rFonts w:ascii="Calibri" w:hAnsi="Calibri"/>
-          <w:color w:val="auto"/>
-          <w:sz w:val="22"/>
-          <w:szCs w:val="22"/>
+          <w:color w:val="auto"/>
         </w:rPr>
       </w:pPr>
       <w:r>
@@ -2724,10 +2390,7 @@
       <w:pPr>
         <w:pStyle w:val="Normal"/>
         <w:rPr>
-          <w:rFonts w:ascii="Calibri" w:hAnsi="Calibri"/>
-          <w:color w:val="auto"/>
-          <w:sz w:val="22"/>
-          <w:szCs w:val="22"/>
+          <w:color w:val="auto"/>
         </w:rPr>
       </w:pPr>
       <w:r>
@@ -2750,73 +2413,121 @@
         <w:t xml:space="preserve"> </w:t>
       </w:r>
       <w:r>
+        <w:rPr>
+          <w:color w:val="auto"/>
+        </w:rPr>
+        <w:tab/>
+        <w:tab/>
+        <w:tab/>
+        <w:tab/>
+        <w:tab/>
+        <w:tab/>
+        <w:tab/>
+        <w:tab/>
+        <w:tab/>
+        <w:tab/>
+      </w:r>
+      <w:r>
+        <w:rPr>
+          <w:rFonts w:ascii="Calibri" w:hAnsi="Calibri"/>
+          <w:color w:val="auto"/>
+          <w:sz w:val="22"/>
+          <w:szCs w:val="22"/>
+        </w:rPr>
+        <w:t xml:space="preserve">         </w:t>
+      </w:r>
+      <w:r>
+        <w:rPr>
+          <w:color w:val="auto"/>
+        </w:rPr>
+        <w:tab/>
+      </w:r>
+      <w:r>
+        <w:rPr>
+          <w:rFonts w:ascii="Calibri" w:hAnsi="Calibri"/>
+          <w:color w:val="auto"/>
+          <w:sz w:val="22"/>
+          <w:szCs w:val="22"/>
+        </w:rPr>
+        <w:t xml:space="preserve">              Jun 2012 – Apr 2013</w:t>
+      </w:r>
+    </w:p>
+    <w:p>
+      <w:pPr>
+        <w:pStyle w:val="Normal"/>
+        <w:rPr>
+          <w:color w:val="auto"/>
+        </w:rPr>
+      </w:pPr>
+      <w:r>
+        <w:rPr>
+          <w:rFonts w:ascii="Calibri" w:hAnsi="Calibri"/>
+          <w:b w:val="false"/>
+          <w:bCs w:val="false"/>
+          <w:color w:val="auto"/>
+          <w:sz w:val="22"/>
+          <w:szCs w:val="22"/>
+        </w:rPr>
+        <w:t>Led HIL Testing and Automation activities for HIL subsystems by integrating and extending AutomationDesk solutions.</w:t>
+      </w:r>
+    </w:p>
+    <w:p>
+      <w:pPr>
+        <w:pStyle w:val="Normal"/>
         <w:rPr/>
-        <w:tab/>
-        <w:tab/>
-        <w:tab/>
-        <w:tab/>
-        <w:tab/>
-        <w:tab/>
-        <w:tab/>
-        <w:tab/>
-        <w:tab/>
-        <w:tab/>
-      </w:r>
-      <w:r>
-        <w:rPr>
-          <w:rFonts w:ascii="Calibri" w:hAnsi="Calibri"/>
-          <w:color w:val="auto"/>
-          <w:sz w:val="22"/>
-          <w:szCs w:val="22"/>
-        </w:rPr>
-        <w:t xml:space="preserve">         </w:t>
-      </w:r>
-      <w:r>
+      </w:pPr>
+      <w:r>
+        <w:rPr>
+          <w:rStyle w:val="StrongEmphasis"/>
+          <w:rFonts w:eastAsia="Arial" w:cs="Arial" w:ascii="Calibri" w:hAnsi="Calibri"/>
+          <w:b w:val="false"/>
+          <w:bCs w:val="false"/>
+          <w:color w:val="auto"/>
+          <w:sz w:val="22"/>
+          <w:szCs w:val="22"/>
+          <w:lang w:val="en-US" w:eastAsia="en-US" w:bidi="ar-SA"/>
+        </w:rPr>
+        <w:t>•</w:t>
+      </w:r>
+      <w:r>
+        <w:rPr>
+          <w:rFonts w:ascii="Calibri" w:hAnsi="Calibri"/>
+          <w:b w:val="false"/>
+          <w:bCs w:val="false"/>
+          <w:color w:val="auto"/>
+          <w:sz w:val="22"/>
+          <w:szCs w:val="22"/>
+        </w:rPr>
+        <w:t xml:space="preserve"> </w:t>
+      </w:r>
+      <w:r>
+        <w:rPr>
+          <w:rFonts w:ascii="Calibri" w:hAnsi="Calibri"/>
+          <w:b w:val="false"/>
+          <w:bCs w:val="false"/>
+          <w:color w:val="auto"/>
+          <w:sz w:val="22"/>
+          <w:szCs w:val="22"/>
+        </w:rPr>
+        <w:t>Improved Robotic HMI tester by increasing maintainability and setup time by ~50% via</w:t>
+      </w:r>
+      <w:r>
+        <w:rPr>
+          <w:rFonts w:ascii="Calibri" w:hAnsi="Calibri"/>
+          <w:b w:val="false"/>
+          <w:bCs w:val="false"/>
+          <w:color w:val="000000"/>
+          <w:sz w:val="22"/>
+          <w:szCs w:val="22"/>
+          <w:shd w:fill="auto" w:val="clear"/>
+        </w:rPr>
+        <w:t xml:space="preserve"> simplifying data structures. </w:t>
+      </w:r>
+    </w:p>
+    <w:p>
+      <w:pPr>
+        <w:pStyle w:val="Normal"/>
         <w:rPr/>
-        <w:tab/>
-        <w:tab/>
-      </w:r>
-      <w:r>
-        <w:rPr>
-          <w:rFonts w:ascii="Calibri" w:hAnsi="Calibri"/>
-          <w:color w:val="auto"/>
-          <w:sz w:val="22"/>
-          <w:szCs w:val="22"/>
-        </w:rPr>
-        <w:t xml:space="preserve">       Jun 2012 – Apr 2013</w:t>
-      </w:r>
-    </w:p>
-    <w:p>
-      <w:pPr>
-        <w:pStyle w:val="Normal"/>
-        <w:rPr>
-          <w:b w:val="false"/>
-          <w:b w:val="false"/>
-          <w:bCs w:val="false"/>
-          <w:color w:val="auto"/>
-        </w:rPr>
-      </w:pPr>
-      <w:r>
-        <w:rPr>
-          <w:rFonts w:ascii="Calibri" w:hAnsi="Calibri"/>
-          <w:b w:val="false"/>
-          <w:bCs w:val="false"/>
-          <w:color w:val="auto"/>
-          <w:sz w:val="22"/>
-          <w:szCs w:val="22"/>
-        </w:rPr>
-        <w:t>Supported HIL Testing and Automation activities for HIL subsystems by integrating and extending AutomationDesk solutions.</w:t>
-      </w:r>
-    </w:p>
-    <w:p>
-      <w:pPr>
-        <w:pStyle w:val="Normal"/>
-        <w:rPr>
-          <w:b w:val="false"/>
-          <w:b w:val="false"/>
-          <w:bCs w:val="false"/>
-          <w:color w:val="auto"/>
-        </w:rPr>
       </w:pPr>
       <w:r>
         <w:rPr>
@@ -2836,9 +2547,10 @@
           <w:rFonts w:ascii="Calibri" w:hAnsi="Calibri"/>
           <w:b w:val="false"/>
           <w:bCs w:val="false"/>
-          <w:color w:val="auto"/>
-          <w:sz w:val="22"/>
-          <w:szCs w:val="22"/>
+          <w:color w:val="000000"/>
+          <w:sz w:val="22"/>
+          <w:szCs w:val="22"/>
+          <w:shd w:fill="auto" w:val="clear"/>
         </w:rPr>
         <w:t xml:space="preserve"> </w:t>
       </w:r>
@@ -2851,35 +2563,13 @@
           <w:sz w:val="22"/>
           <w:szCs w:val="22"/>
         </w:rPr>
-        <w:t>Improved Robotic HMI tester by increasing maintainability and setup time by ~50% via</w:t>
-      </w:r>
-      <w:r>
-        <w:rPr>
-          <w:rFonts w:ascii="Calibri" w:hAnsi="Calibri"/>
-          <w:b w:val="false"/>
-          <w:bCs w:val="false"/>
-          <w:color w:val="000000"/>
-          <w:sz w:val="22"/>
-          <w:szCs w:val="22"/>
-          <w:shd w:fill="auto" w:val="clear"/>
-        </w:rPr>
-        <w:t xml:space="preserve"> simplifying data structures. </w:t>
-      </w:r>
-    </w:p>
-    <w:p>
-      <w:pPr>
-        <w:pStyle w:val="Normal"/>
-        <w:rPr>
-          <w:rStyle w:val="StrongEmphasis"/>
-          <w:rFonts w:ascii="Calibri" w:hAnsi="Calibri" w:eastAsia="Arial" w:cs="Arial"/>
-          <w:b w:val="false"/>
-          <w:b w:val="false"/>
-          <w:bCs w:val="false"/>
-          <w:color w:val="auto"/>
-          <w:sz w:val="22"/>
-          <w:szCs w:val="22"/>
-          <w:lang w:val="en-US" w:eastAsia="en-US" w:bidi="ar-SA"/>
-        </w:rPr>
+        <w:t>Slashed HIL part costs by 75% through BOM management of 3 simultaneous vehicle platforms, involving 100s of components.</w:t>
+      </w:r>
+    </w:p>
+    <w:p>
+      <w:pPr>
+        <w:pStyle w:val="Normal"/>
+        <w:rPr/>
       </w:pPr>
       <w:r>
         <w:rPr>
@@ -2911,58 +2601,6 @@
           <w:rFonts w:ascii="Calibri" w:hAnsi="Calibri"/>
           <w:b w:val="false"/>
           <w:bCs w:val="false"/>
-          <w:color w:val="auto"/>
-          <w:sz w:val="22"/>
-          <w:szCs w:val="22"/>
-        </w:rPr>
-        <w:t>Slashed HIL part costs by 75% through BOM management of 3 simultaneous vehicle platforms, involving 100s of components.</w:t>
-      </w:r>
-    </w:p>
-    <w:p>
-      <w:pPr>
-        <w:pStyle w:val="Normal"/>
-        <w:rPr>
-          <w:rStyle w:val="StrongEmphasis"/>
-          <w:rFonts w:ascii="Calibri" w:hAnsi="Calibri" w:eastAsia="Arial" w:cs="Arial"/>
-          <w:b w:val="false"/>
-          <w:b w:val="false"/>
-          <w:bCs w:val="false"/>
-          <w:color w:val="auto"/>
-          <w:sz w:val="22"/>
-          <w:szCs w:val="22"/>
-          <w:lang w:val="en-US" w:eastAsia="en-US" w:bidi="ar-SA"/>
-        </w:rPr>
-      </w:pPr>
-      <w:r>
-        <w:rPr>
-          <w:rStyle w:val="StrongEmphasis"/>
-          <w:rFonts w:eastAsia="Arial" w:cs="Arial" w:ascii="Calibri" w:hAnsi="Calibri"/>
-          <w:b w:val="false"/>
-          <w:bCs w:val="false"/>
-          <w:color w:val="auto"/>
-          <w:sz w:val="22"/>
-          <w:szCs w:val="22"/>
-          <w:lang w:val="en-US" w:eastAsia="en-US" w:bidi="ar-SA"/>
-        </w:rPr>
-        <w:t>•</w:t>
-      </w:r>
-      <w:r>
-        <w:rPr>
-          <w:rFonts w:ascii="Calibri" w:hAnsi="Calibri"/>
-          <w:b w:val="false"/>
-          <w:bCs w:val="false"/>
-          <w:color w:val="000000"/>
-          <w:sz w:val="22"/>
-          <w:szCs w:val="22"/>
-          <w:shd w:fill="auto" w:val="clear"/>
-        </w:rPr>
-        <w:t xml:space="preserve"> </w:t>
-      </w:r>
-      <w:r>
-        <w:rPr>
-          <w:rFonts w:ascii="Calibri" w:hAnsi="Calibri"/>
-          <w:b w:val="false"/>
-          <w:bCs w:val="false"/>
           <w:color w:val="000000"/>
           <w:sz w:val="22"/>
           <w:szCs w:val="22"/>
@@ -3003,11 +2641,27 @@
         <w:pStyle w:val="Normal"/>
         <w:jc w:val="left"/>
         <w:rPr>
-          <w:rFonts w:ascii="Calibri" w:hAnsi="Calibri"/>
+          <w:color w:val="auto"/>
+        </w:rPr>
+      </w:pPr>
+      <w:r>
+        <w:rPr>
+          <w:rFonts w:ascii="Calibri" w:hAnsi="Calibri"/>
+          <w:b/>
+          <w:bCs/>
           <w:color w:val="auto"/>
           <w:sz w:val="24"/>
           <w:szCs w:val="24"/>
         </w:rPr>
+        <w:t>EDUCATION</w:t>
+      </w:r>
+    </w:p>
+    <w:p>
+      <w:pPr>
+        <w:pStyle w:val="Normal"/>
+        <w:rPr>
+          <w:color w:val="auto"/>
+        </w:rPr>
       </w:pPr>
       <w:r>
         <w:rPr>
@@ -3015,20 +2669,52 @@
           <w:b/>
           <w:bCs/>
           <w:color w:val="auto"/>
-          <w:sz w:val="24"/>
-          <w:szCs w:val="24"/>
-        </w:rPr>
-        <w:t>EDUCATION</w:t>
-      </w:r>
-    </w:p>
-    <w:p>
-      <w:pPr>
-        <w:pStyle w:val="Normal"/>
-        <w:rPr>
-          <w:rFonts w:ascii="Calibri" w:hAnsi="Calibri"/>
-          <w:color w:val="auto"/>
-          <w:sz w:val="22"/>
-          <w:szCs w:val="22"/>
+          <w:sz w:val="22"/>
+          <w:szCs w:val="22"/>
+        </w:rPr>
+        <w:t>BSc in Physics,</w:t>
+      </w:r>
+      <w:r>
+        <w:rPr>
+          <w:rFonts w:ascii="Calibri" w:hAnsi="Calibri"/>
+          <w:color w:val="auto"/>
+          <w:sz w:val="22"/>
+          <w:szCs w:val="22"/>
+        </w:rPr>
+        <w:t xml:space="preserve"> University of Windsor</w:t>
+      </w:r>
+      <w:r>
+        <w:rPr>
+          <w:color w:val="auto"/>
+        </w:rPr>
+        <w:tab/>
+        <w:tab/>
+        <w:tab/>
+        <w:tab/>
+        <w:tab/>
+        <w:tab/>
+        <w:tab/>
+        <w:tab/>
+        <w:tab/>
+        <w:tab/>
+        <w:tab/>
+        <w:t xml:space="preserve">     </w:t>
+      </w:r>
+      <w:r>
+        <w:rPr>
+          <w:rFonts w:ascii="Calibri" w:hAnsi="Calibri"/>
+          <w:color w:val="auto"/>
+          <w:sz w:val="22"/>
+          <w:szCs w:val="22"/>
+        </w:rPr>
+        <w:t>2011</w:t>
+      </w:r>
+    </w:p>
+    <w:p>
+      <w:pPr>
+        <w:pStyle w:val="Normal"/>
+        <w:rPr>
+          <w:color w:val="auto"/>
         </w:rPr>
       </w:pPr>
       <w:r>
@@ -3040,7 +2726,7 @@
           <w:sz w:val="22"/>
           <w:szCs w:val="22"/>
         </w:rPr>
-        <w:t>BSc in Physics,</w:t>
+        <w:t>BASc in Electrical Engineering,</w:t>
       </w:r>
       <w:r>
         <w:rPr>
@@ -3052,62 +2738,9 @@
         <w:t xml:space="preserve"> University of Windsor</w:t>
       </w:r>
       <w:r>
-        <w:rPr/>
-        <w:tab/>
-        <w:tab/>
-        <w:tab/>
-        <w:tab/>
-        <w:tab/>
-        <w:tab/>
-        <w:tab/>
-        <w:tab/>
-        <w:tab/>
-        <w:tab/>
-        <w:tab/>
-        <w:t xml:space="preserve">     </w:t>
-      </w:r>
-      <w:r>
-        <w:rPr>
-          <w:rFonts w:ascii="Calibri" w:hAnsi="Calibri"/>
-          <w:color w:val="auto"/>
-          <w:sz w:val="22"/>
-          <w:szCs w:val="22"/>
-        </w:rPr>
-        <w:t>2011</w:t>
-      </w:r>
-    </w:p>
-    <w:p>
-      <w:pPr>
-        <w:pStyle w:val="Normal"/>
-        <w:rPr>
-          <w:rFonts w:ascii="Calibri" w:hAnsi="Calibri"/>
-          <w:color w:val="auto"/>
-          <w:sz w:val="22"/>
-          <w:szCs w:val="22"/>
-        </w:rPr>
-      </w:pPr>
-      <w:r>
-        <w:rPr>
-          <w:rFonts w:ascii="Calibri" w:hAnsi="Calibri"/>
-          <w:b/>
-          <w:bCs/>
-          <w:color w:val="auto"/>
-          <w:sz w:val="22"/>
-          <w:szCs w:val="22"/>
-        </w:rPr>
-        <w:t>BASc in Electrical Engineering,</w:t>
-      </w:r>
-      <w:r>
-        <w:rPr>
-          <w:rFonts w:ascii="Calibri" w:hAnsi="Calibri"/>
-          <w:color w:val="auto"/>
-          <w:sz w:val="22"/>
-          <w:szCs w:val="22"/>
-        </w:rPr>
-        <w:t xml:space="preserve"> University of Windsor</w:t>
-      </w:r>
-      <w:r>
-        <w:rPr/>
+        <w:rPr>
+          <w:color w:val="auto"/>
+        </w:rPr>
         <w:tab/>
         <w:tab/>
         <w:tab/>
@@ -3133,7 +2766,7 @@
       <w:headerReference w:type="default" r:id="rId4"/>
       <w:type w:val="nextPage"/>
       <w:pgSz w:w="12240" w:h="15840"/>
-      <w:pgMar w:left="432" w:right="418" w:gutter="0" w:header="418" w:top="954" w:footer="0" w:bottom="418"/>
+      <w:pgMar w:left="576" w:right="576" w:gutter="0" w:header="418" w:top="954" w:footer="0" w:bottom="418"/>
       <w:pgNumType w:fmt="decimal"/>
       <w:formProt w:val="false"/>
       <w:textDirection w:val="lrTb"/>
@@ -3592,6 +3225,13 @@
       <w:bCs/>
     </w:rPr>
   </w:style>
+  <w:style w:type="character" w:styleId="VisitedInternetLink">
+    <w:name w:val="FollowedHyperlink"/>
+    <w:rPr>
+      <w:color w:val="800000"/>
+      <w:u w:val="single"/>
+    </w:rPr>
+  </w:style>
   <w:style w:type="paragraph" w:styleId="Heading">
     <w:name w:val="Heading"/>
     <w:basedOn w:val="Normal"/>

</xml_diff>

<commit_message>
left justified skills and added citizenship
</commit_message>
<xml_diff>
--- a/MustafaSheikh_Resume.docx
+++ b/MustafaSheikh_Resume.docx
@@ -2563,7 +2563,7 @@
           <w:sz w:val="22"/>
           <w:szCs w:val="22"/>
         </w:rPr>
-        <w:t>Slashed HIL part costs by 75% through BOM management of 3 simultaneous vehicle platforms, involving 100s of components.</w:t>
+        <w:t>Slashed HIL part costs by 75% through BOM management of 3 vehicle platforms, involving 100s of components.</w:t>
       </w:r>
     </w:p>
     <w:p>
@@ -2840,7 +2840,7 @@
     <w:pPr>
       <w:widowControl/>
       <w:suppressAutoHyphens w:val="true"/>
-      <w:overflowPunct w:val="true"/>
+      <w:overflowPunct w:val="false"/>
       <w:bidi w:val="0"/>
       <w:spacing w:lineRule="auto" w:line="240" w:before="0" w:after="0"/>
       <w:ind w:left="0" w:right="0" w:hanging="0"/>
@@ -3391,7 +3391,7 @@
     <w:pPr>
       <w:widowControl/>
       <w:suppressAutoHyphens w:val="true"/>
-      <w:overflowPunct w:val="true"/>
+      <w:overflowPunct w:val="false"/>
       <w:bidi w:val="0"/>
       <w:spacing w:lineRule="auto" w:line="276" w:before="0" w:after="200"/>
       <w:ind w:left="0" w:right="0" w:hanging="0"/>
@@ -3447,7 +3447,7 @@
     <w:pPr>
       <w:widowControl/>
       <w:suppressAutoHyphens w:val="true"/>
-      <w:overflowPunct w:val="true"/>
+      <w:overflowPunct w:val="false"/>
       <w:bidi w:val="0"/>
       <w:spacing w:lineRule="auto" w:line="240" w:before="0" w:after="0"/>
       <w:ind w:left="0" w:right="0" w:hanging="0"/>

</xml_diff>

<commit_message>
bolded important stuff on the top
</commit_message>
<xml_diff>
--- a/MustafaSheikh_Resume.docx
+++ b/MustafaSheikh_Resume.docx
@@ -37,7 +37,47 @@
           <w:sz w:val="22"/>
           <w:szCs w:val="22"/>
         </w:rPr>
-        <w:t xml:space="preserve">Canadian Citizen | Phone: 313-782-1205| Email: </w:t>
+        <w:t xml:space="preserve">Canadian Citizen | </w:t>
+      </w:r>
+      <w:r>
+        <w:rPr>
+          <w:rFonts w:eastAsia="MS Reference Sans Serif" w:cs="MS Reference Sans Serif" w:ascii="Calibri" w:hAnsi="Calibri"/>
+          <w:b/>
+          <w:bCs/>
+          <w:color w:val="auto"/>
+          <w:sz w:val="22"/>
+          <w:szCs w:val="22"/>
+        </w:rPr>
+        <w:t>Phone:</w:t>
+      </w:r>
+      <w:r>
+        <w:rPr>
+          <w:rFonts w:eastAsia="MS Reference Sans Serif" w:cs="MS Reference Sans Serif" w:ascii="Calibri" w:hAnsi="Calibri"/>
+          <w:color w:val="auto"/>
+          <w:sz w:val="22"/>
+          <w:szCs w:val="22"/>
+        </w:rPr>
+        <w:t xml:space="preserve"> 313-782-1205|</w:t>
+      </w:r>
+      <w:r>
+        <w:rPr>
+          <w:rFonts w:eastAsia="MS Reference Sans Serif" w:cs="MS Reference Sans Serif" w:ascii="Calibri" w:hAnsi="Calibri"/>
+          <w:b/>
+          <w:bCs/>
+          <w:color w:val="auto"/>
+          <w:sz w:val="22"/>
+          <w:szCs w:val="22"/>
+        </w:rPr>
+        <w:t xml:space="preserve"> Email:</w:t>
+      </w:r>
+      <w:r>
+        <w:rPr>
+          <w:rFonts w:eastAsia="MS Reference Sans Serif" w:cs="MS Reference Sans Serif" w:ascii="Calibri" w:hAnsi="Calibri"/>
+          <w:color w:val="auto"/>
+          <w:sz w:val="22"/>
+          <w:szCs w:val="22"/>
+        </w:rPr>
+        <w:t xml:space="preserve"> </w:t>
       </w:r>
       <w:hyperlink r:id="rId2">
         <w:r>
@@ -1148,7 +1188,7 @@
           <w:szCs w:val="22"/>
           <w:u w:val="none"/>
         </w:rPr>
-        <w:t xml:space="preserve">                           Sep 2</w:t>
+        <w:t xml:space="preserve">                            Sep 2</w:t>
       </w:r>
       <w:r>
         <w:rPr>
@@ -1741,6 +1781,7 @@
         <w:tab/>
         <w:tab/>
         <w:tab/>
+        <w:t xml:space="preserve"> </w:t>
       </w:r>
       <w:r>
         <w:rPr>
@@ -2076,7 +2117,7 @@
           <w:sz w:val="22"/>
           <w:szCs w:val="22"/>
         </w:rPr>
-        <w:t xml:space="preserve">             Apr 2013 -  Nov 2018</w:t>
+        <w:t xml:space="preserve">              Apr 2013 -  Nov 2018</w:t>
       </w:r>
     </w:p>
     <w:p>
@@ -2840,7 +2881,7 @@
     <w:pPr>
       <w:widowControl/>
       <w:suppressAutoHyphens w:val="true"/>
-      <w:overflowPunct w:val="false"/>
+      <w:overflowPunct w:val="true"/>
       <w:bidi w:val="0"/>
       <w:spacing w:lineRule="auto" w:line="240" w:before="0" w:after="0"/>
       <w:ind w:left="0" w:right="0" w:hanging="0"/>
@@ -3391,7 +3432,7 @@
     <w:pPr>
       <w:widowControl/>
       <w:suppressAutoHyphens w:val="true"/>
-      <w:overflowPunct w:val="false"/>
+      <w:overflowPunct w:val="true"/>
       <w:bidi w:val="0"/>
       <w:spacing w:lineRule="auto" w:line="276" w:before="0" w:after="200"/>
       <w:ind w:left="0" w:right="0" w:hanging="0"/>
@@ -3447,7 +3488,7 @@
     <w:pPr>
       <w:widowControl/>
       <w:suppressAutoHyphens w:val="true"/>
-      <w:overflowPunct w:val="false"/>
+      <w:overflowPunct w:val="true"/>
       <w:bidi w:val="0"/>
       <w:spacing w:lineRule="auto" w:line="240" w:before="0" w:after="0"/>
       <w:ind w:left="0" w:right="0" w:hanging="0"/>

</xml_diff>

<commit_message>
updated and fixed some weird gaps in resume for times
</commit_message>
<xml_diff>
--- a/MustafaSheikh_Resume.docx
+++ b/MustafaSheikh_Resume.docx
@@ -1188,7 +1188,27 @@
           <w:szCs w:val="22"/>
           <w:u w:val="none"/>
         </w:rPr>
-        <w:t xml:space="preserve">                            Sep 2</w:t>
+        <w:t xml:space="preserve">                           </w:t>
+      </w:r>
+      <w:r>
+        <w:rPr>
+          <w:rFonts w:ascii="Calibri" w:hAnsi="Calibri"/>
+          <w:color w:val="auto"/>
+          <w:sz w:val="22"/>
+          <w:szCs w:val="22"/>
+          <w:u w:val="none"/>
+        </w:rPr>
+        <w:t>Aug</w:t>
+      </w:r>
+      <w:r>
+        <w:rPr>
+          <w:rFonts w:ascii="Calibri" w:hAnsi="Calibri"/>
+          <w:color w:val="auto"/>
+          <w:sz w:val="22"/>
+          <w:szCs w:val="22"/>
+          <w:u w:val="none"/>
+        </w:rPr>
+        <w:t xml:space="preserve"> 2</w:t>
       </w:r>
       <w:r>
         <w:rPr>
@@ -1780,18 +1800,23 @@
         </w:rPr>
         <w:tab/>
         <w:tab/>
-        <w:tab/>
+        <w:t xml:space="preserve">           </w:t>
+      </w:r>
+      <w:r>
+        <w:rPr>
+          <w:color w:val="auto"/>
+        </w:rPr>
+        <w:t>Nov</w:t>
+      </w:r>
+      <w:r>
+        <w:rPr>
+          <w:rFonts w:ascii="Calibri" w:hAnsi="Calibri"/>
+          <w:color w:val="auto"/>
+          <w:sz w:val="22"/>
+          <w:szCs w:val="22"/>
+          <w:u w:val="none"/>
+        </w:rPr>
         <w:t xml:space="preserve"> </w:t>
-      </w:r>
-      <w:r>
-        <w:rPr>
-          <w:rFonts w:ascii="Calibri" w:hAnsi="Calibri"/>
-          <w:color w:val="auto"/>
-          <w:sz w:val="22"/>
-          <w:szCs w:val="22"/>
-          <w:u w:val="none"/>
-        </w:rPr>
-        <w:t xml:space="preserve">Jan </w:t>
       </w:r>
       <w:r>
         <w:rPr>
@@ -2490,7 +2515,7 @@
           <w:sz w:val="22"/>
           <w:szCs w:val="22"/>
         </w:rPr>
-        <w:t xml:space="preserve">              Jun 2012 – Apr 2013</w:t>
+        <w:t xml:space="preserve">               Jun 2012 – Apr 2013</w:t>
       </w:r>
     </w:p>
     <w:p>
@@ -2723,32 +2748,35 @@
           <w:szCs w:val="22"/>
         </w:rPr>
         <w:t xml:space="preserve"> University of Windsor</w:t>
-      </w:r>
-      <w:r>
-        <w:rPr>
-          <w:color w:val="auto"/>
-        </w:rPr>
-        <w:tab/>
-        <w:tab/>
-        <w:tab/>
-        <w:tab/>
-        <w:tab/>
-        <w:tab/>
-        <w:tab/>
-        <w:tab/>
-        <w:tab/>
-        <w:tab/>
-        <w:tab/>
-        <w:t xml:space="preserve">     </w:t>
-      </w:r>
-      <w:r>
-        <w:rPr>
-          <w:rFonts w:ascii="Calibri" w:hAnsi="Calibri"/>
-          <w:color w:val="auto"/>
-          <w:sz w:val="22"/>
-          <w:szCs w:val="22"/>
-        </w:rPr>
-        <w:t>2011</w:t>
+        <w:tab/>
+        <w:tab/>
+        <w:tab/>
+        <w:tab/>
+        <w:tab/>
+        <w:tab/>
+        <w:tab/>
+        <w:tab/>
+        <w:tab/>
+        <w:tab/>
+        <w:tab/>
+      </w:r>
+      <w:r>
+        <w:rPr>
+          <w:rFonts w:ascii="Calibri" w:hAnsi="Calibri"/>
+          <w:color w:val="auto"/>
+          <w:sz w:val="22"/>
+          <w:szCs w:val="22"/>
+        </w:rPr>
+        <w:t>2</w:t>
+      </w:r>
+      <w:r>
+        <w:rPr>
+          <w:rFonts w:ascii="Calibri" w:hAnsi="Calibri"/>
+          <w:color w:val="auto"/>
+          <w:sz w:val="22"/>
+          <w:szCs w:val="22"/>
+        </w:rPr>
+        <w:t>011</w:t>
       </w:r>
     </w:p>
     <w:p>
@@ -2777,29 +2805,15 @@
           <w:szCs w:val="22"/>
         </w:rPr>
         <w:t xml:space="preserve"> University of Windsor</w:t>
-      </w:r>
-      <w:r>
-        <w:rPr>
-          <w:color w:val="auto"/>
-        </w:rPr>
-        <w:tab/>
-        <w:tab/>
-        <w:tab/>
-        <w:tab/>
-        <w:tab/>
-        <w:tab/>
-        <w:tab/>
-        <w:tab/>
-        <w:tab/>
-        <w:t xml:space="preserve">     </w:t>
-      </w:r>
-      <w:r>
-        <w:rPr>
-          <w:rFonts w:ascii="Calibri" w:hAnsi="Calibri"/>
-          <w:color w:val="auto"/>
-          <w:sz w:val="22"/>
-          <w:szCs w:val="22"/>
-        </w:rPr>
+        <w:tab/>
+        <w:tab/>
+        <w:tab/>
+        <w:tab/>
+        <w:tab/>
+        <w:tab/>
+        <w:tab/>
+        <w:tab/>
+        <w:tab/>
         <w:t>2009</w:t>
       </w:r>
     </w:p>

</xml_diff>

<commit_message>
fixed Molex timing from 2019 to 2018 as is w3hat really happened
</commit_message>
<xml_diff>
--- a/MustafaSheikh_Resume.docx
+++ b/MustafaSheikh_Resume.docx
@@ -1825,7 +1825,25 @@
           <w:sz w:val="22"/>
           <w:szCs w:val="22"/>
         </w:rPr>
-        <w:t>2019 – Feb 2020</w:t>
+        <w:t>201</w:t>
+      </w:r>
+      <w:r>
+        <w:rPr>
+          <w:rFonts w:ascii="Calibri" w:hAnsi="Calibri"/>
+          <w:color w:val="auto"/>
+          <w:sz w:val="22"/>
+          <w:szCs w:val="22"/>
+        </w:rPr>
+        <w:t>8</w:t>
+      </w:r>
+      <w:r>
+        <w:rPr>
+          <w:rFonts w:ascii="Calibri" w:hAnsi="Calibri"/>
+          <w:color w:val="auto"/>
+          <w:sz w:val="22"/>
+          <w:szCs w:val="22"/>
+        </w:rPr>
+        <w:t xml:space="preserve"> – Feb 2020</w:t>
       </w:r>
     </w:p>
     <w:p>

</xml_diff>

<commit_message>
fixed more weird timing issues
</commit_message>
<xml_diff>
--- a/MustafaSheikh_Resume.docx
+++ b/MustafaSheikh_Resume.docx
@@ -1188,7 +1188,7 @@
           <w:szCs w:val="22"/>
           <w:u w:val="none"/>
         </w:rPr>
-        <w:t xml:space="preserve">                           </w:t>
+        <w:t xml:space="preserve">                            </w:t>
       </w:r>
       <w:r>
         <w:rPr>
@@ -1198,7 +1198,7 @@
           <w:szCs w:val="22"/>
           <w:u w:val="none"/>
         </w:rPr>
-        <w:t>Aug</w:t>
+        <w:t xml:space="preserve">Sep </w:t>
       </w:r>
       <w:r>
         <w:rPr>
@@ -1208,7 +1208,7 @@
           <w:szCs w:val="22"/>
           <w:u w:val="none"/>
         </w:rPr>
-        <w:t xml:space="preserve"> 2</w:t>
+        <w:t>2</w:t>
       </w:r>
       <w:r>
         <w:rPr>

</xml_diff>

<commit_message>
changed or made some timings and lines better
</commit_message>
<xml_diff>
--- a/MustafaSheikh_Resume.docx
+++ b/MustafaSheikh_Resume.docx
@@ -1155,6 +1155,16 @@
           <w:szCs w:val="22"/>
           <w:u w:val="single"/>
         </w:rPr>
+        <w:t xml:space="preserve">Telematics </w:t>
+      </w:r>
+      <w:r>
+        <w:rPr>
+          <w:rFonts w:ascii="Calibri" w:hAnsi="Calibri"/>
+          <w:color w:val="auto"/>
+          <w:sz w:val="22"/>
+          <w:szCs w:val="22"/>
+          <w:u w:val="single"/>
+        </w:rPr>
         <w:t>System Integration Engineer</w:t>
       </w:r>
       <w:r>
@@ -1178,17 +1188,7 @@
         <w:tab/>
         <w:tab/>
         <w:tab/>
-        <w:tab/>
-      </w:r>
-      <w:r>
-        <w:rPr>
-          <w:rFonts w:ascii="Calibri" w:hAnsi="Calibri"/>
-          <w:color w:val="auto"/>
-          <w:sz w:val="22"/>
-          <w:szCs w:val="22"/>
-          <w:u w:val="none"/>
-        </w:rPr>
-        <w:t xml:space="preserve">                            </w:t>
+        <w:t xml:space="preserve">           </w:t>
       </w:r>
       <w:r>
         <w:rPr>

</xml_diff>

<commit_message>
corrected an error with title for one summer internship
</commit_message>
<xml_diff>
--- a/MustafaSheikh_Resume.docx
+++ b/MustafaSheikh_Resume.docx
@@ -203,7 +203,7 @@
           <w:szCs w:val="22"/>
           <w:lang w:val="en-US" w:eastAsia="en-US" w:bidi="ar-SA"/>
         </w:rPr>
-        <w:t>MATLAB, Julia, UML</w:t>
+        <w:t>MATLAB/Simulink, Julia, UML</w:t>
       </w:r>
     </w:p>
     <w:p>
@@ -237,7 +237,7 @@
           <w:sz w:val="22"/>
           <w:szCs w:val="22"/>
         </w:rPr>
-        <w:t xml:space="preserve">dSPACE AutomationDesk, dSPACE ControlDesk, Simulink, </w:t>
+        <w:t>dSPACE Tools, Intrepid VSpy, Vector CANoe,</w:t>
       </w:r>
       <w:r>
         <w:rPr>
@@ -251,7 +251,7 @@
           <w:szCs w:val="22"/>
           <w:lang w:val="en-US" w:eastAsia="en-US" w:bidi="ar-SA"/>
         </w:rPr>
-        <w:t>ASTC Vlab, Jira, Synopsys Virtualizer, Git, SVN</w:t>
+        <w:t xml:space="preserve"> WireShark, Git, SVN, ADAS, Five Why, 8D</w:t>
       </w:r>
     </w:p>
     <w:p>
@@ -739,12 +739,28 @@
           <w:rFonts w:eastAsia="Arial" w:cs="Arial" w:ascii="Calibri" w:hAnsi="Calibri"/>
           <w:b w:val="false"/>
           <w:bCs w:val="false"/>
-          <w:color w:val="auto"/>
-          <w:sz w:val="22"/>
-          <w:szCs w:val="22"/>
-          <w:lang w:val="en-US" w:eastAsia="en-US" w:bidi="ar-SA"/>
-        </w:rPr>
-        <w:t>Led team of 12 engineers to deliver integrated virtual subsystems packages in predictable increments as part of in-house scaled agile strategy increasing transparency and resource allocation.</w:t>
+          <w:color w:val="000000"/>
+          <w:spacing w:val="0"/>
+          <w:kern w:val="0"/>
+          <w:sz w:val="22"/>
+          <w:szCs w:val="22"/>
+          <w:shd w:fill="auto" w:val="clear"/>
+          <w:lang w:val="en-US" w:eastAsia="en-US" w:bidi="ar-SA"/>
+        </w:rPr>
+        <w:t>Scrum Lead</w:t>
+      </w:r>
+      <w:r>
+        <w:rPr>
+          <w:rStyle w:val="StrongEmphasis"/>
+          <w:rFonts w:eastAsia="Arial" w:cs="Arial" w:ascii="Calibri" w:hAnsi="Calibri"/>
+          <w:b w:val="false"/>
+          <w:bCs w:val="false"/>
+          <w:color w:val="auto"/>
+          <w:sz w:val="22"/>
+          <w:szCs w:val="22"/>
+          <w:lang w:val="en-US" w:eastAsia="en-US" w:bidi="ar-SA"/>
+        </w:rPr>
+        <w:t xml:space="preserve"> for team of 12 as part SAFe for CAN and Ethernet ECUs for GM’s SDV Platform.</w:t>
       </w:r>
     </w:p>
     <w:p>
@@ -820,25 +836,71 @@
     <w:p>
       <w:pPr>
         <w:pStyle w:val="Normal"/>
+        <w:tabs>
+          <w:tab w:val="clear" w:pos="708"/>
+        </w:tabs>
+        <w:spacing w:before="0" w:after="0"/>
+        <w:ind w:left="0" w:right="0" w:hanging="0"/>
         <w:jc w:val="left"/>
-        <w:rPr>
-          <w:rFonts w:ascii="Calibri" w:hAnsi="Calibri"/>
-          <w:b w:val="false"/>
-          <w:b w:val="false"/>
-          <w:bCs w:val="false"/>
-          <w:color w:val="auto"/>
-          <w:sz w:val="22"/>
-          <w:szCs w:val="22"/>
-        </w:rPr>
-      </w:pPr>
-      <w:r>
-        <w:rPr>
-          <w:rFonts w:ascii="Calibri" w:hAnsi="Calibri"/>
-          <w:b w:val="false"/>
-          <w:bCs w:val="false"/>
-          <w:color w:val="auto"/>
-          <w:sz w:val="22"/>
-          <w:szCs w:val="22"/>
+        <w:rPr/>
+      </w:pPr>
+      <w:r>
+        <w:rPr>
+          <w:rStyle w:val="StrongEmphasis"/>
+          <w:rFonts w:eastAsia="Arial" w:cs="Arial" w:ascii="Calibri" w:hAnsi="Calibri"/>
+          <w:b w:val="false"/>
+          <w:bCs w:val="false"/>
+          <w:color w:val="auto"/>
+          <w:sz w:val="22"/>
+          <w:szCs w:val="22"/>
+          <w:lang w:val="en-US" w:eastAsia="en-US" w:bidi="ar-SA"/>
+        </w:rPr>
+        <w:t xml:space="preserve">• </w:t>
+      </w:r>
+      <w:r>
+        <w:rPr>
+          <w:rStyle w:val="StrongEmphasis"/>
+          <w:rFonts w:eastAsia="Arial" w:cs="Arial" w:ascii="Calibri" w:hAnsi="Calibri"/>
+          <w:b w:val="false"/>
+          <w:bCs w:val="false"/>
+          <w:color w:val="auto"/>
+          <w:sz w:val="22"/>
+          <w:szCs w:val="22"/>
+          <w:lang w:val="en-US" w:eastAsia="en-US" w:bidi="ar-SA"/>
+        </w:rPr>
+        <w:t>Utilized Vehicle Spy, CANoe, and WireShark to log and troubleshoot ECUs.</w:t>
+      </w:r>
+    </w:p>
+    <w:p>
+      <w:pPr>
+        <w:pStyle w:val="Normal"/>
+        <w:tabs>
+          <w:tab w:val="clear" w:pos="708"/>
+        </w:tabs>
+        <w:spacing w:before="0" w:after="0"/>
+        <w:ind w:left="0" w:right="0" w:hanging="0"/>
+        <w:jc w:val="left"/>
+        <w:rPr>
+          <w:rStyle w:val="StrongEmphasis"/>
+          <w:rFonts w:ascii="Calibri" w:hAnsi="Calibri" w:eastAsia="Arial" w:cs="Arial"/>
+          <w:b w:val="false"/>
+          <w:b w:val="false"/>
+          <w:bCs w:val="false"/>
+          <w:color w:val="auto"/>
+          <w:sz w:val="22"/>
+          <w:szCs w:val="22"/>
+          <w:lang w:val="en-US" w:eastAsia="en-US" w:bidi="ar-SA"/>
+        </w:rPr>
+      </w:pPr>
+      <w:r>
+        <w:rPr>
+          <w:rFonts w:eastAsia="Arial" w:cs="Arial" w:ascii="Calibri" w:hAnsi="Calibri"/>
+          <w:b w:val="false"/>
+          <w:bCs w:val="false"/>
+          <w:color w:val="auto"/>
+          <w:sz w:val="22"/>
+          <w:szCs w:val="22"/>
+          <w:lang w:val="en-US" w:eastAsia="en-US" w:bidi="ar-SA"/>
         </w:rPr>
       </w:r>
     </w:p>
@@ -1155,17 +1217,7 @@
           <w:szCs w:val="22"/>
           <w:u w:val="single"/>
         </w:rPr>
-        <w:t xml:space="preserve">Telematics </w:t>
-      </w:r>
-      <w:r>
-        <w:rPr>
-          <w:rFonts w:ascii="Calibri" w:hAnsi="Calibri"/>
-          <w:color w:val="auto"/>
-          <w:sz w:val="22"/>
-          <w:szCs w:val="22"/>
-          <w:u w:val="single"/>
-        </w:rPr>
-        <w:t>System Integration Engineer</w:t>
+        <w:t>Telematics System Integration Engineer</w:t>
       </w:r>
       <w:r>
         <w:rPr>
@@ -1198,17 +1250,7 @@
           <w:szCs w:val="22"/>
           <w:u w:val="none"/>
         </w:rPr>
-        <w:t xml:space="preserve">Sep </w:t>
-      </w:r>
-      <w:r>
-        <w:rPr>
-          <w:rFonts w:ascii="Calibri" w:hAnsi="Calibri"/>
-          <w:color w:val="auto"/>
-          <w:sz w:val="22"/>
-          <w:szCs w:val="22"/>
-          <w:u w:val="none"/>
-        </w:rPr>
-        <w:t>2</w:t>
+        <w:t>Sep 2</w:t>
       </w:r>
       <w:r>
         <w:rPr>
@@ -1536,7 +1578,7 @@
           <w:sz w:val="22"/>
           <w:szCs w:val="22"/>
         </w:rPr>
-        <w:t>Researched Vehicle Dynamics models and methods of Lateral Control for vehicles under typical highway scenarios and tested a LQR based Lateral Controller in MATLAB/Simulink.</w:t>
+        <w:t>Researched Vehicle Dynamics models and methods of Lateral Control for vehicles under typical highway scenarios in MATLAB/Simulink for ADAS and autonomy.</w:t>
       </w:r>
     </w:p>
     <w:p>
@@ -1800,13 +1842,7 @@
         </w:rPr>
         <w:tab/>
         <w:tab/>
-        <w:t xml:space="preserve">           </w:t>
-      </w:r>
-      <w:r>
-        <w:rPr>
-          <w:color w:val="auto"/>
-        </w:rPr>
-        <w:t>Nov</w:t>
+        <w:t xml:space="preserve">           Nov</w:t>
       </w:r>
       <w:r>
         <w:rPr>
@@ -1825,25 +1861,7 @@
           <w:sz w:val="22"/>
           <w:szCs w:val="22"/>
         </w:rPr>
-        <w:t>201</w:t>
-      </w:r>
-      <w:r>
-        <w:rPr>
-          <w:rFonts w:ascii="Calibri" w:hAnsi="Calibri"/>
-          <w:color w:val="auto"/>
-          <w:sz w:val="22"/>
-          <w:szCs w:val="22"/>
-        </w:rPr>
-        <w:t>8</w:t>
-      </w:r>
-      <w:r>
-        <w:rPr>
-          <w:rFonts w:ascii="Calibri" w:hAnsi="Calibri"/>
-          <w:color w:val="auto"/>
-          <w:sz w:val="22"/>
-          <w:szCs w:val="22"/>
-        </w:rPr>
-        <w:t xml:space="preserve"> – Feb 2020</w:t>
+        <w:t>2018 – Feb 2020</w:t>
       </w:r>
     </w:p>
     <w:p>
@@ -2341,84 +2359,6 @@
           <w:effect w:val="none"/>
           <w:shd w:fill="auto" w:val="clear"/>
         </w:rPr>
-        <w:t>Streamlined exploratory testing with standardized layouts in dSPACE ControlDesk</w:t>
-      </w:r>
-      <w:r>
-        <w:rPr>
-          <w:rFonts w:ascii="Calibri" w:hAnsi="Calibri"/>
-          <w:b w:val="false"/>
-          <w:bCs w:val="false"/>
-          <w:i w:val="false"/>
-          <w:iCs w:val="false"/>
-          <w:caps w:val="false"/>
-          <w:smallCaps w:val="false"/>
-          <w:strike w:val="false"/>
-          <w:dstrike w:val="false"/>
-          <w:color w:val="auto"/>
-          <w:sz w:val="22"/>
-          <w:szCs w:val="22"/>
-          <w:u w:val="none"/>
-        </w:rPr>
-        <w:t xml:space="preserve"> using Python API, cutting setup time by over 70% on commonly used workstations.</w:t>
-      </w:r>
-    </w:p>
-    <w:p>
-      <w:pPr>
-        <w:pStyle w:val="Normal"/>
-        <w:ind w:left="0" w:right="0" w:hanging="0"/>
-        <w:rPr/>
-      </w:pPr>
-      <w:r>
-        <w:rPr>
-          <w:rStyle w:val="StrongEmphasis"/>
-          <w:rFonts w:eastAsia="Arial" w:cs="Arial" w:ascii="Calibri" w:hAnsi="Calibri"/>
-          <w:b w:val="false"/>
-          <w:bCs w:val="false"/>
-          <w:color w:val="auto"/>
-          <w:sz w:val="22"/>
-          <w:szCs w:val="22"/>
-          <w:lang w:val="en-US" w:eastAsia="en-US" w:bidi="ar-SA"/>
-        </w:rPr>
-        <w:t>•</w:t>
-      </w:r>
-      <w:r>
-        <w:rPr>
-          <w:rFonts w:ascii="Calibri" w:hAnsi="Calibri"/>
-          <w:b w:val="false"/>
-          <w:bCs w:val="false"/>
-          <w:i w:val="false"/>
-          <w:iCs w:val="false"/>
-          <w:caps w:val="false"/>
-          <w:smallCaps w:val="false"/>
-          <w:strike w:val="false"/>
-          <w:dstrike w:val="false"/>
-          <w:color w:val="000000"/>
-          <w:sz w:val="22"/>
-          <w:szCs w:val="22"/>
-          <w:u w:val="none"/>
-          <w:effect w:val="none"/>
-          <w:shd w:fill="auto" w:val="clear"/>
-        </w:rPr>
-        <w:t xml:space="preserve"> </w:t>
-      </w:r>
-      <w:r>
-        <w:rPr>
-          <w:rFonts w:ascii="Calibri" w:hAnsi="Calibri"/>
-          <w:b w:val="false"/>
-          <w:bCs w:val="false"/>
-          <w:i w:val="false"/>
-          <w:iCs w:val="false"/>
-          <w:caps w:val="false"/>
-          <w:smallCaps w:val="false"/>
-          <w:strike w:val="false"/>
-          <w:dstrike w:val="false"/>
-          <w:color w:val="000000"/>
-          <w:sz w:val="22"/>
-          <w:szCs w:val="22"/>
-          <w:u w:val="none"/>
-          <w:effect w:val="none"/>
-          <w:shd w:fill="auto" w:val="clear"/>
-        </w:rPr>
         <w:t xml:space="preserve">Boosted testing efficiency with a Python-based automated Electronic Latch feature testing fixture, enabling continuous 24/7 remote testing and accelerating product development. </w:t>
       </w:r>
     </w:p>
@@ -2696,43 +2636,420 @@
     <w:p>
       <w:pPr>
         <w:pStyle w:val="Normal"/>
-        <w:ind w:left="720" w:right="0" w:hanging="0"/>
-        <w:rPr>
-          <w:rFonts w:ascii="Calibri" w:hAnsi="Calibri"/>
-          <w:b w:val="false"/>
-          <w:b w:val="false"/>
-          <w:bCs w:val="false"/>
-          <w:color w:val="auto"/>
-          <w:sz w:val="22"/>
-          <w:szCs w:val="22"/>
-          <w:shd w:fill="auto" w:val="clear"/>
-        </w:rPr>
-      </w:pPr>
-      <w:r>
-        <w:rPr>
-          <w:rFonts w:ascii="Calibri" w:hAnsi="Calibri"/>
-          <w:b w:val="false"/>
-          <w:bCs w:val="false"/>
-          <w:color w:val="000000"/>
-          <w:sz w:val="22"/>
-          <w:szCs w:val="22"/>
-          <w:shd w:fill="auto" w:val="clear"/>
-        </w:rPr>
-      </w:r>
-    </w:p>
-    <w:p>
-      <w:pPr>
-        <w:pStyle w:val="Normal"/>
-        <w:jc w:val="left"/>
-        <w:rPr>
-          <w:color w:val="auto"/>
-        </w:rPr>
+        <w:rPr>
+          <w:rFonts w:ascii="Calibri" w:hAnsi="Calibri"/>
+          <w:b w:val="false"/>
+          <w:b w:val="false"/>
+          <w:bCs w:val="false"/>
+          <w:color w:val="000000"/>
+          <w:sz w:val="22"/>
+          <w:szCs w:val="22"/>
+          <w:shd w:fill="auto" w:val="clear"/>
+        </w:rPr>
+      </w:pPr>
+      <w:r>
+        <w:rPr>
+          <w:rFonts w:ascii="Calibri" w:hAnsi="Calibri"/>
+          <w:b w:val="false"/>
+          <w:bCs w:val="false"/>
+          <w:color w:val="000000"/>
+          <w:sz w:val="22"/>
+          <w:szCs w:val="22"/>
+          <w:shd w:fill="auto" w:val="clear"/>
+        </w:rPr>
+      </w:r>
+    </w:p>
+    <w:p>
+      <w:pPr>
+        <w:pStyle w:val="Normal"/>
+        <w:rPr/>
       </w:pPr>
       <w:r>
         <w:rPr>
           <w:rFonts w:ascii="Calibri" w:hAnsi="Calibri"/>
           <w:b/>
           <w:bCs/>
+          <w:color w:val="000000"/>
+          <w:sz w:val="22"/>
+          <w:szCs w:val="22"/>
+          <w:shd w:fill="auto" w:val="clear"/>
+        </w:rPr>
+        <w:t>Fraunhofer USA,</w:t>
+      </w:r>
+      <w:r>
+        <w:rPr>
+          <w:rFonts w:ascii="Calibri" w:hAnsi="Calibri"/>
+          <w:b w:val="false"/>
+          <w:bCs w:val="false"/>
+          <w:color w:val="000000"/>
+          <w:sz w:val="22"/>
+          <w:szCs w:val="22"/>
+          <w:shd w:fill="auto" w:val="clear"/>
+        </w:rPr>
+        <w:t xml:space="preserve"> Plymouth, MI</w:t>
+      </w:r>
+    </w:p>
+    <w:p>
+      <w:pPr>
+        <w:pStyle w:val="Normal"/>
+        <w:rPr>
+          <w:u w:val="single"/>
+        </w:rPr>
+      </w:pPr>
+      <w:r>
+        <w:rPr>
+          <w:rFonts w:ascii="Calibri" w:hAnsi="Calibri"/>
+          <w:b w:val="false"/>
+          <w:bCs w:val="false"/>
+          <w:color w:val="000000"/>
+          <w:sz w:val="22"/>
+          <w:szCs w:val="22"/>
+          <w:u w:val="single"/>
+          <w:shd w:fill="auto" w:val="clear"/>
+        </w:rPr>
+        <w:t>Intern</w:t>
+      </w:r>
+      <w:r>
+        <w:rPr>
+          <w:rFonts w:ascii="Calibri" w:hAnsi="Calibri"/>
+          <w:b w:val="false"/>
+          <w:bCs w:val="false"/>
+          <w:color w:val="000000"/>
+          <w:sz w:val="22"/>
+          <w:szCs w:val="22"/>
+          <w:u w:val="none"/>
+          <w:shd w:fill="auto" w:val="clear"/>
+        </w:rPr>
+        <w:tab/>
+        <w:tab/>
+        <w:tab/>
+        <w:tab/>
+        <w:tab/>
+        <w:tab/>
+        <w:tab/>
+        <w:tab/>
+        <w:tab/>
+        <w:tab/>
+        <w:tab/>
+        <w:tab/>
+        <w:tab/>
+        <w:t>Oct 2011 – Mar 2012</w:t>
+      </w:r>
+    </w:p>
+    <w:p>
+      <w:pPr>
+        <w:pStyle w:val="Normal"/>
+        <w:rPr/>
+      </w:pPr>
+      <w:r>
+        <w:rPr>
+          <w:rStyle w:val="StrongEmphasis"/>
+          <w:rFonts w:eastAsia="Arial" w:cs="Arial" w:ascii="Calibri" w:hAnsi="Calibri"/>
+          <w:b w:val="false"/>
+          <w:bCs w:val="false"/>
+          <w:color w:val="000000"/>
+          <w:sz w:val="22"/>
+          <w:szCs w:val="22"/>
+          <w:shd w:fill="auto" w:val="clear"/>
+          <w:lang w:val="en-US" w:eastAsia="en-US" w:bidi="ar-SA"/>
+        </w:rPr>
+        <w:t>•</w:t>
+      </w:r>
+      <w:r>
+        <w:rPr>
+          <w:rFonts w:ascii="Calibri" w:hAnsi="Calibri"/>
+          <w:b w:val="false"/>
+          <w:bCs w:val="false"/>
+          <w:color w:val="000000"/>
+          <w:sz w:val="22"/>
+          <w:szCs w:val="22"/>
+          <w:shd w:fill="auto" w:val="clear"/>
+        </w:rPr>
+        <w:t xml:space="preserve"> </w:t>
+      </w:r>
+      <w:r>
+        <w:rPr>
+          <w:rFonts w:ascii="Calibri" w:hAnsi="Calibri"/>
+          <w:b w:val="false"/>
+          <w:bCs w:val="false"/>
+          <w:color w:val="000000"/>
+          <w:sz w:val="22"/>
+          <w:szCs w:val="22"/>
+          <w:shd w:fill="auto" w:val="clear"/>
+        </w:rPr>
+        <w:t>Validated and aligned high-power Diode Laser systems.</w:t>
+      </w:r>
+    </w:p>
+    <w:p>
+      <w:pPr>
+        <w:pStyle w:val="Normal"/>
+        <w:rPr/>
+      </w:pPr>
+      <w:r>
+        <w:rPr>
+          <w:rStyle w:val="StrongEmphasis"/>
+          <w:rFonts w:eastAsia="Arial" w:cs="Arial" w:ascii="Calibri" w:hAnsi="Calibri"/>
+          <w:b w:val="false"/>
+          <w:bCs w:val="false"/>
+          <w:color w:val="000000"/>
+          <w:sz w:val="22"/>
+          <w:szCs w:val="22"/>
+          <w:shd w:fill="auto" w:val="clear"/>
+          <w:lang w:val="en-US" w:eastAsia="en-US" w:bidi="ar-SA"/>
+        </w:rPr>
+        <w:t>•</w:t>
+      </w:r>
+      <w:r>
+        <w:rPr>
+          <w:rFonts w:ascii="Calibri" w:hAnsi="Calibri"/>
+          <w:b w:val="false"/>
+          <w:bCs w:val="false"/>
+          <w:color w:val="000000"/>
+          <w:sz w:val="22"/>
+          <w:szCs w:val="22"/>
+          <w:shd w:fill="auto" w:val="clear"/>
+        </w:rPr>
+        <w:t xml:space="preserve"> </w:t>
+      </w:r>
+      <w:r>
+        <w:rPr>
+          <w:rFonts w:ascii="Calibri" w:hAnsi="Calibri"/>
+          <w:b w:val="false"/>
+          <w:bCs w:val="false"/>
+          <w:color w:val="000000"/>
+          <w:sz w:val="22"/>
+          <w:szCs w:val="22"/>
+          <w:shd w:fill="auto" w:val="clear"/>
+        </w:rPr>
+        <w:t>Supported run-off production assisting engineers in assembly and fixture design.</w:t>
+      </w:r>
+    </w:p>
+    <w:p>
+      <w:pPr>
+        <w:pStyle w:val="Normal"/>
+        <w:rPr>
+          <w:rFonts w:ascii="Calibri" w:hAnsi="Calibri"/>
+          <w:b w:val="false"/>
+          <w:b w:val="false"/>
+          <w:bCs w:val="false"/>
+          <w:color w:val="000000"/>
+          <w:sz w:val="22"/>
+          <w:szCs w:val="22"/>
+          <w:shd w:fill="auto" w:val="clear"/>
+        </w:rPr>
+      </w:pPr>
+      <w:r>
+        <w:rPr>
+          <w:rFonts w:ascii="Calibri" w:hAnsi="Calibri"/>
+          <w:b w:val="false"/>
+          <w:bCs w:val="false"/>
+          <w:color w:val="000000"/>
+          <w:sz w:val="22"/>
+          <w:szCs w:val="22"/>
+          <w:shd w:fill="auto" w:val="clear"/>
+        </w:rPr>
+      </w:r>
+    </w:p>
+    <w:p>
+      <w:pPr>
+        <w:pStyle w:val="Normal"/>
+        <w:rPr/>
+      </w:pPr>
+      <w:r>
+        <w:rPr>
+          <w:rFonts w:ascii="Calibri" w:hAnsi="Calibri"/>
+          <w:b/>
+          <w:bCs/>
+          <w:color w:val="000000"/>
+          <w:sz w:val="22"/>
+          <w:szCs w:val="22"/>
+          <w:shd w:fill="auto" w:val="clear"/>
+        </w:rPr>
+        <w:t>Institute of Diagnostic Imaging Research,</w:t>
+      </w:r>
+      <w:r>
+        <w:rPr>
+          <w:rFonts w:ascii="Calibri" w:hAnsi="Calibri"/>
+          <w:b w:val="false"/>
+          <w:bCs w:val="false"/>
+          <w:color w:val="000000"/>
+          <w:sz w:val="22"/>
+          <w:szCs w:val="22"/>
+          <w:shd w:fill="auto" w:val="clear"/>
+        </w:rPr>
+        <w:t xml:space="preserve"> Windsor, ON</w:t>
+      </w:r>
+    </w:p>
+    <w:p>
+      <w:pPr>
+        <w:pStyle w:val="Normal"/>
+        <w:rPr/>
+      </w:pPr>
+      <w:r>
+        <w:rPr>
+          <w:rFonts w:ascii="Calibri" w:hAnsi="Calibri"/>
+          <w:b w:val="false"/>
+          <w:bCs w:val="false"/>
+          <w:color w:val="000000"/>
+          <w:sz w:val="22"/>
+          <w:szCs w:val="22"/>
+          <w:u w:val="single"/>
+          <w:shd w:fill="auto" w:val="clear"/>
+        </w:rPr>
+        <w:t>Summer Intern</w:t>
+        <w:tab/>
+      </w:r>
+      <w:r>
+        <w:rPr>
+          <w:rFonts w:ascii="Calibri" w:hAnsi="Calibri"/>
+          <w:b w:val="false"/>
+          <w:bCs w:val="false"/>
+          <w:color w:val="000000"/>
+          <w:sz w:val="22"/>
+          <w:szCs w:val="22"/>
+          <w:shd w:fill="auto" w:val="clear"/>
+        </w:rPr>
+        <w:tab/>
+        <w:tab/>
+        <w:tab/>
+        <w:tab/>
+        <w:tab/>
+        <w:tab/>
+        <w:tab/>
+        <w:tab/>
+        <w:tab/>
+        <w:tab/>
+        <w:tab/>
+        <w:t xml:space="preserve">  Jun 2011 - Oct 2011</w:t>
+      </w:r>
+    </w:p>
+    <w:p>
+      <w:pPr>
+        <w:pStyle w:val="Normal"/>
+        <w:rPr/>
+      </w:pPr>
+      <w:r>
+        <w:rPr>
+          <w:rStyle w:val="StrongEmphasis"/>
+          <w:rFonts w:eastAsia="Arial" w:cs="Arial" w:ascii="Calibri" w:hAnsi="Calibri"/>
+          <w:b w:val="false"/>
+          <w:bCs w:val="false"/>
+          <w:color w:val="000000"/>
+          <w:sz w:val="22"/>
+          <w:szCs w:val="22"/>
+          <w:shd w:fill="auto" w:val="clear"/>
+          <w:lang w:val="en-US" w:eastAsia="en-US" w:bidi="ar-SA"/>
+        </w:rPr>
+        <w:t>•</w:t>
+      </w:r>
+      <w:r>
+        <w:rPr>
+          <w:rFonts w:ascii="Calibri" w:hAnsi="Calibri"/>
+          <w:b w:val="false"/>
+          <w:bCs w:val="false"/>
+          <w:color w:val="000000"/>
+          <w:sz w:val="22"/>
+          <w:szCs w:val="22"/>
+          <w:shd w:fill="auto" w:val="clear"/>
+        </w:rPr>
+        <w:t xml:space="preserve"> </w:t>
+      </w:r>
+      <w:r>
+        <w:rPr>
+          <w:rFonts w:ascii="Calibri" w:hAnsi="Calibri"/>
+          <w:b w:val="false"/>
+          <w:bCs w:val="false"/>
+          <w:color w:val="000000"/>
+          <w:sz w:val="22"/>
+          <w:szCs w:val="22"/>
+          <w:shd w:fill="auto" w:val="clear"/>
+        </w:rPr>
+        <w:t>Utilized MATLAB to analyze for performing root-cause analysis and modeling of Ultrasonic sensor noise.</w:t>
+      </w:r>
+    </w:p>
+    <w:p>
+      <w:pPr>
+        <w:pStyle w:val="Normal"/>
+        <w:rPr/>
+      </w:pPr>
+      <w:r>
+        <w:rPr>
+          <w:rStyle w:val="StrongEmphasis"/>
+          <w:rFonts w:eastAsia="Arial" w:cs="Arial" w:ascii="Calibri" w:hAnsi="Calibri"/>
+          <w:b w:val="false"/>
+          <w:bCs w:val="false"/>
+          <w:color w:val="000000"/>
+          <w:sz w:val="22"/>
+          <w:szCs w:val="22"/>
+          <w:shd w:fill="auto" w:val="clear"/>
+          <w:lang w:val="en-US" w:eastAsia="en-US" w:bidi="ar-SA"/>
+        </w:rPr>
+        <w:t>•</w:t>
+      </w:r>
+      <w:r>
+        <w:rPr>
+          <w:rFonts w:ascii="Calibri" w:hAnsi="Calibri"/>
+          <w:b w:val="false"/>
+          <w:bCs w:val="false"/>
+          <w:color w:val="000000"/>
+          <w:sz w:val="22"/>
+          <w:szCs w:val="22"/>
+          <w:shd w:fill="auto" w:val="clear"/>
+        </w:rPr>
+        <w:t xml:space="preserve"> </w:t>
+      </w:r>
+      <w:r>
+        <w:rPr>
+          <w:rFonts w:ascii="Calibri" w:hAnsi="Calibri"/>
+          <w:b w:val="false"/>
+          <w:bCs w:val="false"/>
+          <w:color w:val="000000"/>
+          <w:sz w:val="22"/>
+          <w:szCs w:val="22"/>
+          <w:shd w:fill="auto" w:val="clear"/>
+        </w:rPr>
+        <w:t>Presented data and conclusions to leadership of the institute at end-of-term.</w:t>
+      </w:r>
+    </w:p>
+    <w:p>
+      <w:pPr>
+        <w:pStyle w:val="Normal"/>
+        <w:rPr>
+          <w:rFonts w:ascii="Calibri" w:hAnsi="Calibri"/>
+          <w:b w:val="false"/>
+          <w:b w:val="false"/>
+          <w:bCs w:val="false"/>
+          <w:color w:val="000000"/>
+          <w:sz w:val="22"/>
+          <w:szCs w:val="22"/>
+          <w:shd w:fill="auto" w:val="clear"/>
+        </w:rPr>
+      </w:pPr>
+      <w:r>
+        <w:rPr>
+          <w:rFonts w:ascii="Calibri" w:hAnsi="Calibri"/>
+          <w:b w:val="false"/>
+          <w:bCs w:val="false"/>
+          <w:color w:val="000000"/>
+          <w:sz w:val="22"/>
+          <w:szCs w:val="22"/>
+          <w:shd w:fill="auto" w:val="clear"/>
+        </w:rPr>
+      </w:r>
+    </w:p>
+    <w:p>
+      <w:pPr>
+        <w:pStyle w:val="Normal"/>
+        <w:jc w:val="left"/>
+        <w:rPr>
+          <w:color w:val="auto"/>
+        </w:rPr>
+      </w:pPr>
+      <w:r>
+        <w:rPr>
+          <w:rFonts w:ascii="Calibri" w:hAnsi="Calibri"/>
+          <w:b/>
+          <w:bCs/>
           <w:color w:val="auto"/>
           <w:sz w:val="24"/>
           <w:szCs w:val="24"/>
@@ -2777,24 +3094,7 @@
         <w:tab/>
         <w:tab/>
         <w:tab/>
-      </w:r>
-      <w:r>
-        <w:rPr>
-          <w:rFonts w:ascii="Calibri" w:hAnsi="Calibri"/>
-          <w:color w:val="auto"/>
-          <w:sz w:val="22"/>
-          <w:szCs w:val="22"/>
-        </w:rPr>
-        <w:t>2</w:t>
-      </w:r>
-      <w:r>
-        <w:rPr>
-          <w:rFonts w:ascii="Calibri" w:hAnsi="Calibri"/>
-          <w:color w:val="auto"/>
-          <w:sz w:val="22"/>
-          <w:szCs w:val="22"/>
-        </w:rPr>
-        <w:t>011</w:t>
+        <w:t>2011</w:t>
       </w:r>
     </w:p>
     <w:p>

</xml_diff>

<commit_message>
fixed name of Molex to Molex LLC from Molex connected mobility
</commit_message>
<xml_diff>
--- a/MustafaSheikh_Resume.docx
+++ b/MustafaSheikh_Resume.docx
@@ -1787,7 +1787,18 @@
           <w:sz w:val="22"/>
           <w:szCs w:val="22"/>
         </w:rPr>
-        <w:t>Molex Connected Mobility</w:t>
+        <w:t xml:space="preserve">Molex </w:t>
+      </w:r>
+      <w:r>
+        <w:rPr>
+          <w:rFonts w:ascii="Calibri" w:hAnsi="Calibri"/>
+          <w:b/>
+          <w:bCs/>
+          <w:color w:val="auto"/>
+          <w:sz w:val="22"/>
+          <w:szCs w:val="22"/>
+        </w:rPr>
+        <w:t>LLC</w:t>
       </w:r>
       <w:r>
         <w:rPr>

</xml_diff>

<commit_message>
added Labview in there
</commit_message>
<xml_diff>
--- a/MustafaSheikh_Resume.docx
+++ b/MustafaSheikh_Resume.docx
@@ -203,7 +203,19 @@
           <w:szCs w:val="22"/>
           <w:lang w:val="en-US" w:eastAsia="en-US" w:bidi="ar-SA"/>
         </w:rPr>
-        <w:t>MATLAB/Simulink, Julia, UML</w:t>
+        <w:t xml:space="preserve">MATLAB/Simulink, Julia, UML, </w:t>
+      </w:r>
+      <w:r>
+        <w:rPr>
+          <w:rFonts w:eastAsia="Arial" w:cs="Arial" w:ascii="Calibri" w:hAnsi="Calibri"/>
+          <w:color w:val="auto"/>
+          <w:spacing w:val="0"/>
+          <w:kern w:val="0"/>
+          <w:sz w:val="22"/>
+          <w:szCs w:val="22"/>
+          <w:lang w:val="en-US" w:eastAsia="en-US" w:bidi="ar-SA"/>
+        </w:rPr>
+        <w:t>LabView</w:t>
       </w:r>
     </w:p>
     <w:p>
@@ -1787,18 +1799,7 @@
           <w:sz w:val="22"/>
           <w:szCs w:val="22"/>
         </w:rPr>
-        <w:t xml:space="preserve">Molex </w:t>
-      </w:r>
-      <w:r>
-        <w:rPr>
-          <w:rFonts w:ascii="Calibri" w:hAnsi="Calibri"/>
-          <w:b/>
-          <w:bCs/>
-          <w:color w:val="auto"/>
-          <w:sz w:val="22"/>
-          <w:szCs w:val="22"/>
-        </w:rPr>
-        <w:t>LLC</w:t>
+        <w:t>Molex LLC</w:t>
       </w:r>
       <w:r>
         <w:rPr>
@@ -1990,7 +1991,19 @@
           <w:szCs w:val="22"/>
           <w:shd w:fill="auto" w:val="clear"/>
         </w:rPr>
-        <w:t>Designed and documented manufacturing test solutions using UML methods and engaged in peer-review to verify functionality ensuring first-time quality of solutions.</w:t>
+        <w:t xml:space="preserve">Designed and documented manufacturing test solutions using UML methods and engaged in peer-review to verify functionality ensuring first-time quality of solutions </w:t>
+      </w:r>
+      <w:r>
+        <w:rPr>
+          <w:rFonts w:ascii="Calibri" w:hAnsi="Calibri"/>
+          <w:b w:val="false"/>
+          <w:bCs w:val="false"/>
+          <w:color w:val="000000"/>
+          <w:sz w:val="22"/>
+          <w:szCs w:val="22"/>
+          <w:shd w:fill="auto" w:val="clear"/>
+        </w:rPr>
+        <w:t>in Python and LabView.</w:t>
       </w:r>
     </w:p>
     <w:p>
@@ -3224,7 +3237,7 @@
     <w:pPr>
       <w:widowControl/>
       <w:suppressAutoHyphens w:val="true"/>
-      <w:overflowPunct w:val="true"/>
+      <w:overflowPunct w:val="false"/>
       <w:bidi w:val="0"/>
       <w:spacing w:lineRule="auto" w:line="240" w:before="0" w:after="0"/>
       <w:ind w:left="0" w:right="0" w:hanging="0"/>
@@ -3775,7 +3788,7 @@
     <w:pPr>
       <w:widowControl/>
       <w:suppressAutoHyphens w:val="true"/>
-      <w:overflowPunct w:val="true"/>
+      <w:overflowPunct w:val="false"/>
       <w:bidi w:val="0"/>
       <w:spacing w:lineRule="auto" w:line="276" w:before="0" w:after="200"/>
       <w:ind w:left="0" w:right="0" w:hanging="0"/>
@@ -3831,7 +3844,7 @@
     <w:pPr>
       <w:widowControl/>
       <w:suppressAutoHyphens w:val="true"/>
-      <w:overflowPunct w:val="true"/>
+      <w:overflowPunct w:val="false"/>
       <w:bidi w:val="0"/>
       <w:spacing w:lineRule="auto" w:line="240" w:before="0" w:after="0"/>
       <w:ind w:left="0" w:right="0" w:hanging="0"/>

</xml_diff>

<commit_message>
added some other skills for amphenol etc.
</commit_message>
<xml_diff>
--- a/MustafaSheikh_Resume.docx
+++ b/MustafaSheikh_Resume.docx
@@ -249,7 +249,29 @@
           <w:sz w:val="22"/>
           <w:szCs w:val="22"/>
         </w:rPr>
-        <w:t>dSPACE Tools, Intrepid VSpy, Vector CANoe,</w:t>
+        <w:t>dSPACE Tools, Intrepid V</w:t>
+      </w:r>
+      <w:r>
+        <w:rPr>
+          <w:rFonts w:ascii="Calibri" w:hAnsi="Calibri"/>
+          <w:b w:val="false"/>
+          <w:bCs w:val="false"/>
+          <w:color w:val="auto"/>
+          <w:sz w:val="22"/>
+          <w:szCs w:val="22"/>
+        </w:rPr>
+        <w:t xml:space="preserve">ehicle </w:t>
+      </w:r>
+      <w:r>
+        <w:rPr>
+          <w:rFonts w:ascii="Calibri" w:hAnsi="Calibri"/>
+          <w:b w:val="false"/>
+          <w:bCs w:val="false"/>
+          <w:color w:val="auto"/>
+          <w:sz w:val="22"/>
+          <w:szCs w:val="22"/>
+        </w:rPr>
+        <w:t>Spy, Vector CANoe,</w:t>
       </w:r>
       <w:r>
         <w:rPr>
@@ -263,7 +285,21 @@
           <w:szCs w:val="22"/>
           <w:lang w:val="en-US" w:eastAsia="en-US" w:bidi="ar-SA"/>
         </w:rPr>
-        <w:t xml:space="preserve"> WireShark, Git, SVN, ADAS, Five Why, 8D</w:t>
+        <w:t xml:space="preserve"> WireShark, Git, SVN, ADAS, Five Why, 8D, </w:t>
+      </w:r>
+      <w:r>
+        <w:rPr>
+          <w:rFonts w:eastAsia="Arial" w:cs="Arial" w:ascii="Calibri" w:hAnsi="Calibri"/>
+          <w:b w:val="false"/>
+          <w:bCs w:val="false"/>
+          <w:color w:val="auto"/>
+          <w:spacing w:val="0"/>
+          <w:kern w:val="0"/>
+          <w:sz w:val="22"/>
+          <w:szCs w:val="22"/>
+          <w:lang w:val="en-US" w:eastAsia="en-US" w:bidi="ar-SA"/>
+        </w:rPr>
+        <w:t>Jira, HIL</w:t>
       </w:r>
     </w:p>
     <w:p>

</xml_diff>

<commit_message>
something was messed up for margins etc
</commit_message>
<xml_diff>
--- a/MustafaSheikh_Resume.docx
+++ b/MustafaSheikh_Resume.docx
@@ -6,7 +6,7 @@
       <w:pPr>
         <w:pStyle w:val="Normal"/>
         <w:spacing w:lineRule="atLeast" w:line="60" w:before="0" w:after="0"/>
-        <w:ind w:left="0" w:right="0" w:hanging="0"/>
+        <w:ind w:hanging="0" w:left="0" w:right="0"/>
         <w:jc w:val="center"/>
         <w:rPr>
           <w:color w:val="auto"/>
@@ -26,7 +26,7 @@
       <w:pPr>
         <w:pStyle w:val="Normal"/>
         <w:spacing w:lineRule="atLeast" w:line="60" w:before="0" w:after="0"/>
-        <w:ind w:left="0" w:right="0" w:hanging="0"/>
+        <w:ind w:hanging="0" w:left="0" w:right="0"/>
         <w:jc w:val="center"/>
         <w:rPr/>
       </w:pPr>
@@ -82,7 +82,7 @@
       <w:hyperlink r:id="rId2">
         <w:r>
           <w:rPr>
-            <w:rStyle w:val="InternetLink"/>
+            <w:rStyle w:val="Hyperlink"/>
             <w:rFonts w:eastAsia="MS Reference Sans Serif" w:cs="MS Reference Sans Serif" w:ascii="Calibri" w:hAnsi="Calibri"/>
             <w:color w:val="auto"/>
             <w:sz w:val="22"/>
@@ -103,7 +103,7 @@
       <w:hyperlink r:id="rId3">
         <w:r>
           <w:rPr>
-            <w:rStyle w:val="InternetLink"/>
+            <w:rStyle w:val="Hyperlink"/>
             <w:rFonts w:ascii="Calibri" w:hAnsi="Calibri"/>
             <w:color w:val="auto"/>
             <w:sz w:val="22"/>
@@ -114,7 +114,7 @@
       </w:hyperlink>
       <w:r>
         <w:rPr>
-          <w:rStyle w:val="InternetLink"/>
+          <w:rStyle w:val="Hyperlink"/>
           <w:rFonts w:eastAsia="MS Reference Sans Serif" w:cs="MS Reference Sans Serif" w:ascii="Calibri" w:hAnsi="Calibri"/>
           <w:color w:val="auto"/>
           <w:sz w:val="22"/>
@@ -127,7 +127,7 @@
       <w:pPr>
         <w:pStyle w:val="Normal"/>
         <w:spacing w:lineRule="atLeast" w:line="60" w:before="0" w:after="0"/>
-        <w:ind w:left="0" w:right="0" w:hanging="0"/>
+        <w:ind w:hanging="0" w:left="0" w:right="0"/>
         <w:rPr>
           <w:rFonts w:ascii="Calibri" w:hAnsi="Calibri" w:eastAsia="MS Reference Sans Serif" w:cs="MS Reference Sans Serif"/>
           <w:color w:val="auto"/>
@@ -166,7 +166,7 @@
       <w:pPr>
         <w:pStyle w:val="ListParagraph"/>
         <w:spacing w:before="0" w:after="0"/>
-        <w:ind w:left="0" w:right="0" w:hanging="0"/>
+        <w:ind w:hanging="0" w:left="0" w:right="0"/>
         <w:contextualSpacing/>
         <w:jc w:val="left"/>
         <w:rPr>
@@ -203,11 +203,47 @@
           <w:szCs w:val="22"/>
           <w:lang w:val="en-US" w:eastAsia="en-US" w:bidi="ar-SA"/>
         </w:rPr>
-        <w:t xml:space="preserve">MATLAB/Simulink, Julia, UML, </w:t>
-      </w:r>
-      <w:r>
-        <w:rPr>
-          <w:rFonts w:eastAsia="Arial" w:cs="Arial" w:ascii="Calibri" w:hAnsi="Calibri"/>
+        <w:t>MATLAB/Simulink, Julia, UML, LabView</w:t>
+      </w:r>
+    </w:p>
+    <w:p>
+      <w:pPr>
+        <w:pStyle w:val="ListParagraph"/>
+        <w:spacing w:before="0" w:after="0"/>
+        <w:ind w:hanging="0" w:left="0" w:right="0"/>
+        <w:contextualSpacing/>
+        <w:jc w:val="left"/>
+        <w:rPr>
+          <w:color w:val="auto"/>
+        </w:rPr>
+      </w:pPr>
+      <w:r>
+        <w:rPr>
+          <w:rFonts w:ascii="Calibri" w:hAnsi="Calibri"/>
+          <w:b/>
+          <w:bCs/>
+          <w:color w:val="auto"/>
+          <w:sz w:val="22"/>
+          <w:szCs w:val="22"/>
+        </w:rPr>
+        <w:t xml:space="preserve">Tools: </w:t>
+      </w:r>
+      <w:r>
+        <w:rPr>
+          <w:rFonts w:ascii="Calibri" w:hAnsi="Calibri"/>
+          <w:b w:val="false"/>
+          <w:bCs w:val="false"/>
+          <w:color w:val="auto"/>
+          <w:sz w:val="22"/>
+          <w:szCs w:val="22"/>
+        </w:rPr>
+        <w:t>dSPACE Tools, Intrepid Vehicle Spy, Vector CANoe,</w:t>
+      </w:r>
+      <w:r>
+        <w:rPr>
+          <w:rFonts w:eastAsia="Arial" w:cs="Arial" w:ascii="Calibri" w:hAnsi="Calibri"/>
+          <w:b w:val="false"/>
+          <w:bCs w:val="false"/>
           <w:color w:val="auto"/>
           <w:spacing w:val="0"/>
           <w:kern w:val="0"/>
@@ -215,98 +251,14 @@
           <w:szCs w:val="22"/>
           <w:lang w:val="en-US" w:eastAsia="en-US" w:bidi="ar-SA"/>
         </w:rPr>
-        <w:t>LabView</w:t>
+        <w:t xml:space="preserve"> SAFe, Git, SVN, ADAS, Five Why, 8D, Jira, HIL</w:t>
       </w:r>
     </w:p>
     <w:p>
       <w:pPr>
         <w:pStyle w:val="ListParagraph"/>
         <w:spacing w:before="0" w:after="0"/>
-        <w:ind w:left="0" w:right="0" w:hanging="0"/>
-        <w:contextualSpacing/>
-        <w:jc w:val="left"/>
-        <w:rPr>
-          <w:color w:val="auto"/>
-        </w:rPr>
-      </w:pPr>
-      <w:r>
-        <w:rPr>
-          <w:rFonts w:ascii="Calibri" w:hAnsi="Calibri"/>
-          <w:b/>
-          <w:bCs/>
-          <w:color w:val="auto"/>
-          <w:sz w:val="22"/>
-          <w:szCs w:val="22"/>
-        </w:rPr>
-        <w:t xml:space="preserve">Tools: </w:t>
-      </w:r>
-      <w:r>
-        <w:rPr>
-          <w:rFonts w:ascii="Calibri" w:hAnsi="Calibri"/>
-          <w:b w:val="false"/>
-          <w:bCs w:val="false"/>
-          <w:color w:val="auto"/>
-          <w:sz w:val="22"/>
-          <w:szCs w:val="22"/>
-        </w:rPr>
-        <w:t>dSPACE Tools, Intrepid V</w:t>
-      </w:r>
-      <w:r>
-        <w:rPr>
-          <w:rFonts w:ascii="Calibri" w:hAnsi="Calibri"/>
-          <w:b w:val="false"/>
-          <w:bCs w:val="false"/>
-          <w:color w:val="auto"/>
-          <w:sz w:val="22"/>
-          <w:szCs w:val="22"/>
-        </w:rPr>
-        <w:t xml:space="preserve">ehicle </w:t>
-      </w:r>
-      <w:r>
-        <w:rPr>
-          <w:rFonts w:ascii="Calibri" w:hAnsi="Calibri"/>
-          <w:b w:val="false"/>
-          <w:bCs w:val="false"/>
-          <w:color w:val="auto"/>
-          <w:sz w:val="22"/>
-          <w:szCs w:val="22"/>
-        </w:rPr>
-        <w:t>Spy, Vector CANoe,</w:t>
-      </w:r>
-      <w:r>
-        <w:rPr>
-          <w:rFonts w:eastAsia="Arial" w:cs="Arial" w:ascii="Calibri" w:hAnsi="Calibri"/>
-          <w:b w:val="false"/>
-          <w:bCs w:val="false"/>
-          <w:color w:val="auto"/>
-          <w:spacing w:val="0"/>
-          <w:kern w:val="0"/>
-          <w:sz w:val="22"/>
-          <w:szCs w:val="22"/>
-          <w:lang w:val="en-US" w:eastAsia="en-US" w:bidi="ar-SA"/>
-        </w:rPr>
-        <w:t xml:space="preserve"> WireShark, Git, SVN, ADAS, Five Why, 8D, </w:t>
-      </w:r>
-      <w:r>
-        <w:rPr>
-          <w:rFonts w:eastAsia="Arial" w:cs="Arial" w:ascii="Calibri" w:hAnsi="Calibri"/>
-          <w:b w:val="false"/>
-          <w:bCs w:val="false"/>
-          <w:color w:val="auto"/>
-          <w:spacing w:val="0"/>
-          <w:kern w:val="0"/>
-          <w:sz w:val="22"/>
-          <w:szCs w:val="22"/>
-          <w:lang w:val="en-US" w:eastAsia="en-US" w:bidi="ar-SA"/>
-        </w:rPr>
-        <w:t>Jira, HIL</w:t>
-      </w:r>
-    </w:p>
-    <w:p>
-      <w:pPr>
-        <w:pStyle w:val="ListParagraph"/>
-        <w:spacing w:before="0" w:after="0"/>
-        <w:ind w:left="0" w:right="0" w:hanging="0"/>
+        <w:ind w:hanging="0" w:left="0" w:right="0"/>
         <w:contextualSpacing/>
         <w:rPr>
           <w:rFonts w:ascii="Calibri" w:hAnsi="Calibri"/>
@@ -486,14 +438,6 @@
         <w:tab/>
         <w:tab/>
         <w:tab/>
-        <w:tab/>
-        <w:t xml:space="preserve">       </w:t>
-      </w:r>
-      <w:r>
-        <w:rPr>
-          <w:color w:val="auto"/>
-        </w:rPr>
-        <w:tab/>
       </w:r>
       <w:r>
         <w:rPr>
@@ -509,7 +453,7 @@
           <w:szCs w:val="22"/>
           <w:lang w:val="en-US" w:eastAsia="en-US" w:bidi="ar-SA"/>
         </w:rPr>
-        <w:t xml:space="preserve">            Nov</w:t>
+        <w:t>Nov</w:t>
       </w:r>
       <w:r>
         <w:rPr>
@@ -549,7 +493,7 @@
       <w:r>
         <w:rPr>
           <w:rFonts w:ascii="Calibri" w:hAnsi="Calibri"/>
-          <w:color w:val="auto" w:themeShade="ff" w:themeTint="ff"/>
+          <w:color w:val="auto"/>
           <w:sz w:val="22"/>
           <w:szCs w:val="22"/>
         </w:rPr>
@@ -563,7 +507,7 @@
           <w:tab w:val="clear" w:pos="708"/>
         </w:tabs>
         <w:spacing w:before="0" w:after="0"/>
-        <w:ind w:left="0" w:right="0" w:hanging="0"/>
+        <w:ind w:hanging="0" w:left="0" w:right="0"/>
         <w:rPr>
           <w:color w:val="auto"/>
         </w:rPr>
@@ -606,7 +550,7 @@
           <w:tab w:val="clear" w:pos="708"/>
         </w:tabs>
         <w:spacing w:before="0" w:after="0"/>
-        <w:ind w:left="0" w:right="0" w:hanging="0"/>
+        <w:ind w:hanging="0" w:left="0" w:right="0"/>
         <w:jc w:val="left"/>
         <w:rPr/>
       </w:pPr>
@@ -650,7 +594,7 @@
           <w:tab w:val="clear" w:pos="708"/>
         </w:tabs>
         <w:spacing w:before="0" w:after="0"/>
-        <w:ind w:left="0" w:right="0" w:hanging="0"/>
+        <w:ind w:hanging="0" w:left="0" w:right="0"/>
         <w:jc w:val="left"/>
         <w:rPr/>
       </w:pPr>
@@ -694,7 +638,7 @@
           <w:tab w:val="clear" w:pos="708"/>
         </w:tabs>
         <w:spacing w:before="0" w:after="0"/>
-        <w:ind w:left="0" w:right="0" w:hanging="0"/>
+        <w:ind w:hanging="0" w:left="0" w:right="0"/>
         <w:jc w:val="left"/>
         <w:rPr/>
       </w:pPr>
@@ -748,7 +692,7 @@
           <w:tab w:val="clear" w:pos="708"/>
         </w:tabs>
         <w:spacing w:before="0" w:after="0"/>
-        <w:ind w:left="0" w:right="0" w:hanging="0"/>
+        <w:ind w:hanging="0" w:left="0" w:right="0"/>
         <w:jc w:val="left"/>
         <w:rPr/>
       </w:pPr>
@@ -818,7 +762,7 @@
           <w:tab w:val="clear" w:pos="708"/>
         </w:tabs>
         <w:spacing w:before="0" w:after="0"/>
-        <w:ind w:left="0" w:right="0" w:hanging="0"/>
+        <w:ind w:hanging="0" w:left="0" w:right="0"/>
         <w:jc w:val="left"/>
         <w:rPr/>
       </w:pPr>
@@ -888,7 +832,7 @@
           <w:tab w:val="clear" w:pos="708"/>
         </w:tabs>
         <w:spacing w:before="0" w:after="0"/>
-        <w:ind w:left="0" w:right="0" w:hanging="0"/>
+        <w:ind w:hanging="0" w:left="0" w:right="0"/>
         <w:jc w:val="left"/>
         <w:rPr/>
       </w:pPr>
@@ -926,13 +870,12 @@
           <w:tab w:val="clear" w:pos="708"/>
         </w:tabs>
         <w:spacing w:before="0" w:after="0"/>
-        <w:ind w:left="0" w:right="0" w:hanging="0"/>
+        <w:ind w:hanging="0" w:left="0" w:right="0"/>
         <w:jc w:val="left"/>
         <w:rPr>
           <w:rStyle w:val="StrongEmphasis"/>
           <w:rFonts w:ascii="Calibri" w:hAnsi="Calibri" w:eastAsia="Arial" w:cs="Arial"/>
           <w:b w:val="false"/>
-          <w:b w:val="false"/>
           <w:bCs w:val="false"/>
           <w:color w:val="auto"/>
           <w:sz w:val="22"/>
@@ -987,22 +930,7 @@
           <w:sz w:val="22"/>
           <w:szCs w:val="22"/>
         </w:rPr>
-        <w:t xml:space="preserve">       </w:t>
-      </w:r>
-      <w:r>
-        <w:rPr>
-          <w:color w:val="auto"/>
-        </w:rPr>
-        <w:tab/>
-      </w:r>
-      <w:r>
-        <w:rPr>
-          <w:rFonts w:ascii="Calibri" w:hAnsi="Calibri"/>
-          <w:color w:val="auto"/>
-          <w:sz w:val="22"/>
-          <w:szCs w:val="22"/>
-        </w:rPr>
-        <w:t xml:space="preserve">            Mar 2021 – Nov 2022</w:t>
+        <w:t xml:space="preserve">       Mar 2021 – Nov 2022</w:t>
       </w:r>
     </w:p>
     <w:p>
@@ -1024,8 +952,8 @@
     </w:p>
     <w:p>
       <w:pPr>
-        <w:pStyle w:val="LOnormal"/>
-        <w:ind w:left="0" w:right="0" w:hanging="0"/>
+        <w:pStyle w:val="LO-normal"/>
+        <w:ind w:hanging="0" w:left="0" w:right="0"/>
         <w:rPr/>
       </w:pPr>
       <w:r>
@@ -1083,7 +1011,7 @@
     <w:p>
       <w:pPr>
         <w:pStyle w:val="Normal"/>
-        <w:ind w:left="0" w:right="0" w:hanging="0"/>
+        <w:ind w:hanging="0" w:left="0" w:right="0"/>
         <w:rPr/>
       </w:pPr>
       <w:r>
@@ -1121,7 +1049,7 @@
     <w:p>
       <w:pPr>
         <w:pStyle w:val="Normal"/>
-        <w:ind w:left="0" w:right="0" w:hanging="0"/>
+        <w:ind w:hanging="0" w:left="0" w:right="0"/>
         <w:rPr/>
       </w:pPr>
       <w:r>
@@ -1160,8 +1088,8 @@
     </w:p>
     <w:p>
       <w:pPr>
-        <w:pStyle w:val="LOnormal"/>
-        <w:ind w:left="0" w:right="0" w:hanging="0"/>
+        <w:pStyle w:val="LO-normal"/>
+        <w:ind w:hanging="0" w:left="0" w:right="0"/>
         <w:rPr/>
       </w:pPr>
       <w:r>
@@ -1205,10 +1133,9 @@
     </w:p>
     <w:p>
       <w:pPr>
-        <w:pStyle w:val="LOnormal"/>
-        <w:ind w:left="0" w:right="0" w:hanging="0"/>
-        <w:rPr>
-          <w:b/>
+        <w:pStyle w:val="LO-normal"/>
+        <w:ind w:hanging="0" w:left="0" w:right="0"/>
+        <w:rPr>
           <w:b/>
           <w:bCs/>
           <w:color w:val="auto"/>
@@ -1288,7 +1215,7 @@
         <w:tab/>
         <w:tab/>
         <w:tab/>
-        <w:t xml:space="preserve">           </w:t>
+        <w:t xml:space="preserve">       </w:t>
       </w:r>
       <w:r>
         <w:rPr>
@@ -1332,7 +1259,7 @@
     <w:p>
       <w:pPr>
         <w:pStyle w:val="Normal"/>
-        <w:ind w:left="0" w:right="0" w:hanging="0"/>
+        <w:ind w:hanging="0" w:left="0" w:right="0"/>
         <w:rPr/>
       </w:pPr>
       <w:r>
@@ -1374,7 +1301,7 @@
     <w:p>
       <w:pPr>
         <w:pStyle w:val="Normal"/>
-        <w:ind w:left="0" w:right="0" w:hanging="0"/>
+        <w:ind w:hanging="0" w:left="0" w:right="0"/>
         <w:rPr/>
       </w:pPr>
       <w:r>
@@ -1420,7 +1347,7 @@
     <w:p>
       <w:pPr>
         <w:pStyle w:val="Normal"/>
-        <w:ind w:left="0" w:right="0" w:hanging="0"/>
+        <w:ind w:hanging="0" w:left="0" w:right="0"/>
         <w:rPr/>
       </w:pPr>
       <w:r>
@@ -1463,7 +1390,6 @@
       <w:pPr>
         <w:pStyle w:val="Normal"/>
         <w:rPr>
-          <w:b/>
           <w:b/>
           <w:bCs/>
           <w:color w:val="auto"/>
@@ -1549,23 +1475,7 @@
           <w:sz w:val="22"/>
           <w:szCs w:val="22"/>
         </w:rPr>
-        <w:t xml:space="preserve">       </w:t>
-      </w:r>
-      <w:r>
-        <w:rPr>
-          <w:color w:val="auto"/>
-        </w:rPr>
-        <w:tab/>
-        <w:tab/>
-      </w:r>
-      <w:r>
-        <w:rPr>
-          <w:rFonts w:ascii="Calibri" w:hAnsi="Calibri"/>
-          <w:color w:val="auto"/>
-          <w:sz w:val="22"/>
-          <w:szCs w:val="22"/>
-        </w:rPr>
-        <w:t>Feb 2020 – Aug 2020</w:t>
+        <w:t xml:space="preserve">                    Feb 2020 – Aug 2020</w:t>
       </w:r>
     </w:p>
     <w:p>
@@ -1590,7 +1500,7 @@
     <w:p>
       <w:pPr>
         <w:pStyle w:val="Normal"/>
-        <w:ind w:left="0" w:right="0" w:hanging="0"/>
+        <w:ind w:hanging="0" w:left="0" w:right="0"/>
         <w:rPr/>
       </w:pPr>
       <w:r>
@@ -1632,7 +1542,7 @@
     <w:p>
       <w:pPr>
         <w:pStyle w:val="Normal"/>
-        <w:ind w:left="0" w:right="0" w:hanging="0"/>
+        <w:ind w:hanging="0" w:left="0" w:right="0"/>
         <w:rPr/>
       </w:pPr>
       <w:r>
@@ -1675,7 +1585,7 @@
     <w:p>
       <w:pPr>
         <w:pStyle w:val="Normal"/>
-        <w:ind w:left="0" w:right="0" w:hanging="0"/>
+        <w:ind w:hanging="0" w:left="0" w:right="0"/>
         <w:rPr/>
       </w:pPr>
       <w:r>
@@ -1717,7 +1627,7 @@
     <w:p>
       <w:pPr>
         <w:pStyle w:val="Normal"/>
-        <w:ind w:left="0" w:right="0" w:hanging="0"/>
+        <w:ind w:hanging="0" w:left="0" w:right="0"/>
         <w:rPr/>
       </w:pPr>
       <w:r>
@@ -1759,52 +1669,11 @@
     <w:p>
       <w:pPr>
         <w:pStyle w:val="Normal"/>
-        <w:ind w:left="0" w:right="0" w:hanging="0"/>
-        <w:rPr>
-          <w:rFonts w:ascii="Calibri" w:hAnsi="Calibri"/>
-          <w:b w:val="false"/>
-          <w:b w:val="false"/>
-          <w:bCs w:val="false"/>
-          <w:color w:val="auto"/>
-          <w:sz w:val="22"/>
-          <w:szCs w:val="22"/>
-        </w:rPr>
-      </w:pPr>
-      <w:r>
-        <w:rPr>
-          <w:rFonts w:ascii="Calibri" w:hAnsi="Calibri"/>
-          <w:b w:val="false"/>
-          <w:bCs w:val="false"/>
-          <w:color w:val="auto"/>
-          <w:sz w:val="22"/>
-          <w:szCs w:val="22"/>
-        </w:rPr>
-      </w:r>
-    </w:p>
-    <w:p>
-      <w:pPr>
-        <w:pStyle w:val="Normal"/>
-        <w:rPr>
-          <w:rFonts w:ascii="Calibri" w:hAnsi="Calibri"/>
-          <w:color w:val="auto"/>
-          <w:sz w:val="22"/>
-          <w:szCs w:val="22"/>
-        </w:rPr>
-      </w:pPr>
-      <w:r>
-        <w:rPr>
-          <w:rFonts w:ascii="Calibri" w:hAnsi="Calibri"/>
-          <w:color w:val="auto"/>
-          <w:sz w:val="22"/>
-          <w:szCs w:val="22"/>
-        </w:rPr>
-      </w:r>
-    </w:p>
-    <w:p>
-      <w:pPr>
-        <w:pStyle w:val="Normal"/>
-        <w:rPr>
-          <w:rFonts w:ascii="Calibri" w:hAnsi="Calibri"/>
+        <w:ind w:hanging="0" w:left="0" w:right="0"/>
+        <w:rPr>
+          <w:rFonts w:ascii="Calibri" w:hAnsi="Calibri"/>
+          <w:b w:val="false"/>
+          <w:bCs w:val="false"/>
           <w:color w:val="auto"/>
           <w:sz w:val="22"/>
           <w:szCs w:val="22"/>
@@ -1890,7 +1759,7 @@
         </w:rPr>
         <w:tab/>
         <w:tab/>
-        <w:t xml:space="preserve">           Nov</w:t>
+        <w:t xml:space="preserve">       Nov</w:t>
       </w:r>
       <w:r>
         <w:rPr>
@@ -1934,7 +1803,7 @@
     <w:p>
       <w:pPr>
         <w:pStyle w:val="Normal"/>
-        <w:ind w:left="0" w:right="0" w:hanging="0"/>
+        <w:ind w:hanging="0" w:left="0" w:right="0"/>
         <w:rPr/>
       </w:pPr>
       <w:r>
@@ -1989,7 +1858,7 @@
     <w:p>
       <w:pPr>
         <w:pStyle w:val="Normal"/>
-        <w:ind w:left="0" w:right="0" w:hanging="0"/>
+        <w:ind w:hanging="0" w:left="0" w:right="0"/>
         <w:rPr/>
       </w:pPr>
       <w:r>
@@ -2027,25 +1896,13 @@
           <w:szCs w:val="22"/>
           <w:shd w:fill="auto" w:val="clear"/>
         </w:rPr>
-        <w:t xml:space="preserve">Designed and documented manufacturing test solutions using UML methods and engaged in peer-review to verify functionality ensuring first-time quality of solutions </w:t>
-      </w:r>
-      <w:r>
-        <w:rPr>
-          <w:rFonts w:ascii="Calibri" w:hAnsi="Calibri"/>
-          <w:b w:val="false"/>
-          <w:bCs w:val="false"/>
-          <w:color w:val="000000"/>
-          <w:sz w:val="22"/>
-          <w:szCs w:val="22"/>
-          <w:shd w:fill="auto" w:val="clear"/>
-        </w:rPr>
-        <w:t>in Python and LabView.</w:t>
-      </w:r>
-    </w:p>
-    <w:p>
-      <w:pPr>
-        <w:pStyle w:val="Normal"/>
-        <w:ind w:left="0" w:right="0" w:hanging="0"/>
+        <w:t>Designed and documented manufacturing test solutions using UML methods and engaged in peer-review to verify functionality ensuring first-time quality of solutions in Python and LabView.</w:t>
+      </w:r>
+    </w:p>
+    <w:p>
+      <w:pPr>
+        <w:pStyle w:val="Normal"/>
+        <w:ind w:hanging="0" w:left="0" w:right="0"/>
         <w:rPr/>
       </w:pPr>
       <w:r>
@@ -2091,7 +1948,7 @@
     <w:p>
       <w:pPr>
         <w:pStyle w:val="Normal"/>
-        <w:ind w:left="0" w:right="0" w:hanging="0"/>
+        <w:ind w:hanging="0" w:left="0" w:right="0"/>
         <w:rPr/>
       </w:pPr>
       <w:r>
@@ -2238,7 +2095,7 @@
           <w:sz w:val="22"/>
           <w:szCs w:val="22"/>
         </w:rPr>
-        <w:t xml:space="preserve">              Apr 2013 -  Nov 2018</w:t>
+        <w:t xml:space="preserve">       Apr 2013 -  Nov 2018</w:t>
       </w:r>
     </w:p>
     <w:p>
@@ -2263,7 +2120,7 @@
     <w:p>
       <w:pPr>
         <w:pStyle w:val="Normal"/>
-        <w:ind w:left="0" w:right="0" w:hanging="0"/>
+        <w:ind w:hanging="0" w:left="0" w:right="0"/>
         <w:rPr/>
       </w:pPr>
       <w:r>
@@ -2305,7 +2162,7 @@
     <w:p>
       <w:pPr>
         <w:pStyle w:val="Normal"/>
-        <w:ind w:left="0" w:right="0" w:hanging="0"/>
+        <w:ind w:hanging="0" w:left="0" w:right="0"/>
         <w:rPr/>
       </w:pPr>
       <w:r>
@@ -2365,7 +2222,7 @@
     <w:p>
       <w:pPr>
         <w:pStyle w:val="Normal"/>
-        <w:ind w:left="0" w:right="0" w:hanging="0"/>
+        <w:ind w:hanging="0" w:left="0" w:right="0"/>
         <w:rPr/>
       </w:pPr>
       <w:r>
@@ -2425,7 +2282,7 @@
     <w:p>
       <w:pPr>
         <w:pStyle w:val="Normal"/>
-        <w:ind w:left="720" w:right="0" w:hanging="0"/>
+        <w:ind w:hanging="0" w:left="720" w:right="0"/>
         <w:rPr>
           <w:rFonts w:ascii="Calibri" w:hAnsi="Calibri"/>
           <w:color w:val="auto"/>
@@ -2533,7 +2390,7 @@
           <w:sz w:val="22"/>
           <w:szCs w:val="22"/>
         </w:rPr>
-        <w:t xml:space="preserve">               Jun 2012 – Apr 2013</w:t>
+        <w:t xml:space="preserve">         Jun 2012 – Apr 2013</w:t>
       </w:r>
     </w:p>
     <w:p>
@@ -2698,7 +2555,6 @@
         <w:pStyle w:val="Normal"/>
         <w:rPr>
           <w:rFonts w:ascii="Calibri" w:hAnsi="Calibri"/>
-          <w:b w:val="false"/>
           <w:b w:val="false"/>
           <w:bCs w:val="false"/>
           <w:color w:val="000000"/>
@@ -2791,9 +2647,7 @@
         <w:tab/>
         <w:tab/>
         <w:tab/>
-        <w:tab/>
-        <w:tab/>
-        <w:t>Oct 2011 – Mar 2012</w:t>
+        <w:t xml:space="preserve">                    Oct 2011 – Mar 2012</w:t>
       </w:r>
     </w:p>
     <w:p>
@@ -2889,7 +2743,6 @@
         <w:pStyle w:val="Normal"/>
         <w:rPr>
           <w:rFonts w:ascii="Calibri" w:hAnsi="Calibri"/>
-          <w:b w:val="false"/>
           <w:b w:val="false"/>
           <w:bCs w:val="false"/>
           <w:color w:val="000000"/>
@@ -2957,30 +2810,40 @@
           <w:shd w:fill="auto" w:val="clear"/>
         </w:rPr>
         <w:t>Summer Intern</w:t>
-        <w:tab/>
-      </w:r>
-      <w:r>
-        <w:rPr>
-          <w:rFonts w:ascii="Calibri" w:hAnsi="Calibri"/>
-          <w:b w:val="false"/>
-          <w:bCs w:val="false"/>
-          <w:color w:val="000000"/>
-          <w:sz w:val="22"/>
-          <w:szCs w:val="22"/>
-          <w:shd w:fill="auto" w:val="clear"/>
-        </w:rPr>
-        <w:tab/>
-        <w:tab/>
-        <w:tab/>
-        <w:tab/>
-        <w:tab/>
-        <w:tab/>
-        <w:tab/>
-        <w:tab/>
-        <w:tab/>
-        <w:tab/>
-        <w:tab/>
-        <w:t xml:space="preserve">  Jun 2011 - Oct 2011</w:t>
+      </w:r>
+      <w:r>
+        <w:rPr>
+          <w:rFonts w:ascii="Calibri" w:hAnsi="Calibri"/>
+          <w:b w:val="false"/>
+          <w:bCs w:val="false"/>
+          <w:color w:val="000000"/>
+          <w:sz w:val="22"/>
+          <w:szCs w:val="22"/>
+          <w:u w:val="none"/>
+          <w:shd w:fill="auto" w:val="clear"/>
+        </w:rPr>
+        <w:tab/>
+      </w:r>
+      <w:r>
+        <w:rPr>
+          <w:rFonts w:ascii="Calibri" w:hAnsi="Calibri"/>
+          <w:b w:val="false"/>
+          <w:bCs w:val="false"/>
+          <w:color w:val="000000"/>
+          <w:sz w:val="22"/>
+          <w:szCs w:val="22"/>
+          <w:shd w:fill="auto" w:val="clear"/>
+        </w:rPr>
+        <w:tab/>
+        <w:tab/>
+        <w:tab/>
+        <w:tab/>
+        <w:tab/>
+        <w:tab/>
+        <w:tab/>
+        <w:tab/>
+        <w:tab/>
+        <w:t xml:space="preserve">          Jun 2011 - Oct 2011</w:t>
       </w:r>
     </w:p>
     <w:p>
@@ -3076,7 +2939,6 @@
         <w:pStyle w:val="Normal"/>
         <w:rPr>
           <w:rFonts w:ascii="Calibri" w:hAnsi="Calibri"/>
-          <w:b w:val="false"/>
           <w:b w:val="false"/>
           <w:bCs w:val="false"/>
           <w:color w:val="000000"/>
@@ -3152,9 +3014,7 @@
         <w:tab/>
         <w:tab/>
         <w:tab/>
-        <w:tab/>
-        <w:tab/>
-        <w:t>2011</w:t>
+        <w:t xml:space="preserve">           2011</w:t>
       </w:r>
     </w:p>
     <w:p>
@@ -3189,14 +3049,13 @@
         <w:tab/>
         <w:tab/>
         <w:tab/>
-        <w:tab/>
-        <w:tab/>
-        <w:tab/>
-        <w:t>2009</w:t>
+        <w:t xml:space="preserve">                        2009</w:t>
       </w:r>
     </w:p>
     <w:sectPr>
-      <w:headerReference w:type="default" r:id="rId4"/>
+      <w:headerReference w:type="even" r:id="rId4"/>
+      <w:headerReference w:type="default" r:id="rId5"/>
+      <w:headerReference w:type="first" r:id="rId6"/>
       <w:type w:val="nextPage"/>
       <w:pgSz w:w="12240" w:h="15840"/>
       <w:pgMar w:left="576" w:right="576" w:gutter="0" w:header="418" w:top="954" w:footer="0" w:bottom="418"/>
@@ -3210,6 +3069,20 @@
 </file>
 
 <file path=word/header1.xml><?xml version="1.0" encoding="utf-8"?>
+<w:hdr xmlns:o="urn:schemas-microsoft-com:office:office" xmlns:r="http://schemas.openxmlformats.org/officeDocument/2006/relationships" xmlns:v="urn:schemas-microsoft-com:vml" xmlns:w="http://schemas.openxmlformats.org/wordprocessingml/2006/main" xmlns:w10="urn:schemas-microsoft-com:office:word" xmlns:wp="http://schemas.openxmlformats.org/drawingml/2006/wordprocessingDrawing" xmlns:wps="http://schemas.microsoft.com/office/word/2010/wordprocessingShape" xmlns:wpg="http://schemas.microsoft.com/office/word/2010/wordprocessingGroup" xmlns:mc="http://schemas.openxmlformats.org/markup-compatibility/2006" xmlns:wp14="http://schemas.microsoft.com/office/word/2010/wordprocessingDrawing" xmlns:w14="http://schemas.microsoft.com/office/word/2010/wordml" xmlns:w15="http://schemas.microsoft.com/office/word/2012/wordml" mc:Ignorable="w14 wp14 w15">
+  <w:p>
+    <w:pPr>
+      <w:pStyle w:val="Header"/>
+      <w:rPr/>
+    </w:pPr>
+    <w:r>
+      <w:rPr/>
+    </w:r>
+  </w:p>
+</w:hdr>
+</file>
+
+<file path=word/header2.xml><?xml version="1.0" encoding="utf-8"?>
 <w:hdr xmlns:o="urn:schemas-microsoft-com:office:office" xmlns:r="http://schemas.openxmlformats.org/officeDocument/2006/relationships" xmlns:v="urn:schemas-microsoft-com:vml" xmlns:w="http://schemas.openxmlformats.org/wordprocessingml/2006/main" xmlns:w10="urn:schemas-microsoft-com:office:word" xmlns:wp="http://schemas.openxmlformats.org/drawingml/2006/wordprocessingDrawing" xmlns:wps="http://schemas.microsoft.com/office/word/2010/wordprocessingShape" xmlns:wpg="http://schemas.microsoft.com/office/word/2010/wordprocessingGroup" xmlns:mc="http://schemas.openxmlformats.org/markup-compatibility/2006" xmlns:wp14="http://schemas.microsoft.com/office/word/2010/wordprocessingDrawing" xmlns:w14="http://schemas.microsoft.com/office/word/2010/wordml" xmlns:w15="http://schemas.microsoft.com/office/word/2012/wordml" mc:Ignorable="w14 wp14 w15">
   <w:p>
     <w:pPr>
@@ -3237,7 +3110,49 @@
     </w:r>
     <w:r>
       <w:rPr/>
-      <w:t>2</w:t>
+      <w:t>3</w:t>
+    </w:r>
+    <w:r>
+      <w:rPr/>
+      <w:fldChar w:fldCharType="end"/>
+    </w:r>
+    <w:r>
+      <w:rPr/>
+      <w:t>/2</w:t>
+    </w:r>
+  </w:p>
+</w:hdr>
+</file>
+
+<file path=word/header3.xml><?xml version="1.0" encoding="utf-8"?>
+<w:hdr xmlns:o="urn:schemas-microsoft-com:office:office" xmlns:r="http://schemas.openxmlformats.org/officeDocument/2006/relationships" xmlns:v="urn:schemas-microsoft-com:vml" xmlns:w="http://schemas.openxmlformats.org/wordprocessingml/2006/main" xmlns:w10="urn:schemas-microsoft-com:office:word" xmlns:wp="http://schemas.openxmlformats.org/drawingml/2006/wordprocessingDrawing" xmlns:wps="http://schemas.microsoft.com/office/word/2010/wordprocessingShape" xmlns:wpg="http://schemas.microsoft.com/office/word/2010/wordprocessingGroup" xmlns:mc="http://schemas.openxmlformats.org/markup-compatibility/2006" xmlns:wp14="http://schemas.microsoft.com/office/word/2010/wordprocessingDrawing" xmlns:w14="http://schemas.microsoft.com/office/word/2010/wordml" xmlns:w15="http://schemas.microsoft.com/office/word/2012/wordml" mc:Ignorable="w14 wp14 w15">
+  <w:p>
+    <w:pPr>
+      <w:pStyle w:val="Header"/>
+      <w:rPr/>
+    </w:pPr>
+    <w:r>
+      <w:rPr/>
+      <w:tab/>
+      <w:tab/>
+      <w:t>Page:</w:t>
+      <w:tab/>
+    </w:r>
+    <w:r>
+      <w:rPr/>
+      <w:fldChar w:fldCharType="begin"/>
+    </w:r>
+    <w:r>
+      <w:rPr/>
+      <w:instrText xml:space="preserve"> PAGE </w:instrText>
+    </w:r>
+    <w:r>
+      <w:rPr/>
+      <w:fldChar w:fldCharType="separate"/>
+    </w:r>
+    <w:r>
+      <w:rPr/>
+      <w:t>3</w:t>
     </w:r>
     <w:r>
       <w:rPr/>
@@ -3276,7 +3191,7 @@
       <w:overflowPunct w:val="false"/>
       <w:bidi w:val="0"/>
       <w:spacing w:lineRule="auto" w:line="240" w:before="0" w:after="0"/>
-      <w:ind w:left="0" w:right="0" w:hanging="0"/>
+      <w:ind w:hanging="0" w:left="0" w:right="0"/>
       <w:jc w:val="left"/>
     </w:pPr>
     <w:rPr>
@@ -3298,7 +3213,7 @@
       <w:keepNext w:val="true"/>
       <w:keepLines/>
       <w:spacing w:before="480" w:after="0"/>
-      <w:ind w:left="0" w:right="0" w:hanging="0"/>
+      <w:ind w:hanging="0" w:left="0" w:right="0"/>
       <w:outlineLvl w:val="0"/>
     </w:pPr>
     <w:rPr>
@@ -3318,7 +3233,7 @@
       <w:keepNext w:val="true"/>
       <w:keepLines/>
       <w:spacing w:before="200" w:after="0"/>
-      <w:ind w:left="0" w:right="0" w:hanging="0"/>
+      <w:ind w:hanging="0" w:left="0" w:right="0"/>
       <w:outlineLvl w:val="1"/>
     </w:pPr>
     <w:rPr>
@@ -3337,7 +3252,7 @@
       <w:keepNext w:val="true"/>
       <w:keepLines/>
       <w:spacing w:before="200" w:after="0"/>
-      <w:ind w:left="0" w:right="0" w:hanging="0"/>
+      <w:ind w:hanging="0" w:left="0" w:right="0"/>
       <w:outlineLvl w:val="2"/>
     </w:pPr>
     <w:rPr>
@@ -3359,7 +3274,7 @@
       <w:keepNext w:val="true"/>
       <w:keepLines/>
       <w:spacing w:before="200" w:after="0"/>
-      <w:ind w:left="0" w:right="0" w:hanging="0"/>
+      <w:ind w:hanging="0" w:left="0" w:right="0"/>
       <w:outlineLvl w:val="3"/>
     </w:pPr>
     <w:rPr>
@@ -3377,7 +3292,7 @@
       <w:keepNext w:val="true"/>
       <w:keepLines/>
       <w:spacing w:before="200" w:after="0"/>
-      <w:ind w:left="0" w:right="0" w:hanging="0"/>
+      <w:ind w:hanging="0" w:left="0" w:right="0"/>
       <w:outlineLvl w:val="4"/>
     </w:pPr>
     <w:rPr>
@@ -3397,7 +3312,7 @@
       <w:keepNext w:val="true"/>
       <w:keepLines/>
       <w:spacing w:before="200" w:after="0"/>
-      <w:ind w:left="0" w:right="0" w:hanging="0"/>
+      <w:ind w:hanging="0" w:left="0" w:right="0"/>
       <w:outlineLvl w:val="5"/>
     </w:pPr>
     <w:rPr>
@@ -3417,7 +3332,7 @@
       <w:keepNext w:val="true"/>
       <w:keepLines/>
       <w:spacing w:before="200" w:after="0"/>
-      <w:ind w:left="0" w:right="0" w:hanging="0"/>
+      <w:ind w:hanging="0" w:left="0" w:right="0"/>
       <w:outlineLvl w:val="6"/>
     </w:pPr>
     <w:rPr>
@@ -3437,7 +3352,7 @@
       <w:keepNext w:val="true"/>
       <w:keepLines/>
       <w:spacing w:before="200" w:after="0"/>
-      <w:ind w:left="0" w:right="0" w:hanging="0"/>
+      <w:ind w:hanging="0" w:left="0" w:right="0"/>
       <w:outlineLvl w:val="7"/>
     </w:pPr>
     <w:rPr>
@@ -3455,7 +3370,7 @@
       <w:keepNext w:val="true"/>
       <w:keepLines/>
       <w:spacing w:before="200" w:after="0"/>
-      <w:ind w:left="0" w:right="0" w:hanging="0"/>
+      <w:ind w:hanging="0" w:left="0" w:right="0"/>
       <w:outlineLvl w:val="8"/>
     </w:pPr>
     <w:rPr>
@@ -3606,7 +3521,7 @@
     <w:qFormat/>
     <w:rPr/>
   </w:style>
-  <w:style w:type="character" w:styleId="InternetLink">
+  <w:style w:type="character" w:styleId="Hyperlink">
     <w:name w:val="Hyperlink"/>
     <w:rPr>
       <w:color w:val="0000FF"/>
@@ -3627,8 +3542,8 @@
       <w:vertAlign w:val="superscript"/>
     </w:rPr>
   </w:style>
-  <w:style w:type="character" w:styleId="FootnoteAnchor">
-    <w:name w:val="Footnote Anchor"/>
+  <w:style w:type="character" w:styleId="FootnoteReference">
+    <w:name w:val="Footnote Reference"/>
     <w:rPr>
       <w:vertAlign w:val="superscript"/>
     </w:rPr>
@@ -3658,7 +3573,7 @@
       <w:bCs/>
     </w:rPr>
   </w:style>
-  <w:style w:type="character" w:styleId="VisitedInternetLink">
+  <w:style w:type="character" w:styleId="FollowedHyperlink">
     <w:name w:val="FollowedHyperlink"/>
     <w:rPr>
       <w:color w:val="800000"/>
@@ -3668,7 +3583,7 @@
   <w:style w:type="paragraph" w:styleId="Heading">
     <w:name w:val="Heading"/>
     <w:basedOn w:val="Normal"/>
-    <w:next w:val="TextBody"/>
+    <w:next w:val="BodyText"/>
     <w:qFormat/>
     <w:pPr>
       <w:keepNext w:val="true"/>
@@ -3680,7 +3595,7 @@
       <w:szCs w:val="28"/>
     </w:rPr>
   </w:style>
-  <w:style w:type="paragraph" w:styleId="TextBody">
+  <w:style w:type="paragraph" w:styleId="BodyText">
     <w:name w:val="Body Text"/>
     <w:basedOn w:val="Normal"/>
     <w:pPr>
@@ -3690,7 +3605,7 @@
   </w:style>
   <w:style w:type="paragraph" w:styleId="List">
     <w:name w:val="List"/>
-    <w:basedOn w:val="TextBody"/>
+    <w:basedOn w:val="BodyText"/>
     <w:pPr/>
     <w:rPr>
       <w:rFonts w:cs="Lohit Devanagari"/>
@@ -3722,7 +3637,7 @@
       <w:rFonts w:cs="Lohit Devanagari"/>
     </w:rPr>
   </w:style>
-  <w:style w:type="paragraph" w:styleId="Footnote">
+  <w:style w:type="paragraph" w:styleId="FootnoteText">
     <w:name w:val="Footnote Text"/>
     <w:basedOn w:val="Normal"/>
     <w:pPr>
@@ -3732,84 +3647,84 @@
       <w:sz w:val="18"/>
     </w:rPr>
   </w:style>
-  <w:style w:type="paragraph" w:styleId="Contents1">
+  <w:style w:type="paragraph" w:styleId="TOC1">
     <w:name w:val="TOC 1"/>
     <w:basedOn w:val="Normal"/>
     <w:pPr>
       <w:spacing w:before="0" w:after="57"/>
-      <w:ind w:left="0" w:right="0" w:hanging="0"/>
+      <w:ind w:hanging="0" w:left="0" w:right="0"/>
     </w:pPr>
     <w:rPr/>
   </w:style>
-  <w:style w:type="paragraph" w:styleId="Contents2">
+  <w:style w:type="paragraph" w:styleId="TOC2">
     <w:name w:val="TOC 2"/>
     <w:basedOn w:val="Normal"/>
     <w:pPr>
       <w:spacing w:before="0" w:after="57"/>
-      <w:ind w:left="283" w:right="0" w:hanging="0"/>
+      <w:ind w:hanging="0" w:left="283" w:right="0"/>
     </w:pPr>
     <w:rPr/>
   </w:style>
-  <w:style w:type="paragraph" w:styleId="Contents3">
+  <w:style w:type="paragraph" w:styleId="TOC3">
     <w:name w:val="TOC 3"/>
     <w:basedOn w:val="Normal"/>
     <w:pPr>
       <w:spacing w:before="0" w:after="57"/>
-      <w:ind w:left="567" w:right="0" w:hanging="0"/>
+      <w:ind w:hanging="0" w:left="567" w:right="0"/>
     </w:pPr>
     <w:rPr/>
   </w:style>
-  <w:style w:type="paragraph" w:styleId="Contents4">
+  <w:style w:type="paragraph" w:styleId="TOC4">
     <w:name w:val="TOC 4"/>
     <w:basedOn w:val="Normal"/>
     <w:pPr>
       <w:spacing w:before="0" w:after="57"/>
-      <w:ind w:left="850" w:right="0" w:hanging="0"/>
+      <w:ind w:hanging="0" w:left="850" w:right="0"/>
     </w:pPr>
     <w:rPr/>
   </w:style>
-  <w:style w:type="paragraph" w:styleId="Contents5">
+  <w:style w:type="paragraph" w:styleId="TOC5">
     <w:name w:val="TOC 5"/>
     <w:basedOn w:val="Normal"/>
     <w:pPr>
       <w:spacing w:before="0" w:after="57"/>
-      <w:ind w:left="1134" w:right="0" w:hanging="0"/>
+      <w:ind w:hanging="0" w:left="1134" w:right="0"/>
     </w:pPr>
     <w:rPr/>
   </w:style>
-  <w:style w:type="paragraph" w:styleId="Contents6">
+  <w:style w:type="paragraph" w:styleId="TOC6">
     <w:name w:val="TOC 6"/>
     <w:basedOn w:val="Normal"/>
     <w:pPr>
       <w:spacing w:before="0" w:after="57"/>
-      <w:ind w:left="1417" w:right="0" w:hanging="0"/>
+      <w:ind w:hanging="0" w:left="1417" w:right="0"/>
     </w:pPr>
     <w:rPr/>
   </w:style>
-  <w:style w:type="paragraph" w:styleId="Contents7">
+  <w:style w:type="paragraph" w:styleId="TOC7">
     <w:name w:val="TOC 7"/>
     <w:basedOn w:val="Normal"/>
     <w:pPr>
       <w:spacing w:before="0" w:after="57"/>
-      <w:ind w:left="1701" w:right="0" w:hanging="0"/>
+      <w:ind w:hanging="0" w:left="1701" w:right="0"/>
     </w:pPr>
     <w:rPr/>
   </w:style>
-  <w:style w:type="paragraph" w:styleId="Contents8">
+  <w:style w:type="paragraph" w:styleId="TOC8">
     <w:name w:val="TOC 8"/>
     <w:basedOn w:val="Normal"/>
     <w:pPr>
       <w:spacing w:before="0" w:after="57"/>
-      <w:ind w:left="1984" w:right="0" w:hanging="0"/>
+      <w:ind w:hanging="0" w:left="1984" w:right="0"/>
     </w:pPr>
     <w:rPr/>
   </w:style>
-  <w:style w:type="paragraph" w:styleId="Contents9">
+  <w:style w:type="paragraph" w:styleId="TOC9">
     <w:name w:val="TOC 9"/>
     <w:basedOn w:val="Normal"/>
     <w:pPr>
       <w:spacing w:before="0" w:after="57"/>
-      <w:ind w:left="2268" w:right="0" w:hanging="0"/>
+      <w:ind w:hanging="0" w:left="2268" w:right="0"/>
     </w:pPr>
     <w:rPr/>
   </w:style>
@@ -3819,15 +3734,16 @@
     <w:pPr/>
     <w:rPr/>
   </w:style>
-  <w:style w:type="paragraph" w:styleId="ContentsHeading">
+  <w:style w:type="paragraph" w:styleId="TOCHeading">
     <w:name w:val="TOC Heading"/>
+    <w:qFormat/>
     <w:pPr>
       <w:widowControl/>
       <w:suppressAutoHyphens w:val="true"/>
       <w:overflowPunct w:val="false"/>
       <w:bidi w:val="0"/>
       <w:spacing w:lineRule="auto" w:line="276" w:before="0" w:after="200"/>
-      <w:ind w:left="0" w:right="0" w:hanging="0"/>
+      <w:ind w:hanging="0" w:left="0" w:right="0"/>
       <w:jc w:val="left"/>
     </w:pPr>
     <w:rPr>
@@ -3883,7 +3799,7 @@
       <w:overflowPunct w:val="false"/>
       <w:bidi w:val="0"/>
       <w:spacing w:lineRule="auto" w:line="240" w:before="0" w:after="0"/>
-      <w:ind w:left="0" w:right="0" w:hanging="0"/>
+      <w:ind w:hanging="0" w:left="0" w:right="0"/>
       <w:jc w:val="left"/>
     </w:pPr>
     <w:rPr>
@@ -3902,7 +3818,7 @@
     <w:basedOn w:val="Normal"/>
     <w:qFormat/>
     <w:pPr>
-      <w:ind w:left="4536" w:right="0" w:hanging="0"/>
+      <w:ind w:hanging="0" w:left="4536" w:right="0"/>
       <w:jc w:val="both"/>
     </w:pPr>
     <w:rPr>
@@ -3919,7 +3835,7 @@
     <w:qFormat/>
     <w:pPr>
       <w:spacing w:lineRule="auto" w:line="240"/>
-      <w:ind w:left="0" w:right="0" w:hanging="0"/>
+      <w:ind w:hanging="0" w:left="0" w:right="0"/>
       <w:outlineLvl w:val="0"/>
     </w:pPr>
     <w:rPr>
@@ -3943,7 +3859,7 @@
         <w:right w:val="single" w:sz="4" w:space="4" w:color="808080"/>
       </w:pBdr>
       <w:shd w:val="clear" w:fill="EEEEEE"/>
-      <w:ind w:left="567" w:right="567" w:hanging="0"/>
+      <w:ind w:hanging="0" w:left="567" w:right="567"/>
       <w:jc w:val="both"/>
     </w:pPr>
     <w:rPr>
@@ -3965,7 +3881,7 @@
         <w:bottom w:val="single" w:sz="24" w:space="0" w:color="000000"/>
       </w:pBdr>
       <w:spacing w:lineRule="auto" w:line="240" w:before="300" w:after="80"/>
-      <w:ind w:left="0" w:right="0" w:hanging="0"/>
+      <w:ind w:hanging="0" w:left="0" w:right="0"/>
       <w:contextualSpacing/>
       <w:outlineLvl w:val="0"/>
     </w:pPr>
@@ -3984,7 +3900,7 @@
     <w:qFormat/>
     <w:pPr>
       <w:spacing w:before="0" w:after="200"/>
-      <w:ind w:left="720" w:right="0" w:hanging="0"/>
+      <w:ind w:hanging="0" w:left="720" w:right="0"/>
       <w:contextualSpacing/>
     </w:pPr>
     <w:rPr/>
@@ -4014,7 +3930,7 @@
       <w:szCs w:val="19"/>
     </w:rPr>
   </w:style>
-  <w:style w:type="paragraph" w:styleId="LOnormal">
+  <w:style w:type="paragraph" w:styleId="LO-normal">
     <w:name w:val="LO-normal"/>
     <w:qFormat/>
     <w:pPr>
@@ -4042,4 +3958,110 @@
     <w:qFormat/>
   </w:style>
 </w:styles>
+</file>
+
+<file path=word/theme/theme1.xml><?xml version="1.0" encoding="utf-8"?>
+<a:theme xmlns:a="http://schemas.openxmlformats.org/drawingml/2006/main" xmlns:r="http://schemas.openxmlformats.org/officeDocument/2006/relationships" name="Office">
+  <a:themeElements>
+    <a:clrScheme name="LibreOffice">
+      <a:dk1>
+        <a:srgbClr val="000000"/>
+      </a:dk1>
+      <a:lt1>
+        <a:srgbClr val="ffffff"/>
+      </a:lt1>
+      <a:dk2>
+        <a:srgbClr val="000000"/>
+      </a:dk2>
+      <a:lt2>
+        <a:srgbClr val="ffffff"/>
+      </a:lt2>
+      <a:accent1>
+        <a:srgbClr val="18a303"/>
+      </a:accent1>
+      <a:accent2>
+        <a:srgbClr val="0369a3"/>
+      </a:accent2>
+      <a:accent3>
+        <a:srgbClr val="a33e03"/>
+      </a:accent3>
+      <a:accent4>
+        <a:srgbClr val="8e03a3"/>
+      </a:accent4>
+      <a:accent5>
+        <a:srgbClr val="c99c00"/>
+      </a:accent5>
+      <a:accent6>
+        <a:srgbClr val="c9211e"/>
+      </a:accent6>
+      <a:hlink>
+        <a:srgbClr val="0000ee"/>
+      </a:hlink>
+      <a:folHlink>
+        <a:srgbClr val="551a8b"/>
+      </a:folHlink>
+    </a:clrScheme>
+    <a:fontScheme name="Office">
+      <a:majorFont>
+        <a:latin typeface="Arial" pitchFamily="0" charset="1"/>
+        <a:ea typeface="DejaVu Sans" pitchFamily="0" charset="1"/>
+        <a:cs typeface="DejaVu Sans" pitchFamily="0" charset="1"/>
+      </a:majorFont>
+      <a:minorFont>
+        <a:latin typeface="Arial" pitchFamily="0" charset="1"/>
+        <a:ea typeface="DejaVu Sans" pitchFamily="0" charset="1"/>
+        <a:cs typeface="DejaVu Sans" pitchFamily="0" charset="1"/>
+      </a:minorFont>
+    </a:fontScheme>
+    <a:fmtScheme>
+      <a:fillStyleLst>
+        <a:solidFill>
+          <a:schemeClr val="phClr"/>
+        </a:solidFill>
+        <a:solidFill>
+          <a:schemeClr val="phClr"/>
+        </a:solidFill>
+        <a:solidFill>
+          <a:schemeClr val="phClr"/>
+        </a:solidFill>
+      </a:fillStyleLst>
+      <a:lnStyleLst>
+        <a:ln w="6350" cap="flat" cmpd="sng" algn="ctr">
+          <a:prstDash val="solid"/>
+          <a:miter/>
+        </a:ln>
+        <a:ln w="6350" cap="flat" cmpd="sng" algn="ctr">
+          <a:prstDash val="solid"/>
+          <a:miter/>
+        </a:ln>
+        <a:ln w="6350" cap="flat" cmpd="sng" algn="ctr">
+          <a:prstDash val="solid"/>
+          <a:miter/>
+        </a:ln>
+      </a:lnStyleLst>
+      <a:effectStyleLst>
+        <a:effectStyle>
+          <a:effectLst/>
+        </a:effectStyle>
+        <a:effectStyle>
+          <a:effectLst/>
+        </a:effectStyle>
+        <a:effectStyle>
+          <a:effectLst/>
+        </a:effectStyle>
+      </a:effectStyleLst>
+      <a:bgFillStyleLst>
+        <a:solidFill>
+          <a:schemeClr val="phClr"/>
+        </a:solidFill>
+        <a:solidFill>
+          <a:schemeClr val="phClr"/>
+        </a:solidFill>
+        <a:solidFill>
+          <a:schemeClr val="phClr"/>
+        </a:solidFill>
+      </a:bgFillStyleLst>
+    </a:fmtScheme>
+  </a:themeElements>
+</a:theme>
 </file>
</xml_diff>

<commit_message>
cleaned up latex resume, renamed some files
</commit_message>
<xml_diff>
--- a/MustafaSheikh_Resume.docx
+++ b/MustafaSheikh_Resume.docx
@@ -438,6 +438,9 @@
         <w:tab/>
         <w:tab/>
         <w:tab/>
+        <w:tab/>
+        <w:tab/>
+        <w:t xml:space="preserve">            </w:t>
       </w:r>
       <w:r>
         <w:rPr>
@@ -488,7 +491,25 @@
           <w:szCs w:val="22"/>
           <w:shd w:fill="auto" w:val="clear"/>
         </w:rPr>
-        <w:t xml:space="preserve">  Utilized</w:t>
+        <w:t xml:space="preserve">  </w:t>
+      </w:r>
+    </w:p>
+    <w:p>
+      <w:pPr>
+        <w:pStyle w:val="Normal"/>
+        <w:rPr>
+          <w:color w:val="auto"/>
+        </w:rPr>
+      </w:pPr>
+      <w:r>
+        <w:rPr>
+          <w:rFonts w:ascii="Calibri" w:hAnsi="Calibri"/>
+          <w:color w:val="000000"/>
+          <w:sz w:val="22"/>
+          <w:szCs w:val="22"/>
+          <w:shd w:fill="auto" w:val="clear"/>
+        </w:rPr>
+        <w:t>Utilized</w:t>
       </w:r>
       <w:r>
         <w:rPr>
@@ -930,7 +951,9 @@
           <w:sz w:val="22"/>
           <w:szCs w:val="22"/>
         </w:rPr>
-        <w:t xml:space="preserve">       Mar 2021 – Nov 2022</w:t>
+        <w:t xml:space="preserve">       </w:t>
+        <w:tab/>
+        <w:t xml:space="preserve">             Mar 2021 – Nov 2022</w:t>
       </w:r>
     </w:p>
     <w:p>
@@ -1215,7 +1238,7 @@
         <w:tab/>
         <w:tab/>
         <w:tab/>
-        <w:t xml:space="preserve">       </w:t>
+        <w:t xml:space="preserve">           </w:t>
       </w:r>
       <w:r>
         <w:rPr>
@@ -1475,7 +1498,9 @@
           <w:sz w:val="22"/>
           <w:szCs w:val="22"/>
         </w:rPr>
-        <w:t xml:space="preserve">                    Feb 2020 – Aug 2020</w:t>
+        <w:t xml:space="preserve">                    </w:t>
+        <w:tab/>
+        <w:t>Feb 2020 – Aug 2020</w:t>
       </w:r>
     </w:p>
     <w:p>
@@ -1682,6 +1707,56 @@
       <w:r>
         <w:rPr>
           <w:rFonts w:ascii="Calibri" w:hAnsi="Calibri"/>
+          <w:b w:val="false"/>
+          <w:bCs w:val="false"/>
+          <w:color w:val="auto"/>
+          <w:sz w:val="22"/>
+          <w:szCs w:val="22"/>
+        </w:rPr>
+      </w:r>
+    </w:p>
+    <w:p>
+      <w:pPr>
+        <w:pStyle w:val="Normal"/>
+        <w:ind w:hanging="0" w:left="0" w:right="0"/>
+        <w:rPr>
+          <w:rFonts w:ascii="Calibri" w:hAnsi="Calibri"/>
+          <w:b w:val="false"/>
+          <w:bCs w:val="false"/>
+          <w:color w:val="auto"/>
+          <w:sz w:val="22"/>
+          <w:szCs w:val="22"/>
+        </w:rPr>
+      </w:pPr>
+      <w:r>
+        <w:rPr>
+          <w:rFonts w:ascii="Calibri" w:hAnsi="Calibri"/>
+          <w:b w:val="false"/>
+          <w:bCs w:val="false"/>
+          <w:color w:val="auto"/>
+          <w:sz w:val="22"/>
+          <w:szCs w:val="22"/>
+        </w:rPr>
+      </w:r>
+    </w:p>
+    <w:p>
+      <w:pPr>
+        <w:pStyle w:val="Normal"/>
+        <w:ind w:hanging="0" w:left="0" w:right="0"/>
+        <w:rPr>
+          <w:rFonts w:ascii="Calibri" w:hAnsi="Calibri"/>
+          <w:b w:val="false"/>
+          <w:bCs w:val="false"/>
+          <w:color w:val="auto"/>
+          <w:sz w:val="22"/>
+          <w:szCs w:val="22"/>
+        </w:rPr>
+      </w:pPr>
+      <w:r>
+        <w:rPr>
+          <w:rFonts w:ascii="Calibri" w:hAnsi="Calibri"/>
+          <w:b w:val="false"/>
+          <w:bCs w:val="false"/>
           <w:color w:val="auto"/>
           <w:sz w:val="22"/>
           <w:szCs w:val="22"/>
@@ -1759,7 +1834,7 @@
         </w:rPr>
         <w:tab/>
         <w:tab/>
-        <w:t xml:space="preserve">       Nov</w:t>
+        <w:t xml:space="preserve">           Nov</w:t>
       </w:r>
       <w:r>
         <w:rPr>
@@ -2095,7 +2170,7 @@
           <w:sz w:val="22"/>
           <w:szCs w:val="22"/>
         </w:rPr>
-        <w:t xml:space="preserve">       Apr 2013 -  Nov 2018</w:t>
+        <w:t xml:space="preserve">              Apr 2013 -  Nov 2018</w:t>
       </w:r>
     </w:p>
     <w:p>
@@ -2390,7 +2465,9 @@
           <w:sz w:val="22"/>
           <w:szCs w:val="22"/>
         </w:rPr>
-        <w:t xml:space="preserve">         Jun 2012 – Apr 2013</w:t>
+        <w:t xml:space="preserve">         </w:t>
+        <w:tab/>
+        <w:t xml:space="preserve"> Jun 2012 – Apr 2013</w:t>
       </w:r>
     </w:p>
     <w:p>
@@ -2647,7 +2724,9 @@
         <w:tab/>
         <w:tab/>
         <w:tab/>
-        <w:t xml:space="preserve">                    Oct 2011 – Mar 2012</w:t>
+        <w:t xml:space="preserve">                    </w:t>
+        <w:tab/>
+        <w:t>Oct 2011 – Mar 2012</w:t>
       </w:r>
     </w:p>
     <w:p>
@@ -2843,7 +2922,10 @@
         <w:tab/>
         <w:tab/>
         <w:tab/>
-        <w:t xml:space="preserve">          Jun 2011 - Oct 2011</w:t>
+        <w:t xml:space="preserve">          </w:t>
+        <w:tab/>
+        <w:tab/>
+        <w:t>Jun 2011 - Oct 2011</w:t>
       </w:r>
     </w:p>
     <w:p>
@@ -3014,7 +3096,10 @@
         <w:tab/>
         <w:tab/>
         <w:tab/>
-        <w:t xml:space="preserve">           2011</w:t>
+        <w:t xml:space="preserve">           </w:t>
+        <w:tab/>
+        <w:tab/>
+        <w:t>2011</w:t>
       </w:r>
     </w:p>
     <w:p>
@@ -3049,7 +3134,10 @@
         <w:tab/>
         <w:tab/>
         <w:tab/>
-        <w:t xml:space="preserve">                        2009</w:t>
+        <w:t xml:space="preserve">                        </w:t>
+        <w:tab/>
+        <w:tab/>
+        <w:t>2009</w:t>
       </w:r>
     </w:p>
     <w:sectPr>
@@ -3110,7 +3198,7 @@
     </w:r>
     <w:r>
       <w:rPr/>
-      <w:t>3</w:t>
+      <w:t>2</w:t>
     </w:r>
     <w:r>
       <w:rPr/>
@@ -3152,7 +3240,7 @@
     </w:r>
     <w:r>
       <w:rPr/>
-      <w:t>3</w:t>
+      <w:t>2</w:t>
     </w:r>
     <w:r>
       <w:rPr/>
@@ -3188,7 +3276,7 @@
     <w:pPr>
       <w:widowControl/>
       <w:suppressAutoHyphens w:val="true"/>
-      <w:overflowPunct w:val="false"/>
+      <w:overflowPunct w:val="true"/>
       <w:bidi w:val="0"/>
       <w:spacing w:lineRule="auto" w:line="240" w:before="0" w:after="0"/>
       <w:ind w:hanging="0" w:left="0" w:right="0"/>
@@ -3542,6 +3630,13 @@
       <w:vertAlign w:val="superscript"/>
     </w:rPr>
   </w:style>
+  <w:style w:type="character" w:styleId="FootnoteCharacters1">
+    <w:name w:val="Footnote Characters1"/>
+    <w:qFormat/>
+    <w:rPr>
+      <w:vertAlign w:val="superscript"/>
+    </w:rPr>
+  </w:style>
   <w:style w:type="character" w:styleId="FootnoteReference">
     <w:name w:val="Footnote Reference"/>
     <w:rPr>
@@ -3740,7 +3835,7 @@
     <w:pPr>
       <w:widowControl/>
       <w:suppressAutoHyphens w:val="true"/>
-      <w:overflowPunct w:val="false"/>
+      <w:overflowPunct w:val="true"/>
       <w:bidi w:val="0"/>
       <w:spacing w:lineRule="auto" w:line="276" w:before="0" w:after="200"/>
       <w:ind w:hanging="0" w:left="0" w:right="0"/>
@@ -3796,7 +3891,7 @@
     <w:pPr>
       <w:widowControl/>
       <w:suppressAutoHyphens w:val="true"/>
-      <w:overflowPunct w:val="false"/>
+      <w:overflowPunct w:val="true"/>
       <w:bidi w:val="0"/>
       <w:spacing w:lineRule="auto" w:line="240" w:before="0" w:after="0"/>
       <w:ind w:hanging="0" w:left="0" w:right="0"/>

</xml_diff>